<commit_message>
added photos of demo modes and full assembly, wrote part about main features and common specs
</commit_message>
<xml_diff>
--- a/Data/Article/ArticleToGS_LabsContest.docx
+++ b/Data/Article/ArticleToGS_LabsContest.docx
@@ -19,15 +19,15 @@
     <w:p>
       <w:pPr>
         <w:rPr>
-          <w:sz w:val="32"/>
-          <w:szCs w:val="32"/>
+          <w:sz w:val="36"/>
+          <w:szCs w:val="36"/>
           <w:lang w:val="en-US"/>
         </w:rPr>
       </w:pPr>
       <w:r>
         <w:rPr>
-          <w:sz w:val="32"/>
-          <w:szCs w:val="32"/>
+          <w:sz w:val="36"/>
+          <w:szCs w:val="36"/>
         </w:rPr>
         <w:t>Оглавление</w:t>
       </w:r>
@@ -51,14 +51,14 @@
     <w:p>
       <w:pPr>
         <w:rPr>
-          <w:sz w:val="32"/>
-          <w:szCs w:val="32"/>
-        </w:rPr>
-      </w:pPr>
-      <w:r>
-        <w:rPr>
-          <w:sz w:val="32"/>
-          <w:szCs w:val="32"/>
+          <w:sz w:val="36"/>
+          <w:szCs w:val="36"/>
+        </w:rPr>
+      </w:pPr>
+      <w:r>
+        <w:rPr>
+          <w:sz w:val="36"/>
+          <w:szCs w:val="36"/>
         </w:rPr>
         <w:t>Используемые термины</w:t>
       </w:r>
@@ -67,19 +67,87 @@
     <w:p>
       <w:pPr>
         <w:rPr>
-          <w:sz w:val="32"/>
-          <w:szCs w:val="32"/>
-        </w:rPr>
-      </w:pPr>
-      <w:r>
-        <w:rPr>
-          <w:sz w:val="32"/>
-          <w:szCs w:val="32"/>
+          <w:sz w:val="36"/>
+          <w:szCs w:val="36"/>
+        </w:rPr>
+      </w:pPr>
+      <w:r>
+        <w:rPr>
+          <w:sz w:val="36"/>
+          <w:szCs w:val="36"/>
         </w:rPr>
         <w:t>Описание устройства</w:t>
       </w:r>
     </w:p>
     <w:p>
+      <w:pPr>
+        <w:ind w:firstLine="708"/>
+      </w:pPr>
+      <w:proofErr w:type="spellStart"/>
+      <w:r>
+        <w:t>ОКВоДи</w:t>
+      </w:r>
+      <w:proofErr w:type="spellEnd"/>
+      <w:r>
+        <w:t xml:space="preserve"> </w:t>
+      </w:r>
+      <w:r>
+        <w:t>–</w:t>
+      </w:r>
+      <w:r>
+        <w:t xml:space="preserve"> это</w:t>
+      </w:r>
+      <w:r>
+        <w:t xml:space="preserve"> настольная лампа, которая</w:t>
+      </w:r>
+      <w:r>
+        <w:t xml:space="preserve"> </w:t>
+      </w:r>
+      <w:r>
+        <w:t>умеет отображать данные о качестве воздуха, температуре и влажности цветом светодиодов</w:t>
+      </w:r>
+      <w:r>
+        <w:t xml:space="preserve">: </w:t>
+      </w:r>
+      <w:r>
+        <w:t>от красного, когда воздух сильно загрязнен или влажность повышена, до синего</w:t>
+      </w:r>
+      <w:r>
+        <w:t>, когда в комнате холодно</w:t>
+      </w:r>
+      <w:r>
+        <w:t xml:space="preserve"> или зеленого</w:t>
+      </w:r>
+      <w:r>
+        <w:t>, когда качество воздуха хорошее. У лампы есть несколько режимов отображения</w:t>
+      </w:r>
+      <w:r>
+        <w:t xml:space="preserve">: </w:t>
+      </w:r>
+      <w:r>
+        <w:t>стандартный, ночной, режим светильника.</w:t>
+      </w:r>
+    </w:p>
+    <w:p>
+      <w:pPr>
+        <w:ind w:firstLine="708"/>
+        <w:rPr>
+          <w:sz w:val="28"/>
+          <w:szCs w:val="28"/>
+        </w:rPr>
+      </w:pPr>
+      <w:r>
+        <w:rPr>
+          <w:sz w:val="28"/>
+          <w:szCs w:val="28"/>
+        </w:rPr>
+        <w:t>Актуальность</w:t>
+      </w:r>
+    </w:p>
+    <w:p>
+      <w:pPr>
+        <w:ind w:firstLine="708"/>
+      </w:pPr>
       <w:r>
         <w:t xml:space="preserve">Основная идея устройства заключается в простоте передачи информации о состоянии дома человеку. Существующие модели датчиков качества воздуха передают информацию понятную специалистам, но специфичную для простых пользователей, например единица измерения </w:t>
       </w:r>
@@ -137,8 +205,356 @@
       </w:r>
     </w:p>
     <w:p>
-      <w:r>
-        <w:t>Отображатель качества воздуха дома и так далее представляет из себя лампу цилиндрической формы (90</w:t>
+      <w:pPr>
+        <w:ind w:firstLine="708"/>
+      </w:pPr>
+    </w:p>
+    <w:p>
+      <w:pPr>
+        <w:ind w:firstLine="708"/>
+      </w:pPr>
+    </w:p>
+    <w:p>
+      <w:pPr>
+        <w:ind w:firstLine="708"/>
+      </w:pPr>
+    </w:p>
+    <w:p>
+      <w:pPr>
+        <w:ind w:firstLine="708"/>
+      </w:pPr>
+    </w:p>
+    <w:p>
+      <w:pPr>
+        <w:ind w:firstLine="708"/>
+      </w:pPr>
+    </w:p>
+    <w:p>
+      <w:pPr>
+        <w:ind w:firstLine="708"/>
+      </w:pPr>
+    </w:p>
+    <w:p>
+      <w:pPr>
+        <w:ind w:firstLine="708"/>
+      </w:pPr>
+    </w:p>
+    <w:p>
+      <w:pPr>
+        <w:ind w:firstLine="708"/>
+      </w:pPr>
+    </w:p>
+    <w:p>
+      <w:pPr>
+        <w:ind w:firstLine="708"/>
+      </w:pPr>
+    </w:p>
+    <w:p>
+      <w:pPr>
+        <w:ind w:firstLine="708"/>
+      </w:pPr>
+    </w:p>
+    <w:p>
+      <w:pPr>
+        <w:ind w:firstLine="708"/>
+      </w:pPr>
+    </w:p>
+    <w:p>
+      <w:pPr>
+        <w:ind w:firstLine="708"/>
+      </w:pPr>
+    </w:p>
+    <w:p>
+      <w:pPr>
+        <w:ind w:firstLine="708"/>
+        <w:rPr>
+          <w:sz w:val="28"/>
+          <w:szCs w:val="28"/>
+        </w:rPr>
+      </w:pPr>
+      <w:r>
+        <w:rPr>
+          <w:noProof/>
+        </w:rPr>
+        <w:lastRenderedPageBreak/>
+        <w:drawing>
+          <wp:anchor distT="0" distB="0" distL="114300" distR="114300" simplePos="0" relativeHeight="251660288" behindDoc="1" locked="0" layoutInCell="1" allowOverlap="1" wp14:anchorId="3FD7C652" wp14:editId="11228829">
+            <wp:simplePos x="0" y="0"/>
+            <wp:positionH relativeFrom="margin">
+              <wp:posOffset>4139565</wp:posOffset>
+            </wp:positionH>
+            <wp:positionV relativeFrom="paragraph">
+              <wp:posOffset>3810</wp:posOffset>
+            </wp:positionV>
+            <wp:extent cx="1800860" cy="2509520"/>
+            <wp:effectExtent l="0" t="0" r="8890" b="5080"/>
+            <wp:wrapTight wrapText="bothSides">
+              <wp:wrapPolygon edited="0">
+                <wp:start x="0" y="0"/>
+                <wp:lineTo x="0" y="21480"/>
+                <wp:lineTo x="21478" y="21480"/>
+                <wp:lineTo x="21478" y="0"/>
+                <wp:lineTo x="0" y="0"/>
+              </wp:wrapPolygon>
+            </wp:wrapTight>
+            <wp:docPr id="3" name="Picture 3"/>
+            <wp:cNvGraphicFramePr>
+              <a:graphicFrameLocks xmlns:a="http://schemas.openxmlformats.org/drawingml/2006/main" noChangeAspect="1"/>
+            </wp:cNvGraphicFramePr>
+            <a:graphic xmlns:a="http://schemas.openxmlformats.org/drawingml/2006/main">
+              <a:graphicData uri="http://schemas.openxmlformats.org/drawingml/2006/picture">
+                <pic:pic xmlns:pic="http://schemas.openxmlformats.org/drawingml/2006/picture">
+                  <pic:nvPicPr>
+                    <pic:cNvPr id="0" name="Picture 2"/>
+                    <pic:cNvPicPr>
+                      <a:picLocks noChangeAspect="1" noChangeArrowheads="1"/>
+                    </pic:cNvPicPr>
+                  </pic:nvPicPr>
+                  <pic:blipFill>
+                    <a:blip r:embed="rId5" cstate="print">
+                      <a:extLst>
+                        <a:ext uri="{28A0092B-C50C-407E-A947-70E740481C1C}">
+                          <a14:useLocalDpi xmlns:a14="http://schemas.microsoft.com/office/drawing/2010/main" val="0"/>
+                        </a:ext>
+                      </a:extLst>
+                    </a:blip>
+                    <a:srcRect/>
+                    <a:stretch>
+                      <a:fillRect/>
+                    </a:stretch>
+                  </pic:blipFill>
+                  <pic:spPr bwMode="auto">
+                    <a:xfrm>
+                      <a:off x="0" y="0"/>
+                      <a:ext cx="1800860" cy="2509520"/>
+                    </a:xfrm>
+                    <a:prstGeom prst="rect">
+                      <a:avLst/>
+                    </a:prstGeom>
+                    <a:noFill/>
+                    <a:ln>
+                      <a:noFill/>
+                    </a:ln>
+                  </pic:spPr>
+                </pic:pic>
+              </a:graphicData>
+            </a:graphic>
+            <wp14:sizeRelH relativeFrom="page">
+              <wp14:pctWidth>0</wp14:pctWidth>
+            </wp14:sizeRelH>
+            <wp14:sizeRelV relativeFrom="page">
+              <wp14:pctHeight>0</wp14:pctHeight>
+            </wp14:sizeRelV>
+          </wp:anchor>
+        </w:drawing>
+      </w:r>
+      <w:r>
+        <w:rPr>
+          <w:sz w:val="28"/>
+          <w:szCs w:val="28"/>
+        </w:rPr>
+        <w:t>Общие сведения</w:t>
+      </w:r>
+    </w:p>
+    <w:p>
+      <w:pPr>
+        <w:ind w:firstLine="708"/>
+      </w:pPr>
+      <w:r>
+        <w:rPr>
+          <w:noProof/>
+        </w:rPr>
+        <w:drawing>
+          <wp:anchor distT="0" distB="0" distL="114300" distR="114300" simplePos="0" relativeHeight="251661312" behindDoc="1" locked="0" layoutInCell="1" allowOverlap="1" wp14:anchorId="46BC02BA" wp14:editId="24E64D95">
+            <wp:simplePos x="0" y="0"/>
+            <wp:positionH relativeFrom="margin">
+              <wp:align>right</wp:align>
+            </wp:positionH>
+            <wp:positionV relativeFrom="paragraph">
+              <wp:posOffset>2435860</wp:posOffset>
+            </wp:positionV>
+            <wp:extent cx="1962785" cy="2402205"/>
+            <wp:effectExtent l="0" t="0" r="0" b="0"/>
+            <wp:wrapTight wrapText="bothSides">
+              <wp:wrapPolygon edited="0">
+                <wp:start x="0" y="0"/>
+                <wp:lineTo x="0" y="21412"/>
+                <wp:lineTo x="21383" y="21412"/>
+                <wp:lineTo x="21383" y="0"/>
+                <wp:lineTo x="0" y="0"/>
+              </wp:wrapPolygon>
+            </wp:wrapTight>
+            <wp:docPr id="4" name="Picture 4"/>
+            <wp:cNvGraphicFramePr>
+              <a:graphicFrameLocks xmlns:a="http://schemas.openxmlformats.org/drawingml/2006/main" noChangeAspect="1"/>
+            </wp:cNvGraphicFramePr>
+            <a:graphic xmlns:a="http://schemas.openxmlformats.org/drawingml/2006/main">
+              <a:graphicData uri="http://schemas.openxmlformats.org/drawingml/2006/picture">
+                <pic:pic xmlns:pic="http://schemas.openxmlformats.org/drawingml/2006/picture">
+                  <pic:nvPicPr>
+                    <pic:cNvPr id="0" name="Picture 3"/>
+                    <pic:cNvPicPr>
+                      <a:picLocks noChangeAspect="1" noChangeArrowheads="1"/>
+                    </pic:cNvPicPr>
+                  </pic:nvPicPr>
+                  <pic:blipFill>
+                    <a:blip r:embed="rId6" cstate="print">
+                      <a:extLst>
+                        <a:ext uri="{28A0092B-C50C-407E-A947-70E740481C1C}">
+                          <a14:useLocalDpi xmlns:a14="http://schemas.microsoft.com/office/drawing/2010/main" val="0"/>
+                        </a:ext>
+                      </a:extLst>
+                    </a:blip>
+                    <a:srcRect/>
+                    <a:stretch>
+                      <a:fillRect/>
+                    </a:stretch>
+                  </pic:blipFill>
+                  <pic:spPr bwMode="auto">
+                    <a:xfrm>
+                      <a:off x="0" y="0"/>
+                      <a:ext cx="1962785" cy="2402205"/>
+                    </a:xfrm>
+                    <a:prstGeom prst="rect">
+                      <a:avLst/>
+                    </a:prstGeom>
+                    <a:noFill/>
+                    <a:ln>
+                      <a:noFill/>
+                    </a:ln>
+                  </pic:spPr>
+                </pic:pic>
+              </a:graphicData>
+            </a:graphic>
+            <wp14:sizeRelH relativeFrom="page">
+              <wp14:pctWidth>0</wp14:pctWidth>
+            </wp14:sizeRelH>
+            <wp14:sizeRelV relativeFrom="page">
+              <wp14:pctHeight>0</wp14:pctHeight>
+            </wp14:sizeRelV>
+          </wp:anchor>
+        </w:drawing>
+      </w:r>
+      <w:r>
+        <w:rPr>
+          <w:noProof/>
+        </w:rPr>
+        <mc:AlternateContent>
+          <mc:Choice Requires="wps">
+            <w:drawing>
+              <wp:anchor distT="0" distB="0" distL="114300" distR="114300" simplePos="0" relativeHeight="251663360" behindDoc="1" locked="0" layoutInCell="1" allowOverlap="1" wp14:anchorId="51D19096" wp14:editId="5863D140">
+                <wp:simplePos x="0" y="0"/>
+                <wp:positionH relativeFrom="margin">
+                  <wp:posOffset>4322445</wp:posOffset>
+                </wp:positionH>
+                <wp:positionV relativeFrom="paragraph">
+                  <wp:posOffset>2108835</wp:posOffset>
+                </wp:positionV>
+                <wp:extent cx="1402080" cy="327660"/>
+                <wp:effectExtent l="0" t="0" r="7620" b="0"/>
+                <wp:wrapTight wrapText="bothSides">
+                  <wp:wrapPolygon edited="0">
+                    <wp:start x="0" y="0"/>
+                    <wp:lineTo x="0" y="20093"/>
+                    <wp:lineTo x="21424" y="20093"/>
+                    <wp:lineTo x="21424" y="0"/>
+                    <wp:lineTo x="0" y="0"/>
+                  </wp:wrapPolygon>
+                </wp:wrapTight>
+                <wp:docPr id="5" name="Text Box 5"/>
+                <wp:cNvGraphicFramePr/>
+                <a:graphic xmlns:a="http://schemas.openxmlformats.org/drawingml/2006/main">
+                  <a:graphicData uri="http://schemas.microsoft.com/office/word/2010/wordprocessingShape">
+                    <wps:wsp>
+                      <wps:cNvSpPr txBox="1"/>
+                      <wps:spPr>
+                        <a:xfrm>
+                          <a:off x="0" y="0"/>
+                          <a:ext cx="1402080" cy="327660"/>
+                        </a:xfrm>
+                        <a:prstGeom prst="rect">
+                          <a:avLst/>
+                        </a:prstGeom>
+                        <a:solidFill>
+                          <a:schemeClr val="lt1"/>
+                        </a:solidFill>
+                        <a:ln w="6350">
+                          <a:noFill/>
+                        </a:ln>
+                      </wps:spPr>
+                      <wps:txbx>
+                        <w:txbxContent>
+                          <w:p>
+                            <w:pPr>
+                              <w:jc w:val="center"/>
+                            </w:pPr>
+                            <w:r>
+                              <w:t>Модель устройства</w:t>
+                            </w:r>
+                          </w:p>
+                          <w:p>
+                            <w:pPr>
+                              <w:jc w:val="center"/>
+                            </w:pPr>
+                          </w:p>
+                        </w:txbxContent>
+                      </wps:txbx>
+                      <wps:bodyPr rot="0" spcFirstLastPara="0" vertOverflow="overflow" horzOverflow="overflow" vert="horz" wrap="square" lIns="91440" tIns="45720" rIns="91440" bIns="45720" numCol="1" spcCol="0" rtlCol="0" fromWordArt="0" anchor="t" anchorCtr="0" forceAA="0" compatLnSpc="1">
+                        <a:prstTxWarp prst="textNoShape">
+                          <a:avLst/>
+                        </a:prstTxWarp>
+                        <a:noAutofit/>
+                      </wps:bodyPr>
+                    </wps:wsp>
+                  </a:graphicData>
+                </a:graphic>
+                <wp14:sizeRelH relativeFrom="margin">
+                  <wp14:pctWidth>0</wp14:pctWidth>
+                </wp14:sizeRelH>
+                <wp14:sizeRelV relativeFrom="margin">
+                  <wp14:pctHeight>0</wp14:pctHeight>
+                </wp14:sizeRelV>
+              </wp:anchor>
+            </w:drawing>
+          </mc:Choice>
+          <mc:Fallback>
+            <w:pict>
+              <v:shapetype w14:anchorId="51D19096" id="_x0000_t202" coordsize="21600,21600" o:spt="202" path="m,l,21600r21600,l21600,xe">
+                <v:stroke joinstyle="miter"/>
+                <v:path gradientshapeok="t" o:connecttype="rect"/>
+              </v:shapetype>
+              <v:shape id="Text Box 5" o:spid="_x0000_s1026" type="#_x0000_t202" style="position:absolute;left:0;text-align:left;margin-left:340.35pt;margin-top:166.05pt;width:110.4pt;height:25.8pt;z-index:-251653120;visibility:visible;mso-wrap-style:square;mso-width-percent:0;mso-height-percent:0;mso-wrap-distance-left:9pt;mso-wrap-distance-top:0;mso-wrap-distance-right:9pt;mso-wrap-distance-bottom:0;mso-position-horizontal:absolute;mso-position-horizontal-relative:margin;mso-position-vertical:absolute;mso-position-vertical-relative:text;mso-width-percent:0;mso-height-percent:0;mso-width-relative:margin;mso-height-relative:margin;v-text-anchor:top" o:gfxdata="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" fillcolor="white [3201]" stroked="f" strokeweight=".5pt">
+                <v:textbox>
+                  <w:txbxContent>
+                    <w:p>
+                      <w:pPr>
+                        <w:jc w:val="center"/>
+                      </w:pPr>
+                      <w:r>
+                        <w:t>Модель устройства</w:t>
+                      </w:r>
+                    </w:p>
+                    <w:p>
+                      <w:pPr>
+                        <w:jc w:val="center"/>
+                      </w:pPr>
+                    </w:p>
+                  </w:txbxContent>
+                </v:textbox>
+                <w10:wrap type="tight" anchorx="margin"/>
+              </v:shape>
+            </w:pict>
+          </mc:Fallback>
+        </mc:AlternateContent>
+      </w:r>
+      <w:r>
+        <w:t xml:space="preserve">Отображатель качества воздуха дома и так далее представляет </w:t>
+      </w:r>
+      <w:r>
+        <w:t>собой</w:t>
+      </w:r>
+      <w:r>
+        <w:t xml:space="preserve"> лампу цилиндрической формы (90</w:t>
       </w:r>
       <w:r>
         <w:rPr>
@@ -156,12 +572,45 @@
         <w:t>x</w:t>
       </w:r>
       <w:r>
-        <w:t xml:space="preserve">9 штук. Труба вставляется в плату и закрепляется в ней. На плате расположены следующие датчики: датчик влажности и температуры, датчик летучих органических соединений и датчик угарного газа. Под платой располагается датчик взвешенных частиц. Также на плате располагается два </w:t>
+        <w:t>9 штук. Труба вставляется в плату и закрепляется в ней. На плате расположен</w:t>
+      </w:r>
+      <w:r>
+        <w:t xml:space="preserve">ы </w:t>
       </w:r>
       <w:r>
         <w:rPr>
           <w:lang w:val="en-US"/>
         </w:rPr>
+        <w:t>ESP</w:t>
+      </w:r>
+      <w:r>
+        <w:t xml:space="preserve">-32 </w:t>
+      </w:r>
+      <w:r>
+        <w:rPr>
+          <w:lang w:val="en-US"/>
+        </w:rPr>
+        <w:t>mini</w:t>
+      </w:r>
+      <w:r>
+        <w:t xml:space="preserve"> </w:t>
+      </w:r>
+      <w:r>
+        <w:t>и</w:t>
+      </w:r>
+      <w:r>
+        <w:t xml:space="preserve"> следующие датчики: датчик влажности и температуры, датчик летучих органических соединений и датчик угарного газа. Под платой располагается датчик взвешенных частиц. </w:t>
+      </w:r>
+      <w:r>
+        <w:t xml:space="preserve">Для изменения яркости лампы в зависимости от яркости окружающего света, установлены датчики освещения. В верхней крышке расположены сенсорные кнопки, чтобы отслеживать касания и менять режим отображения, и датчик расстояния, для ручного управления яркостью. </w:t>
+      </w:r>
+      <w:r>
+        <w:t xml:space="preserve">Также на плате располагается два </w:t>
+      </w:r>
+      <w:r>
+        <w:rPr>
+          <w:lang w:val="en-US"/>
+        </w:rPr>
         <w:t>USB</w:t>
       </w:r>
       <w:r>
@@ -177,19 +626,957 @@
         <w:t xml:space="preserve"> </w:t>
       </w:r>
       <w:r>
-        <w:t>выхода для зарядки устройств.</w:t>
+        <w:t>выхода для зарядки устройств</w:t>
+      </w:r>
+      <w:r>
+        <w:t xml:space="preserve"> и один </w:t>
+      </w:r>
+      <w:r>
+        <w:rPr>
+          <w:lang w:val="en-US"/>
+        </w:rPr>
+        <w:t>USB</w:t>
+      </w:r>
+      <w:r>
+        <w:t>-</w:t>
+      </w:r>
+      <w:r>
+        <w:rPr>
+          <w:lang w:val="en-US"/>
+        </w:rPr>
+        <w:t>Micro</w:t>
+      </w:r>
+      <w:r>
+        <w:t xml:space="preserve"> </w:t>
+      </w:r>
+      <w:r>
+        <w:t xml:space="preserve">вход питания. В комплектации к лампе идет адаптер питания 5В 2А с выходом на </w:t>
+      </w:r>
+      <w:r>
+        <w:rPr>
+          <w:lang w:val="en-US"/>
+        </w:rPr>
+        <w:t>USB</w:t>
+      </w:r>
+      <w:r>
+        <w:t>-</w:t>
+      </w:r>
+      <w:r>
+        <w:rPr>
+          <w:lang w:val="en-US"/>
+        </w:rPr>
+        <w:t>A</w:t>
+      </w:r>
+      <w:r>
+        <w:t xml:space="preserve"> </w:t>
+      </w:r>
+      <w:r>
+        <w:t xml:space="preserve">и кабель </w:t>
+      </w:r>
+      <w:r>
+        <w:rPr>
+          <w:lang w:val="en-US"/>
+        </w:rPr>
+        <w:t>USB</w:t>
+      </w:r>
+      <w:r>
+        <w:t>-</w:t>
+      </w:r>
+      <w:r>
+        <w:rPr>
+          <w:lang w:val="en-US"/>
+        </w:rPr>
+        <w:t>A</w:t>
+      </w:r>
+      <w:r>
+        <w:t xml:space="preserve"> </w:t>
+      </w:r>
+      <w:r>
+        <w:t>–</w:t>
+      </w:r>
+      <w:r>
+        <w:t xml:space="preserve"> </w:t>
+      </w:r>
+      <w:r>
+        <w:rPr>
+          <w:lang w:val="en-US"/>
+        </w:rPr>
+        <w:t>USB</w:t>
+      </w:r>
+      <w:r>
+        <w:t>-</w:t>
+      </w:r>
+      <w:r>
+        <w:rPr>
+          <w:lang w:val="en-US"/>
+        </w:rPr>
+        <w:t>Micro</w:t>
+      </w:r>
+      <w:r>
+        <w:t>.</w:t>
+      </w:r>
+      <w:r>
+        <w:t xml:space="preserve"> Для работы требуется подключение в сеть электропитания. Режим работы у </w:t>
+      </w:r>
+      <w:proofErr w:type="spellStart"/>
+      <w:r>
+        <w:t>ОКВоДи</w:t>
+      </w:r>
+      <w:proofErr w:type="spellEnd"/>
+      <w:r>
+        <w:t xml:space="preserve"> только рабочий.</w:t>
+      </w:r>
+    </w:p>
+    <w:p>
+      <w:pPr>
+        <w:ind w:firstLine="708"/>
+        <w:rPr>
+          <w:sz w:val="28"/>
+          <w:szCs w:val="28"/>
+        </w:rPr>
+      </w:pPr>
+    </w:p>
+    <w:p>
+      <w:pPr>
+        <w:ind w:firstLine="708"/>
+        <w:rPr>
+          <w:sz w:val="28"/>
+          <w:szCs w:val="28"/>
+        </w:rPr>
+      </w:pPr>
+    </w:p>
+    <w:p>
+      <w:pPr>
+        <w:ind w:firstLine="708"/>
+        <w:rPr>
+          <w:sz w:val="28"/>
+          <w:szCs w:val="28"/>
+        </w:rPr>
+      </w:pPr>
+    </w:p>
+    <w:p>
+      <w:pPr>
+        <w:ind w:firstLine="708"/>
+        <w:rPr>
+          <w:sz w:val="28"/>
+          <w:szCs w:val="28"/>
+        </w:rPr>
+      </w:pPr>
+      <w:r>
+        <w:rPr>
+          <w:noProof/>
+        </w:rPr>
+        <mc:AlternateContent>
+          <mc:Choice Requires="wps">
+            <w:drawing>
+              <wp:anchor distT="0" distB="0" distL="114300" distR="114300" simplePos="0" relativeHeight="251665408" behindDoc="1" locked="0" layoutInCell="1" allowOverlap="1" wp14:anchorId="157CF310" wp14:editId="1ADCB658">
+                <wp:simplePos x="0" y="0"/>
+                <wp:positionH relativeFrom="margin">
+                  <wp:posOffset>3951605</wp:posOffset>
+                </wp:positionH>
+                <wp:positionV relativeFrom="paragraph">
+                  <wp:posOffset>191770</wp:posOffset>
+                </wp:positionV>
+                <wp:extent cx="1920240" cy="327660"/>
+                <wp:effectExtent l="0" t="0" r="3810" b="0"/>
+                <wp:wrapTight wrapText="bothSides">
+                  <wp:wrapPolygon edited="0">
+                    <wp:start x="0" y="0"/>
+                    <wp:lineTo x="0" y="20093"/>
+                    <wp:lineTo x="21429" y="20093"/>
+                    <wp:lineTo x="21429" y="0"/>
+                    <wp:lineTo x="0" y="0"/>
+                  </wp:wrapPolygon>
+                </wp:wrapTight>
+                <wp:docPr id="6" name="Text Box 6"/>
+                <wp:cNvGraphicFramePr/>
+                <a:graphic xmlns:a="http://schemas.openxmlformats.org/drawingml/2006/main">
+                  <a:graphicData uri="http://schemas.microsoft.com/office/word/2010/wordprocessingShape">
+                    <wps:wsp>
+                      <wps:cNvSpPr txBox="1"/>
+                      <wps:spPr>
+                        <a:xfrm>
+                          <a:off x="0" y="0"/>
+                          <a:ext cx="1920240" cy="327660"/>
+                        </a:xfrm>
+                        <a:prstGeom prst="rect">
+                          <a:avLst/>
+                        </a:prstGeom>
+                        <a:solidFill>
+                          <a:schemeClr val="lt1"/>
+                        </a:solidFill>
+                        <a:ln w="6350">
+                          <a:noFill/>
+                        </a:ln>
+                      </wps:spPr>
+                      <wps:txbx>
+                        <w:txbxContent>
+                          <w:p>
+                            <w:pPr>
+                              <w:jc w:val="center"/>
+                            </w:pPr>
+                            <w:r>
+                              <w:t>Расположение компонентов</w:t>
+                            </w:r>
+                          </w:p>
+                          <w:p>
+                            <w:pPr>
+                              <w:jc w:val="center"/>
+                            </w:pPr>
+                          </w:p>
+                        </w:txbxContent>
+                      </wps:txbx>
+                      <wps:bodyPr rot="0" spcFirstLastPara="0" vertOverflow="overflow" horzOverflow="overflow" vert="horz" wrap="square" lIns="91440" tIns="45720" rIns="91440" bIns="45720" numCol="1" spcCol="0" rtlCol="0" fromWordArt="0" anchor="t" anchorCtr="0" forceAA="0" compatLnSpc="1">
+                        <a:prstTxWarp prst="textNoShape">
+                          <a:avLst/>
+                        </a:prstTxWarp>
+                        <a:noAutofit/>
+                      </wps:bodyPr>
+                    </wps:wsp>
+                  </a:graphicData>
+                </a:graphic>
+                <wp14:sizeRelH relativeFrom="margin">
+                  <wp14:pctWidth>0</wp14:pctWidth>
+                </wp14:sizeRelH>
+                <wp14:sizeRelV relativeFrom="margin">
+                  <wp14:pctHeight>0</wp14:pctHeight>
+                </wp14:sizeRelV>
+              </wp:anchor>
+            </w:drawing>
+          </mc:Choice>
+          <mc:Fallback>
+            <w:pict>
+              <v:shape w14:anchorId="157CF310" id="Text Box 6" o:spid="_x0000_s1027" type="#_x0000_t202" style="position:absolute;left:0;text-align:left;margin-left:311.15pt;margin-top:15.1pt;width:151.2pt;height:25.8pt;z-index:-251651072;visibility:visible;mso-wrap-style:square;mso-width-percent:0;mso-height-percent:0;mso-wrap-distance-left:9pt;mso-wrap-distance-top:0;mso-wrap-distance-right:9pt;mso-wrap-distance-bottom:0;mso-position-horizontal:absolute;mso-position-horizontal-relative:margin;mso-position-vertical:absolute;mso-position-vertical-relative:text;mso-width-percent:0;mso-height-percent:0;mso-width-relative:margin;mso-height-relative:margin;v-text-anchor:top" o:gfxdata="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" fillcolor="white [3201]" stroked="f" strokeweight=".5pt">
+                <v:textbox>
+                  <w:txbxContent>
+                    <w:p>
+                      <w:pPr>
+                        <w:jc w:val="center"/>
+                      </w:pPr>
+                      <w:r>
+                        <w:t>Расположение компонентов</w:t>
+                      </w:r>
+                    </w:p>
+                    <w:p>
+                      <w:pPr>
+                        <w:jc w:val="center"/>
+                      </w:pPr>
+                    </w:p>
+                  </w:txbxContent>
+                </v:textbox>
+                <w10:wrap type="tight" anchorx="margin"/>
+              </v:shape>
+            </w:pict>
+          </mc:Fallback>
+        </mc:AlternateContent>
+      </w:r>
+    </w:p>
+    <w:p>
+      <w:pPr>
+        <w:ind w:firstLine="708"/>
+        <w:rPr>
+          <w:sz w:val="28"/>
+          <w:szCs w:val="28"/>
+        </w:rPr>
+      </w:pPr>
+    </w:p>
+    <w:p>
+      <w:pPr>
+        <w:ind w:firstLine="708"/>
+        <w:rPr>
+          <w:sz w:val="28"/>
+          <w:szCs w:val="28"/>
+        </w:rPr>
+      </w:pPr>
+      <w:r>
+        <w:rPr>
+          <w:sz w:val="28"/>
+          <w:szCs w:val="28"/>
+        </w:rPr>
+        <w:t>Основные функции</w:t>
+      </w:r>
+    </w:p>
+    <w:p>
+      <w:r>
+        <w:rPr>
+          <w:noProof/>
+        </w:rPr>
+        <w:drawing>
+          <wp:anchor distT="0" distB="0" distL="114300" distR="114300" simplePos="0" relativeHeight="251658240" behindDoc="1" locked="0" layoutInCell="1" allowOverlap="1" wp14:anchorId="4C2A82A5" wp14:editId="414A1BFF">
+            <wp:simplePos x="0" y="0"/>
+            <wp:positionH relativeFrom="column">
+              <wp:posOffset>4192905</wp:posOffset>
+            </wp:positionH>
+            <wp:positionV relativeFrom="paragraph">
+              <wp:posOffset>223520</wp:posOffset>
+            </wp:positionV>
+            <wp:extent cx="1821180" cy="2376170"/>
+            <wp:effectExtent l="0" t="0" r="7620" b="5080"/>
+            <wp:wrapTight wrapText="bothSides">
+              <wp:wrapPolygon edited="0">
+                <wp:start x="0" y="0"/>
+                <wp:lineTo x="0" y="21473"/>
+                <wp:lineTo x="21464" y="21473"/>
+                <wp:lineTo x="21464" y="0"/>
+                <wp:lineTo x="0" y="0"/>
+              </wp:wrapPolygon>
+            </wp:wrapTight>
+            <wp:docPr id="1" name="Picture 1"/>
+            <wp:cNvGraphicFramePr>
+              <a:graphicFrameLocks xmlns:a="http://schemas.openxmlformats.org/drawingml/2006/main" noChangeAspect="1"/>
+            </wp:cNvGraphicFramePr>
+            <a:graphic xmlns:a="http://schemas.openxmlformats.org/drawingml/2006/main">
+              <a:graphicData uri="http://schemas.openxmlformats.org/drawingml/2006/picture">
+                <pic:pic xmlns:pic="http://schemas.openxmlformats.org/drawingml/2006/picture">
+                  <pic:nvPicPr>
+                    <pic:cNvPr id="0" name="Picture 1"/>
+                    <pic:cNvPicPr>
+                      <a:picLocks noChangeAspect="1" noChangeArrowheads="1"/>
+                    </pic:cNvPicPr>
+                  </pic:nvPicPr>
+                  <pic:blipFill>
+                    <a:blip r:embed="rId7" cstate="print">
+                      <a:extLst>
+                        <a:ext uri="{28A0092B-C50C-407E-A947-70E740481C1C}">
+                          <a14:useLocalDpi xmlns:a14="http://schemas.microsoft.com/office/drawing/2010/main" val="0"/>
+                        </a:ext>
+                      </a:extLst>
+                    </a:blip>
+                    <a:srcRect/>
+                    <a:stretch>
+                      <a:fillRect/>
+                    </a:stretch>
+                  </pic:blipFill>
+                  <pic:spPr bwMode="auto">
+                    <a:xfrm>
+                      <a:off x="0" y="0"/>
+                      <a:ext cx="1821180" cy="2376170"/>
+                    </a:xfrm>
+                    <a:prstGeom prst="rect">
+                      <a:avLst/>
+                    </a:prstGeom>
+                    <a:noFill/>
+                    <a:ln>
+                      <a:noFill/>
+                    </a:ln>
+                  </pic:spPr>
+                </pic:pic>
+              </a:graphicData>
+            </a:graphic>
+            <wp14:sizeRelH relativeFrom="page">
+              <wp14:pctWidth>0</wp14:pctWidth>
+            </wp14:sizeRelH>
+            <wp14:sizeRelV relativeFrom="page">
+              <wp14:pctHeight>0</wp14:pctHeight>
+            </wp14:sizeRelV>
+          </wp:anchor>
+        </w:drawing>
+      </w:r>
+      <w:proofErr w:type="spellStart"/>
+      <w:r>
+        <w:t>ОКВоДи</w:t>
+      </w:r>
+      <w:proofErr w:type="spellEnd"/>
+      <w:r>
+        <w:t xml:space="preserve"> умеет отображать параметры микроклимат</w:t>
+      </w:r>
+      <w:r>
+        <w:t>а</w:t>
+      </w:r>
+      <w:r>
+        <w:t xml:space="preserve"> дома</w:t>
+      </w:r>
+      <w:r>
+        <w:t xml:space="preserve"> в нескольких режимах</w:t>
+      </w:r>
+      <w:r>
+        <w:t>:</w:t>
+      </w:r>
+    </w:p>
+    <w:p>
+      <w:pPr>
+        <w:pStyle w:val="ListParagraph"/>
+        <w:numPr>
+          <w:ilvl w:val="0"/>
+          <w:numId w:val="4"/>
+        </w:numPr>
+      </w:pPr>
+      <w:r>
+        <w:t>Основной – все светодиоды задействованы для одного конкретного параметра</w:t>
+      </w:r>
+    </w:p>
+    <w:p>
+      <w:pPr>
+        <w:pStyle w:val="ListParagraph"/>
+        <w:numPr>
+          <w:ilvl w:val="0"/>
+          <w:numId w:val="4"/>
+        </w:numPr>
+      </w:pPr>
+      <w:r>
+        <w:t>Мульти-режим – светодиоды делятся на три секции и отображают три параметра, выбранные пользователем</w:t>
+      </w:r>
+    </w:p>
+    <w:p>
+      <w:pPr>
+        <w:pStyle w:val="ListParagraph"/>
+        <w:numPr>
+          <w:ilvl w:val="0"/>
+          <w:numId w:val="4"/>
+        </w:numPr>
+      </w:pPr>
+      <w:r>
+        <w:rPr>
+          <w:noProof/>
+        </w:rPr>
+        <mc:AlternateContent>
+          <mc:Choice Requires="wps">
+            <w:drawing>
+              <wp:anchor distT="0" distB="0" distL="114300" distR="114300" simplePos="0" relativeHeight="251659264" behindDoc="1" locked="0" layoutInCell="1" allowOverlap="1" wp14:anchorId="78BF02E4" wp14:editId="0B2142A6">
+                <wp:simplePos x="0" y="0"/>
+                <wp:positionH relativeFrom="margin">
+                  <wp:posOffset>4191635</wp:posOffset>
+                </wp:positionH>
+                <wp:positionV relativeFrom="paragraph">
+                  <wp:posOffset>1607185</wp:posOffset>
+                </wp:positionV>
+                <wp:extent cx="1813560" cy="617220"/>
+                <wp:effectExtent l="0" t="0" r="0" b="0"/>
+                <wp:wrapTight wrapText="bothSides">
+                  <wp:wrapPolygon edited="0">
+                    <wp:start x="0" y="0"/>
+                    <wp:lineTo x="0" y="20667"/>
+                    <wp:lineTo x="21328" y="20667"/>
+                    <wp:lineTo x="21328" y="0"/>
+                    <wp:lineTo x="0" y="0"/>
+                  </wp:wrapPolygon>
+                </wp:wrapTight>
+                <wp:docPr id="2" name="Text Box 2"/>
+                <wp:cNvGraphicFramePr/>
+                <a:graphic xmlns:a="http://schemas.openxmlformats.org/drawingml/2006/main">
+                  <a:graphicData uri="http://schemas.microsoft.com/office/word/2010/wordprocessingShape">
+                    <wps:wsp>
+                      <wps:cNvSpPr txBox="1"/>
+                      <wps:spPr>
+                        <a:xfrm>
+                          <a:off x="0" y="0"/>
+                          <a:ext cx="1813560" cy="617220"/>
+                        </a:xfrm>
+                        <a:prstGeom prst="rect">
+                          <a:avLst/>
+                        </a:prstGeom>
+                        <a:solidFill>
+                          <a:schemeClr val="lt1"/>
+                        </a:solidFill>
+                        <a:ln w="6350">
+                          <a:noFill/>
+                        </a:ln>
+                      </wps:spPr>
+                      <wps:txbx>
+                        <w:txbxContent>
+                          <w:p>
+                            <w:pPr>
+                              <w:jc w:val="center"/>
+                            </w:pPr>
+                            <w:r>
+                              <w:t>Пример мульти-режима</w:t>
+                            </w:r>
+                            <w:r>
+                              <w:t>,</w:t>
+                            </w:r>
+                            <w:r>
+                              <w:t xml:space="preserve"> выключенные светодиоды не отображены</w:t>
+                            </w:r>
+                          </w:p>
+                          <w:p>
+                            <w:pPr>
+                              <w:jc w:val="center"/>
+                            </w:pPr>
+                          </w:p>
+                        </w:txbxContent>
+                      </wps:txbx>
+                      <wps:bodyPr rot="0" spcFirstLastPara="0" vertOverflow="overflow" horzOverflow="overflow" vert="horz" wrap="square" lIns="91440" tIns="45720" rIns="91440" bIns="45720" numCol="1" spcCol="0" rtlCol="0" fromWordArt="0" anchor="t" anchorCtr="0" forceAA="0" compatLnSpc="1">
+                        <a:prstTxWarp prst="textNoShape">
+                          <a:avLst/>
+                        </a:prstTxWarp>
+                        <a:noAutofit/>
+                      </wps:bodyPr>
+                    </wps:wsp>
+                  </a:graphicData>
+                </a:graphic>
+                <wp14:sizeRelH relativeFrom="margin">
+                  <wp14:pctWidth>0</wp14:pctWidth>
+                </wp14:sizeRelH>
+                <wp14:sizeRelV relativeFrom="margin">
+                  <wp14:pctHeight>0</wp14:pctHeight>
+                </wp14:sizeRelV>
+              </wp:anchor>
+            </w:drawing>
+          </mc:Choice>
+          <mc:Fallback>
+            <w:pict>
+              <v:shape w14:anchorId="78BF02E4" id="Text Box 2" o:spid="_x0000_s1028" type="#_x0000_t202" style="position:absolute;left:0;text-align:left;margin-left:330.05pt;margin-top:126.55pt;width:142.8pt;height:48.6pt;z-index:-251657216;visibility:visible;mso-wrap-style:square;mso-width-percent:0;mso-height-percent:0;mso-wrap-distance-left:9pt;mso-wrap-distance-top:0;mso-wrap-distance-right:9pt;mso-wrap-distance-bottom:0;mso-position-horizontal:absolute;mso-position-horizontal-relative:margin;mso-position-vertical:absolute;mso-position-vertical-relative:text;mso-width-percent:0;mso-height-percent:0;mso-width-relative:margin;mso-height-relative:margin;v-text-anchor:top" o:gfxdata="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" fillcolor="white [3201]" stroked="f" strokeweight=".5pt">
+                <v:textbox>
+                  <w:txbxContent>
+                    <w:p>
+                      <w:pPr>
+                        <w:jc w:val="center"/>
+                      </w:pPr>
+                      <w:r>
+                        <w:t>Пример мульти-режима</w:t>
+                      </w:r>
+                      <w:r>
+                        <w:t>,</w:t>
+                      </w:r>
+                      <w:r>
+                        <w:t xml:space="preserve"> выключенные светодиоды не отображены</w:t>
+                      </w:r>
+                    </w:p>
+                    <w:p>
+                      <w:pPr>
+                        <w:jc w:val="center"/>
+                      </w:pPr>
+                    </w:p>
+                  </w:txbxContent>
+                </v:textbox>
+                <w10:wrap type="tight" anchorx="margin"/>
+              </v:shape>
+            </w:pict>
+          </mc:Fallback>
+        </mc:AlternateContent>
+      </w:r>
+      <w:r>
+        <w:t>Ночной</w:t>
+      </w:r>
+      <w:r>
+        <w:t xml:space="preserve"> </w:t>
+      </w:r>
+      <w:r>
+        <w:t>–</w:t>
+      </w:r>
+      <w:r>
+        <w:t xml:space="preserve"> </w:t>
+      </w:r>
+      <w:r>
+        <w:t xml:space="preserve">три линии светодиодов выделяются под отображение одного параметра, заданного пользователем, остальные выполняют роль подсветки-ночника и отображают время. Пользователь </w:t>
+      </w:r>
+      <w:r>
+        <w:t xml:space="preserve">вводит временной </w:t>
       </w:r>
       <w:bookmarkStart w:id="0" w:name="_GoBack"/>
+      <w:r>
+        <w:t>диапазон</w:t>
+      </w:r>
+      <w:r>
+        <w:t>, например от времени засыпания, до будильника</w:t>
+      </w:r>
+      <w:r>
+        <w:t xml:space="preserve">, </w:t>
+      </w:r>
       <w:bookmarkEnd w:id="0"/>
-    </w:p>
-    <w:p/>
-    <w:p>
-      <w:pPr>
-        <w:pStyle w:val="ListParagraph"/>
-      </w:pPr>
+      <w:r>
+        <w:t xml:space="preserve">по умолчанию установлен с 21.00 до 09.00. Каждый час загорается следующий светодиод подсветки, таким образом яркость ночника увеличивается с наступлением утра. Отображение времени тоже </w:t>
+      </w:r>
+      <w:proofErr w:type="spellStart"/>
+      <w:r>
+        <w:t>преаттентивно</w:t>
+      </w:r>
+      <w:proofErr w:type="spellEnd"/>
+      <w:r>
+        <w:t xml:space="preserve">: </w:t>
+      </w:r>
+      <w:r>
+        <w:t xml:space="preserve">по уровню заполнения подсветки можно примерно определить оставшееся время для сна. В итоге получается </w:t>
+      </w:r>
+      <w:r>
+        <w:rPr>
+          <w:lang w:val="en-US"/>
+        </w:rPr>
+        <w:t>progress</w:t>
+      </w:r>
+      <w:r>
+        <w:t xml:space="preserve"> </w:t>
+      </w:r>
+      <w:r>
+        <w:rPr>
+          <w:lang w:val="en-US"/>
+        </w:rPr>
+        <w:t>bar</w:t>
+      </w:r>
+      <w:r>
+        <w:t xml:space="preserve"> </w:t>
+      </w:r>
+      <w:r>
+        <w:t>времени вашего сна.</w:t>
+      </w:r>
+    </w:p>
+    <w:p>
+      <w:r>
+        <w:rPr>
+          <w:noProof/>
+        </w:rPr>
+        <w:lastRenderedPageBreak/>
+        <w:drawing>
+          <wp:anchor distT="0" distB="0" distL="114300" distR="114300" simplePos="0" relativeHeight="251667456" behindDoc="1" locked="0" layoutInCell="1" allowOverlap="1" wp14:anchorId="4D5674BD" wp14:editId="7E98548B">
+            <wp:simplePos x="0" y="0"/>
+            <wp:positionH relativeFrom="column">
+              <wp:posOffset>636270</wp:posOffset>
+            </wp:positionH>
+            <wp:positionV relativeFrom="paragraph">
+              <wp:posOffset>0</wp:posOffset>
+            </wp:positionV>
+            <wp:extent cx="1737360" cy="2487930"/>
+            <wp:effectExtent l="0" t="0" r="0" b="7620"/>
+            <wp:wrapTight wrapText="bothSides">
+              <wp:wrapPolygon edited="0">
+                <wp:start x="0" y="0"/>
+                <wp:lineTo x="0" y="21501"/>
+                <wp:lineTo x="21316" y="21501"/>
+                <wp:lineTo x="21316" y="0"/>
+                <wp:lineTo x="0" y="0"/>
+              </wp:wrapPolygon>
+            </wp:wrapTight>
+            <wp:docPr id="8" name="Picture 8"/>
+            <wp:cNvGraphicFramePr>
+              <a:graphicFrameLocks xmlns:a="http://schemas.openxmlformats.org/drawingml/2006/main" noChangeAspect="1"/>
+            </wp:cNvGraphicFramePr>
+            <a:graphic xmlns:a="http://schemas.openxmlformats.org/drawingml/2006/main">
+              <a:graphicData uri="http://schemas.openxmlformats.org/drawingml/2006/picture">
+                <pic:pic xmlns:pic="http://schemas.openxmlformats.org/drawingml/2006/picture">
+                  <pic:nvPicPr>
+                    <pic:cNvPr id="0" name="Picture 5"/>
+                    <pic:cNvPicPr>
+                      <a:picLocks noChangeAspect="1" noChangeArrowheads="1"/>
+                    </pic:cNvPicPr>
+                  </pic:nvPicPr>
+                  <pic:blipFill>
+                    <a:blip r:embed="rId8" cstate="print">
+                      <a:extLst>
+                        <a:ext uri="{28A0092B-C50C-407E-A947-70E740481C1C}">
+                          <a14:useLocalDpi xmlns:a14="http://schemas.microsoft.com/office/drawing/2010/main" val="0"/>
+                        </a:ext>
+                      </a:extLst>
+                    </a:blip>
+                    <a:srcRect/>
+                    <a:stretch>
+                      <a:fillRect/>
+                    </a:stretch>
+                  </pic:blipFill>
+                  <pic:spPr bwMode="auto">
+                    <a:xfrm>
+                      <a:off x="0" y="0"/>
+                      <a:ext cx="1737360" cy="2487930"/>
+                    </a:xfrm>
+                    <a:prstGeom prst="rect">
+                      <a:avLst/>
+                    </a:prstGeom>
+                    <a:noFill/>
+                    <a:ln>
+                      <a:noFill/>
+                    </a:ln>
+                  </pic:spPr>
+                </pic:pic>
+              </a:graphicData>
+            </a:graphic>
+            <wp14:sizeRelH relativeFrom="margin">
+              <wp14:pctWidth>0</wp14:pctWidth>
+            </wp14:sizeRelH>
+            <wp14:sizeRelV relativeFrom="margin">
+              <wp14:pctHeight>0</wp14:pctHeight>
+            </wp14:sizeRelV>
+          </wp:anchor>
+        </w:drawing>
+      </w:r>
+      <w:r>
+        <w:rPr>
+          <w:noProof/>
+        </w:rPr>
+        <w:drawing>
+          <wp:anchor distT="0" distB="0" distL="114300" distR="114300" simplePos="0" relativeHeight="251668480" behindDoc="1" locked="0" layoutInCell="1" allowOverlap="1" wp14:anchorId="48B92D44" wp14:editId="41F94A8E">
+            <wp:simplePos x="0" y="0"/>
+            <wp:positionH relativeFrom="column">
+              <wp:posOffset>3185160</wp:posOffset>
+            </wp:positionH>
+            <wp:positionV relativeFrom="paragraph">
+              <wp:posOffset>0</wp:posOffset>
+            </wp:positionV>
+            <wp:extent cx="1783080" cy="2517904"/>
+            <wp:effectExtent l="0" t="0" r="7620" b="0"/>
+            <wp:wrapTight wrapText="bothSides">
+              <wp:wrapPolygon edited="0">
+                <wp:start x="0" y="0"/>
+                <wp:lineTo x="0" y="21409"/>
+                <wp:lineTo x="21462" y="21409"/>
+                <wp:lineTo x="21462" y="0"/>
+                <wp:lineTo x="0" y="0"/>
+              </wp:wrapPolygon>
+            </wp:wrapTight>
+            <wp:docPr id="10" name="Picture 10"/>
+            <wp:cNvGraphicFramePr>
+              <a:graphicFrameLocks xmlns:a="http://schemas.openxmlformats.org/drawingml/2006/main" noChangeAspect="1"/>
+            </wp:cNvGraphicFramePr>
+            <a:graphic xmlns:a="http://schemas.openxmlformats.org/drawingml/2006/main">
+              <a:graphicData uri="http://schemas.openxmlformats.org/drawingml/2006/picture">
+                <pic:pic xmlns:pic="http://schemas.openxmlformats.org/drawingml/2006/picture">
+                  <pic:nvPicPr>
+                    <pic:cNvPr id="0" name="Picture 2"/>
+                    <pic:cNvPicPr>
+                      <a:picLocks noChangeAspect="1" noChangeArrowheads="1"/>
+                    </pic:cNvPicPr>
+                  </pic:nvPicPr>
+                  <pic:blipFill>
+                    <a:blip r:embed="rId9" cstate="print">
+                      <a:extLst>
+                        <a:ext uri="{28A0092B-C50C-407E-A947-70E740481C1C}">
+                          <a14:useLocalDpi xmlns:a14="http://schemas.microsoft.com/office/drawing/2010/main" val="0"/>
+                        </a:ext>
+                      </a:extLst>
+                    </a:blip>
+                    <a:srcRect/>
+                    <a:stretch>
+                      <a:fillRect/>
+                    </a:stretch>
+                  </pic:blipFill>
+                  <pic:spPr bwMode="auto">
+                    <a:xfrm>
+                      <a:off x="0" y="0"/>
+                      <a:ext cx="1783080" cy="2517904"/>
+                    </a:xfrm>
+                    <a:prstGeom prst="rect">
+                      <a:avLst/>
+                    </a:prstGeom>
+                    <a:noFill/>
+                    <a:ln>
+                      <a:noFill/>
+                    </a:ln>
+                  </pic:spPr>
+                </pic:pic>
+              </a:graphicData>
+            </a:graphic>
+            <wp14:sizeRelH relativeFrom="margin">
+              <wp14:pctWidth>0</wp14:pctWidth>
+            </wp14:sizeRelH>
+            <wp14:sizeRelV relativeFrom="margin">
+              <wp14:pctHeight>0</wp14:pctHeight>
+            </wp14:sizeRelV>
+          </wp:anchor>
+        </w:drawing>
+      </w:r>
     </w:p>
     <w:p/>
     <w:p/>
+    <w:p/>
+    <w:p/>
+    <w:p/>
+    <w:p/>
+    <w:p/>
+    <w:p>
+      <w:pPr>
+        <w:jc w:val="right"/>
+      </w:pPr>
+      <w:r>
+        <w:rPr>
+          <w:noProof/>
+        </w:rPr>
+        <mc:AlternateContent>
+          <mc:Choice Requires="wps">
+            <w:drawing>
+              <wp:anchor distT="0" distB="0" distL="114300" distR="114300" simplePos="0" relativeHeight="251670528" behindDoc="1" locked="0" layoutInCell="1" allowOverlap="1" wp14:anchorId="3C128379" wp14:editId="0D5AC38C">
+                <wp:simplePos x="0" y="0"/>
+                <wp:positionH relativeFrom="page">
+                  <wp:align>center</wp:align>
+                </wp:positionH>
+                <wp:positionV relativeFrom="paragraph">
+                  <wp:posOffset>269240</wp:posOffset>
+                </wp:positionV>
+                <wp:extent cx="5219700" cy="617220"/>
+                <wp:effectExtent l="0" t="0" r="0" b="0"/>
+                <wp:wrapTight wrapText="bothSides">
+                  <wp:wrapPolygon edited="0">
+                    <wp:start x="0" y="0"/>
+                    <wp:lineTo x="0" y="20667"/>
+                    <wp:lineTo x="21521" y="20667"/>
+                    <wp:lineTo x="21521" y="0"/>
+                    <wp:lineTo x="0" y="0"/>
+                  </wp:wrapPolygon>
+                </wp:wrapTight>
+                <wp:docPr id="11" name="Text Box 11"/>
+                <wp:cNvGraphicFramePr/>
+                <a:graphic xmlns:a="http://schemas.openxmlformats.org/drawingml/2006/main">
+                  <a:graphicData uri="http://schemas.microsoft.com/office/word/2010/wordprocessingShape">
+                    <wps:wsp>
+                      <wps:cNvSpPr txBox="1"/>
+                      <wps:spPr>
+                        <a:xfrm>
+                          <a:off x="0" y="0"/>
+                          <a:ext cx="5219700" cy="617220"/>
+                        </a:xfrm>
+                        <a:prstGeom prst="rect">
+                          <a:avLst/>
+                        </a:prstGeom>
+                        <a:solidFill>
+                          <a:schemeClr val="lt1"/>
+                        </a:solidFill>
+                        <a:ln w="6350">
+                          <a:noFill/>
+                        </a:ln>
+                      </wps:spPr>
+                      <wps:txbx>
+                        <w:txbxContent>
+                          <w:p>
+                            <w:pPr>
+                              <w:jc w:val="center"/>
+                            </w:pPr>
+                            <w:r>
+                              <w:t xml:space="preserve">Пример </w:t>
+                            </w:r>
+                            <w:r>
+                              <w:t>ночного режима с установленным по умолчанию диапазоном времени. Зеленые – полосы отображения, например качества воздуха, белые - подсветка. Первая картинка соответствует 3 часам ночи, вторая – 7 часам утра</w:t>
+                            </w:r>
+                          </w:p>
+                          <w:p>
+                            <w:pPr>
+                              <w:jc w:val="center"/>
+                            </w:pPr>
+                          </w:p>
+                        </w:txbxContent>
+                      </wps:txbx>
+                      <wps:bodyPr rot="0" spcFirstLastPara="0" vertOverflow="overflow" horzOverflow="overflow" vert="horz" wrap="square" lIns="91440" tIns="45720" rIns="91440" bIns="45720" numCol="1" spcCol="0" rtlCol="0" fromWordArt="0" anchor="t" anchorCtr="0" forceAA="0" compatLnSpc="1">
+                        <a:prstTxWarp prst="textNoShape">
+                          <a:avLst/>
+                        </a:prstTxWarp>
+                        <a:noAutofit/>
+                      </wps:bodyPr>
+                    </wps:wsp>
+                  </a:graphicData>
+                </a:graphic>
+                <wp14:sizeRelH relativeFrom="margin">
+                  <wp14:pctWidth>0</wp14:pctWidth>
+                </wp14:sizeRelH>
+                <wp14:sizeRelV relativeFrom="margin">
+                  <wp14:pctHeight>0</wp14:pctHeight>
+                </wp14:sizeRelV>
+              </wp:anchor>
+            </w:drawing>
+          </mc:Choice>
+          <mc:Fallback>
+            <w:pict>
+              <v:shape w14:anchorId="3C128379" id="Text Box 11" o:spid="_x0000_s1029" type="#_x0000_t202" style="position:absolute;left:0;text-align:left;margin-left:0;margin-top:21.2pt;width:411pt;height:48.6pt;z-index:-251645952;visibility:visible;mso-wrap-style:square;mso-width-percent:0;mso-height-percent:0;mso-wrap-distance-left:9pt;mso-wrap-distance-top:0;mso-wrap-distance-right:9pt;mso-wrap-distance-bottom:0;mso-position-horizontal:center;mso-position-horizontal-relative:page;mso-position-vertical:absolute;mso-position-vertical-relative:text;mso-width-percent:0;mso-height-percent:0;mso-width-relative:margin;mso-height-relative:margin;v-text-anchor:top" o:gfxdata="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" fillcolor="white [3201]" stroked="f" strokeweight=".5pt">
+                <v:textbox>
+                  <w:txbxContent>
+                    <w:p>
+                      <w:pPr>
+                        <w:jc w:val="center"/>
+                      </w:pPr>
+                      <w:r>
+                        <w:t xml:space="preserve">Пример </w:t>
+                      </w:r>
+                      <w:r>
+                        <w:t>ночного режима с установленным по умолчанию диапазоном времени. Зеленые – полосы отображения, например качества воздуха, белые - подсветка. Первая картинка соответствует 3 часам ночи, вторая – 7 часам утра</w:t>
+                      </w:r>
+                    </w:p>
+                    <w:p>
+                      <w:pPr>
+                        <w:jc w:val="center"/>
+                      </w:pPr>
+                    </w:p>
+                  </w:txbxContent>
+                </v:textbox>
+                <w10:wrap type="tight" anchorx="page"/>
+              </v:shape>
+            </w:pict>
+          </mc:Fallback>
+        </mc:AlternateContent>
+      </w:r>
+    </w:p>
+    <w:p>
+      <w:pPr>
+        <w:jc w:val="right"/>
+      </w:pPr>
+    </w:p>
+    <w:p>
+      <w:pPr>
+        <w:jc w:val="right"/>
+      </w:pPr>
+    </w:p>
+    <w:p/>
+    <w:p>
+      <w:pPr>
+        <w:ind w:firstLine="708"/>
+      </w:pPr>
+      <w:r>
+        <w:t xml:space="preserve">Так как это лампа, у нее есть одноцветная подсветка любым цветом, и </w:t>
+      </w:r>
+      <w:r>
+        <w:t xml:space="preserve">несколько эффектов, например </w:t>
+      </w:r>
+      <w:r>
+        <w:t>горящее пламя</w:t>
+      </w:r>
+      <w:r>
+        <w:t xml:space="preserve">. Пользователь может управлять автоматической регулировкой яркости, она происходит благодаря датчикам освещенности. Также менять яркость можно </w:t>
+      </w:r>
+      <w:r>
+        <w:t>с помощью дальномера</w:t>
+      </w:r>
+      <w:r>
+        <w:t xml:space="preserve">: </w:t>
+      </w:r>
+      <w:r>
+        <w:t xml:space="preserve">поднесите руку над </w:t>
+      </w:r>
+      <w:proofErr w:type="spellStart"/>
+      <w:r>
+        <w:t>ОКВоДи</w:t>
+      </w:r>
+      <w:proofErr w:type="spellEnd"/>
+      <w:r>
+        <w:t xml:space="preserve"> и поднимая руку вы будете увеличивать яркость и наоборот. Для полного выключения </w:t>
+      </w:r>
+      <w:r>
+        <w:t>освещения лампы</w:t>
+      </w:r>
+      <w:r>
+        <w:t xml:space="preserve"> достаточно </w:t>
+      </w:r>
+      <w:r>
+        <w:t xml:space="preserve">хлопнуть по верхней крышке, в которой установлен сенсорный датчик. </w:t>
+      </w:r>
+    </w:p>
+    <w:p>
+      <w:pPr>
+        <w:ind w:firstLine="708"/>
+      </w:pPr>
+    </w:p>
+    <w:p>
+      <w:pPr>
+        <w:ind w:firstLine="708"/>
+      </w:pPr>
+      <w:r>
+        <w:rPr>
+          <w:highlight w:val="yellow"/>
+        </w:rPr>
+        <w:t xml:space="preserve">//написать про функции в сопряжении с умным домом и без него, используемые протоколы и технологии, перейти к архитектуре </w:t>
+      </w:r>
+      <w:proofErr w:type="spellStart"/>
+      <w:r>
+        <w:rPr>
+          <w:highlight w:val="yellow"/>
+        </w:rPr>
+        <w:t>устройсва</w:t>
+      </w:r>
+      <w:proofErr w:type="spellEnd"/>
+    </w:p>
+    <w:p>
+      <w:pPr>
+        <w:ind w:firstLine="708"/>
+      </w:pPr>
+    </w:p>
+    <w:p>
+      <w:pPr>
+        <w:ind w:firstLine="708"/>
+      </w:pPr>
+    </w:p>
     <w:sectPr>
       <w:pgSz w:w="11906" w:h="16838"/>
       <w:pgMar w:top="1134" w:right="850" w:bottom="1134" w:left="1701" w:header="708" w:footer="708" w:gutter="0"/>
@@ -372,6 +1759,119 @@
       <w:pPr>
         <w:ind w:left="7200" w:hanging="180"/>
       </w:pPr>
+    </w:lvl>
+  </w:abstractNum>
+  <w:abstractNum w:abstractNumId="2" w15:restartNumberingAfterBreak="0">
+    <w:nsid w:val="6F4C15F0"/>
+    <w:multiLevelType w:val="hybridMultilevel"/>
+    <w:tmpl w:val="75B8B15C"/>
+    <w:lvl w:ilvl="0" w:tplc="04190001">
+      <w:start w:val="1"/>
+      <w:numFmt w:val="bullet"/>
+      <w:lvlText w:val=""/>
+      <w:lvlJc w:val="left"/>
+      <w:pPr>
+        <w:ind w:left="720" w:hanging="360"/>
+      </w:pPr>
+      <w:rPr>
+        <w:rFonts w:ascii="Symbol" w:hAnsi="Symbol" w:hint="default"/>
+      </w:rPr>
+    </w:lvl>
+    <w:lvl w:ilvl="1" w:tplc="04190003" w:tentative="1">
+      <w:start w:val="1"/>
+      <w:numFmt w:val="bullet"/>
+      <w:lvlText w:val="o"/>
+      <w:lvlJc w:val="left"/>
+      <w:pPr>
+        <w:ind w:left="1440" w:hanging="360"/>
+      </w:pPr>
+      <w:rPr>
+        <w:rFonts w:ascii="Courier New" w:hAnsi="Courier New" w:cs="Courier New" w:hint="default"/>
+      </w:rPr>
+    </w:lvl>
+    <w:lvl w:ilvl="2" w:tplc="04190005" w:tentative="1">
+      <w:start w:val="1"/>
+      <w:numFmt w:val="bullet"/>
+      <w:lvlText w:val=""/>
+      <w:lvlJc w:val="left"/>
+      <w:pPr>
+        <w:ind w:left="2160" w:hanging="360"/>
+      </w:pPr>
+      <w:rPr>
+        <w:rFonts w:ascii="Wingdings" w:hAnsi="Wingdings" w:hint="default"/>
+      </w:rPr>
+    </w:lvl>
+    <w:lvl w:ilvl="3" w:tplc="04190001" w:tentative="1">
+      <w:start w:val="1"/>
+      <w:numFmt w:val="bullet"/>
+      <w:lvlText w:val=""/>
+      <w:lvlJc w:val="left"/>
+      <w:pPr>
+        <w:ind w:left="2880" w:hanging="360"/>
+      </w:pPr>
+      <w:rPr>
+        <w:rFonts w:ascii="Symbol" w:hAnsi="Symbol" w:hint="default"/>
+      </w:rPr>
+    </w:lvl>
+    <w:lvl w:ilvl="4" w:tplc="04190003" w:tentative="1">
+      <w:start w:val="1"/>
+      <w:numFmt w:val="bullet"/>
+      <w:lvlText w:val="o"/>
+      <w:lvlJc w:val="left"/>
+      <w:pPr>
+        <w:ind w:left="3600" w:hanging="360"/>
+      </w:pPr>
+      <w:rPr>
+        <w:rFonts w:ascii="Courier New" w:hAnsi="Courier New" w:cs="Courier New" w:hint="default"/>
+      </w:rPr>
+    </w:lvl>
+    <w:lvl w:ilvl="5" w:tplc="04190005" w:tentative="1">
+      <w:start w:val="1"/>
+      <w:numFmt w:val="bullet"/>
+      <w:lvlText w:val=""/>
+      <w:lvlJc w:val="left"/>
+      <w:pPr>
+        <w:ind w:left="4320" w:hanging="360"/>
+      </w:pPr>
+      <w:rPr>
+        <w:rFonts w:ascii="Wingdings" w:hAnsi="Wingdings" w:hint="default"/>
+      </w:rPr>
+    </w:lvl>
+    <w:lvl w:ilvl="6" w:tplc="04190001" w:tentative="1">
+      <w:start w:val="1"/>
+      <w:numFmt w:val="bullet"/>
+      <w:lvlText w:val=""/>
+      <w:lvlJc w:val="left"/>
+      <w:pPr>
+        <w:ind w:left="5040" w:hanging="360"/>
+      </w:pPr>
+      <w:rPr>
+        <w:rFonts w:ascii="Symbol" w:hAnsi="Symbol" w:hint="default"/>
+      </w:rPr>
+    </w:lvl>
+    <w:lvl w:ilvl="7" w:tplc="04190003" w:tentative="1">
+      <w:start w:val="1"/>
+      <w:numFmt w:val="bullet"/>
+      <w:lvlText w:val="o"/>
+      <w:lvlJc w:val="left"/>
+      <w:pPr>
+        <w:ind w:left="5760" w:hanging="360"/>
+      </w:pPr>
+      <w:rPr>
+        <w:rFonts w:ascii="Courier New" w:hAnsi="Courier New" w:cs="Courier New" w:hint="default"/>
+      </w:rPr>
+    </w:lvl>
+    <w:lvl w:ilvl="8" w:tplc="04190005" w:tentative="1">
+      <w:start w:val="1"/>
+      <w:numFmt w:val="bullet"/>
+      <w:lvlText w:val=""/>
+      <w:lvlJc w:val="left"/>
+      <w:pPr>
+        <w:ind w:left="6480" w:hanging="360"/>
+      </w:pPr>
+      <w:rPr>
+        <w:rFonts w:ascii="Wingdings" w:hAnsi="Wingdings" w:hint="default"/>
+      </w:rPr>
     </w:lvl>
   </w:abstractNum>
   <w:num w:numId="1">
@@ -409,6 +1909,9 @@
     <w:lvlOverride w:ilvl="8">
       <w:startOverride w:val="1"/>
     </w:lvlOverride>
+  </w:num>
+  <w:num w:numId="4">
+    <w:abstractNumId w:val="2"/>
   </w:num>
 </w:numbering>
 </file>

</xml_diff>

<commit_message>
finished whole description of HAQuDA, TODO: father, check it, add description of system architecture
added description of features in smart home systems, wrote about supporting Yandex Alisa and Apple HomeKit, added description of prototype - Ambient Orb
</commit_message>
<xml_diff>
--- a/Data/Article/ArticleToGS_LabsContest.docx
+++ b/Data/Article/ArticleToGS_LabsContest.docx
@@ -18,17 +18,12 @@
     </w:p>
     <w:p>
       <w:pPr>
-        <w:rPr>
-          <w:sz w:val="36"/>
-          <w:szCs w:val="36"/>
-          <w:lang w:val="en-US"/>
-        </w:rPr>
-      </w:pPr>
-      <w:r>
-        <w:rPr>
-          <w:sz w:val="36"/>
-          <w:szCs w:val="36"/>
-        </w:rPr>
+        <w:pStyle w:val="Heading1"/>
+        <w:rPr>
+          <w:lang w:val="en-US"/>
+        </w:rPr>
+      </w:pPr>
+      <w:r>
         <w:t>Оглавление</w:t>
       </w:r>
     </w:p>
@@ -50,33 +45,19 @@
     </w:p>
     <w:p>
       <w:pPr>
-        <w:rPr>
-          <w:sz w:val="36"/>
-          <w:szCs w:val="36"/>
-        </w:rPr>
-      </w:pPr>
-      <w:r>
-        <w:rPr>
-          <w:sz w:val="36"/>
-          <w:szCs w:val="36"/>
-        </w:rPr>
+        <w:pStyle w:val="Heading1"/>
+      </w:pPr>
+      <w:r>
         <w:t>Используемые термины</w:t>
       </w:r>
     </w:p>
     <w:p/>
     <w:p>
       <w:pPr>
-        <w:rPr>
-          <w:sz w:val="36"/>
-          <w:szCs w:val="36"/>
-        </w:rPr>
-      </w:pPr>
-      <w:r>
-        <w:rPr>
-          <w:sz w:val="36"/>
-          <w:szCs w:val="36"/>
-        </w:rPr>
-        <w:t>Описание устройства</w:t>
+        <w:pStyle w:val="Heading1"/>
+      </w:pPr>
+      <w:r>
+        <w:t xml:space="preserve">Описание </w:t>
       </w:r>
     </w:p>
     <w:p>
@@ -98,34 +79,506 @@
         <w:t xml:space="preserve"> это</w:t>
       </w:r>
       <w:r>
-        <w:t xml:space="preserve"> настольная лампа, которая</w:t>
+        <w:t xml:space="preserve"> настольная лампа, </w:t>
+      </w:r>
+      <w:r>
+        <w:t>которая отображает данные о параметрах окружающей среды</w:t>
+      </w:r>
+      <w:r>
+        <w:t>:</w:t>
+      </w:r>
+      <w:r>
+        <w:t xml:space="preserve"> качестве воздуха, температур</w:t>
+      </w:r>
+      <w:r>
+        <w:t>е</w:t>
+      </w:r>
+      <w:r>
+        <w:t xml:space="preserve"> и влажност</w:t>
+      </w:r>
+      <w:r>
+        <w:t>и</w:t>
+      </w:r>
+      <w:r>
+        <w:t>, при помощи цвета свечения. Если параметр в норме, то он зеленый, а если завышен или занижен, то красный или синий соответственно</w:t>
+      </w:r>
+      <w:r>
+        <w:t xml:space="preserve">. </w:t>
+      </w:r>
+      <w:r>
+        <w:t>У лампы есть несколько режимов отображения</w:t>
+      </w:r>
+      <w:r>
+        <w:t xml:space="preserve">: </w:t>
+      </w:r>
+      <w:r>
+        <w:t>стандартный, ночной, режим светильника.</w:t>
+      </w:r>
+    </w:p>
+    <w:p>
+      <w:pPr>
+        <w:pStyle w:val="Heading2"/>
+      </w:pPr>
+      <w:r>
+        <w:t>Актуальность</w:t>
+      </w:r>
+    </w:p>
+    <w:p>
+      <w:pPr>
+        <w:ind w:firstLine="708"/>
+      </w:pPr>
+      <w:r>
+        <w:t xml:space="preserve">Основная идея устройства заключается в простоте передачи информации о состоянии дома человеку. Существующие модели датчиков качества воздуха передают информацию понятную специалистам, но специфичную для простых пользователей, например единица измерения </w:t>
+      </w:r>
+      <w:r>
+        <w:rPr>
+          <w:lang w:val="en-US"/>
+        </w:rPr>
+        <w:t>CO</w:t>
+      </w:r>
+      <w:r>
+        <w:t xml:space="preserve">2 – </w:t>
+      </w:r>
+      <w:r>
+        <w:rPr>
+          <w:lang w:val="en-US"/>
+        </w:rPr>
+        <w:t>PPM</w:t>
+      </w:r>
+      <w:r>
+        <w:t xml:space="preserve">, а количество летучей органики (формальдегиды, ацетон, этанол и т.д.)  измеряется в микрограммах на кубический метр. </w:t>
+      </w:r>
+      <w:proofErr w:type="spellStart"/>
+      <w:r>
+        <w:t>ОКВоДи</w:t>
+      </w:r>
+      <w:proofErr w:type="spellEnd"/>
+      <w:r>
+        <w:t xml:space="preserve"> позволяет моментально и понятно отображать информацию о качестве воздуха, за счет ее отображения цветом: от зеленого – качество воздуха хорошее, до красного - когда уже пора проветрить помещения. В этом устройстве заложен принцип “</w:t>
+      </w:r>
+      <w:proofErr w:type="spellStart"/>
+      <w:r>
+        <w:t>преаттентивности</w:t>
+      </w:r>
+      <w:proofErr w:type="spellEnd"/>
+      <w:r>
+        <w:t xml:space="preserve">” (от англ. </w:t>
+      </w:r>
+      <w:r>
+        <w:rPr>
+          <w:lang w:val="en-US"/>
+        </w:rPr>
+        <w:t>pre</w:t>
+      </w:r>
+      <w:r>
+        <w:t>-</w:t>
+      </w:r>
+      <w:r>
+        <w:rPr>
+          <w:lang w:val="en-US"/>
+        </w:rPr>
+        <w:t>attention</w:t>
+      </w:r>
+      <w:r>
+        <w:t>) - показывать тот объем информации, который необходим для принятия решения, что позволит человеку быстрее обрабатывать информации, не фокусируя на ней внимание.</w:t>
+      </w:r>
+      <w:r>
+        <w:t xml:space="preserve"> Этот принцип уже протестирован на </w:t>
+      </w:r>
+      <w:commentRangeStart w:id="0"/>
+      <w:r>
+        <w:t>устройстве, которое сделал мой брат</w:t>
+      </w:r>
+      <w:r>
+        <w:t xml:space="preserve">: </w:t>
+      </w:r>
+      <w:r>
+        <w:t xml:space="preserve">ОПЭДИ </w:t>
+      </w:r>
+      <w:r>
+        <w:t>(</w:t>
+      </w:r>
+      <w:r>
+        <w:rPr>
+          <w:lang w:val="en-US"/>
+        </w:rPr>
+        <w:t>https</w:t>
+      </w:r>
+      <w:r>
+        <w:t>://</w:t>
+      </w:r>
+      <w:proofErr w:type="spellStart"/>
+      <w:r>
+        <w:rPr>
+          <w:lang w:val="en-US"/>
+        </w:rPr>
+        <w:t>habr</w:t>
+      </w:r>
+      <w:proofErr w:type="spellEnd"/>
+      <w:r>
+        <w:t>.</w:t>
+      </w:r>
+      <w:r>
+        <w:rPr>
+          <w:lang w:val="en-US"/>
+        </w:rPr>
+        <w:t>com</w:t>
+      </w:r>
+      <w:r>
+        <w:t>/</w:t>
+      </w:r>
+      <w:proofErr w:type="spellStart"/>
+      <w:r>
+        <w:rPr>
+          <w:lang w:val="en-US"/>
+        </w:rPr>
+        <w:t>ru</w:t>
+      </w:r>
+      <w:proofErr w:type="spellEnd"/>
+      <w:r>
+        <w:t>/</w:t>
+      </w:r>
+      <w:r>
+        <w:rPr>
+          <w:lang w:val="en-US"/>
+        </w:rPr>
+        <w:t>post</w:t>
+      </w:r>
+      <w:r>
+        <w:t>/523988/</w:t>
+      </w:r>
+      <w:r>
+        <w:t>)</w:t>
+      </w:r>
+      <w:commentRangeEnd w:id="0"/>
+      <w:r>
+        <w:rPr>
+          <w:rStyle w:val="CommentReference"/>
+        </w:rPr>
+        <w:commentReference w:id="0"/>
       </w:r>
       <w:r>
         <w:t xml:space="preserve"> </w:t>
       </w:r>
-      <w:r>
-        <w:t>умеет отображать данные о качестве воздуха, температуре и влажности цветом светодиодов</w:t>
-      </w:r>
-      <w:r>
-        <w:t xml:space="preserve">: </w:t>
-      </w:r>
-      <w:r>
-        <w:t>от красного, когда воздух сильно загрязнен или влажность повышена, до синего</w:t>
-      </w:r>
-      <w:r>
-        <w:t>, когда в комнате холодно</w:t>
-      </w:r>
-      <w:r>
-        <w:t xml:space="preserve"> или зеленого</w:t>
-      </w:r>
-      <w:r>
-        <w:t>, когда качество воздуха хорошее. У лампы есть несколько режимов отображения</w:t>
-      </w:r>
-      <w:r>
-        <w:t xml:space="preserve">: </w:t>
-      </w:r>
-      <w:r>
-        <w:t>стандартный, ночной, режим светильника.</w:t>
+      <w:commentRangeStart w:id="1"/>
+      <w:r>
+        <w:t>и оно получило одобрение сообщества.</w:t>
+      </w:r>
+      <w:commentRangeEnd w:id="1"/>
+      <w:r>
+        <w:rPr>
+          <w:rStyle w:val="CommentReference"/>
+        </w:rPr>
+        <w:commentReference w:id="1"/>
+      </w:r>
+    </w:p>
+    <w:p>
+      <w:pPr>
+        <w:ind w:firstLine="708"/>
+      </w:pPr>
+    </w:p>
+    <w:p>
+      <w:pPr>
+        <w:ind w:firstLine="708"/>
+      </w:pPr>
+    </w:p>
+    <w:p>
+      <w:pPr>
+        <w:ind w:firstLine="708"/>
+      </w:pPr>
+    </w:p>
+    <w:p>
+      <w:pPr>
+        <w:ind w:firstLine="708"/>
+      </w:pPr>
+    </w:p>
+    <w:p>
+      <w:pPr>
+        <w:ind w:firstLine="708"/>
+      </w:pPr>
+    </w:p>
+    <w:p>
+      <w:pPr>
+        <w:ind w:firstLine="708"/>
+      </w:pPr>
+    </w:p>
+    <w:p>
+      <w:pPr>
+        <w:ind w:firstLine="708"/>
+      </w:pPr>
+    </w:p>
+    <w:p>
+      <w:pPr>
+        <w:ind w:firstLine="708"/>
+      </w:pPr>
+    </w:p>
+    <w:p>
+      <w:pPr>
+        <w:ind w:firstLine="708"/>
+      </w:pPr>
+    </w:p>
+    <w:p>
+      <w:pPr>
+        <w:ind w:firstLine="708"/>
+      </w:pPr>
+    </w:p>
+    <w:p>
+      <w:pPr>
+        <w:ind w:firstLine="708"/>
+      </w:pPr>
+    </w:p>
+    <w:p>
+      <w:pPr>
+        <w:ind w:firstLine="708"/>
+      </w:pPr>
+    </w:p>
+    <w:p>
+      <w:pPr>
+        <w:pStyle w:val="Heading2"/>
+      </w:pPr>
+      <w:r>
+        <w:lastRenderedPageBreak/>
+        <w:t xml:space="preserve">Устройство </w:t>
+      </w:r>
+      <w:proofErr w:type="spellStart"/>
+      <w:r>
+        <w:t>ОКВоДи</w:t>
+      </w:r>
+      <w:proofErr w:type="spellEnd"/>
+    </w:p>
+    <w:p>
+      <w:pPr>
+        <w:ind w:firstLine="708"/>
+      </w:pPr>
+      <w:r>
+        <w:t xml:space="preserve">Отображатель качества воздуха дома и так далее представляет </w:t>
+      </w:r>
+      <w:r>
+        <w:t>собой</w:t>
+      </w:r>
+      <w:r>
+        <w:t xml:space="preserve"> лампу цилиндрической формы (90</w:t>
+      </w:r>
+      <w:r>
+        <w:rPr>
+          <w:lang w:val="en-US"/>
+        </w:rPr>
+        <w:t>x</w:t>
+      </w:r>
+      <w:r>
+        <w:t>130мм) состоящую из двух частей: матовая полупрозрачная белая верхняя часть и основание из непрозрачного пластика. Внутри верхней части установлена труба, с закрепленными на ней адресными светодиодами 12</w:t>
+      </w:r>
+      <w:r>
+        <w:rPr>
+          <w:lang w:val="en-US"/>
+        </w:rPr>
+        <w:t>x</w:t>
+      </w:r>
+      <w:r>
+        <w:t>9 штук. Труба вставляется в плату и закрепляется в ней. На плате расположен</w:t>
+      </w:r>
+      <w:r>
+        <w:t xml:space="preserve">ы </w:t>
+      </w:r>
+      <w:r>
+        <w:rPr>
+          <w:lang w:val="en-US"/>
+        </w:rPr>
+        <w:t>ESP</w:t>
+      </w:r>
+      <w:r>
+        <w:t xml:space="preserve">-32 </w:t>
+      </w:r>
+      <w:r>
+        <w:rPr>
+          <w:lang w:val="en-US"/>
+        </w:rPr>
+        <w:t>mini</w:t>
+      </w:r>
+      <w:r>
+        <w:t xml:space="preserve"> </w:t>
+      </w:r>
+      <w:r>
+        <w:t>и</w:t>
+      </w:r>
+      <w:r>
+        <w:t xml:space="preserve"> следующие датчики: датчик влажности и температуры, датчик летучих органических соединений и датчик угарного газа.</w:t>
+      </w:r>
+      <w:r>
+        <w:t xml:space="preserve"> </w:t>
+      </w:r>
+      <w:r>
+        <w:t>Под платой располагается датчик взвешенных частиц.</w:t>
+      </w:r>
+      <w:r>
+        <w:t xml:space="preserve"> </w:t>
+      </w:r>
+      <w:r>
+        <w:t xml:space="preserve">Отладочный комплект </w:t>
+      </w:r>
+      <w:r>
+        <w:rPr>
+          <w:lang w:val="en-US"/>
+        </w:rPr>
+        <w:t>Silicon</w:t>
+      </w:r>
+      <w:r>
+        <w:t xml:space="preserve"> </w:t>
+      </w:r>
+      <w:r>
+        <w:rPr>
+          <w:lang w:val="en-US"/>
+        </w:rPr>
+        <w:t>Labs</w:t>
+      </w:r>
+      <w:r>
+        <w:t xml:space="preserve"> </w:t>
+      </w:r>
+      <w:r>
+        <w:t xml:space="preserve">будет подключаться </w:t>
+      </w:r>
+      <w:r>
+        <w:t>снаружи</w:t>
+      </w:r>
+      <w:r>
+        <w:t xml:space="preserve"> по протоколу </w:t>
+      </w:r>
+      <w:r>
+        <w:rPr>
+          <w:lang w:val="en-US"/>
+        </w:rPr>
+        <w:t>UART</w:t>
+      </w:r>
+      <w:r>
+        <w:t>.</w:t>
+      </w:r>
+      <w:r>
+        <w:t xml:space="preserve"> </w:t>
+      </w:r>
+      <w:r>
+        <w:t xml:space="preserve">Для изменения яркости лампы в зависимости от яркости окружающего света, установлены датчики освещения. В верхней крышке расположены сенсорные кнопки, чтобы отслеживать касания и менять режим отображения, и датчик расстояния, для ручного управления яркостью. </w:t>
+      </w:r>
+      <w:r>
+        <w:t xml:space="preserve">Также на плате располагается два </w:t>
+      </w:r>
+      <w:r>
+        <w:rPr>
+          <w:lang w:val="en-US"/>
+        </w:rPr>
+        <w:t>USB</w:t>
+      </w:r>
+      <w:r>
+        <w:t>-</w:t>
+      </w:r>
+      <w:r>
+        <w:rPr>
+          <w:lang w:val="en-US"/>
+        </w:rPr>
+        <w:t>A</w:t>
+      </w:r>
+      <w:r>
+        <w:t xml:space="preserve"> </w:t>
+      </w:r>
+      <w:r>
+        <w:t>выхода для зарядки устройств</w:t>
+      </w:r>
+      <w:r>
+        <w:t xml:space="preserve"> и один </w:t>
+      </w:r>
+      <w:r>
+        <w:rPr>
+          <w:lang w:val="en-US"/>
+        </w:rPr>
+        <w:t>USB</w:t>
+      </w:r>
+      <w:r>
+        <w:t>-</w:t>
+      </w:r>
+      <w:r>
+        <w:rPr>
+          <w:lang w:val="en-US"/>
+        </w:rPr>
+        <w:t>Micro</w:t>
+      </w:r>
+      <w:r>
+        <w:t xml:space="preserve"> </w:t>
+      </w:r>
+      <w:r>
+        <w:t xml:space="preserve">вход питания. В комплектации к лампе идет адаптер питания 5В 2А с выходом на </w:t>
+      </w:r>
+      <w:r>
+        <w:rPr>
+          <w:lang w:val="en-US"/>
+        </w:rPr>
+        <w:t>USB</w:t>
+      </w:r>
+      <w:r>
+        <w:t>-</w:t>
+      </w:r>
+      <w:r>
+        <w:rPr>
+          <w:lang w:val="en-US"/>
+        </w:rPr>
+        <w:t>A</w:t>
+      </w:r>
+      <w:r>
+        <w:t xml:space="preserve"> </w:t>
+      </w:r>
+      <w:r>
+        <w:t xml:space="preserve">и кабель </w:t>
+      </w:r>
+      <w:r>
+        <w:rPr>
+          <w:lang w:val="en-US"/>
+        </w:rPr>
+        <w:t>USB</w:t>
+      </w:r>
+      <w:r>
+        <w:t>-</w:t>
+      </w:r>
+      <w:r>
+        <w:rPr>
+          <w:lang w:val="en-US"/>
+        </w:rPr>
+        <w:t>A</w:t>
+      </w:r>
+      <w:r>
+        <w:t xml:space="preserve"> </w:t>
+      </w:r>
+      <w:r>
+        <w:t>–</w:t>
+      </w:r>
+      <w:r>
+        <w:t xml:space="preserve"> </w:t>
+      </w:r>
+      <w:r>
+        <w:rPr>
+          <w:lang w:val="en-US"/>
+        </w:rPr>
+        <w:t>USB</w:t>
+      </w:r>
+      <w:r>
+        <w:t>-</w:t>
+      </w:r>
+      <w:r>
+        <w:rPr>
+          <w:lang w:val="en-US"/>
+        </w:rPr>
+        <w:t>Micro</w:t>
+      </w:r>
+      <w:r>
+        <w:t>.</w:t>
+      </w:r>
+      <w:r>
+        <w:t xml:space="preserve"> Для работы требуется подключение в сеть электропитания. Режим работы у </w:t>
+      </w:r>
+      <w:proofErr w:type="spellStart"/>
+      <w:r>
+        <w:t>ОКВоДи</w:t>
+      </w:r>
+      <w:proofErr w:type="spellEnd"/>
+      <w:r>
+        <w:t xml:space="preserve"> только рабочий.</w:t>
       </w:r>
     </w:p>
     <w:p>
@@ -138,153 +591,91 @@
       </w:pPr>
       <w:r>
         <w:rPr>
-          <w:sz w:val="28"/>
-          <w:szCs w:val="28"/>
-        </w:rPr>
-        <w:t>Актуальность</w:t>
-      </w:r>
-    </w:p>
-    <w:p>
-      <w:pPr>
-        <w:ind w:firstLine="708"/>
-      </w:pPr>
-      <w:r>
-        <w:t xml:space="preserve">Основная идея устройства заключается в простоте передачи информации о состоянии дома человеку. Существующие модели датчиков качества воздуха передают информацию понятную специалистам, но специфичную для простых пользователей, например единица измерения </w:t>
-      </w:r>
-      <w:r>
-        <w:rPr>
-          <w:lang w:val="en-US"/>
-        </w:rPr>
-        <w:t>CO</w:t>
-      </w:r>
-      <w:r>
-        <w:t xml:space="preserve">2 – </w:t>
-      </w:r>
-      <w:r>
-        <w:rPr>
-          <w:lang w:val="en-US"/>
-        </w:rPr>
-        <w:t>PPM</w:t>
-      </w:r>
-      <w:r>
-        <w:t xml:space="preserve">, а количество летучей органики (формальдегиды, ацетон, этанол и т.д.)  измеряется в микрограммах на кубический метр. </w:t>
-      </w:r>
-      <w:proofErr w:type="spellStart"/>
-      <w:r>
-        <w:t>ОКВоДи</w:t>
-      </w:r>
-      <w:proofErr w:type="spellEnd"/>
-      <w:r>
-        <w:t xml:space="preserve"> позволяет моментально и понятно отображать информацию о качестве воздуха, за счет ее отображения цветом: от зеленого – качество воздуха хорошее, до красного - когда уже пора проветрить помещения. В этом устройстве заложен принцип “</w:t>
-      </w:r>
-      <w:proofErr w:type="spellStart"/>
-      <w:r>
-        <w:t>преаттентивности</w:t>
-      </w:r>
-      <w:proofErr w:type="spellEnd"/>
-      <w:r>
-        <w:t xml:space="preserve">” (от англ. </w:t>
-      </w:r>
-      <w:r>
-        <w:rPr>
-          <w:lang w:val="en-US"/>
-        </w:rPr>
-        <w:t>pre</w:t>
-      </w:r>
-      <w:r>
-        <w:t>-</w:t>
-      </w:r>
-      <w:r>
-        <w:rPr>
-          <w:lang w:val="en-US"/>
-        </w:rPr>
-        <w:t>attention</w:t>
-      </w:r>
-      <w:r>
-        <w:t>) - показывать тот объем информации, который необходим для принятия решения, что позволит человеку быстрее обрабатывать информации, не фокусируя на ней внимание.</w:t>
-      </w:r>
-    </w:p>
-    <w:p>
-      <w:pPr>
-        <w:ind w:firstLine="708"/>
-      </w:pPr>
-    </w:p>
-    <w:p>
-      <w:pPr>
-        <w:ind w:firstLine="708"/>
-      </w:pPr>
-    </w:p>
-    <w:p>
-      <w:pPr>
-        <w:ind w:firstLine="708"/>
-      </w:pPr>
-    </w:p>
-    <w:p>
-      <w:pPr>
-        <w:ind w:firstLine="708"/>
-      </w:pPr>
-    </w:p>
-    <w:p>
-      <w:pPr>
-        <w:ind w:firstLine="708"/>
-      </w:pPr>
-    </w:p>
-    <w:p>
-      <w:pPr>
-        <w:ind w:firstLine="708"/>
-      </w:pPr>
-    </w:p>
-    <w:p>
-      <w:pPr>
-        <w:ind w:firstLine="708"/>
-      </w:pPr>
-    </w:p>
-    <w:p>
-      <w:pPr>
-        <w:ind w:firstLine="708"/>
-      </w:pPr>
-    </w:p>
-    <w:p>
-      <w:pPr>
-        <w:ind w:firstLine="708"/>
-      </w:pPr>
-    </w:p>
-    <w:p>
-      <w:pPr>
-        <w:ind w:firstLine="708"/>
-      </w:pPr>
-    </w:p>
-    <w:p>
-      <w:pPr>
-        <w:ind w:firstLine="708"/>
-      </w:pPr>
-    </w:p>
-    <w:p>
-      <w:pPr>
-        <w:ind w:firstLine="708"/>
-      </w:pPr>
-    </w:p>
-    <w:p>
-      <w:pPr>
-        <w:ind w:firstLine="708"/>
-        <w:rPr>
-          <w:sz w:val="28"/>
-          <w:szCs w:val="28"/>
-        </w:rPr>
-      </w:pPr>
-      <w:r>
-        <w:rPr>
           <w:noProof/>
         </w:rPr>
-        <w:lastRenderedPageBreak/>
         <w:drawing>
-          <wp:anchor distT="0" distB="0" distL="114300" distR="114300" simplePos="0" relativeHeight="251660288" behindDoc="1" locked="0" layoutInCell="1" allowOverlap="1" wp14:anchorId="3FD7C652" wp14:editId="11228829">
+          <wp:anchor distT="0" distB="0" distL="114300" distR="114300" simplePos="0" relativeHeight="251661312" behindDoc="1" locked="0" layoutInCell="1" allowOverlap="1" wp14:anchorId="46BC02BA" wp14:editId="2D70472C">
             <wp:simplePos x="0" y="0"/>
             <wp:positionH relativeFrom="margin">
-              <wp:posOffset>4139565</wp:posOffset>
+              <wp:posOffset>3291840</wp:posOffset>
             </wp:positionH>
             <wp:positionV relativeFrom="paragraph">
-              <wp:posOffset>3810</wp:posOffset>
+              <wp:posOffset>16510</wp:posOffset>
+            </wp:positionV>
+            <wp:extent cx="1962785" cy="2402205"/>
+            <wp:effectExtent l="0" t="0" r="0" b="0"/>
+            <wp:wrapTight wrapText="bothSides">
+              <wp:wrapPolygon edited="0">
+                <wp:start x="0" y="0"/>
+                <wp:lineTo x="0" y="21412"/>
+                <wp:lineTo x="21383" y="21412"/>
+                <wp:lineTo x="21383" y="0"/>
+                <wp:lineTo x="0" y="0"/>
+              </wp:wrapPolygon>
+            </wp:wrapTight>
+            <wp:docPr id="4" name="Picture 4"/>
+            <wp:cNvGraphicFramePr>
+              <a:graphicFrameLocks xmlns:a="http://schemas.openxmlformats.org/drawingml/2006/main" noChangeAspect="1"/>
+            </wp:cNvGraphicFramePr>
+            <a:graphic xmlns:a="http://schemas.openxmlformats.org/drawingml/2006/main">
+              <a:graphicData uri="http://schemas.openxmlformats.org/drawingml/2006/picture">
+                <pic:pic xmlns:pic="http://schemas.openxmlformats.org/drawingml/2006/picture">
+                  <pic:nvPicPr>
+                    <pic:cNvPr id="0" name="Picture 3"/>
+                    <pic:cNvPicPr>
+                      <a:picLocks noChangeAspect="1" noChangeArrowheads="1"/>
+                    </pic:cNvPicPr>
+                  </pic:nvPicPr>
+                  <pic:blipFill>
+                    <a:blip r:embed="rId8" cstate="print">
+                      <a:extLst>
+                        <a:ext uri="{28A0092B-C50C-407E-A947-70E740481C1C}">
+                          <a14:useLocalDpi xmlns:a14="http://schemas.microsoft.com/office/drawing/2010/main" val="0"/>
+                        </a:ext>
+                      </a:extLst>
+                    </a:blip>
+                    <a:srcRect/>
+                    <a:stretch>
+                      <a:fillRect/>
+                    </a:stretch>
+                  </pic:blipFill>
+                  <pic:spPr bwMode="auto">
+                    <a:xfrm>
+                      <a:off x="0" y="0"/>
+                      <a:ext cx="1962785" cy="2402205"/>
+                    </a:xfrm>
+                    <a:prstGeom prst="rect">
+                      <a:avLst/>
+                    </a:prstGeom>
+                    <a:noFill/>
+                    <a:ln>
+                      <a:noFill/>
+                    </a:ln>
+                  </pic:spPr>
+                </pic:pic>
+              </a:graphicData>
+            </a:graphic>
+            <wp14:sizeRelH relativeFrom="page">
+              <wp14:pctWidth>0</wp14:pctWidth>
+            </wp14:sizeRelH>
+            <wp14:sizeRelV relativeFrom="page">
+              <wp14:pctHeight>0</wp14:pctHeight>
+            </wp14:sizeRelV>
+          </wp:anchor>
+        </w:drawing>
+      </w:r>
+      <w:r>
+        <w:rPr>
+          <w:noProof/>
+        </w:rPr>
+        <w:drawing>
+          <wp:anchor distT="0" distB="0" distL="114300" distR="114300" simplePos="0" relativeHeight="251660288" behindDoc="1" locked="0" layoutInCell="1" allowOverlap="1" wp14:anchorId="3FD7C652" wp14:editId="4709E02D">
+            <wp:simplePos x="0" y="0"/>
+            <wp:positionH relativeFrom="margin">
+              <wp:posOffset>443865</wp:posOffset>
+            </wp:positionH>
+            <wp:positionV relativeFrom="paragraph">
+              <wp:posOffset>12700</wp:posOffset>
             </wp:positionV>
             <wp:extent cx="1800860" cy="2509520"/>
             <wp:effectExtent l="0" t="0" r="8890" b="5080"/>
@@ -311,7 +702,7 @@
                     </pic:cNvPicPr>
                   </pic:nvPicPr>
                   <pic:blipFill>
-                    <a:blip r:embed="rId5" cstate="print">
+                    <a:blip r:embed="rId9" cstate="print">
                       <a:extLst>
                         <a:ext uri="{28A0092B-C50C-407E-A947-70E740481C1C}">
                           <a14:useLocalDpi xmlns:a14="http://schemas.microsoft.com/office/drawing/2010/main" val="0"/>
@@ -348,93 +739,78 @@
           </wp:anchor>
         </w:drawing>
       </w:r>
-      <w:r>
+    </w:p>
+    <w:p>
+      <w:pPr>
+        <w:ind w:firstLine="708"/>
         <w:rPr>
           <w:sz w:val="28"/>
           <w:szCs w:val="28"/>
         </w:rPr>
-        <w:t>Общие сведения</w:t>
-      </w:r>
-    </w:p>
-    <w:p>
-      <w:pPr>
-        <w:ind w:firstLine="708"/>
-      </w:pPr>
-      <w:r>
-        <w:rPr>
-          <w:noProof/>
-        </w:rPr>
-        <w:drawing>
-          <wp:anchor distT="0" distB="0" distL="114300" distR="114300" simplePos="0" relativeHeight="251661312" behindDoc="1" locked="0" layoutInCell="1" allowOverlap="1" wp14:anchorId="46BC02BA" wp14:editId="24E64D95">
-            <wp:simplePos x="0" y="0"/>
-            <wp:positionH relativeFrom="margin">
-              <wp:align>right</wp:align>
-            </wp:positionH>
-            <wp:positionV relativeFrom="paragraph">
-              <wp:posOffset>2435860</wp:posOffset>
-            </wp:positionV>
-            <wp:extent cx="1962785" cy="2402205"/>
-            <wp:effectExtent l="0" t="0" r="0" b="0"/>
-            <wp:wrapTight wrapText="bothSides">
-              <wp:wrapPolygon edited="0">
-                <wp:start x="0" y="0"/>
-                <wp:lineTo x="0" y="21412"/>
-                <wp:lineTo x="21383" y="21412"/>
-                <wp:lineTo x="21383" y="0"/>
-                <wp:lineTo x="0" y="0"/>
-              </wp:wrapPolygon>
-            </wp:wrapTight>
-            <wp:docPr id="4" name="Picture 4"/>
-            <wp:cNvGraphicFramePr>
-              <a:graphicFrameLocks xmlns:a="http://schemas.openxmlformats.org/drawingml/2006/main" noChangeAspect="1"/>
-            </wp:cNvGraphicFramePr>
-            <a:graphic xmlns:a="http://schemas.openxmlformats.org/drawingml/2006/main">
-              <a:graphicData uri="http://schemas.openxmlformats.org/drawingml/2006/picture">
-                <pic:pic xmlns:pic="http://schemas.openxmlformats.org/drawingml/2006/picture">
-                  <pic:nvPicPr>
-                    <pic:cNvPr id="0" name="Picture 3"/>
-                    <pic:cNvPicPr>
-                      <a:picLocks noChangeAspect="1" noChangeArrowheads="1"/>
-                    </pic:cNvPicPr>
-                  </pic:nvPicPr>
-                  <pic:blipFill>
-                    <a:blip r:embed="rId6" cstate="print">
-                      <a:extLst>
-                        <a:ext uri="{28A0092B-C50C-407E-A947-70E740481C1C}">
-                          <a14:useLocalDpi xmlns:a14="http://schemas.microsoft.com/office/drawing/2010/main" val="0"/>
-                        </a:ext>
-                      </a:extLst>
-                    </a:blip>
-                    <a:srcRect/>
-                    <a:stretch>
-                      <a:fillRect/>
-                    </a:stretch>
-                  </pic:blipFill>
-                  <pic:spPr bwMode="auto">
-                    <a:xfrm>
-                      <a:off x="0" y="0"/>
-                      <a:ext cx="1962785" cy="2402205"/>
-                    </a:xfrm>
-                    <a:prstGeom prst="rect">
-                      <a:avLst/>
-                    </a:prstGeom>
-                    <a:noFill/>
-                    <a:ln>
-                      <a:noFill/>
-                    </a:ln>
-                  </pic:spPr>
-                </pic:pic>
-              </a:graphicData>
-            </a:graphic>
-            <wp14:sizeRelH relativeFrom="page">
-              <wp14:pctWidth>0</wp14:pctWidth>
-            </wp14:sizeRelH>
-            <wp14:sizeRelV relativeFrom="page">
-              <wp14:pctHeight>0</wp14:pctHeight>
-            </wp14:sizeRelV>
-          </wp:anchor>
-        </w:drawing>
-      </w:r>
+      </w:pPr>
+    </w:p>
+    <w:p>
+      <w:pPr>
+        <w:ind w:firstLine="708"/>
+        <w:rPr>
+          <w:sz w:val="28"/>
+          <w:szCs w:val="28"/>
+        </w:rPr>
+      </w:pPr>
+    </w:p>
+    <w:p>
+      <w:pPr>
+        <w:ind w:firstLine="708"/>
+        <w:rPr>
+          <w:sz w:val="28"/>
+          <w:szCs w:val="28"/>
+        </w:rPr>
+      </w:pPr>
+    </w:p>
+    <w:p>
+      <w:pPr>
+        <w:ind w:firstLine="708"/>
+        <w:rPr>
+          <w:sz w:val="28"/>
+          <w:szCs w:val="28"/>
+        </w:rPr>
+      </w:pPr>
+    </w:p>
+    <w:p>
+      <w:pPr>
+        <w:ind w:firstLine="708"/>
+        <w:rPr>
+          <w:sz w:val="28"/>
+          <w:szCs w:val="28"/>
+        </w:rPr>
+      </w:pPr>
+    </w:p>
+    <w:p>
+      <w:pPr>
+        <w:ind w:firstLine="708"/>
+        <w:rPr>
+          <w:sz w:val="28"/>
+          <w:szCs w:val="28"/>
+        </w:rPr>
+      </w:pPr>
+    </w:p>
+    <w:p>
+      <w:pPr>
+        <w:ind w:firstLine="708"/>
+        <w:rPr>
+          <w:sz w:val="28"/>
+          <w:szCs w:val="28"/>
+        </w:rPr>
+      </w:pPr>
+    </w:p>
+    <w:p>
+      <w:pPr>
+        <w:ind w:firstLine="708"/>
+        <w:rPr>
+          <w:sz w:val="28"/>
+          <w:szCs w:val="28"/>
+        </w:rPr>
+      </w:pPr>
       <w:r>
         <w:rPr>
           <w:noProof/>
@@ -442,340 +818,13 @@
         <mc:AlternateContent>
           <mc:Choice Requires="wps">
             <w:drawing>
-              <wp:anchor distT="0" distB="0" distL="114300" distR="114300" simplePos="0" relativeHeight="251663360" behindDoc="1" locked="0" layoutInCell="1" allowOverlap="1" wp14:anchorId="51D19096" wp14:editId="5863D140">
+              <wp:anchor distT="0" distB="0" distL="114300" distR="114300" simplePos="0" relativeHeight="251665408" behindDoc="1" locked="0" layoutInCell="1" allowOverlap="1" wp14:anchorId="157CF310" wp14:editId="4AE52906">
                 <wp:simplePos x="0" y="0"/>
                 <wp:positionH relativeFrom="margin">
-                  <wp:posOffset>4322445</wp:posOffset>
+                  <wp:posOffset>3322955</wp:posOffset>
                 </wp:positionH>
                 <wp:positionV relativeFrom="paragraph">
-                  <wp:posOffset>2108835</wp:posOffset>
-                </wp:positionV>
-                <wp:extent cx="1402080" cy="327660"/>
-                <wp:effectExtent l="0" t="0" r="7620" b="0"/>
-                <wp:wrapTight wrapText="bothSides">
-                  <wp:wrapPolygon edited="0">
-                    <wp:start x="0" y="0"/>
-                    <wp:lineTo x="0" y="20093"/>
-                    <wp:lineTo x="21424" y="20093"/>
-                    <wp:lineTo x="21424" y="0"/>
-                    <wp:lineTo x="0" y="0"/>
-                  </wp:wrapPolygon>
-                </wp:wrapTight>
-                <wp:docPr id="5" name="Text Box 5"/>
-                <wp:cNvGraphicFramePr/>
-                <a:graphic xmlns:a="http://schemas.openxmlformats.org/drawingml/2006/main">
-                  <a:graphicData uri="http://schemas.microsoft.com/office/word/2010/wordprocessingShape">
-                    <wps:wsp>
-                      <wps:cNvSpPr txBox="1"/>
-                      <wps:spPr>
-                        <a:xfrm>
-                          <a:off x="0" y="0"/>
-                          <a:ext cx="1402080" cy="327660"/>
-                        </a:xfrm>
-                        <a:prstGeom prst="rect">
-                          <a:avLst/>
-                        </a:prstGeom>
-                        <a:solidFill>
-                          <a:schemeClr val="lt1"/>
-                        </a:solidFill>
-                        <a:ln w="6350">
-                          <a:noFill/>
-                        </a:ln>
-                      </wps:spPr>
-                      <wps:txbx>
-                        <w:txbxContent>
-                          <w:p>
-                            <w:pPr>
-                              <w:jc w:val="center"/>
-                            </w:pPr>
-                            <w:r>
-                              <w:t>Модель устройства</w:t>
-                            </w:r>
-                          </w:p>
-                          <w:p>
-                            <w:pPr>
-                              <w:jc w:val="center"/>
-                            </w:pPr>
-                          </w:p>
-                        </w:txbxContent>
-                      </wps:txbx>
-                      <wps:bodyPr rot="0" spcFirstLastPara="0" vertOverflow="overflow" horzOverflow="overflow" vert="horz" wrap="square" lIns="91440" tIns="45720" rIns="91440" bIns="45720" numCol="1" spcCol="0" rtlCol="0" fromWordArt="0" anchor="t" anchorCtr="0" forceAA="0" compatLnSpc="1">
-                        <a:prstTxWarp prst="textNoShape">
-                          <a:avLst/>
-                        </a:prstTxWarp>
-                        <a:noAutofit/>
-                      </wps:bodyPr>
-                    </wps:wsp>
-                  </a:graphicData>
-                </a:graphic>
-                <wp14:sizeRelH relativeFrom="margin">
-                  <wp14:pctWidth>0</wp14:pctWidth>
-                </wp14:sizeRelH>
-                <wp14:sizeRelV relativeFrom="margin">
-                  <wp14:pctHeight>0</wp14:pctHeight>
-                </wp14:sizeRelV>
-              </wp:anchor>
-            </w:drawing>
-          </mc:Choice>
-          <mc:Fallback>
-            <w:pict>
-              <v:shapetype w14:anchorId="51D19096" id="_x0000_t202" coordsize="21600,21600" o:spt="202" path="m,l,21600r21600,l21600,xe">
-                <v:stroke joinstyle="miter"/>
-                <v:path gradientshapeok="t" o:connecttype="rect"/>
-              </v:shapetype>
-              <v:shape id="Text Box 5" o:spid="_x0000_s1026" type="#_x0000_t202" style="position:absolute;left:0;text-align:left;margin-left:340.35pt;margin-top:166.05pt;width:110.4pt;height:25.8pt;z-index:-251653120;visibility:visible;mso-wrap-style:square;mso-width-percent:0;mso-height-percent:0;mso-wrap-distance-left:9pt;mso-wrap-distance-top:0;mso-wrap-distance-right:9pt;mso-wrap-distance-bottom:0;mso-position-horizontal:absolute;mso-position-horizontal-relative:margin;mso-position-vertical:absolute;mso-position-vertical-relative:text;mso-width-percent:0;mso-height-percent:0;mso-width-relative:margin;mso-height-relative:margin;v-text-anchor:top" o:gfxdata="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" fillcolor="white [3201]" stroked="f" strokeweight=".5pt">
-                <v:textbox>
-                  <w:txbxContent>
-                    <w:p>
-                      <w:pPr>
-                        <w:jc w:val="center"/>
-                      </w:pPr>
-                      <w:r>
-                        <w:t>Модель устройства</w:t>
-                      </w:r>
-                    </w:p>
-                    <w:p>
-                      <w:pPr>
-                        <w:jc w:val="center"/>
-                      </w:pPr>
-                    </w:p>
-                  </w:txbxContent>
-                </v:textbox>
-                <w10:wrap type="tight" anchorx="margin"/>
-              </v:shape>
-            </w:pict>
-          </mc:Fallback>
-        </mc:AlternateContent>
-      </w:r>
-      <w:r>
-        <w:t xml:space="preserve">Отображатель качества воздуха дома и так далее представляет </w:t>
-      </w:r>
-      <w:r>
-        <w:t>собой</w:t>
-      </w:r>
-      <w:r>
-        <w:t xml:space="preserve"> лампу цилиндрической формы (90</w:t>
-      </w:r>
-      <w:r>
-        <w:rPr>
-          <w:lang w:val="en-US"/>
-        </w:rPr>
-        <w:t>x</w:t>
-      </w:r>
-      <w:r>
-        <w:t>130мм) состоящую из двух частей: матовая полупрозрачная белая верхняя часть и основание из непрозрачного пластика. Внутри верхней части установлена труба, с закрепленными на ней адресными светодиодами 12</w:t>
-      </w:r>
-      <w:r>
-        <w:rPr>
-          <w:lang w:val="en-US"/>
-        </w:rPr>
-        <w:t>x</w:t>
-      </w:r>
-      <w:r>
-        <w:t>9 штук. Труба вставляется в плату и закрепляется в ней. На плате расположен</w:t>
-      </w:r>
-      <w:r>
-        <w:t xml:space="preserve">ы </w:t>
-      </w:r>
-      <w:r>
-        <w:rPr>
-          <w:lang w:val="en-US"/>
-        </w:rPr>
-        <w:t>ESP</w:t>
-      </w:r>
-      <w:r>
-        <w:t xml:space="preserve">-32 </w:t>
-      </w:r>
-      <w:r>
-        <w:rPr>
-          <w:lang w:val="en-US"/>
-        </w:rPr>
-        <w:t>mini</w:t>
-      </w:r>
-      <w:r>
-        <w:t xml:space="preserve"> </w:t>
-      </w:r>
-      <w:r>
-        <w:t>и</w:t>
-      </w:r>
-      <w:r>
-        <w:t xml:space="preserve"> следующие датчики: датчик влажности и температуры, датчик летучих органических соединений и датчик угарного газа. Под платой располагается датчик взвешенных частиц. </w:t>
-      </w:r>
-      <w:r>
-        <w:t xml:space="preserve">Для изменения яркости лампы в зависимости от яркости окружающего света, установлены датчики освещения. В верхней крышке расположены сенсорные кнопки, чтобы отслеживать касания и менять режим отображения, и датчик расстояния, для ручного управления яркостью. </w:t>
-      </w:r>
-      <w:r>
-        <w:t xml:space="preserve">Также на плате располагается два </w:t>
-      </w:r>
-      <w:r>
-        <w:rPr>
-          <w:lang w:val="en-US"/>
-        </w:rPr>
-        <w:t>USB</w:t>
-      </w:r>
-      <w:r>
-        <w:t>-</w:t>
-      </w:r>
-      <w:r>
-        <w:rPr>
-          <w:lang w:val="en-US"/>
-        </w:rPr>
-        <w:t>A</w:t>
-      </w:r>
-      <w:r>
-        <w:t xml:space="preserve"> </w:t>
-      </w:r>
-      <w:r>
-        <w:t>выхода для зарядки устройств</w:t>
-      </w:r>
-      <w:r>
-        <w:t xml:space="preserve"> и один </w:t>
-      </w:r>
-      <w:r>
-        <w:rPr>
-          <w:lang w:val="en-US"/>
-        </w:rPr>
-        <w:t>USB</w:t>
-      </w:r>
-      <w:r>
-        <w:t>-</w:t>
-      </w:r>
-      <w:r>
-        <w:rPr>
-          <w:lang w:val="en-US"/>
-        </w:rPr>
-        <w:t>Micro</w:t>
-      </w:r>
-      <w:r>
-        <w:t xml:space="preserve"> </w:t>
-      </w:r>
-      <w:r>
-        <w:t xml:space="preserve">вход питания. В комплектации к лампе идет адаптер питания 5В 2А с выходом на </w:t>
-      </w:r>
-      <w:r>
-        <w:rPr>
-          <w:lang w:val="en-US"/>
-        </w:rPr>
-        <w:t>USB</w:t>
-      </w:r>
-      <w:r>
-        <w:t>-</w:t>
-      </w:r>
-      <w:r>
-        <w:rPr>
-          <w:lang w:val="en-US"/>
-        </w:rPr>
-        <w:t>A</w:t>
-      </w:r>
-      <w:r>
-        <w:t xml:space="preserve"> </w:t>
-      </w:r>
-      <w:r>
-        <w:t xml:space="preserve">и кабель </w:t>
-      </w:r>
-      <w:r>
-        <w:rPr>
-          <w:lang w:val="en-US"/>
-        </w:rPr>
-        <w:t>USB</w:t>
-      </w:r>
-      <w:r>
-        <w:t>-</w:t>
-      </w:r>
-      <w:r>
-        <w:rPr>
-          <w:lang w:val="en-US"/>
-        </w:rPr>
-        <w:t>A</w:t>
-      </w:r>
-      <w:r>
-        <w:t xml:space="preserve"> </w:t>
-      </w:r>
-      <w:r>
-        <w:t>–</w:t>
-      </w:r>
-      <w:r>
-        <w:t xml:space="preserve"> </w:t>
-      </w:r>
-      <w:r>
-        <w:rPr>
-          <w:lang w:val="en-US"/>
-        </w:rPr>
-        <w:t>USB</w:t>
-      </w:r>
-      <w:r>
-        <w:t>-</w:t>
-      </w:r>
-      <w:r>
-        <w:rPr>
-          <w:lang w:val="en-US"/>
-        </w:rPr>
-        <w:t>Micro</w:t>
-      </w:r>
-      <w:r>
-        <w:t>.</w:t>
-      </w:r>
-      <w:r>
-        <w:t xml:space="preserve"> Для работы требуется подключение в сеть электропитания. Режим работы у </w:t>
-      </w:r>
-      <w:proofErr w:type="spellStart"/>
-      <w:r>
-        <w:t>ОКВоДи</w:t>
-      </w:r>
-      <w:proofErr w:type="spellEnd"/>
-      <w:r>
-        <w:t xml:space="preserve"> только рабочий.</w:t>
-      </w:r>
-    </w:p>
-    <w:p>
-      <w:pPr>
-        <w:ind w:firstLine="708"/>
-        <w:rPr>
-          <w:sz w:val="28"/>
-          <w:szCs w:val="28"/>
-        </w:rPr>
-      </w:pPr>
-    </w:p>
-    <w:p>
-      <w:pPr>
-        <w:ind w:firstLine="708"/>
-        <w:rPr>
-          <w:sz w:val="28"/>
-          <w:szCs w:val="28"/>
-        </w:rPr>
-      </w:pPr>
-    </w:p>
-    <w:p>
-      <w:pPr>
-        <w:ind w:firstLine="708"/>
-        <w:rPr>
-          <w:sz w:val="28"/>
-          <w:szCs w:val="28"/>
-        </w:rPr>
-      </w:pPr>
-    </w:p>
-    <w:p>
-      <w:pPr>
-        <w:ind w:firstLine="708"/>
-        <w:rPr>
-          <w:sz w:val="28"/>
-          <w:szCs w:val="28"/>
-        </w:rPr>
-      </w:pPr>
-      <w:r>
-        <w:rPr>
-          <w:noProof/>
-        </w:rPr>
-        <mc:AlternateContent>
-          <mc:Choice Requires="wps">
-            <w:drawing>
-              <wp:anchor distT="0" distB="0" distL="114300" distR="114300" simplePos="0" relativeHeight="251665408" behindDoc="1" locked="0" layoutInCell="1" allowOverlap="1" wp14:anchorId="157CF310" wp14:editId="1ADCB658">
-                <wp:simplePos x="0" y="0"/>
-                <wp:positionH relativeFrom="margin">
-                  <wp:posOffset>3951605</wp:posOffset>
-                </wp:positionH>
-                <wp:positionV relativeFrom="paragraph">
-                  <wp:posOffset>191770</wp:posOffset>
+                  <wp:posOffset>2540</wp:posOffset>
                 </wp:positionV>
                 <wp:extent cx="1920240" cy="327660"/>
                 <wp:effectExtent l="0" t="0" r="3810" b="0"/>
@@ -846,7 +895,11 @@
           </mc:Choice>
           <mc:Fallback>
             <w:pict>
-              <v:shape w14:anchorId="157CF310" id="Text Box 6" o:spid="_x0000_s1027" type="#_x0000_t202" style="position:absolute;left:0;text-align:left;margin-left:311.15pt;margin-top:15.1pt;width:151.2pt;height:25.8pt;z-index:-251651072;visibility:visible;mso-wrap-style:square;mso-width-percent:0;mso-height-percent:0;mso-wrap-distance-left:9pt;mso-wrap-distance-top:0;mso-wrap-distance-right:9pt;mso-wrap-distance-bottom:0;mso-position-horizontal:absolute;mso-position-horizontal-relative:margin;mso-position-vertical:absolute;mso-position-vertical-relative:text;mso-width-percent:0;mso-height-percent:0;mso-width-relative:margin;mso-height-relative:margin;v-text-anchor:top" o:gfxdata="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" fillcolor="white [3201]" stroked="f" strokeweight=".5pt">
+              <v:shapetype w14:anchorId="157CF310" id="_x0000_t202" coordsize="21600,21600" o:spt="202" path="m,l,21600r21600,l21600,xe">
+                <v:stroke joinstyle="miter"/>
+                <v:path gradientshapeok="t" o:connecttype="rect"/>
+              </v:shapetype>
+              <v:shape id="Text Box 6" o:spid="_x0000_s1026" type="#_x0000_t202" style="position:absolute;left:0;text-align:left;margin-left:261.65pt;margin-top:.2pt;width:151.2pt;height:25.8pt;z-index:-251651072;visibility:visible;mso-wrap-style:square;mso-width-percent:0;mso-height-percent:0;mso-wrap-distance-left:9pt;mso-wrap-distance-top:0;mso-wrap-distance-right:9pt;mso-wrap-distance-bottom:0;mso-position-horizontal:absolute;mso-position-horizontal-relative:margin;mso-position-vertical:absolute;mso-position-vertical-relative:text;mso-width-percent:0;mso-height-percent:0;mso-width-relative:margin;mso-height-relative:margin;v-text-anchor:top" o:gfxdata="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" fillcolor="white [3201]" stroked="f" strokeweight=".5pt">
                 <v:textbox>
                   <w:txbxContent>
                     <w:p>
@@ -870,6 +923,120 @@
           </mc:Fallback>
         </mc:AlternateContent>
       </w:r>
+      <w:r>
+        <w:rPr>
+          <w:noProof/>
+        </w:rPr>
+        <mc:AlternateContent>
+          <mc:Choice Requires="wps">
+            <w:drawing>
+              <wp:anchor distT="0" distB="0" distL="114300" distR="114300" simplePos="0" relativeHeight="251663360" behindDoc="1" locked="0" layoutInCell="1" allowOverlap="1" wp14:anchorId="51D19096" wp14:editId="15BAF1EF">
+                <wp:simplePos x="0" y="0"/>
+                <wp:positionH relativeFrom="margin">
+                  <wp:posOffset>636270</wp:posOffset>
+                </wp:positionH>
+                <wp:positionV relativeFrom="paragraph">
+                  <wp:posOffset>10160</wp:posOffset>
+                </wp:positionV>
+                <wp:extent cx="1402080" cy="327660"/>
+                <wp:effectExtent l="0" t="0" r="7620" b="0"/>
+                <wp:wrapTight wrapText="bothSides">
+                  <wp:wrapPolygon edited="0">
+                    <wp:start x="0" y="0"/>
+                    <wp:lineTo x="0" y="20093"/>
+                    <wp:lineTo x="21424" y="20093"/>
+                    <wp:lineTo x="21424" y="0"/>
+                    <wp:lineTo x="0" y="0"/>
+                  </wp:wrapPolygon>
+                </wp:wrapTight>
+                <wp:docPr id="5" name="Text Box 5"/>
+                <wp:cNvGraphicFramePr/>
+                <a:graphic xmlns:a="http://schemas.openxmlformats.org/drawingml/2006/main">
+                  <a:graphicData uri="http://schemas.microsoft.com/office/word/2010/wordprocessingShape">
+                    <wps:wsp>
+                      <wps:cNvSpPr txBox="1"/>
+                      <wps:spPr>
+                        <a:xfrm>
+                          <a:off x="0" y="0"/>
+                          <a:ext cx="1402080" cy="327660"/>
+                        </a:xfrm>
+                        <a:prstGeom prst="rect">
+                          <a:avLst/>
+                        </a:prstGeom>
+                        <a:solidFill>
+                          <a:schemeClr val="lt1"/>
+                        </a:solidFill>
+                        <a:ln w="6350">
+                          <a:noFill/>
+                        </a:ln>
+                      </wps:spPr>
+                      <wps:txbx>
+                        <w:txbxContent>
+                          <w:p>
+                            <w:pPr>
+                              <w:jc w:val="center"/>
+                            </w:pPr>
+                            <w:r>
+                              <w:t xml:space="preserve">Модель </w:t>
+                            </w:r>
+                            <w:r>
+                              <w:t>лампы</w:t>
+                            </w:r>
+                          </w:p>
+                          <w:p>
+                            <w:pPr>
+                              <w:jc w:val="center"/>
+                            </w:pPr>
+                          </w:p>
+                        </w:txbxContent>
+                      </wps:txbx>
+                      <wps:bodyPr rot="0" spcFirstLastPara="0" vertOverflow="overflow" horzOverflow="overflow" vert="horz" wrap="square" lIns="91440" tIns="45720" rIns="91440" bIns="45720" numCol="1" spcCol="0" rtlCol="0" fromWordArt="0" anchor="t" anchorCtr="0" forceAA="0" compatLnSpc="1">
+                        <a:prstTxWarp prst="textNoShape">
+                          <a:avLst/>
+                        </a:prstTxWarp>
+                        <a:noAutofit/>
+                      </wps:bodyPr>
+                    </wps:wsp>
+                  </a:graphicData>
+                </a:graphic>
+                <wp14:sizeRelH relativeFrom="margin">
+                  <wp14:pctWidth>0</wp14:pctWidth>
+                </wp14:sizeRelH>
+                <wp14:sizeRelV relativeFrom="margin">
+                  <wp14:pctHeight>0</wp14:pctHeight>
+                </wp14:sizeRelV>
+              </wp:anchor>
+            </w:drawing>
+          </mc:Choice>
+          <mc:Fallback>
+            <w:pict>
+              <v:shape w14:anchorId="51D19096" id="Text Box 5" o:spid="_x0000_s1027" type="#_x0000_t202" style="position:absolute;left:0;text-align:left;margin-left:50.1pt;margin-top:.8pt;width:110.4pt;height:25.8pt;z-index:-251653120;visibility:visible;mso-wrap-style:square;mso-width-percent:0;mso-height-percent:0;mso-wrap-distance-left:9pt;mso-wrap-distance-top:0;mso-wrap-distance-right:9pt;mso-wrap-distance-bottom:0;mso-position-horizontal:absolute;mso-position-horizontal-relative:margin;mso-position-vertical:absolute;mso-position-vertical-relative:text;mso-width-percent:0;mso-height-percent:0;mso-width-relative:margin;mso-height-relative:margin;v-text-anchor:top" o:gfxdata="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" fillcolor="white [3201]" stroked="f" strokeweight=".5pt">
+                <v:textbox>
+                  <w:txbxContent>
+                    <w:p>
+                      <w:pPr>
+                        <w:jc w:val="center"/>
+                      </w:pPr>
+                      <w:r>
+                        <w:t xml:space="preserve">Модель </w:t>
+                      </w:r>
+                      <w:r>
+                        <w:t>лампы</w:t>
+                      </w:r>
+                    </w:p>
+                    <w:p>
+                      <w:pPr>
+                        <w:jc w:val="center"/>
+                      </w:pPr>
+                    </w:p>
+                  </w:txbxContent>
+                </v:textbox>
+                <w10:wrap type="tight" anchorx="margin"/>
+              </v:shape>
+            </w:pict>
+          </mc:Fallback>
+        </mc:AlternateContent>
+      </w:r>
     </w:p>
     <w:p>
       <w:pPr>
@@ -888,11 +1055,85 @@
           <w:szCs w:val="28"/>
         </w:rPr>
       </w:pPr>
-      <w:r>
+    </w:p>
+    <w:p>
+      <w:pPr>
+        <w:ind w:firstLine="708"/>
         <w:rPr>
           <w:sz w:val="28"/>
           <w:szCs w:val="28"/>
         </w:rPr>
+      </w:pPr>
+    </w:p>
+    <w:p>
+      <w:pPr>
+        <w:ind w:firstLine="708"/>
+        <w:rPr>
+          <w:sz w:val="28"/>
+          <w:szCs w:val="28"/>
+        </w:rPr>
+      </w:pPr>
+    </w:p>
+    <w:p>
+      <w:pPr>
+        <w:ind w:firstLine="708"/>
+        <w:rPr>
+          <w:sz w:val="28"/>
+          <w:szCs w:val="28"/>
+        </w:rPr>
+      </w:pPr>
+    </w:p>
+    <w:p>
+      <w:pPr>
+        <w:ind w:firstLine="708"/>
+        <w:rPr>
+          <w:sz w:val="28"/>
+          <w:szCs w:val="28"/>
+        </w:rPr>
+      </w:pPr>
+    </w:p>
+    <w:p>
+      <w:pPr>
+        <w:ind w:firstLine="708"/>
+        <w:rPr>
+          <w:sz w:val="28"/>
+          <w:szCs w:val="28"/>
+        </w:rPr>
+      </w:pPr>
+    </w:p>
+    <w:p>
+      <w:pPr>
+        <w:ind w:firstLine="708"/>
+        <w:rPr>
+          <w:sz w:val="28"/>
+          <w:szCs w:val="28"/>
+        </w:rPr>
+      </w:pPr>
+    </w:p>
+    <w:p>
+      <w:pPr>
+        <w:ind w:firstLine="708"/>
+        <w:rPr>
+          <w:sz w:val="28"/>
+          <w:szCs w:val="28"/>
+        </w:rPr>
+      </w:pPr>
+    </w:p>
+    <w:p>
+      <w:pPr>
+        <w:ind w:firstLine="708"/>
+        <w:rPr>
+          <w:sz w:val="28"/>
+          <w:szCs w:val="28"/>
+        </w:rPr>
+      </w:pPr>
+    </w:p>
+    <w:p>
+      <w:pPr>
+        <w:pStyle w:val="Heading2"/>
+      </w:pPr>
+      <w:r>
+        <w:lastRenderedPageBreak/>
         <w:t>Основные функции</w:t>
       </w:r>
     </w:p>
@@ -935,7 +1176,7 @@
                     </pic:cNvPicPr>
                   </pic:nvPicPr>
                   <pic:blipFill>
-                    <a:blip r:embed="rId7" cstate="print">
+                    <a:blip r:embed="rId10" cstate="print">
                       <a:extLst>
                         <a:ext uri="{28A0092B-C50C-407E-A947-70E740481C1C}">
                           <a14:useLocalDpi xmlns:a14="http://schemas.microsoft.com/office/drawing/2010/main" val="0"/>
@@ -1161,21 +1402,13 @@
         <w:t xml:space="preserve">три линии светодиодов выделяются под отображение одного параметра, заданного пользователем, остальные выполняют роль подсветки-ночника и отображают время. Пользователь </w:t>
       </w:r>
       <w:r>
-        <w:t xml:space="preserve">вводит временной </w:t>
-      </w:r>
-      <w:bookmarkStart w:id="0" w:name="_GoBack"/>
-      <w:r>
-        <w:t>диапазон</w:t>
+        <w:t>вводит временной диапазон</w:t>
       </w:r>
       <w:r>
         <w:t>, например от времени засыпания, до будильника</w:t>
       </w:r>
       <w:r>
-        <w:t xml:space="preserve">, </w:t>
-      </w:r>
-      <w:bookmarkEnd w:id="0"/>
-      <w:r>
-        <w:t xml:space="preserve">по умолчанию установлен с 21.00 до 09.00. Каждый час загорается следующий светодиод подсветки, таким образом яркость ночника увеличивается с наступлением утра. Отображение времени тоже </w:t>
+        <w:t xml:space="preserve">, по умолчанию установлен с 21.00 до 09.00. Каждый час загорается следующий светодиод подсветки, таким образом яркость ночника увеличивается с наступлением утра. Отображение времени тоже </w:t>
       </w:r>
       <w:proofErr w:type="spellStart"/>
       <w:r>
@@ -1211,19 +1444,98 @@
       </w:r>
     </w:p>
     <w:p>
+      <w:pPr>
+        <w:pStyle w:val="ListParagraph"/>
+      </w:pPr>
       <w:r>
         <w:rPr>
           <w:noProof/>
         </w:rPr>
-        <w:lastRenderedPageBreak/>
         <w:drawing>
-          <wp:anchor distT="0" distB="0" distL="114300" distR="114300" simplePos="0" relativeHeight="251667456" behindDoc="1" locked="0" layoutInCell="1" allowOverlap="1" wp14:anchorId="4D5674BD" wp14:editId="7E98548B">
+          <wp:anchor distT="0" distB="0" distL="114300" distR="114300" simplePos="0" relativeHeight="251668480" behindDoc="1" locked="0" layoutInCell="1" allowOverlap="1" wp14:anchorId="48B92D44" wp14:editId="5BADF244">
             <wp:simplePos x="0" y="0"/>
             <wp:positionH relativeFrom="column">
-              <wp:posOffset>636270</wp:posOffset>
+              <wp:posOffset>2933700</wp:posOffset>
             </wp:positionH>
             <wp:positionV relativeFrom="paragraph">
-              <wp:posOffset>0</wp:posOffset>
+              <wp:posOffset>278130</wp:posOffset>
+            </wp:positionV>
+            <wp:extent cx="1783080" cy="2517904"/>
+            <wp:effectExtent l="0" t="0" r="7620" b="0"/>
+            <wp:wrapTight wrapText="bothSides">
+              <wp:wrapPolygon edited="0">
+                <wp:start x="0" y="0"/>
+                <wp:lineTo x="0" y="21409"/>
+                <wp:lineTo x="21462" y="21409"/>
+                <wp:lineTo x="21462" y="0"/>
+                <wp:lineTo x="0" y="0"/>
+              </wp:wrapPolygon>
+            </wp:wrapTight>
+            <wp:docPr id="10" name="Picture 10"/>
+            <wp:cNvGraphicFramePr>
+              <a:graphicFrameLocks xmlns:a="http://schemas.openxmlformats.org/drawingml/2006/main" noChangeAspect="1"/>
+            </wp:cNvGraphicFramePr>
+            <a:graphic xmlns:a="http://schemas.openxmlformats.org/drawingml/2006/main">
+              <a:graphicData uri="http://schemas.openxmlformats.org/drawingml/2006/picture">
+                <pic:pic xmlns:pic="http://schemas.openxmlformats.org/drawingml/2006/picture">
+                  <pic:nvPicPr>
+                    <pic:cNvPr id="0" name="Picture 2"/>
+                    <pic:cNvPicPr>
+                      <a:picLocks noChangeAspect="1" noChangeArrowheads="1"/>
+                    </pic:cNvPicPr>
+                  </pic:nvPicPr>
+                  <pic:blipFill>
+                    <a:blip r:embed="rId11" cstate="print">
+                      <a:extLst>
+                        <a:ext uri="{28A0092B-C50C-407E-A947-70E740481C1C}">
+                          <a14:useLocalDpi xmlns:a14="http://schemas.microsoft.com/office/drawing/2010/main" val="0"/>
+                        </a:ext>
+                      </a:extLst>
+                    </a:blip>
+                    <a:srcRect/>
+                    <a:stretch>
+                      <a:fillRect/>
+                    </a:stretch>
+                  </pic:blipFill>
+                  <pic:spPr bwMode="auto">
+                    <a:xfrm>
+                      <a:off x="0" y="0"/>
+                      <a:ext cx="1783080" cy="2517904"/>
+                    </a:xfrm>
+                    <a:prstGeom prst="rect">
+                      <a:avLst/>
+                    </a:prstGeom>
+                    <a:noFill/>
+                    <a:ln>
+                      <a:noFill/>
+                    </a:ln>
+                  </pic:spPr>
+                </pic:pic>
+              </a:graphicData>
+            </a:graphic>
+            <wp14:sizeRelH relativeFrom="margin">
+              <wp14:pctWidth>0</wp14:pctWidth>
+            </wp14:sizeRelH>
+            <wp14:sizeRelV relativeFrom="margin">
+              <wp14:pctHeight>0</wp14:pctHeight>
+            </wp14:sizeRelV>
+          </wp:anchor>
+        </w:drawing>
+      </w:r>
+    </w:p>
+    <w:p>
+      <w:r>
+        <w:rPr>
+          <w:noProof/>
+        </w:rPr>
+        <w:drawing>
+          <wp:anchor distT="0" distB="0" distL="114300" distR="114300" simplePos="0" relativeHeight="251667456" behindDoc="1" locked="0" layoutInCell="1" allowOverlap="1" wp14:anchorId="4D5674BD" wp14:editId="3292E555">
+            <wp:simplePos x="0" y="0"/>
+            <wp:positionH relativeFrom="column">
+              <wp:posOffset>901065</wp:posOffset>
+            </wp:positionH>
+            <wp:positionV relativeFrom="paragraph">
+              <wp:posOffset>9525</wp:posOffset>
             </wp:positionV>
             <wp:extent cx="1737360" cy="2487930"/>
             <wp:effectExtent l="0" t="0" r="0" b="7620"/>
@@ -1250,7 +1562,7 @@
                     </pic:cNvPicPr>
                   </pic:nvPicPr>
                   <pic:blipFill>
-                    <a:blip r:embed="rId8" cstate="print">
+                    <a:blip r:embed="rId12" cstate="print">
                       <a:extLst>
                         <a:ext uri="{28A0092B-C50C-407E-A947-70E740481C1C}">
                           <a14:useLocalDpi xmlns:a14="http://schemas.microsoft.com/office/drawing/2010/main" val="0"/>
@@ -1287,81 +1599,6 @@
           </wp:anchor>
         </w:drawing>
       </w:r>
-      <w:r>
-        <w:rPr>
-          <w:noProof/>
-        </w:rPr>
-        <w:drawing>
-          <wp:anchor distT="0" distB="0" distL="114300" distR="114300" simplePos="0" relativeHeight="251668480" behindDoc="1" locked="0" layoutInCell="1" allowOverlap="1" wp14:anchorId="48B92D44" wp14:editId="41F94A8E">
-            <wp:simplePos x="0" y="0"/>
-            <wp:positionH relativeFrom="column">
-              <wp:posOffset>3185160</wp:posOffset>
-            </wp:positionH>
-            <wp:positionV relativeFrom="paragraph">
-              <wp:posOffset>0</wp:posOffset>
-            </wp:positionV>
-            <wp:extent cx="1783080" cy="2517904"/>
-            <wp:effectExtent l="0" t="0" r="7620" b="0"/>
-            <wp:wrapTight wrapText="bothSides">
-              <wp:wrapPolygon edited="0">
-                <wp:start x="0" y="0"/>
-                <wp:lineTo x="0" y="21409"/>
-                <wp:lineTo x="21462" y="21409"/>
-                <wp:lineTo x="21462" y="0"/>
-                <wp:lineTo x="0" y="0"/>
-              </wp:wrapPolygon>
-            </wp:wrapTight>
-            <wp:docPr id="10" name="Picture 10"/>
-            <wp:cNvGraphicFramePr>
-              <a:graphicFrameLocks xmlns:a="http://schemas.openxmlformats.org/drawingml/2006/main" noChangeAspect="1"/>
-            </wp:cNvGraphicFramePr>
-            <a:graphic xmlns:a="http://schemas.openxmlformats.org/drawingml/2006/main">
-              <a:graphicData uri="http://schemas.openxmlformats.org/drawingml/2006/picture">
-                <pic:pic xmlns:pic="http://schemas.openxmlformats.org/drawingml/2006/picture">
-                  <pic:nvPicPr>
-                    <pic:cNvPr id="0" name="Picture 2"/>
-                    <pic:cNvPicPr>
-                      <a:picLocks noChangeAspect="1" noChangeArrowheads="1"/>
-                    </pic:cNvPicPr>
-                  </pic:nvPicPr>
-                  <pic:blipFill>
-                    <a:blip r:embed="rId9" cstate="print">
-                      <a:extLst>
-                        <a:ext uri="{28A0092B-C50C-407E-A947-70E740481C1C}">
-                          <a14:useLocalDpi xmlns:a14="http://schemas.microsoft.com/office/drawing/2010/main" val="0"/>
-                        </a:ext>
-                      </a:extLst>
-                    </a:blip>
-                    <a:srcRect/>
-                    <a:stretch>
-                      <a:fillRect/>
-                    </a:stretch>
-                  </pic:blipFill>
-                  <pic:spPr bwMode="auto">
-                    <a:xfrm>
-                      <a:off x="0" y="0"/>
-                      <a:ext cx="1783080" cy="2517904"/>
-                    </a:xfrm>
-                    <a:prstGeom prst="rect">
-                      <a:avLst/>
-                    </a:prstGeom>
-                    <a:noFill/>
-                    <a:ln>
-                      <a:noFill/>
-                    </a:ln>
-                  </pic:spPr>
-                </pic:pic>
-              </a:graphicData>
-            </a:graphic>
-            <wp14:sizeRelH relativeFrom="margin">
-              <wp14:pctWidth>0</wp14:pctWidth>
-            </wp14:sizeRelH>
-            <wp14:sizeRelV relativeFrom="margin">
-              <wp14:pctHeight>0</wp14:pctHeight>
-            </wp14:sizeRelV>
-          </wp:anchor>
-        </w:drawing>
-      </w:r>
     </w:p>
     <w:p/>
     <w:p/>
@@ -1374,6 +1611,11 @@
       <w:pPr>
         <w:jc w:val="right"/>
       </w:pPr>
+    </w:p>
+    <w:p>
+      <w:pPr>
+        <w:jc w:val="right"/>
+      </w:pPr>
       <w:r>
         <w:rPr>
           <w:noProof/>
@@ -1381,13 +1623,13 @@
         <mc:AlternateContent>
           <mc:Choice Requires="wps">
             <w:drawing>
-              <wp:anchor distT="0" distB="0" distL="114300" distR="114300" simplePos="0" relativeHeight="251670528" behindDoc="1" locked="0" layoutInCell="1" allowOverlap="1" wp14:anchorId="3C128379" wp14:editId="0D5AC38C">
+              <wp:anchor distT="0" distB="0" distL="114300" distR="114300" simplePos="0" relativeHeight="251670528" behindDoc="1" locked="0" layoutInCell="1" allowOverlap="1" wp14:anchorId="3C128379" wp14:editId="6E2F538B">
                 <wp:simplePos x="0" y="0"/>
                 <wp:positionH relativeFrom="page">
                   <wp:align>center</wp:align>
                 </wp:positionH>
                 <wp:positionV relativeFrom="paragraph">
-                  <wp:posOffset>269240</wp:posOffset>
+                  <wp:posOffset>14605</wp:posOffset>
                 </wp:positionV>
                 <wp:extent cx="5219700" cy="617220"/>
                 <wp:effectExtent l="0" t="0" r="0" b="0"/>
@@ -1428,10 +1670,7 @@
                               <w:jc w:val="center"/>
                             </w:pPr>
                             <w:r>
-                              <w:t xml:space="preserve">Пример </w:t>
-                            </w:r>
-                            <w:r>
-                              <w:t>ночного режима с установленным по умолчанию диапазоном времени. Зеленые – полосы отображения, например качества воздуха, белые - подсветка. Первая картинка соответствует 3 часам ночи, вторая – 7 часам утра</w:t>
+                              <w:t>Пример ночного режима с установленным по умолчанию диапазоном времени. Зеленые – полосы отображения, например качества воздуха, белые - подсветка. Первая картинка соответствует 3 часам ночи, вторая – 7 часам утра</w:t>
                             </w:r>
                           </w:p>
                           <w:p>
@@ -1461,7 +1700,7 @@
           </mc:Choice>
           <mc:Fallback>
             <w:pict>
-              <v:shape w14:anchorId="3C128379" id="Text Box 11" o:spid="_x0000_s1029" type="#_x0000_t202" style="position:absolute;left:0;text-align:left;margin-left:0;margin-top:21.2pt;width:411pt;height:48.6pt;z-index:-251645952;visibility:visible;mso-wrap-style:square;mso-width-percent:0;mso-height-percent:0;mso-wrap-distance-left:9pt;mso-wrap-distance-top:0;mso-wrap-distance-right:9pt;mso-wrap-distance-bottom:0;mso-position-horizontal:center;mso-position-horizontal-relative:page;mso-position-vertical:absolute;mso-position-vertical-relative:text;mso-width-percent:0;mso-height-percent:0;mso-width-relative:margin;mso-height-relative:margin;v-text-anchor:top" o:gfxdata="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" fillcolor="white [3201]" stroked="f" strokeweight=".5pt">
+              <v:shape w14:anchorId="3C128379" id="Text Box 11" o:spid="_x0000_s1029" type="#_x0000_t202" style="position:absolute;left:0;text-align:left;margin-left:0;margin-top:1.15pt;width:411pt;height:48.6pt;z-index:-251645952;visibility:visible;mso-wrap-style:square;mso-width-percent:0;mso-height-percent:0;mso-wrap-distance-left:9pt;mso-wrap-distance-top:0;mso-wrap-distance-right:9pt;mso-wrap-distance-bottom:0;mso-position-horizontal:center;mso-position-horizontal-relative:page;mso-position-vertical:absolute;mso-position-vertical-relative:text;mso-width-percent:0;mso-height-percent:0;mso-width-relative:margin;mso-height-relative:margin;v-text-anchor:top" o:gfxdata="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" fillcolor="white [3201]" stroked="f" strokeweight=".5pt">
                 <v:textbox>
                   <w:txbxContent>
                     <w:p>
@@ -1469,10 +1708,7 @@
                         <w:jc w:val="center"/>
                       </w:pPr>
                       <w:r>
-                        <w:t xml:space="preserve">Пример </w:t>
-                      </w:r>
-                      <w:r>
-                        <w:t>ночного режима с установленным по умолчанию диапазоном времени. Зеленые – полосы отображения, например качества воздуха, белые - подсветка. Первая картинка соответствует 3 часам ночи, вторая – 7 часам утра</w:t>
+                        <w:t>Пример ночного режима с установленным по умолчанию диапазоном времени. Зеленые – полосы отображения, например качества воздуха, белые - подсветка. Первая картинка соответствует 3 часам ночи, вторая – 7 часам утра</w:t>
                       </w:r>
                     </w:p>
                     <w:p>
@@ -1494,11 +1730,6 @@
         <w:jc w:val="right"/>
       </w:pPr>
     </w:p>
-    <w:p>
-      <w:pPr>
-        <w:jc w:val="right"/>
-      </w:pPr>
-    </w:p>
     <w:p/>
     <w:p>
       <w:pPr>
@@ -1547,6 +1778,263 @@
       <w:pPr>
         <w:ind w:firstLine="708"/>
       </w:pPr>
+      <w:r>
+        <w:t>Для</w:t>
+      </w:r>
+      <w:r>
+        <w:t xml:space="preserve"> удаленного</w:t>
+      </w:r>
+      <w:r>
+        <w:t xml:space="preserve"> управление лампой на модуле </w:t>
+      </w:r>
+      <w:r>
+        <w:rPr>
+          <w:lang w:val="en-US"/>
+        </w:rPr>
+        <w:t>ESP</w:t>
+      </w:r>
+      <w:r>
+        <w:t xml:space="preserve">-32 </w:t>
+      </w:r>
+      <w:r>
+        <w:t xml:space="preserve">будет развернут веб-сервер, который позволит менять </w:t>
+      </w:r>
+      <w:r>
+        <w:t>режимы отображения параметров, включать одноцветную подсветку и эффекты. На веб-сервере будут отображаться текущие показатели микроклимата дома, графики показателей за несколько дней.</w:t>
+      </w:r>
+    </w:p>
+    <w:p>
+      <w:pPr>
+        <w:ind w:firstLine="708"/>
+      </w:pPr>
+      <w:proofErr w:type="spellStart"/>
+      <w:r>
+        <w:lastRenderedPageBreak/>
+        <w:t>ОКВоДи</w:t>
+      </w:r>
+      <w:proofErr w:type="spellEnd"/>
+      <w:r>
+        <w:t xml:space="preserve"> будет </w:t>
+      </w:r>
+      <w:r>
+        <w:t>интегрирована</w:t>
+      </w:r>
+      <w:r>
+        <w:t xml:space="preserve"> с Яндекс Алисой для голосового управления. С помощью навыка</w:t>
+      </w:r>
+      <w:r>
+        <w:t xml:space="preserve"> </w:t>
+      </w:r>
+      <w:r>
+        <w:t>“</w:t>
+      </w:r>
+      <w:r>
+        <w:t>Домовенок Кузя</w:t>
+      </w:r>
+      <w:r>
+        <w:t>”</w:t>
+      </w:r>
+      <w:r>
+        <w:t xml:space="preserve"> Алиса будет отправлять </w:t>
+      </w:r>
+      <w:r>
+        <w:rPr>
+          <w:lang w:val="en-US"/>
+        </w:rPr>
+        <w:t>HTTP</w:t>
+      </w:r>
+      <w:r>
+        <w:t xml:space="preserve"> </w:t>
+      </w:r>
+      <w:r>
+        <w:t xml:space="preserve">запросы на веб-сервер </w:t>
+      </w:r>
+      <w:r>
+        <w:rPr>
+          <w:lang w:val="en-US"/>
+        </w:rPr>
+        <w:t>ESP</w:t>
+      </w:r>
+      <w:r>
+        <w:t>-32</w:t>
+      </w:r>
+      <w:r>
+        <w:t xml:space="preserve"> и, например, включать ночной режим или выключать лампу.</w:t>
+      </w:r>
+      <w:r>
+        <w:t xml:space="preserve"> Выбор Алисы обусловлен ее популярностью и простотой </w:t>
+      </w:r>
+      <w:r>
+        <w:t xml:space="preserve">ее навыка. Так же для поддержки </w:t>
+      </w:r>
+      <w:r>
+        <w:rPr>
+          <w:lang w:val="en-US"/>
+        </w:rPr>
+        <w:t>iOS</w:t>
+      </w:r>
+      <w:r>
+        <w:t xml:space="preserve"> </w:t>
+      </w:r>
+      <w:r>
+        <w:t xml:space="preserve">устройств будет реализована интеграция с </w:t>
+      </w:r>
+      <w:r>
+        <w:rPr>
+          <w:lang w:val="en-US"/>
+        </w:rPr>
+        <w:t>Apple</w:t>
+      </w:r>
+      <w:r>
+        <w:t xml:space="preserve"> </w:t>
+      </w:r>
+      <w:proofErr w:type="spellStart"/>
+      <w:r>
+        <w:rPr>
+          <w:lang w:val="en-US"/>
+        </w:rPr>
+        <w:t>HomeKit</w:t>
+      </w:r>
+      <w:proofErr w:type="spellEnd"/>
+      <w:r>
+        <w:t xml:space="preserve"> </w:t>
+      </w:r>
+      <w:r>
+        <w:t xml:space="preserve">посредством </w:t>
+      </w:r>
+      <w:r>
+        <w:rPr>
+          <w:rFonts w:ascii="Source Sans Pro" w:hAnsi="Source Sans Pro"/>
+          <w:color w:val="2C2C2C"/>
+        </w:rPr>
+        <w:t xml:space="preserve">ESP </w:t>
+      </w:r>
+      <w:proofErr w:type="spellStart"/>
+      <w:r>
+        <w:rPr>
+          <w:rFonts w:ascii="Source Sans Pro" w:hAnsi="Source Sans Pro"/>
+          <w:color w:val="2C2C2C"/>
+        </w:rPr>
+        <w:t>HomeKit</w:t>
+      </w:r>
+      <w:proofErr w:type="spellEnd"/>
+      <w:r>
+        <w:rPr>
+          <w:rFonts w:ascii="Source Sans Pro" w:hAnsi="Source Sans Pro"/>
+          <w:color w:val="2C2C2C"/>
+        </w:rPr>
+        <w:t xml:space="preserve"> SDK</w:t>
+      </w:r>
+      <w:r>
+        <w:rPr>
+          <w:rFonts w:ascii="Source Sans Pro" w:hAnsi="Source Sans Pro"/>
+          <w:color w:val="2C2C2C"/>
+        </w:rPr>
+        <w:t>.</w:t>
+      </w:r>
+    </w:p>
+    <w:p>
+      <w:pPr>
+        <w:ind w:firstLine="708"/>
+      </w:pPr>
+      <w:r>
+        <w:t xml:space="preserve">В сопряжении с </w:t>
+      </w:r>
+      <w:r>
+        <w:t xml:space="preserve">другими устройствами умного </w:t>
+      </w:r>
+      <w:r>
+        <w:t xml:space="preserve">дома, </w:t>
+      </w:r>
+      <w:proofErr w:type="spellStart"/>
+      <w:r>
+        <w:t>ОКВоДи</w:t>
+      </w:r>
+      <w:proofErr w:type="spellEnd"/>
+      <w:r>
+        <w:t xml:space="preserve"> сможет работать и как информационный модуль, и как </w:t>
+      </w:r>
+      <w:r>
+        <w:t>управляющий</w:t>
+      </w:r>
+      <w:r>
+        <w:t xml:space="preserve">. </w:t>
+      </w:r>
+      <w:proofErr w:type="spellStart"/>
+      <w:r>
+        <w:t>ОКВоДи</w:t>
+      </w:r>
+      <w:proofErr w:type="spellEnd"/>
+      <w:r>
+        <w:t xml:space="preserve"> будет получать информацию от других датчиков и так же отображать ее цветом светодиодов. Например, датчик энергопотребления будет сообщать свои данные лампе, а та в свою очередь будет отображать</w:t>
+      </w:r>
+      <w:r>
+        <w:t xml:space="preserve"> их, для контроля за энергопотреблением в реальном времени, или отображать </w:t>
+      </w:r>
+      <w:r>
+        <w:t xml:space="preserve">усредненные параметры качества воздуха с нескольких датчиков, расположенных в доме. В случае ухудшения качества воздуха, например увеличении концентрации </w:t>
+      </w:r>
+      <w:r>
+        <w:rPr>
+          <w:lang w:val="en-US"/>
+        </w:rPr>
+        <w:t>CO</w:t>
+      </w:r>
+      <w:r>
+        <w:t>2</w:t>
+      </w:r>
+      <w:r>
+        <w:t xml:space="preserve">, </w:t>
+      </w:r>
+      <w:proofErr w:type="spellStart"/>
+      <w:r>
+        <w:t>ОКВоДи</w:t>
+      </w:r>
+      <w:proofErr w:type="spellEnd"/>
+      <w:r>
+        <w:t xml:space="preserve"> сможет открывать окна или включать </w:t>
+      </w:r>
+      <w:proofErr w:type="spellStart"/>
+      <w:r>
+        <w:t>бризер</w:t>
+      </w:r>
+      <w:proofErr w:type="spellEnd"/>
+      <w:r>
+        <w:t>.</w:t>
+      </w:r>
+      <w:r>
+        <w:t xml:space="preserve"> Общение между модулями будет реализовано с помощью </w:t>
+      </w:r>
+      <w:r>
+        <w:rPr>
+          <w:lang w:val="en-US"/>
+        </w:rPr>
+        <w:t>Wi</w:t>
+      </w:r>
+      <w:r>
+        <w:t>-</w:t>
+      </w:r>
+      <w:r>
+        <w:rPr>
+          <w:lang w:val="en-US"/>
+        </w:rPr>
+        <w:t>Fi</w:t>
+      </w:r>
+      <w:r>
+        <w:t xml:space="preserve"> </w:t>
+      </w:r>
+      <w:r>
+        <w:t xml:space="preserve">или </w:t>
+      </w:r>
+      <w:r>
+        <w:rPr>
+          <w:lang w:val="en-US"/>
+        </w:rPr>
+        <w:t>ZigBee</w:t>
+      </w:r>
+      <w:r>
+        <w:t>, в зависимости от внешнего устройства.</w:t>
+      </w:r>
     </w:p>
     <w:p>
       <w:pPr>
@@ -1556,7 +2044,7 @@
         <w:rPr>
           <w:highlight w:val="yellow"/>
         </w:rPr>
-        <w:t xml:space="preserve">//написать про функции в сопряжении с умным домом и без него, используемые протоколы и технологии, перейти к архитектуре </w:t>
+        <w:t xml:space="preserve">// перейти к архитектуре </w:t>
       </w:r>
       <w:proofErr w:type="spellStart"/>
       <w:r>
@@ -1569,13 +2057,1171 @@
     </w:p>
     <w:p>
       <w:pPr>
-        <w:ind w:firstLine="708"/>
-      </w:pPr>
-    </w:p>
-    <w:p>
-      <w:pPr>
-        <w:ind w:firstLine="708"/>
-      </w:pPr>
+        <w:pStyle w:val="Heading2"/>
+      </w:pPr>
+      <w:r>
+        <w:t>Прототип устройства</w:t>
+      </w:r>
+    </w:p>
+    <w:p>
+      <w:pPr>
+        <w:ind w:firstLine="708"/>
+      </w:pPr>
+      <w:r>
+        <w:rPr>
+          <w:noProof/>
+        </w:rPr>
+        <w:drawing>
+          <wp:anchor distT="0" distB="0" distL="114300" distR="114300" simplePos="0" relativeHeight="251671552" behindDoc="1" locked="0" layoutInCell="1" allowOverlap="1" wp14:anchorId="0464FAD8" wp14:editId="1551066F">
+            <wp:simplePos x="0" y="0"/>
+            <wp:positionH relativeFrom="page">
+              <wp:posOffset>2575560</wp:posOffset>
+            </wp:positionH>
+            <wp:positionV relativeFrom="paragraph">
+              <wp:posOffset>581660</wp:posOffset>
+            </wp:positionV>
+            <wp:extent cx="2665095" cy="2522220"/>
+            <wp:effectExtent l="0" t="0" r="1905" b="0"/>
+            <wp:wrapTight wrapText="bothSides">
+              <wp:wrapPolygon edited="0">
+                <wp:start x="0" y="0"/>
+                <wp:lineTo x="0" y="21372"/>
+                <wp:lineTo x="21461" y="21372"/>
+                <wp:lineTo x="21461" y="0"/>
+                <wp:lineTo x="0" y="0"/>
+              </wp:wrapPolygon>
+            </wp:wrapTight>
+            <wp:docPr id="7" name="Picture 7"/>
+            <wp:cNvGraphicFramePr>
+              <a:graphicFrameLocks xmlns:a="http://schemas.openxmlformats.org/drawingml/2006/main" noChangeAspect="1"/>
+            </wp:cNvGraphicFramePr>
+            <a:graphic xmlns:a="http://schemas.openxmlformats.org/drawingml/2006/main">
+              <a:graphicData uri="http://schemas.openxmlformats.org/drawingml/2006/picture">
+                <pic:pic xmlns:pic="http://schemas.openxmlformats.org/drawingml/2006/picture">
+                  <pic:nvPicPr>
+                    <pic:cNvPr id="0" name="Picture 1"/>
+                    <pic:cNvPicPr>
+                      <a:picLocks noChangeAspect="1" noChangeArrowheads="1"/>
+                    </pic:cNvPicPr>
+                  </pic:nvPicPr>
+                  <pic:blipFill rotWithShape="1">
+                    <a:blip r:embed="rId13" cstate="print">
+                      <a:extLst>
+                        <a:ext uri="{28A0092B-C50C-407E-A947-70E740481C1C}">
+                          <a14:useLocalDpi xmlns:a14="http://schemas.microsoft.com/office/drawing/2010/main" val="0"/>
+                        </a:ext>
+                      </a:extLst>
+                    </a:blip>
+                    <a:srcRect l="30334" t="25685" r="29049" b="23117"/>
+                    <a:stretch/>
+                  </pic:blipFill>
+                  <pic:spPr bwMode="auto">
+                    <a:xfrm>
+                      <a:off x="0" y="0"/>
+                      <a:ext cx="2665095" cy="2522220"/>
+                    </a:xfrm>
+                    <a:prstGeom prst="rect">
+                      <a:avLst/>
+                    </a:prstGeom>
+                    <a:noFill/>
+                    <a:ln>
+                      <a:noFill/>
+                    </a:ln>
+                    <a:extLst>
+                      <a:ext uri="{53640926-AAD7-44D8-BBD7-CCE9431645EC}">
+                        <a14:shadowObscured xmlns:a14="http://schemas.microsoft.com/office/drawing/2010/main"/>
+                      </a:ext>
+                    </a:extLst>
+                  </pic:spPr>
+                </pic:pic>
+              </a:graphicData>
+            </a:graphic>
+            <wp14:sizeRelH relativeFrom="margin">
+              <wp14:pctWidth>0</wp14:pctWidth>
+            </wp14:sizeRelH>
+            <wp14:sizeRelV relativeFrom="margin">
+              <wp14:pctHeight>0</wp14:pctHeight>
+            </wp14:sizeRelV>
+          </wp:anchor>
+        </w:drawing>
+      </w:r>
+      <w:r>
+        <w:t xml:space="preserve">Уже имеется прототип </w:t>
+      </w:r>
+      <w:proofErr w:type="spellStart"/>
+      <w:r>
+        <w:t>ОКВоДи</w:t>
+      </w:r>
+      <w:proofErr w:type="spellEnd"/>
+      <w:r>
+        <w:t xml:space="preserve"> – умная лампа </w:t>
+      </w:r>
+      <w:r>
+        <w:rPr>
+          <w:lang w:val="en-US"/>
+        </w:rPr>
+        <w:t>Ambient</w:t>
+      </w:r>
+      <w:r>
+        <w:t xml:space="preserve"> </w:t>
+      </w:r>
+      <w:r>
+        <w:rPr>
+          <w:lang w:val="en-US"/>
+        </w:rPr>
+        <w:t>Orb</w:t>
+      </w:r>
+      <w:r>
+        <w:t xml:space="preserve">, </w:t>
+      </w:r>
+      <w:r>
+        <w:t>выполненная на</w:t>
+      </w:r>
+      <w:r>
+        <w:t xml:space="preserve"> </w:t>
+      </w:r>
+      <w:proofErr w:type="spellStart"/>
+      <w:r>
+        <w:rPr>
+          <w:lang w:val="en-US"/>
+        </w:rPr>
+        <w:t>WiFi</w:t>
+      </w:r>
+      <w:proofErr w:type="spellEnd"/>
+      <w:r>
+        <w:t xml:space="preserve"> </w:t>
+      </w:r>
+      <w:r>
+        <w:t xml:space="preserve">модуле </w:t>
+      </w:r>
+      <w:r>
+        <w:rPr>
+          <w:lang w:val="en-US"/>
+        </w:rPr>
+        <w:t>ESP</w:t>
+      </w:r>
+      <w:r>
+        <w:t>-8266</w:t>
+      </w:r>
+      <w:r>
+        <w:t xml:space="preserve"> и адресных светодиодах.</w:t>
+      </w:r>
+      <w:r>
+        <w:t xml:space="preserve"> Она умеет отображать температуру или влажность в помещении цветом светодиодов. </w:t>
+      </w:r>
+    </w:p>
+    <w:p>
+      <w:pPr>
+        <w:ind w:firstLine="708"/>
+      </w:pPr>
+    </w:p>
+    <w:p>
+      <w:pPr>
+        <w:ind w:firstLine="708"/>
+      </w:pPr>
+    </w:p>
+    <w:p>
+      <w:pPr>
+        <w:ind w:firstLine="708"/>
+      </w:pPr>
+    </w:p>
+    <w:p>
+      <w:pPr>
+        <w:ind w:firstLine="708"/>
+      </w:pPr>
+    </w:p>
+    <w:p>
+      <w:pPr>
+        <w:ind w:firstLine="708"/>
+      </w:pPr>
+    </w:p>
+    <w:p>
+      <w:pPr>
+        <w:ind w:firstLine="708"/>
+      </w:pPr>
+    </w:p>
+    <w:p>
+      <w:pPr>
+        <w:ind w:firstLine="708"/>
+      </w:pPr>
+    </w:p>
+    <w:p>
+      <w:pPr>
+        <w:ind w:firstLine="708"/>
+      </w:pPr>
+    </w:p>
+    <w:p>
+      <w:pPr>
+        <w:ind w:firstLine="708"/>
+      </w:pPr>
+    </w:p>
+    <w:p>
+      <w:pPr>
+        <w:ind w:firstLine="708"/>
+      </w:pPr>
+      <w:r>
+        <w:rPr>
+          <w:noProof/>
+        </w:rPr>
+        <mc:AlternateContent>
+          <mc:Choice Requires="wps">
+            <w:drawing>
+              <wp:anchor distT="0" distB="0" distL="114300" distR="114300" simplePos="0" relativeHeight="251681792" behindDoc="0" locked="0" layoutInCell="1" allowOverlap="1" wp14:anchorId="67D89146" wp14:editId="4ECB1407">
+                <wp:simplePos x="0" y="0"/>
+                <wp:positionH relativeFrom="page">
+                  <wp:align>center</wp:align>
+                </wp:positionH>
+                <wp:positionV relativeFrom="paragraph">
+                  <wp:posOffset>7620</wp:posOffset>
+                </wp:positionV>
+                <wp:extent cx="1554480" cy="274320"/>
+                <wp:effectExtent l="0" t="0" r="26670" b="11430"/>
+                <wp:wrapNone/>
+                <wp:docPr id="9" name="Text Box 9"/>
+                <wp:cNvGraphicFramePr/>
+                <a:graphic xmlns:a="http://schemas.openxmlformats.org/drawingml/2006/main">
+                  <a:graphicData uri="http://schemas.microsoft.com/office/word/2010/wordprocessingShape">
+                    <wps:wsp>
+                      <wps:cNvSpPr txBox="1"/>
+                      <wps:spPr>
+                        <a:xfrm>
+                          <a:off x="0" y="0"/>
+                          <a:ext cx="1554480" cy="274320"/>
+                        </a:xfrm>
+                        <a:prstGeom prst="rect">
+                          <a:avLst/>
+                        </a:prstGeom>
+                        <a:solidFill>
+                          <a:schemeClr val="lt1"/>
+                        </a:solidFill>
+                        <a:ln w="6350">
+                          <a:solidFill>
+                            <a:schemeClr val="bg1"/>
+                          </a:solidFill>
+                        </a:ln>
+                      </wps:spPr>
+                      <wps:txbx>
+                        <w:txbxContent>
+                          <w:p>
+                            <w:pPr>
+                              <w:jc w:val="center"/>
+                              <w:rPr>
+                                <w:lang w:val="en-US"/>
+                              </w:rPr>
+                            </w:pPr>
+                            <w:r>
+                              <w:t xml:space="preserve">Плата </w:t>
+                            </w:r>
+                            <w:r>
+                              <w:rPr>
+                                <w:lang w:val="en-US"/>
+                              </w:rPr>
+                              <w:t>Ambient Orb</w:t>
+                            </w:r>
+                          </w:p>
+                        </w:txbxContent>
+                      </wps:txbx>
+                      <wps:bodyPr rot="0" spcFirstLastPara="0" vertOverflow="overflow" horzOverflow="overflow" vert="horz" wrap="square" lIns="91440" tIns="45720" rIns="91440" bIns="45720" numCol="1" spcCol="0" rtlCol="0" fromWordArt="0" anchor="t" anchorCtr="0" forceAA="0" compatLnSpc="1">
+                        <a:prstTxWarp prst="textNoShape">
+                          <a:avLst/>
+                        </a:prstTxWarp>
+                        <a:noAutofit/>
+                      </wps:bodyPr>
+                    </wps:wsp>
+                  </a:graphicData>
+                </a:graphic>
+                <wp14:sizeRelH relativeFrom="margin">
+                  <wp14:pctWidth>0</wp14:pctWidth>
+                </wp14:sizeRelH>
+                <wp14:sizeRelV relativeFrom="margin">
+                  <wp14:pctHeight>0</wp14:pctHeight>
+                </wp14:sizeRelV>
+              </wp:anchor>
+            </w:drawing>
+          </mc:Choice>
+          <mc:Fallback>
+            <w:pict>
+              <v:shape w14:anchorId="67D89146" id="Text Box 9" o:spid="_x0000_s1030" type="#_x0000_t202" style="position:absolute;left:0;text-align:left;margin-left:0;margin-top:.6pt;width:122.4pt;height:21.6pt;z-index:251681792;visibility:visible;mso-wrap-style:square;mso-width-percent:0;mso-height-percent:0;mso-wrap-distance-left:9pt;mso-wrap-distance-top:0;mso-wrap-distance-right:9pt;mso-wrap-distance-bottom:0;mso-position-horizontal:center;mso-position-horizontal-relative:page;mso-position-vertical:absolute;mso-position-vertical-relative:text;mso-width-percent:0;mso-height-percent:0;mso-width-relative:margin;mso-height-relative:margin;v-text-anchor:top" o:gfxdata="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" fillcolor="white [3201]" strokecolor="white [3212]" strokeweight=".5pt">
+                <v:textbox>
+                  <w:txbxContent>
+                    <w:p>
+                      <w:pPr>
+                        <w:jc w:val="center"/>
+                        <w:rPr>
+                          <w:lang w:val="en-US"/>
+                        </w:rPr>
+                      </w:pPr>
+                      <w:r>
+                        <w:t xml:space="preserve">Плата </w:t>
+                      </w:r>
+                      <w:r>
+                        <w:rPr>
+                          <w:lang w:val="en-US"/>
+                        </w:rPr>
+                        <w:t>Ambient Orb</w:t>
+                      </w:r>
+                    </w:p>
+                  </w:txbxContent>
+                </v:textbox>
+                <w10:wrap anchorx="page"/>
+              </v:shape>
+            </w:pict>
+          </mc:Fallback>
+        </mc:AlternateContent>
+      </w:r>
+    </w:p>
+    <w:p>
+      <w:pPr>
+        <w:ind w:firstLine="708"/>
+      </w:pPr>
+    </w:p>
+    <w:p>
+      <w:pPr>
+        <w:ind w:firstLine="708"/>
+      </w:pPr>
+    </w:p>
+    <w:p>
+      <w:pPr>
+        <w:ind w:firstLine="708"/>
+      </w:pPr>
+    </w:p>
+    <w:p>
+      <w:pPr>
+        <w:ind w:firstLine="708"/>
+      </w:pPr>
+    </w:p>
+    <w:p>
+      <w:pPr>
+        <w:ind w:firstLine="708"/>
+      </w:pPr>
+    </w:p>
+    <w:p>
+      <w:pPr>
+        <w:ind w:firstLine="708"/>
+      </w:pPr>
+    </w:p>
+    <w:p>
+      <w:pPr>
+        <w:ind w:firstLine="708"/>
+      </w:pPr>
+    </w:p>
+    <w:p>
+      <w:pPr>
+        <w:ind w:firstLine="708"/>
+      </w:pPr>
+    </w:p>
+    <w:p>
+      <w:pPr>
+        <w:ind w:firstLine="708"/>
+      </w:pPr>
+      <w:r>
+        <w:lastRenderedPageBreak/>
+        <w:t xml:space="preserve">Однако из-за небольшого количества </w:t>
+      </w:r>
+      <w:r>
+        <w:t>светодиодов, на лампе нельзя реализовать много режимов отображения. Также отображение температуры в рамках одной комнаты оказалось не столь необходимым, так как человек сразу ощущает, что в комнате некомфортная температура, но с качеством воздуха все обстоит немного иначе,</w:t>
+      </w:r>
+      <w:r>
+        <w:t xml:space="preserve"> </w:t>
+      </w:r>
+      <w:r>
+        <w:t>комнатный воздух – тихий убийца</w:t>
+      </w:r>
+      <w:r>
+        <w:t xml:space="preserve">: </w:t>
+      </w:r>
+      <w:r>
+        <w:t xml:space="preserve">вы не сразу почувствуете, что он ухудшился, однако последствия этого могут быть очень неприятными, от головной боли до </w:t>
+      </w:r>
+      <w:r>
+        <w:t>инсульт</w:t>
+      </w:r>
+      <w:r>
+        <w:t>а</w:t>
+      </w:r>
+      <w:r>
+        <w:t>, сердечно-сосудисты</w:t>
+      </w:r>
+      <w:r>
+        <w:t>х</w:t>
+      </w:r>
+      <w:r>
+        <w:t xml:space="preserve"> </w:t>
+      </w:r>
+      <w:r>
+        <w:t>заболеваний</w:t>
+      </w:r>
+      <w:r>
+        <w:t xml:space="preserve">, </w:t>
+      </w:r>
+      <w:r>
+        <w:t xml:space="preserve">и </w:t>
+      </w:r>
+      <w:r>
+        <w:t>даже</w:t>
+      </w:r>
+      <w:r>
+        <w:t xml:space="preserve"> рак</w:t>
+      </w:r>
+      <w:r>
+        <w:t>а</w:t>
+      </w:r>
+      <w:r>
+        <w:t xml:space="preserve"> легких</w:t>
+      </w:r>
+      <w:r>
+        <w:t xml:space="preserve">. Поэтому я решил доработать </w:t>
+      </w:r>
+      <w:proofErr w:type="spellStart"/>
+      <w:r>
+        <w:rPr>
+          <w:lang w:val="en-US"/>
+        </w:rPr>
+        <w:t>AmbientOrb</w:t>
+      </w:r>
+      <w:proofErr w:type="spellEnd"/>
+      <w:r>
+        <w:t xml:space="preserve">, сделать его более функциональным, полезным и совместить с другими устройствами умного дома. Так и родилась идея </w:t>
+      </w:r>
+      <w:proofErr w:type="spellStart"/>
+      <w:r>
+        <w:t>ОКВоДи</w:t>
+      </w:r>
+      <w:proofErr w:type="spellEnd"/>
+      <w:r>
+        <w:t>!</w:t>
+      </w:r>
+    </w:p>
+    <w:p>
+      <w:pPr>
+        <w:tabs>
+          <w:tab w:val="left" w:pos="6336"/>
+        </w:tabs>
+        <w:ind w:firstLine="708"/>
+      </w:pPr>
+      <w:r>
+        <w:rPr>
+          <w:noProof/>
+        </w:rPr>
+        <w:drawing>
+          <wp:anchor distT="0" distB="0" distL="114300" distR="114300" simplePos="0" relativeHeight="251674624" behindDoc="0" locked="0" layoutInCell="1" allowOverlap="1" wp14:anchorId="092A157F" wp14:editId="7DD86157">
+            <wp:simplePos x="0" y="0"/>
+            <wp:positionH relativeFrom="column">
+              <wp:posOffset>2843530</wp:posOffset>
+            </wp:positionH>
+            <wp:positionV relativeFrom="paragraph">
+              <wp:posOffset>567690</wp:posOffset>
+            </wp:positionV>
+            <wp:extent cx="2376805" cy="2072640"/>
+            <wp:effectExtent l="0" t="0" r="4445" b="3810"/>
+            <wp:wrapThrough wrapText="bothSides">
+              <wp:wrapPolygon edited="0">
+                <wp:start x="0" y="0"/>
+                <wp:lineTo x="0" y="21441"/>
+                <wp:lineTo x="21467" y="21441"/>
+                <wp:lineTo x="21467" y="0"/>
+                <wp:lineTo x="0" y="0"/>
+              </wp:wrapPolygon>
+            </wp:wrapThrough>
+            <wp:docPr id="13" name="Picture 13"/>
+            <wp:cNvGraphicFramePr>
+              <a:graphicFrameLocks xmlns:a="http://schemas.openxmlformats.org/drawingml/2006/main" noChangeAspect="1"/>
+            </wp:cNvGraphicFramePr>
+            <a:graphic xmlns:a="http://schemas.openxmlformats.org/drawingml/2006/main">
+              <a:graphicData uri="http://schemas.openxmlformats.org/drawingml/2006/picture">
+                <pic:pic xmlns:pic="http://schemas.openxmlformats.org/drawingml/2006/picture">
+                  <pic:nvPicPr>
+                    <pic:cNvPr id="0" name="Picture 3"/>
+                    <pic:cNvPicPr>
+                      <a:picLocks noChangeAspect="1" noChangeArrowheads="1"/>
+                    </pic:cNvPicPr>
+                  </pic:nvPicPr>
+                  <pic:blipFill rotWithShape="1">
+                    <a:blip r:embed="rId14" cstate="print">
+                      <a:extLst>
+                        <a:ext uri="{28A0092B-C50C-407E-A947-70E740481C1C}">
+                          <a14:useLocalDpi xmlns:a14="http://schemas.microsoft.com/office/drawing/2010/main" val="0"/>
+                        </a:ext>
+                      </a:extLst>
+                    </a:blip>
+                    <a:srcRect l="23393" t="19349" r="19409" b="14212"/>
+                    <a:stretch/>
+                  </pic:blipFill>
+                  <pic:spPr bwMode="auto">
+                    <a:xfrm>
+                      <a:off x="0" y="0"/>
+                      <a:ext cx="2376805" cy="2072640"/>
+                    </a:xfrm>
+                    <a:prstGeom prst="rect">
+                      <a:avLst/>
+                    </a:prstGeom>
+                    <a:noFill/>
+                    <a:ln>
+                      <a:noFill/>
+                    </a:ln>
+                    <a:extLst>
+                      <a:ext uri="{53640926-AAD7-44D8-BBD7-CCE9431645EC}">
+                        <a14:shadowObscured xmlns:a14="http://schemas.microsoft.com/office/drawing/2010/main"/>
+                      </a:ext>
+                    </a:extLst>
+                  </pic:spPr>
+                </pic:pic>
+              </a:graphicData>
+            </a:graphic>
+            <wp14:sizeRelH relativeFrom="margin">
+              <wp14:pctWidth>0</wp14:pctWidth>
+            </wp14:sizeRelH>
+            <wp14:sizeRelV relativeFrom="margin">
+              <wp14:pctHeight>0</wp14:pctHeight>
+            </wp14:sizeRelV>
+          </wp:anchor>
+        </w:drawing>
+      </w:r>
+      <w:r>
+        <w:rPr>
+          <w:noProof/>
+        </w:rPr>
+        <w:drawing>
+          <wp:anchor distT="0" distB="0" distL="114300" distR="114300" simplePos="0" relativeHeight="251673600" behindDoc="1" locked="0" layoutInCell="1" allowOverlap="1" wp14:anchorId="726841E3" wp14:editId="2FC83AC4">
+            <wp:simplePos x="0" y="0"/>
+            <wp:positionH relativeFrom="column">
+              <wp:posOffset>548005</wp:posOffset>
+            </wp:positionH>
+            <wp:positionV relativeFrom="paragraph">
+              <wp:posOffset>567055</wp:posOffset>
+            </wp:positionV>
+            <wp:extent cx="2051685" cy="2080260"/>
+            <wp:effectExtent l="0" t="0" r="5715" b="0"/>
+            <wp:wrapTight wrapText="bothSides">
+              <wp:wrapPolygon edited="0">
+                <wp:start x="0" y="0"/>
+                <wp:lineTo x="0" y="21363"/>
+                <wp:lineTo x="21460" y="21363"/>
+                <wp:lineTo x="21460" y="0"/>
+                <wp:lineTo x="0" y="0"/>
+              </wp:wrapPolygon>
+            </wp:wrapTight>
+            <wp:docPr id="12" name="Picture 12"/>
+            <wp:cNvGraphicFramePr>
+              <a:graphicFrameLocks xmlns:a="http://schemas.openxmlformats.org/drawingml/2006/main" noChangeAspect="1"/>
+            </wp:cNvGraphicFramePr>
+            <a:graphic xmlns:a="http://schemas.openxmlformats.org/drawingml/2006/main">
+              <a:graphicData uri="http://schemas.openxmlformats.org/drawingml/2006/picture">
+                <pic:pic xmlns:pic="http://schemas.openxmlformats.org/drawingml/2006/picture">
+                  <pic:nvPicPr>
+                    <pic:cNvPr id="0" name="Picture 2"/>
+                    <pic:cNvPicPr>
+                      <a:picLocks noChangeAspect="1" noChangeArrowheads="1"/>
+                    </pic:cNvPicPr>
+                  </pic:nvPicPr>
+                  <pic:blipFill rotWithShape="1">
+                    <a:blip r:embed="rId15" cstate="print">
+                      <a:extLst>
+                        <a:ext uri="{28A0092B-C50C-407E-A947-70E740481C1C}">
+                          <a14:useLocalDpi xmlns:a14="http://schemas.microsoft.com/office/drawing/2010/main" val="0"/>
+                        </a:ext>
+                      </a:extLst>
+                    </a:blip>
+                    <a:srcRect l="28792" t="22260" r="24678" b="14897"/>
+                    <a:stretch/>
+                  </pic:blipFill>
+                  <pic:spPr bwMode="auto">
+                    <a:xfrm>
+                      <a:off x="0" y="0"/>
+                      <a:ext cx="2051685" cy="2080260"/>
+                    </a:xfrm>
+                    <a:prstGeom prst="rect">
+                      <a:avLst/>
+                    </a:prstGeom>
+                    <a:noFill/>
+                    <a:ln>
+                      <a:noFill/>
+                    </a:ln>
+                    <a:extLst>
+                      <a:ext uri="{53640926-AAD7-44D8-BBD7-CCE9431645EC}">
+                        <a14:shadowObscured xmlns:a14="http://schemas.microsoft.com/office/drawing/2010/main"/>
+                      </a:ext>
+                    </a:extLst>
+                  </pic:spPr>
+                </pic:pic>
+              </a:graphicData>
+            </a:graphic>
+            <wp14:sizeRelH relativeFrom="margin">
+              <wp14:pctWidth>0</wp14:pctWidth>
+            </wp14:sizeRelH>
+            <wp14:sizeRelV relativeFrom="margin">
+              <wp14:pctHeight>0</wp14:pctHeight>
+            </wp14:sizeRelV>
+          </wp:anchor>
+        </w:drawing>
+      </w:r>
+      <w:r>
+        <w:rPr>
+          <w:noProof/>
+        </w:rPr>
+        <mc:AlternateContent>
+          <mc:Choice Requires="wps">
+            <w:drawing>
+              <wp:anchor distT="0" distB="0" distL="114300" distR="114300" simplePos="0" relativeHeight="251676672" behindDoc="0" locked="0" layoutInCell="1" allowOverlap="1" wp14:anchorId="5F728D59" wp14:editId="70D11082">
+                <wp:simplePos x="0" y="0"/>
+                <wp:positionH relativeFrom="page">
+                  <wp:posOffset>2694305</wp:posOffset>
+                </wp:positionH>
+                <wp:positionV relativeFrom="paragraph">
+                  <wp:posOffset>2678430</wp:posOffset>
+                </wp:positionV>
+                <wp:extent cx="2156460" cy="274320"/>
+                <wp:effectExtent l="0" t="0" r="15240" b="11430"/>
+                <wp:wrapNone/>
+                <wp:docPr id="14" name="Text Box 14"/>
+                <wp:cNvGraphicFramePr/>
+                <a:graphic xmlns:a="http://schemas.openxmlformats.org/drawingml/2006/main">
+                  <a:graphicData uri="http://schemas.microsoft.com/office/word/2010/wordprocessingShape">
+                    <wps:wsp>
+                      <wps:cNvSpPr txBox="1"/>
+                      <wps:spPr>
+                        <a:xfrm>
+                          <a:off x="0" y="0"/>
+                          <a:ext cx="2156460" cy="274320"/>
+                        </a:xfrm>
+                        <a:prstGeom prst="rect">
+                          <a:avLst/>
+                        </a:prstGeom>
+                        <a:solidFill>
+                          <a:schemeClr val="lt1"/>
+                        </a:solidFill>
+                        <a:ln w="6350">
+                          <a:solidFill>
+                            <a:schemeClr val="bg1"/>
+                          </a:solidFill>
+                        </a:ln>
+                      </wps:spPr>
+                      <wps:txbx>
+                        <w:txbxContent>
+                          <w:p>
+                            <w:pPr>
+                              <w:jc w:val="center"/>
+                              <w:rPr>
+                                <w:lang w:val="en-US"/>
+                              </w:rPr>
+                            </w:pPr>
+                            <w:r>
+                              <w:t>Датчик температуры и его плата</w:t>
+                            </w:r>
+                          </w:p>
+                        </w:txbxContent>
+                      </wps:txbx>
+                      <wps:bodyPr rot="0" spcFirstLastPara="0" vertOverflow="overflow" horzOverflow="overflow" vert="horz" wrap="square" lIns="91440" tIns="45720" rIns="91440" bIns="45720" numCol="1" spcCol="0" rtlCol="0" fromWordArt="0" anchor="t" anchorCtr="0" forceAA="0" compatLnSpc="1">
+                        <a:prstTxWarp prst="textNoShape">
+                          <a:avLst/>
+                        </a:prstTxWarp>
+                        <a:noAutofit/>
+                      </wps:bodyPr>
+                    </wps:wsp>
+                  </a:graphicData>
+                </a:graphic>
+                <wp14:sizeRelH relativeFrom="margin">
+                  <wp14:pctWidth>0</wp14:pctWidth>
+                </wp14:sizeRelH>
+                <wp14:sizeRelV relativeFrom="margin">
+                  <wp14:pctHeight>0</wp14:pctHeight>
+                </wp14:sizeRelV>
+              </wp:anchor>
+            </w:drawing>
+          </mc:Choice>
+          <mc:Fallback>
+            <w:pict>
+              <v:shape w14:anchorId="5F728D59" id="Text Box 14" o:spid="_x0000_s1031" type="#_x0000_t202" style="position:absolute;left:0;text-align:left;margin-left:212.15pt;margin-top:210.9pt;width:169.8pt;height:21.6pt;z-index:251676672;visibility:visible;mso-wrap-style:square;mso-width-percent:0;mso-height-percent:0;mso-wrap-distance-left:9pt;mso-wrap-distance-top:0;mso-wrap-distance-right:9pt;mso-wrap-distance-bottom:0;mso-position-horizontal:absolute;mso-position-horizontal-relative:page;mso-position-vertical:absolute;mso-position-vertical-relative:text;mso-width-percent:0;mso-height-percent:0;mso-width-relative:margin;mso-height-relative:margin;v-text-anchor:top" o:gfxdata="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" fillcolor="white [3201]" strokecolor="white [3212]" strokeweight=".5pt">
+                <v:textbox>
+                  <w:txbxContent>
+                    <w:p>
+                      <w:pPr>
+                        <w:jc w:val="center"/>
+                        <w:rPr>
+                          <w:lang w:val="en-US"/>
+                        </w:rPr>
+                      </w:pPr>
+                      <w:r>
+                        <w:t>Датчик температуры и его плата</w:t>
+                      </w:r>
+                    </w:p>
+                  </w:txbxContent>
+                </v:textbox>
+                <w10:wrap anchorx="page"/>
+              </v:shape>
+            </w:pict>
+          </mc:Fallback>
+        </mc:AlternateContent>
+      </w:r>
+      <w:r>
+        <w:t xml:space="preserve">Для измерения влажности и температуры собран внешний датчик на </w:t>
+      </w:r>
+      <w:r>
+        <w:rPr>
+          <w:lang w:val="en-US"/>
+        </w:rPr>
+        <w:t>DHT</w:t>
+      </w:r>
+      <w:r>
+        <w:t xml:space="preserve">-11 </w:t>
+      </w:r>
+      <w:r>
+        <w:t xml:space="preserve">и </w:t>
+      </w:r>
+      <w:r>
+        <w:rPr>
+          <w:lang w:val="en-US"/>
+        </w:rPr>
+        <w:t>ESP</w:t>
+      </w:r>
+      <w:r>
+        <w:t>-8266</w:t>
+      </w:r>
+      <w:r>
+        <w:t xml:space="preserve">, который отправляет данные на </w:t>
+      </w:r>
+      <w:r>
+        <w:rPr>
+          <w:lang w:val="en-US"/>
+        </w:rPr>
+        <w:t>Ambient</w:t>
+      </w:r>
+      <w:r>
+        <w:t xml:space="preserve"> </w:t>
+      </w:r>
+      <w:r>
+        <w:rPr>
+          <w:lang w:val="en-US"/>
+        </w:rPr>
+        <w:t>Orb</w:t>
+      </w:r>
+      <w:r>
+        <w:t xml:space="preserve"> для их последующего отображения.</w:t>
+      </w:r>
+    </w:p>
+    <w:p/>
+    <w:p/>
+    <w:p/>
+    <w:p/>
+    <w:p/>
+    <w:p/>
+    <w:p/>
+    <w:p/>
+    <w:p/>
+    <w:p>
+      <w:r>
+        <w:rPr>
+          <w:noProof/>
+        </w:rPr>
+        <mc:AlternateContent>
+          <mc:Choice Requires="wps">
+            <w:drawing>
+              <wp:anchor distT="0" distB="0" distL="114300" distR="114300" simplePos="0" relativeHeight="251679744" behindDoc="0" locked="0" layoutInCell="1" allowOverlap="1" wp14:anchorId="32CEAF06" wp14:editId="58DD30A9">
+                <wp:simplePos x="0" y="0"/>
+                <wp:positionH relativeFrom="margin">
+                  <wp:align>center</wp:align>
+                </wp:positionH>
+                <wp:positionV relativeFrom="paragraph">
+                  <wp:posOffset>2628900</wp:posOffset>
+                </wp:positionV>
+                <wp:extent cx="2156460" cy="274320"/>
+                <wp:effectExtent l="0" t="0" r="15240" b="11430"/>
+                <wp:wrapNone/>
+                <wp:docPr id="16" name="Text Box 16"/>
+                <wp:cNvGraphicFramePr/>
+                <a:graphic xmlns:a="http://schemas.openxmlformats.org/drawingml/2006/main">
+                  <a:graphicData uri="http://schemas.microsoft.com/office/word/2010/wordprocessingShape">
+                    <wps:wsp>
+                      <wps:cNvSpPr txBox="1"/>
+                      <wps:spPr>
+                        <a:xfrm>
+                          <a:off x="0" y="0"/>
+                          <a:ext cx="2156460" cy="274320"/>
+                        </a:xfrm>
+                        <a:prstGeom prst="rect">
+                          <a:avLst/>
+                        </a:prstGeom>
+                        <a:solidFill>
+                          <a:schemeClr val="lt1"/>
+                        </a:solidFill>
+                        <a:ln w="6350">
+                          <a:solidFill>
+                            <a:schemeClr val="bg1"/>
+                          </a:solidFill>
+                        </a:ln>
+                      </wps:spPr>
+                      <wps:txbx>
+                        <w:txbxContent>
+                          <w:p>
+                            <w:pPr>
+                              <w:jc w:val="center"/>
+                            </w:pPr>
+                            <w:r>
+                              <w:t xml:space="preserve">Датчик </w:t>
+                            </w:r>
+                            <w:r>
+                              <w:t>света</w:t>
+                            </w:r>
+                          </w:p>
+                        </w:txbxContent>
+                      </wps:txbx>
+                      <wps:bodyPr rot="0" spcFirstLastPara="0" vertOverflow="overflow" horzOverflow="overflow" vert="horz" wrap="square" lIns="91440" tIns="45720" rIns="91440" bIns="45720" numCol="1" spcCol="0" rtlCol="0" fromWordArt="0" anchor="t" anchorCtr="0" forceAA="0" compatLnSpc="1">
+                        <a:prstTxWarp prst="textNoShape">
+                          <a:avLst/>
+                        </a:prstTxWarp>
+                        <a:noAutofit/>
+                      </wps:bodyPr>
+                    </wps:wsp>
+                  </a:graphicData>
+                </a:graphic>
+                <wp14:sizeRelH relativeFrom="margin">
+                  <wp14:pctWidth>0</wp14:pctWidth>
+                </wp14:sizeRelH>
+                <wp14:sizeRelV relativeFrom="margin">
+                  <wp14:pctHeight>0</wp14:pctHeight>
+                </wp14:sizeRelV>
+              </wp:anchor>
+            </w:drawing>
+          </mc:Choice>
+          <mc:Fallback>
+            <w:pict>
+              <v:shape w14:anchorId="32CEAF06" id="Text Box 16" o:spid="_x0000_s1032" type="#_x0000_t202" style="position:absolute;margin-left:0;margin-top:207pt;width:169.8pt;height:21.6pt;z-index:251679744;visibility:visible;mso-wrap-style:square;mso-width-percent:0;mso-height-percent:0;mso-wrap-distance-left:9pt;mso-wrap-distance-top:0;mso-wrap-distance-right:9pt;mso-wrap-distance-bottom:0;mso-position-horizontal:center;mso-position-horizontal-relative:margin;mso-position-vertical:absolute;mso-position-vertical-relative:text;mso-width-percent:0;mso-height-percent:0;mso-width-relative:margin;mso-height-relative:margin;v-text-anchor:top" o:gfxdata="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" fillcolor="white [3201]" strokecolor="white [3212]" strokeweight=".5pt">
+                <v:textbox>
+                  <w:txbxContent>
+                    <w:p>
+                      <w:pPr>
+                        <w:jc w:val="center"/>
+                      </w:pPr>
+                      <w:r>
+                        <w:t xml:space="preserve">Датчик </w:t>
+                      </w:r>
+                      <w:r>
+                        <w:t>света</w:t>
+                      </w:r>
+                    </w:p>
+                  </w:txbxContent>
+                </v:textbox>
+                <w10:wrap anchorx="margin"/>
+              </v:shape>
+            </w:pict>
+          </mc:Fallback>
+        </mc:AlternateContent>
+      </w:r>
+      <w:r>
+        <w:rPr>
+          <w:noProof/>
+          <w:lang w:val="en-US"/>
+        </w:rPr>
+        <w:drawing>
+          <wp:anchor distT="0" distB="0" distL="114300" distR="114300" simplePos="0" relativeHeight="251677696" behindDoc="1" locked="0" layoutInCell="1" allowOverlap="1" wp14:anchorId="156E9671" wp14:editId="1B9C6555">
+            <wp:simplePos x="0" y="0"/>
+            <wp:positionH relativeFrom="margin">
+              <wp:align>center</wp:align>
+            </wp:positionH>
+            <wp:positionV relativeFrom="paragraph">
+              <wp:posOffset>499745</wp:posOffset>
+            </wp:positionV>
+            <wp:extent cx="2423160" cy="2091690"/>
+            <wp:effectExtent l="0" t="0" r="0" b="3810"/>
+            <wp:wrapTight wrapText="bothSides">
+              <wp:wrapPolygon edited="0">
+                <wp:start x="0" y="0"/>
+                <wp:lineTo x="0" y="21443"/>
+                <wp:lineTo x="21396" y="21443"/>
+                <wp:lineTo x="21396" y="0"/>
+                <wp:lineTo x="0" y="0"/>
+              </wp:wrapPolygon>
+            </wp:wrapTight>
+            <wp:docPr id="15" name="Picture 15"/>
+            <wp:cNvGraphicFramePr>
+              <a:graphicFrameLocks xmlns:a="http://schemas.openxmlformats.org/drawingml/2006/main" noChangeAspect="1"/>
+            </wp:cNvGraphicFramePr>
+            <a:graphic xmlns:a="http://schemas.openxmlformats.org/drawingml/2006/main">
+              <a:graphicData uri="http://schemas.openxmlformats.org/drawingml/2006/picture">
+                <pic:pic xmlns:pic="http://schemas.openxmlformats.org/drawingml/2006/picture">
+                  <pic:nvPicPr>
+                    <pic:cNvPr id="0" name="Picture 4"/>
+                    <pic:cNvPicPr>
+                      <a:picLocks noChangeAspect="1" noChangeArrowheads="1"/>
+                    </pic:cNvPicPr>
+                  </pic:nvPicPr>
+                  <pic:blipFill rotWithShape="1">
+                    <a:blip r:embed="rId16" cstate="print">
+                      <a:extLst>
+                        <a:ext uri="{28A0092B-C50C-407E-A947-70E740481C1C}">
+                          <a14:useLocalDpi xmlns:a14="http://schemas.microsoft.com/office/drawing/2010/main" val="0"/>
+                        </a:ext>
+                      </a:extLst>
+                    </a:blip>
+                    <a:srcRect l="31619" t="28767" r="17609" b="12842"/>
+                    <a:stretch/>
+                  </pic:blipFill>
+                  <pic:spPr bwMode="auto">
+                    <a:xfrm>
+                      <a:off x="0" y="0"/>
+                      <a:ext cx="2423160" cy="2091690"/>
+                    </a:xfrm>
+                    <a:prstGeom prst="rect">
+                      <a:avLst/>
+                    </a:prstGeom>
+                    <a:noFill/>
+                    <a:ln>
+                      <a:noFill/>
+                    </a:ln>
+                    <a:extLst>
+                      <a:ext uri="{53640926-AAD7-44D8-BBD7-CCE9431645EC}">
+                        <a14:shadowObscured xmlns:a14="http://schemas.microsoft.com/office/drawing/2010/main"/>
+                      </a:ext>
+                    </a:extLst>
+                  </pic:spPr>
+                </pic:pic>
+              </a:graphicData>
+            </a:graphic>
+            <wp14:sizeRelH relativeFrom="margin">
+              <wp14:pctWidth>0</wp14:pctWidth>
+            </wp14:sizeRelH>
+            <wp14:sizeRelV relativeFrom="margin">
+              <wp14:pctHeight>0</wp14:pctHeight>
+            </wp14:sizeRelV>
+          </wp:anchor>
+        </w:drawing>
+      </w:r>
+      <w:r>
+        <w:t xml:space="preserve">Яркость </w:t>
+      </w:r>
+      <w:r>
+        <w:rPr>
+          <w:lang w:val="en-US"/>
+        </w:rPr>
+        <w:t>Ambient</w:t>
+      </w:r>
+      <w:r>
+        <w:t xml:space="preserve"> </w:t>
+      </w:r>
+      <w:r>
+        <w:rPr>
+          <w:lang w:val="en-US"/>
+        </w:rPr>
+        <w:t>Orb</w:t>
+      </w:r>
+      <w:r>
+        <w:t xml:space="preserve"> </w:t>
+      </w:r>
+      <w:r>
+        <w:t xml:space="preserve">может менять автоматически, в зависимости от внешнего освещения с помощью датчика света на фоторезисторе и платформе </w:t>
+      </w:r>
+      <w:r>
+        <w:rPr>
+          <w:lang w:val="en-US"/>
+        </w:rPr>
+        <w:t>Node</w:t>
+      </w:r>
+      <w:r>
+        <w:t xml:space="preserve"> </w:t>
+      </w:r>
+      <w:r>
+        <w:rPr>
+          <w:lang w:val="en-US"/>
+        </w:rPr>
+        <w:t>MCU</w:t>
+      </w:r>
+      <w:r>
+        <w:t>.</w:t>
+      </w:r>
+    </w:p>
+    <w:p/>
+    <w:p/>
+    <w:p/>
+    <w:p/>
+    <w:p/>
+    <w:p/>
+    <w:p/>
+    <w:p/>
+    <w:p/>
+    <w:p>
+      <w:r>
+        <w:t xml:space="preserve">Все эти устройства подключены к домашней сети </w:t>
+      </w:r>
+      <w:proofErr w:type="spellStart"/>
+      <w:r>
+        <w:rPr>
+          <w:lang w:val="en-US"/>
+        </w:rPr>
+        <w:t>WiFi</w:t>
+      </w:r>
+      <w:proofErr w:type="spellEnd"/>
+      <w:r>
+        <w:t xml:space="preserve">, датчики отправляют свои данные на </w:t>
+      </w:r>
+      <w:r>
+        <w:rPr>
+          <w:lang w:val="en-US"/>
+        </w:rPr>
+        <w:t>Ambient</w:t>
+      </w:r>
+      <w:r>
+        <w:t xml:space="preserve"> </w:t>
+      </w:r>
+      <w:r>
+        <w:rPr>
+          <w:lang w:val="en-US"/>
+        </w:rPr>
+        <w:t>Orb</w:t>
+      </w:r>
+      <w:r>
+        <w:t xml:space="preserve"> </w:t>
+      </w:r>
+      <w:r>
+        <w:t xml:space="preserve">через </w:t>
+      </w:r>
+      <w:r>
+        <w:rPr>
+          <w:lang w:val="en-US"/>
+        </w:rPr>
+        <w:t>HTTP</w:t>
+      </w:r>
+      <w:r>
+        <w:t xml:space="preserve"> </w:t>
+      </w:r>
+      <w:r>
+        <w:t xml:space="preserve">запросы. Питаются все устройства от 5В и у всех есть для этого </w:t>
+      </w:r>
+      <w:r>
+        <w:rPr>
+          <w:lang w:val="en-US"/>
+        </w:rPr>
+        <w:t>USB</w:t>
+      </w:r>
+      <w:r>
+        <w:t>-</w:t>
+      </w:r>
+      <w:r>
+        <w:rPr>
+          <w:lang w:val="en-US"/>
+        </w:rPr>
+        <w:t>A</w:t>
+      </w:r>
+      <w:r>
+        <w:t xml:space="preserve"> </w:t>
+      </w:r>
+      <w:r>
+        <w:t xml:space="preserve">выходы. </w:t>
+      </w:r>
+      <w:r>
+        <w:t xml:space="preserve">На </w:t>
+      </w:r>
+      <w:r>
+        <w:rPr>
+          <w:lang w:val="en-US"/>
+        </w:rPr>
+        <w:t>Ambient</w:t>
+      </w:r>
+      <w:r>
+        <w:t xml:space="preserve"> </w:t>
+      </w:r>
+      <w:r>
+        <w:rPr>
+          <w:lang w:val="en-US"/>
+        </w:rPr>
+        <w:t>Orb</w:t>
+      </w:r>
+      <w:r>
+        <w:t xml:space="preserve"> </w:t>
+      </w:r>
+      <w:r>
+        <w:t>развернут веб-сервер, на котором можно настроить параметры лампы.</w:t>
+      </w:r>
+      <w:r>
+        <w:t xml:space="preserve"> Для голосового управления я подключил к </w:t>
+      </w:r>
+      <w:r>
+        <w:rPr>
+          <w:lang w:val="en-US"/>
+        </w:rPr>
+        <w:t>Ambient</w:t>
+      </w:r>
+      <w:r>
+        <w:t xml:space="preserve"> </w:t>
+      </w:r>
+      <w:r>
+        <w:rPr>
+          <w:lang w:val="en-US"/>
+        </w:rPr>
+        <w:t>Orb</w:t>
+      </w:r>
+      <w:r>
+        <w:t xml:space="preserve"> </w:t>
+      </w:r>
+      <w:r>
+        <w:t xml:space="preserve">голосового помощника от </w:t>
+      </w:r>
+      <w:r>
+        <w:rPr>
+          <w:lang w:val="en-US"/>
+        </w:rPr>
+        <w:t>Google</w:t>
+      </w:r>
+      <w:r>
+        <w:t xml:space="preserve"> </w:t>
+      </w:r>
+      <w:r>
+        <w:t xml:space="preserve">через сервис </w:t>
+      </w:r>
+      <w:r>
+        <w:rPr>
+          <w:lang w:val="en-US"/>
+        </w:rPr>
+        <w:t>IFTTT</w:t>
+      </w:r>
+      <w:r>
+        <w:t xml:space="preserve">, который отправлял </w:t>
+      </w:r>
+      <w:r>
+        <w:rPr>
+          <w:lang w:val="en-US"/>
+        </w:rPr>
+        <w:t>HTTP</w:t>
+      </w:r>
+      <w:r>
+        <w:t xml:space="preserve"> </w:t>
+      </w:r>
+      <w:r>
+        <w:t xml:space="preserve">запросы на веб сервер. </w:t>
+      </w:r>
+      <w:r>
+        <w:t>Видео д</w:t>
+      </w:r>
+      <w:r>
+        <w:t xml:space="preserve">емонстрацию работы </w:t>
+      </w:r>
+      <w:r>
+        <w:rPr>
+          <w:lang w:val="en-US"/>
+        </w:rPr>
+        <w:t>Ambient</w:t>
+      </w:r>
+      <w:r>
+        <w:t xml:space="preserve"> </w:t>
+      </w:r>
+      <w:r>
+        <w:rPr>
+          <w:lang w:val="en-US"/>
+        </w:rPr>
+        <w:t>Orb</w:t>
+      </w:r>
+      <w:r>
+        <w:t xml:space="preserve"> доступно на Яндекс Диске </w:t>
+      </w:r>
+      <w:r>
+        <w:t>https://disk.yandex.ru/i/SMD_wlGtvY4n-g</w:t>
+      </w:r>
+      <w:r>
+        <w:t>.</w:t>
+      </w:r>
+    </w:p>
+    <w:p>
+      <w:bookmarkStart w:id="2" w:name="_GoBack"/>
+      <w:bookmarkEnd w:id="2"/>
     </w:p>
     <w:sectPr>
       <w:pgSz w:w="11906" w:h="16838"/>
@@ -1585,6 +3231,77 @@
     </w:sectPr>
   </w:body>
 </w:document>
+</file>
+
+<file path=word/comments.xml><?xml version="1.0" encoding="utf-8"?>
+<w:comments xmlns:wpc="http://schemas.microsoft.com/office/word/2010/wordprocessingCanvas" xmlns:cx="http://schemas.microsoft.com/office/drawing/2014/chartex" xmlns:cx1="http://schemas.microsoft.com/office/drawing/2015/9/8/chartex" xmlns:cx2="http://schemas.microsoft.com/office/drawing/2015/10/21/chartex" xmlns:cx3="http://schemas.microsoft.com/office/drawing/2016/5/9/chartex" xmlns:cx4="http://schemas.microsoft.com/office/drawing/2016/5/10/chartex" xmlns:cx5="http://schemas.microsoft.com/office/drawing/2016/5/11/chartex" xmlns:cx6="http://schemas.microsoft.com/office/drawing/2016/5/12/chartex" xmlns:cx7="http://schemas.microsoft.com/office/drawing/2016/5/13/chartex" xmlns:cx8="http://schemas.microsoft.com/office/drawing/2016/5/14/chartex" xmlns:mc="http://schemas.openxmlformats.org/markup-compatibility/2006" xmlns:aink="http://schemas.microsoft.com/office/drawing/2016/ink" xmlns:am3d="http://schemas.microsoft.com/office/drawing/2017/model3d" xmlns:o="urn:schemas-microsoft-com:office:office" xmlns:r="http://schemas.openxmlformats.org/officeDocument/2006/relationships" xmlns:m="http://schemas.openxmlformats.org/officeDocument/2006/math" xmlns:v="urn:schemas-microsoft-com:vml" xmlns:wp14="http://schemas.microsoft.com/office/word/2010/wordprocessingDrawing" xmlns:wp="http://schemas.openxmlformats.org/drawingml/2006/wordprocessingDrawing" xmlns:w10="urn:schemas-microsoft-com:office:word" xmlns:w="http://schemas.openxmlformats.org/wordprocessingml/2006/main" xmlns:w14="http://schemas.microsoft.com/office/word/2010/wordml" xmlns:w15="http://schemas.microsoft.com/office/word/2012/wordml" xmlns:w16cid="http://schemas.microsoft.com/office/word/2016/wordml/cid" xmlns:w16se="http://schemas.microsoft.com/office/word/2015/wordml/symex" xmlns:wpg="http://schemas.microsoft.com/office/word/2010/wordprocessingGroup" xmlns:wpi="http://schemas.microsoft.com/office/word/2010/wordprocessingInk" xmlns:wne="http://schemas.microsoft.com/office/word/2006/wordml" xmlns:wps="http://schemas.microsoft.com/office/word/2010/wordprocessingShape" mc:Ignorable="w14 w15 w16se w16cid wp14">
+  <w:comment w:id="0" w:author="Ilya" w:date="2021-06-11T21:56:00Z" w:initials="I">
+    <w:p>
+      <w:pPr>
+        <w:pStyle w:val="CommentText"/>
+      </w:pPr>
+      <w:r>
+        <w:rPr>
+          <w:rStyle w:val="CommentReference"/>
+        </w:rPr>
+        <w:annotationRef/>
+      </w:r>
+      <w:r>
+        <w:t xml:space="preserve">Так норм написать </w:t>
+      </w:r>
+      <w:r>
+        <w:t>“</w:t>
+      </w:r>
+      <w:r>
+        <w:t xml:space="preserve">на </w:t>
+      </w:r>
+      <w:r>
+        <w:t xml:space="preserve">устройстве, которое сделал мой </w:t>
+      </w:r>
+      <w:proofErr w:type="gramStart"/>
+      <w:r>
+        <w:t>брат</w:t>
+      </w:r>
+      <w:r>
+        <w:t xml:space="preserve"> ”</w:t>
+      </w:r>
+      <w:proofErr w:type="gramEnd"/>
+      <w:r>
+        <w:t>?</w:t>
+      </w:r>
+    </w:p>
+  </w:comment>
+  <w:comment w:id="1" w:author="Ilya" w:date="2021-06-11T22:30:00Z" w:initials="I">
+    <w:p>
+      <w:pPr>
+        <w:pStyle w:val="CommentText"/>
+      </w:pPr>
+      <w:r>
+        <w:rPr>
+          <w:rStyle w:val="CommentReference"/>
+        </w:rPr>
+        <w:annotationRef/>
+      </w:r>
+      <w:r>
+        <w:t>Стоит так написать?</w:t>
+      </w:r>
+    </w:p>
+  </w:comment>
+</w:comments>
+</file>
+
+<file path=word/commentsExtended.xml><?xml version="1.0" encoding="utf-8"?>
+<w15:commentsEx xmlns:wpc="http://schemas.microsoft.com/office/word/2010/wordprocessingCanvas" xmlns:cx="http://schemas.microsoft.com/office/drawing/2014/chartex" xmlns:cx1="http://schemas.microsoft.com/office/drawing/2015/9/8/chartex" xmlns:cx2="http://schemas.microsoft.com/office/drawing/2015/10/21/chartex" xmlns:cx3="http://schemas.microsoft.com/office/drawing/2016/5/9/chartex" xmlns:cx4="http://schemas.microsoft.com/office/drawing/2016/5/10/chartex" xmlns:cx5="http://schemas.microsoft.com/office/drawing/2016/5/11/chartex" xmlns:cx6="http://schemas.microsoft.com/office/drawing/2016/5/12/chartex" xmlns:cx7="http://schemas.microsoft.com/office/drawing/2016/5/13/chartex" xmlns:cx8="http://schemas.microsoft.com/office/drawing/2016/5/14/chartex" xmlns:mc="http://schemas.openxmlformats.org/markup-compatibility/2006" xmlns:aink="http://schemas.microsoft.com/office/drawing/2016/ink" xmlns:am3d="http://schemas.microsoft.com/office/drawing/2017/model3d" xmlns:o="urn:schemas-microsoft-com:office:office" xmlns:r="http://schemas.openxmlformats.org/officeDocument/2006/relationships" xmlns:m="http://schemas.openxmlformats.org/officeDocument/2006/math" xmlns:v="urn:schemas-microsoft-com:vml" xmlns:wp14="http://schemas.microsoft.com/office/word/2010/wordprocessingDrawing" xmlns:wp="http://schemas.openxmlformats.org/drawingml/2006/wordprocessingDrawing" xmlns:w10="urn:schemas-microsoft-com:office:word" xmlns:w="http://schemas.openxmlformats.org/wordprocessingml/2006/main" xmlns:w14="http://schemas.microsoft.com/office/word/2010/wordml" xmlns:w15="http://schemas.microsoft.com/office/word/2012/wordml" xmlns:w16cid="http://schemas.microsoft.com/office/word/2016/wordml/cid" xmlns:w16se="http://schemas.microsoft.com/office/word/2015/wordml/symex" xmlns:wpg="http://schemas.microsoft.com/office/word/2010/wordprocessingGroup" xmlns:wpi="http://schemas.microsoft.com/office/word/2010/wordprocessingInk" xmlns:wne="http://schemas.microsoft.com/office/word/2006/wordml" xmlns:wps="http://schemas.microsoft.com/office/word/2010/wordprocessingShape" mc:Ignorable="w14 w15 w16se w16cid wp14">
+  <w15:commentEx w15:paraId="31367C44" w15:done="0"/>
+  <w15:commentEx w15:paraId="7E266423" w15:done="0"/>
+</w15:commentsEx>
+</file>
+
+<file path=word/commentsIds.xml><?xml version="1.0" encoding="utf-8"?>
+<w16cid:commentsIds xmlns:wpc="http://schemas.microsoft.com/office/word/2010/wordprocessingCanvas" xmlns:cx="http://schemas.microsoft.com/office/drawing/2014/chartex" xmlns:cx1="http://schemas.microsoft.com/office/drawing/2015/9/8/chartex" xmlns:cx2="http://schemas.microsoft.com/office/drawing/2015/10/21/chartex" xmlns:cx3="http://schemas.microsoft.com/office/drawing/2016/5/9/chartex" xmlns:cx4="http://schemas.microsoft.com/office/drawing/2016/5/10/chartex" xmlns:cx5="http://schemas.microsoft.com/office/drawing/2016/5/11/chartex" xmlns:cx6="http://schemas.microsoft.com/office/drawing/2016/5/12/chartex" xmlns:cx7="http://schemas.microsoft.com/office/drawing/2016/5/13/chartex" xmlns:cx8="http://schemas.microsoft.com/office/drawing/2016/5/14/chartex" xmlns:mc="http://schemas.openxmlformats.org/markup-compatibility/2006" xmlns:aink="http://schemas.microsoft.com/office/drawing/2016/ink" xmlns:am3d="http://schemas.microsoft.com/office/drawing/2017/model3d" xmlns:o="urn:schemas-microsoft-com:office:office" xmlns:r="http://schemas.openxmlformats.org/officeDocument/2006/relationships" xmlns:m="http://schemas.openxmlformats.org/officeDocument/2006/math" xmlns:v="urn:schemas-microsoft-com:vml" xmlns:wp14="http://schemas.microsoft.com/office/word/2010/wordprocessingDrawing" xmlns:wp="http://schemas.openxmlformats.org/drawingml/2006/wordprocessingDrawing" xmlns:w10="urn:schemas-microsoft-com:office:word" xmlns:w="http://schemas.openxmlformats.org/wordprocessingml/2006/main" xmlns:w14="http://schemas.microsoft.com/office/word/2010/wordml" xmlns:w15="http://schemas.microsoft.com/office/word/2012/wordml" xmlns:w16cid="http://schemas.microsoft.com/office/word/2016/wordml/cid" xmlns:w16se="http://schemas.microsoft.com/office/word/2015/wordml/symex" xmlns:wpg="http://schemas.microsoft.com/office/word/2010/wordprocessingGroup" xmlns:wpi="http://schemas.microsoft.com/office/word/2010/wordprocessingInk" xmlns:wne="http://schemas.microsoft.com/office/word/2006/wordml" xmlns:wps="http://schemas.microsoft.com/office/word/2010/wordprocessingShape" mc:Ignorable="w14 w15 w16se w16cid wp14">
+  <w16cid:commentId w16cid:paraId="31367C44" w16cid:durableId="246E5AA0"/>
+  <w16cid:commentId w16cid:paraId="7E266423" w16cid:durableId="246E628A"/>
+</w16cid:commentsIds>
 </file>
 
 <file path=word/numbering.xml><?xml version="1.0" encoding="utf-8"?>
@@ -1914,6 +3631,14 @@
     <w:abstractNumId w:val="2"/>
   </w:num>
 </w:numbering>
+</file>
+
+<file path=word/people.xml><?xml version="1.0" encoding="utf-8"?>
+<w15:people xmlns:wpc="http://schemas.microsoft.com/office/word/2010/wordprocessingCanvas" xmlns:cx="http://schemas.microsoft.com/office/drawing/2014/chartex" xmlns:cx1="http://schemas.microsoft.com/office/drawing/2015/9/8/chartex" xmlns:cx2="http://schemas.microsoft.com/office/drawing/2015/10/21/chartex" xmlns:cx3="http://schemas.microsoft.com/office/drawing/2016/5/9/chartex" xmlns:cx4="http://schemas.microsoft.com/office/drawing/2016/5/10/chartex" xmlns:cx5="http://schemas.microsoft.com/office/drawing/2016/5/11/chartex" xmlns:cx6="http://schemas.microsoft.com/office/drawing/2016/5/12/chartex" xmlns:cx7="http://schemas.microsoft.com/office/drawing/2016/5/13/chartex" xmlns:cx8="http://schemas.microsoft.com/office/drawing/2016/5/14/chartex" xmlns:mc="http://schemas.openxmlformats.org/markup-compatibility/2006" xmlns:aink="http://schemas.microsoft.com/office/drawing/2016/ink" xmlns:am3d="http://schemas.microsoft.com/office/drawing/2017/model3d" xmlns:o="urn:schemas-microsoft-com:office:office" xmlns:r="http://schemas.openxmlformats.org/officeDocument/2006/relationships" xmlns:m="http://schemas.openxmlformats.org/officeDocument/2006/math" xmlns:v="urn:schemas-microsoft-com:vml" xmlns:wp14="http://schemas.microsoft.com/office/word/2010/wordprocessingDrawing" xmlns:wp="http://schemas.openxmlformats.org/drawingml/2006/wordprocessingDrawing" xmlns:w10="urn:schemas-microsoft-com:office:word" xmlns:w="http://schemas.openxmlformats.org/wordprocessingml/2006/main" xmlns:w14="http://schemas.microsoft.com/office/word/2010/wordml" xmlns:w15="http://schemas.microsoft.com/office/word/2012/wordml" xmlns:w16cid="http://schemas.microsoft.com/office/word/2016/wordml/cid" xmlns:w16se="http://schemas.microsoft.com/office/word/2015/wordml/symex" xmlns:wpg="http://schemas.microsoft.com/office/word/2010/wordprocessingGroup" xmlns:wpi="http://schemas.microsoft.com/office/word/2010/wordprocessingInk" xmlns:wne="http://schemas.microsoft.com/office/word/2006/wordml" xmlns:wps="http://schemas.microsoft.com/office/word/2010/wordprocessingShape" mc:Ignorable="w14 w15 w16se w16cid wp14">
+  <w15:person w15:author="Ilya">
+    <w15:presenceInfo w15:providerId="None" w15:userId="Ilya"/>
+  </w15:person>
+</w15:people>
 </file>
 
 <file path=word/styles.xml><?xml version="1.0" encoding="utf-8"?>
@@ -2320,6 +4045,49 @@
       <w:spacing w:line="256" w:lineRule="auto"/>
     </w:pPr>
   </w:style>
+  <w:style w:type="paragraph" w:styleId="Heading1">
+    <w:name w:val="heading 1"/>
+    <w:basedOn w:val="Normal"/>
+    <w:next w:val="Normal"/>
+    <w:link w:val="Heading1Char"/>
+    <w:uiPriority w:val="9"/>
+    <w:qFormat/>
+    <w:rsid w:val="00D9384C"/>
+    <w:pPr>
+      <w:keepNext/>
+      <w:keepLines/>
+      <w:spacing w:before="240" w:after="0"/>
+      <w:outlineLvl w:val="0"/>
+    </w:pPr>
+    <w:rPr>
+      <w:rFonts w:asciiTheme="majorHAnsi" w:eastAsiaTheme="majorEastAsia" w:hAnsiTheme="majorHAnsi" w:cstheme="majorBidi"/>
+      <w:color w:val="2F5496" w:themeColor="accent1" w:themeShade="BF"/>
+      <w:sz w:val="32"/>
+      <w:szCs w:val="32"/>
+    </w:rPr>
+  </w:style>
+  <w:style w:type="paragraph" w:styleId="Heading2">
+    <w:name w:val="heading 2"/>
+    <w:basedOn w:val="Normal"/>
+    <w:next w:val="Normal"/>
+    <w:link w:val="Heading2Char"/>
+    <w:uiPriority w:val="9"/>
+    <w:unhideWhenUsed/>
+    <w:qFormat/>
+    <w:rsid w:val="00D9384C"/>
+    <w:pPr>
+      <w:keepNext/>
+      <w:keepLines/>
+      <w:spacing w:before="40" w:after="0"/>
+      <w:outlineLvl w:val="1"/>
+    </w:pPr>
+    <w:rPr>
+      <w:rFonts w:asciiTheme="majorHAnsi" w:eastAsiaTheme="majorEastAsia" w:hAnsiTheme="majorHAnsi" w:cstheme="majorBidi"/>
+      <w:color w:val="2F5496" w:themeColor="accent1" w:themeShade="BF"/>
+      <w:sz w:val="26"/>
+      <w:szCs w:val="26"/>
+    </w:rPr>
+  </w:style>
   <w:style w:type="character" w:default="1" w:styleId="DefaultParagraphFont">
     <w:name w:val="Default Paragraph Font"/>
     <w:uiPriority w:val="1"/>
@@ -2391,6 +4159,130 @@
       <w:kern w:val="28"/>
       <w:sz w:val="56"/>
       <w:szCs w:val="56"/>
+    </w:rPr>
+  </w:style>
+  <w:style w:type="character" w:styleId="CommentReference">
+    <w:name w:val="annotation reference"/>
+    <w:basedOn w:val="DefaultParagraphFont"/>
+    <w:uiPriority w:val="99"/>
+    <w:semiHidden/>
+    <w:unhideWhenUsed/>
+    <w:rsid w:val="00ED7F64"/>
+    <w:rPr>
+      <w:sz w:val="16"/>
+      <w:szCs w:val="16"/>
+    </w:rPr>
+  </w:style>
+  <w:style w:type="paragraph" w:styleId="CommentText">
+    <w:name w:val="annotation text"/>
+    <w:basedOn w:val="Normal"/>
+    <w:link w:val="CommentTextChar"/>
+    <w:uiPriority w:val="99"/>
+    <w:semiHidden/>
+    <w:unhideWhenUsed/>
+    <w:rsid w:val="00ED7F64"/>
+    <w:pPr>
+      <w:spacing w:line="240" w:lineRule="auto"/>
+    </w:pPr>
+    <w:rPr>
+      <w:sz w:val="20"/>
+      <w:szCs w:val="20"/>
+    </w:rPr>
+  </w:style>
+  <w:style w:type="character" w:customStyle="1" w:styleId="CommentTextChar">
+    <w:name w:val="Comment Text Char"/>
+    <w:basedOn w:val="DefaultParagraphFont"/>
+    <w:link w:val="CommentText"/>
+    <w:uiPriority w:val="99"/>
+    <w:semiHidden/>
+    <w:rsid w:val="00ED7F64"/>
+    <w:rPr>
+      <w:sz w:val="20"/>
+      <w:szCs w:val="20"/>
+    </w:rPr>
+  </w:style>
+  <w:style w:type="paragraph" w:styleId="CommentSubject">
+    <w:name w:val="annotation subject"/>
+    <w:basedOn w:val="CommentText"/>
+    <w:next w:val="CommentText"/>
+    <w:link w:val="CommentSubjectChar"/>
+    <w:uiPriority w:val="99"/>
+    <w:semiHidden/>
+    <w:unhideWhenUsed/>
+    <w:rsid w:val="00ED7F64"/>
+    <w:rPr>
+      <w:b/>
+      <w:bCs/>
+    </w:rPr>
+  </w:style>
+  <w:style w:type="character" w:customStyle="1" w:styleId="CommentSubjectChar">
+    <w:name w:val="Comment Subject Char"/>
+    <w:basedOn w:val="CommentTextChar"/>
+    <w:link w:val="CommentSubject"/>
+    <w:uiPriority w:val="99"/>
+    <w:semiHidden/>
+    <w:rsid w:val="00ED7F64"/>
+    <w:rPr>
+      <w:b/>
+      <w:bCs/>
+      <w:sz w:val="20"/>
+      <w:szCs w:val="20"/>
+    </w:rPr>
+  </w:style>
+  <w:style w:type="paragraph" w:styleId="BalloonText">
+    <w:name w:val="Balloon Text"/>
+    <w:basedOn w:val="Normal"/>
+    <w:link w:val="BalloonTextChar"/>
+    <w:uiPriority w:val="99"/>
+    <w:semiHidden/>
+    <w:unhideWhenUsed/>
+    <w:rsid w:val="00ED7F64"/>
+    <w:pPr>
+      <w:spacing w:after="0" w:line="240" w:lineRule="auto"/>
+    </w:pPr>
+    <w:rPr>
+      <w:rFonts w:ascii="Segoe UI" w:hAnsi="Segoe UI" w:cs="Segoe UI"/>
+      <w:sz w:val="18"/>
+      <w:szCs w:val="18"/>
+    </w:rPr>
+  </w:style>
+  <w:style w:type="character" w:customStyle="1" w:styleId="BalloonTextChar">
+    <w:name w:val="Balloon Text Char"/>
+    <w:basedOn w:val="DefaultParagraphFont"/>
+    <w:link w:val="BalloonText"/>
+    <w:uiPriority w:val="99"/>
+    <w:semiHidden/>
+    <w:rsid w:val="00ED7F64"/>
+    <w:rPr>
+      <w:rFonts w:ascii="Segoe UI" w:hAnsi="Segoe UI" w:cs="Segoe UI"/>
+      <w:sz w:val="18"/>
+      <w:szCs w:val="18"/>
+    </w:rPr>
+  </w:style>
+  <w:style w:type="character" w:customStyle="1" w:styleId="Heading1Char">
+    <w:name w:val="Heading 1 Char"/>
+    <w:basedOn w:val="DefaultParagraphFont"/>
+    <w:link w:val="Heading1"/>
+    <w:uiPriority w:val="9"/>
+    <w:rsid w:val="00D9384C"/>
+    <w:rPr>
+      <w:rFonts w:asciiTheme="majorHAnsi" w:eastAsiaTheme="majorEastAsia" w:hAnsiTheme="majorHAnsi" w:cstheme="majorBidi"/>
+      <w:color w:val="2F5496" w:themeColor="accent1" w:themeShade="BF"/>
+      <w:sz w:val="32"/>
+      <w:szCs w:val="32"/>
+    </w:rPr>
+  </w:style>
+  <w:style w:type="character" w:customStyle="1" w:styleId="Heading2Char">
+    <w:name w:val="Heading 2 Char"/>
+    <w:basedOn w:val="DefaultParagraphFont"/>
+    <w:link w:val="Heading2"/>
+    <w:uiPriority w:val="9"/>
+    <w:rsid w:val="00D9384C"/>
+    <w:rPr>
+      <w:rFonts w:asciiTheme="majorHAnsi" w:eastAsiaTheme="majorEastAsia" w:hAnsiTheme="majorHAnsi" w:cstheme="majorBidi"/>
+      <w:color w:val="2F5496" w:themeColor="accent1" w:themeShade="BF"/>
+      <w:sz w:val="26"/>
+      <w:szCs w:val="26"/>
     </w:rPr>
   </w:style>
 </w:styles>

</xml_diff>

<commit_message>
update comments in the arcticle
</commit_message>
<xml_diff>
--- a/Data/Article/ArticleToGS_LabsContest.docx
+++ b/Data/Article/ArticleToGS_LabsContest.docx
@@ -1,19 +1,14 @@
 
 <file path=word/document.xml><?xml version="1.0" encoding="utf-8"?>
-<w:document xmlns:wpc="http://schemas.microsoft.com/office/word/2010/wordprocessingCanvas" xmlns:cx="http://schemas.microsoft.com/office/drawing/2014/chartex" xmlns:cx1="http://schemas.microsoft.com/office/drawing/2015/9/8/chartex" xmlns:cx2="http://schemas.microsoft.com/office/drawing/2015/10/21/chartex" xmlns:cx3="http://schemas.microsoft.com/office/drawing/2016/5/9/chartex" xmlns:cx4="http://schemas.microsoft.com/office/drawing/2016/5/10/chartex" xmlns:cx5="http://schemas.microsoft.com/office/drawing/2016/5/11/chartex" xmlns:cx6="http://schemas.microsoft.com/office/drawing/2016/5/12/chartex" xmlns:cx7="http://schemas.microsoft.com/office/drawing/2016/5/13/chartex" xmlns:cx8="http://schemas.microsoft.com/office/drawing/2016/5/14/chartex" xmlns:mc="http://schemas.openxmlformats.org/markup-compatibility/2006" xmlns:aink="http://schemas.microsoft.com/office/drawing/2016/ink" xmlns:am3d="http://schemas.microsoft.com/office/drawing/2017/model3d" xmlns:o="urn:schemas-microsoft-com:office:office" xmlns:r="http://schemas.openxmlformats.org/officeDocument/2006/relationships" xmlns:m="http://schemas.openxmlformats.org/officeDocument/2006/math" xmlns:v="urn:schemas-microsoft-com:vml" xmlns:wp14="http://schemas.microsoft.com/office/word/2010/wordprocessingDrawing" xmlns:wp="http://schemas.openxmlformats.org/drawingml/2006/wordprocessingDrawing" xmlns:w10="urn:schemas-microsoft-com:office:word" xmlns:w="http://schemas.openxmlformats.org/wordprocessingml/2006/main" xmlns:w14="http://schemas.microsoft.com/office/word/2010/wordml" xmlns:w15="http://schemas.microsoft.com/office/word/2012/wordml" xmlns:w16cid="http://schemas.microsoft.com/office/word/2016/wordml/cid" xmlns:w16se="http://schemas.microsoft.com/office/word/2015/wordml/symex" xmlns:wpg="http://schemas.microsoft.com/office/word/2010/wordprocessingGroup" xmlns:wpi="http://schemas.microsoft.com/office/word/2010/wordprocessingInk" xmlns:wne="http://schemas.microsoft.com/office/word/2006/wordml" xmlns:wps="http://schemas.microsoft.com/office/word/2010/wordprocessingShape" mc:Ignorable="w14 w15 w16se w16cid wp14">
+<w:document xmlns:wpc="http://schemas.microsoft.com/office/word/2010/wordprocessingCanvas" xmlns:cx="http://schemas.microsoft.com/office/drawing/2014/chartex" xmlns:mc="http://schemas.openxmlformats.org/markup-compatibility/2006" xmlns:o="urn:schemas-microsoft-com:office:office" xmlns:r="http://schemas.openxmlformats.org/officeDocument/2006/relationships" xmlns:m="http://schemas.openxmlformats.org/officeDocument/2006/math" xmlns:v="urn:schemas-microsoft-com:vml" xmlns:wp14="http://schemas.microsoft.com/office/word/2010/wordprocessingDrawing" xmlns:wp="http://schemas.openxmlformats.org/drawingml/2006/wordprocessingDrawing" xmlns:w10="urn:schemas-microsoft-com:office:word" xmlns:w="http://schemas.openxmlformats.org/wordprocessingml/2006/main" xmlns:w14="http://schemas.microsoft.com/office/word/2010/wordml" xmlns:w15="http://schemas.microsoft.com/office/word/2012/wordml" xmlns:w16se="http://schemas.microsoft.com/office/word/2015/wordml/symex" xmlns:wpg="http://schemas.microsoft.com/office/word/2010/wordprocessingGroup" xmlns:wpi="http://schemas.microsoft.com/office/word/2010/wordprocessingInk" xmlns:wne="http://schemas.microsoft.com/office/word/2006/wordml" xmlns:wps="http://schemas.microsoft.com/office/word/2010/wordprocessingShape" mc:Ignorable="w14 w15 w16se wp14">
   <w:body>
     <w:p>
       <w:pPr>
         <w:pStyle w:val="Title"/>
         <w:jc w:val="center"/>
       </w:pPr>
-      <w:proofErr w:type="spellStart"/>
-      <w:r>
-        <w:t>ОКВоДи</w:t>
-      </w:r>
-      <w:proofErr w:type="spellEnd"/>
-      <w:r>
-        <w:t>: отображатель качества воздуха дома и так далее</w:t>
+      <w:r>
+        <w:t>ОКВоДи: отображатель качества воздуха дома и так далее</w:t>
       </w:r>
     </w:p>
     <w:p>
@@ -64,111 +59,472 @@
       <w:pPr>
         <w:ind w:firstLine="708"/>
       </w:pPr>
-      <w:proofErr w:type="spellStart"/>
-      <w:r>
-        <w:t>ОКВоДи</w:t>
-      </w:r>
-      <w:proofErr w:type="spellEnd"/>
+      <w:r>
+        <w:t xml:space="preserve">ОКВоДи </w:t>
+      </w:r>
+      <w:r>
+        <w:t>–</w:t>
+      </w:r>
+      <w:r>
+        <w:t xml:space="preserve"> это</w:t>
+      </w:r>
+      <w:r>
+        <w:t xml:space="preserve"> настольная лампа, </w:t>
+      </w:r>
+      <w:r>
+        <w:t>которая отображает данные о параметрах окружающей среды: качестве воздуха, температур</w:t>
+      </w:r>
+      <w:r>
+        <w:t>е</w:t>
+      </w:r>
+      <w:r>
+        <w:t xml:space="preserve"> и влажност</w:t>
+      </w:r>
+      <w:r>
+        <w:t>и</w:t>
+      </w:r>
+      <w:r>
+        <w:t xml:space="preserve">, при помощи цвета свечения. Если параметр в норме, то он зеленый, а если завышен или занижен, то красный или синий соответственно. </w:t>
+      </w:r>
+      <w:r>
+        <w:t>У лампы есть несколько режимов отображения</w:t>
+      </w:r>
+      <w:r>
+        <w:t xml:space="preserve">: </w:t>
+      </w:r>
+      <w:r>
+        <w:t>стандартный, ночной, режим светильника.</w:t>
+      </w:r>
+    </w:p>
+    <w:p>
+      <w:pPr>
+        <w:pStyle w:val="Heading2"/>
+      </w:pPr>
+      <w:r>
+        <w:t>Актуальность</w:t>
+      </w:r>
+    </w:p>
+    <w:p>
+      <w:pPr>
+        <w:ind w:firstLine="708"/>
+      </w:pPr>
+      <w:r>
+        <w:t xml:space="preserve">Основная идея устройства заключается в простоте передачи информации о состоянии дома человеку. Существующие модели датчиков качества воздуха передают информацию понятную специалистам, но специфичную для простых пользователей, например единица измерения </w:t>
+      </w:r>
+      <w:r>
+        <w:rPr>
+          <w:lang w:val="en-US"/>
+        </w:rPr>
+        <w:t>CO</w:t>
+      </w:r>
+      <w:r>
+        <w:t xml:space="preserve">2 – </w:t>
+      </w:r>
+      <w:r>
+        <w:rPr>
+          <w:lang w:val="en-US"/>
+        </w:rPr>
+        <w:t>PPM</w:t>
+      </w:r>
+      <w:r>
+        <w:t xml:space="preserve">, а количество летучей органики (формальдегиды, ацетон, этанол и т.д.)  измеряется в микрограммах на кубический метр. ОКВоДи позволяет моментально и понятно отображать информацию о качестве воздуха, за счет ее отображения цветом: от зеленого – качество воздуха хорошее, до красного - когда уже пора проветрить помещения. В этом устройстве заложен принцип “преаттентивности” (от англ. </w:t>
+      </w:r>
+      <w:r>
+        <w:rPr>
+          <w:lang w:val="en-US"/>
+        </w:rPr>
+        <w:t>pre</w:t>
+      </w:r>
+      <w:r>
+        <w:t>-</w:t>
+      </w:r>
+      <w:r>
+        <w:rPr>
+          <w:lang w:val="en-US"/>
+        </w:rPr>
+        <w:t>attention</w:t>
+      </w:r>
+      <w:r>
+        <w:t>) - показывать тот объем информации, который необходим для принятия решения, что позволит человеку быстрее обрабатывать информации, не фокусируя на ней внимание.</w:t>
+      </w:r>
+      <w:r>
+        <w:t xml:space="preserve"> Этот принцип уже протестирован на </w:t>
+      </w:r>
+      <w:commentRangeStart w:id="0"/>
+      <w:commentRangeStart w:id="1"/>
+      <w:r>
+        <w:t>устройстве, которое сделал мой брат</w:t>
+      </w:r>
+      <w:r>
+        <w:t xml:space="preserve">: </w:t>
+      </w:r>
+      <w:r>
+        <w:t xml:space="preserve">ОПЭДИ </w:t>
+      </w:r>
+      <w:r>
+        <w:t>(</w:t>
+      </w:r>
+      <w:r>
+        <w:rPr>
+          <w:lang w:val="en-US"/>
+        </w:rPr>
+        <w:t>https</w:t>
+      </w:r>
+      <w:r>
+        <w:t>://</w:t>
+      </w:r>
+      <w:r>
+        <w:rPr>
+          <w:lang w:val="en-US"/>
+        </w:rPr>
+        <w:t>habr</w:t>
+      </w:r>
+      <w:r>
+        <w:t>.</w:t>
+      </w:r>
+      <w:r>
+        <w:rPr>
+          <w:lang w:val="en-US"/>
+        </w:rPr>
+        <w:t>com</w:t>
+      </w:r>
+      <w:r>
+        <w:t>/</w:t>
+      </w:r>
+      <w:r>
+        <w:rPr>
+          <w:lang w:val="en-US"/>
+        </w:rPr>
+        <w:t>ru</w:t>
+      </w:r>
+      <w:r>
+        <w:t>/</w:t>
+      </w:r>
+      <w:r>
+        <w:rPr>
+          <w:lang w:val="en-US"/>
+        </w:rPr>
+        <w:t>post</w:t>
+      </w:r>
+      <w:r>
+        <w:t>/523988/)</w:t>
+      </w:r>
+      <w:commentRangeEnd w:id="0"/>
+      <w:r>
+        <w:rPr>
+          <w:rStyle w:val="CommentReference"/>
+        </w:rPr>
+        <w:commentReference w:id="0"/>
+      </w:r>
+      <w:commentRangeEnd w:id="1"/>
+      <w:r>
+        <w:rPr>
+          <w:rStyle w:val="CommentReference"/>
+        </w:rPr>
+        <w:commentReference w:id="1"/>
+      </w:r>
       <w:r>
         <w:t xml:space="preserve"> </w:t>
       </w:r>
+      <w:commentRangeStart w:id="2"/>
+      <w:commentRangeStart w:id="3"/>
+      <w:r>
+        <w:t>и оно получило одобрение сообщества.</w:t>
+      </w:r>
+      <w:commentRangeEnd w:id="2"/>
+      <w:r>
+        <w:rPr>
+          <w:rStyle w:val="CommentReference"/>
+        </w:rPr>
+        <w:commentReference w:id="2"/>
+      </w:r>
+      <w:commentRangeEnd w:id="3"/>
+      <w:r>
+        <w:rPr>
+          <w:rStyle w:val="CommentReference"/>
+        </w:rPr>
+        <w:commentReference w:id="3"/>
+      </w:r>
+    </w:p>
+    <w:p>
+      <w:pPr>
+        <w:ind w:firstLine="708"/>
+      </w:pPr>
+    </w:p>
+    <w:p>
+      <w:pPr>
+        <w:ind w:firstLine="708"/>
+      </w:pPr>
+    </w:p>
+    <w:p>
+      <w:pPr>
+        <w:ind w:firstLine="708"/>
+      </w:pPr>
+    </w:p>
+    <w:p>
+      <w:pPr>
+        <w:ind w:firstLine="708"/>
+      </w:pPr>
+    </w:p>
+    <w:p>
+      <w:pPr>
+        <w:ind w:firstLine="708"/>
+      </w:pPr>
+    </w:p>
+    <w:p>
+      <w:pPr>
+        <w:ind w:firstLine="708"/>
+      </w:pPr>
+    </w:p>
+    <w:p>
+      <w:pPr>
+        <w:ind w:firstLine="708"/>
+      </w:pPr>
+    </w:p>
+    <w:p>
+      <w:pPr>
+        <w:ind w:firstLine="708"/>
+      </w:pPr>
+    </w:p>
+    <w:p>
+      <w:pPr>
+        <w:ind w:firstLine="708"/>
+      </w:pPr>
+    </w:p>
+    <w:p>
+      <w:pPr>
+        <w:ind w:firstLine="708"/>
+      </w:pPr>
+    </w:p>
+    <w:p>
+      <w:pPr>
+        <w:ind w:firstLine="708"/>
+      </w:pPr>
+    </w:p>
+    <w:p>
+      <w:pPr>
+        <w:ind w:firstLine="708"/>
+      </w:pPr>
+    </w:p>
+    <w:p>
+      <w:pPr>
+        <w:pStyle w:val="Heading2"/>
+      </w:pPr>
+      <w:r>
+        <w:lastRenderedPageBreak/>
+        <w:t>Устройство ОКВоДи</w:t>
+      </w:r>
+    </w:p>
+    <w:p>
+      <w:pPr>
+        <w:ind w:firstLine="708"/>
+      </w:pPr>
+      <w:r>
+        <w:t xml:space="preserve">Отображатель качества воздуха дома и так далее представляет </w:t>
+      </w:r>
+      <w:r>
+        <w:t>собой</w:t>
+      </w:r>
+      <w:r>
+        <w:t xml:space="preserve"> лампу цилиндрической формы (90</w:t>
+      </w:r>
+      <w:r>
+        <w:rPr>
+          <w:lang w:val="en-US"/>
+        </w:rPr>
+        <w:t>x</w:t>
+      </w:r>
+      <w:r>
+        <w:t>130мм) состоящую из двух частей: матовая полупрозрачная белая верхняя часть и основание из непрозрачного пластика. Внутри верхней части установлена труба, с закрепленными на ней адресными светодиодами 12</w:t>
+      </w:r>
+      <w:r>
+        <w:rPr>
+          <w:lang w:val="en-US"/>
+        </w:rPr>
+        <w:t>x</w:t>
+      </w:r>
+      <w:r>
+        <w:t>9 штук. Труба вставляется в плату и закрепляется в ней. На плате расположен</w:t>
+      </w:r>
+      <w:r>
+        <w:t xml:space="preserve">ы </w:t>
+      </w:r>
+      <w:r>
+        <w:rPr>
+          <w:lang w:val="en-US"/>
+        </w:rPr>
+        <w:t>ESP</w:t>
+      </w:r>
+      <w:r>
+        <w:t xml:space="preserve">-32 </w:t>
+      </w:r>
+      <w:r>
+        <w:rPr>
+          <w:lang w:val="en-US"/>
+        </w:rPr>
+        <w:t>mini</w:t>
+      </w:r>
+      <w:r>
+        <w:t xml:space="preserve"> </w:t>
+      </w:r>
+      <w:r>
+        <w:t>и</w:t>
+      </w:r>
+      <w:r>
+        <w:t xml:space="preserve"> следующие датчики: датчик влажности и температуры, датчик летучих органических соединений и датчик угарного газа.</w:t>
+      </w:r>
+      <w:r>
+        <w:t xml:space="preserve"> </w:t>
+      </w:r>
+      <w:r>
+        <w:t>Под платой располагается датчик взвешенных частиц.</w:t>
+      </w:r>
+      <w:r>
+        <w:t xml:space="preserve"> </w:t>
+      </w:r>
+      <w:r>
+        <w:t xml:space="preserve">Отладочный комплект </w:t>
+      </w:r>
+      <w:r>
+        <w:rPr>
+          <w:lang w:val="en-US"/>
+        </w:rPr>
+        <w:t>Silicon</w:t>
+      </w:r>
+      <w:r>
+        <w:t xml:space="preserve"> </w:t>
+      </w:r>
+      <w:r>
+        <w:rPr>
+          <w:lang w:val="en-US"/>
+        </w:rPr>
+        <w:t>Labs</w:t>
+      </w:r>
+      <w:r>
+        <w:t xml:space="preserve"> </w:t>
+      </w:r>
+      <w:r>
+        <w:t xml:space="preserve">будет подключаться </w:t>
+      </w:r>
+      <w:r>
+        <w:t>снаружи</w:t>
+      </w:r>
+      <w:r>
+        <w:t xml:space="preserve"> по протоколу </w:t>
+      </w:r>
+      <w:r>
+        <w:rPr>
+          <w:lang w:val="en-US"/>
+        </w:rPr>
+        <w:t>UART</w:t>
+      </w:r>
+      <w:r>
+        <w:t>.</w:t>
+      </w:r>
+      <w:r>
+        <w:t xml:space="preserve"> </w:t>
+      </w:r>
+      <w:r>
+        <w:t xml:space="preserve">Для изменения яркости лампы в зависимости от яркости окружающего света, установлены датчики освещения. В верхней крышке расположены сенсорные кнопки, чтобы отслеживать касания и менять режим отображения, и датчик расстояния, для ручного управления яркостью. </w:t>
+      </w:r>
+      <w:r>
+        <w:t xml:space="preserve">Также на плате располагается два </w:t>
+      </w:r>
+      <w:r>
+        <w:rPr>
+          <w:lang w:val="en-US"/>
+        </w:rPr>
+        <w:t>USB</w:t>
+      </w:r>
+      <w:r>
+        <w:t>-</w:t>
+      </w:r>
+      <w:r>
+        <w:rPr>
+          <w:lang w:val="en-US"/>
+        </w:rPr>
+        <w:t>A</w:t>
+      </w:r>
+      <w:r>
+        <w:t xml:space="preserve"> </w:t>
+      </w:r>
+      <w:r>
+        <w:t>выхода для зарядки устройств</w:t>
+      </w:r>
+      <w:r>
+        <w:t xml:space="preserve"> и один </w:t>
+      </w:r>
+      <w:r>
+        <w:rPr>
+          <w:lang w:val="en-US"/>
+        </w:rPr>
+        <w:t>USB</w:t>
+      </w:r>
+      <w:r>
+        <w:t>-</w:t>
+      </w:r>
+      <w:r>
+        <w:rPr>
+          <w:lang w:val="en-US"/>
+        </w:rPr>
+        <w:t>Micro</w:t>
+      </w:r>
+      <w:r>
+        <w:t xml:space="preserve"> </w:t>
+      </w:r>
+      <w:r>
+        <w:t xml:space="preserve">вход питания. В комплектации к лампе идет адаптер питания 5В 2А с выходом на </w:t>
+      </w:r>
+      <w:r>
+        <w:rPr>
+          <w:lang w:val="en-US"/>
+        </w:rPr>
+        <w:t>USB</w:t>
+      </w:r>
+      <w:r>
+        <w:t>-</w:t>
+      </w:r>
+      <w:r>
+        <w:rPr>
+          <w:lang w:val="en-US"/>
+        </w:rPr>
+        <w:t>A</w:t>
+      </w:r>
+      <w:r>
+        <w:t xml:space="preserve"> </w:t>
+      </w:r>
+      <w:r>
+        <w:t xml:space="preserve">и кабель </w:t>
+      </w:r>
+      <w:r>
+        <w:rPr>
+          <w:lang w:val="en-US"/>
+        </w:rPr>
+        <w:t>USB</w:t>
+      </w:r>
+      <w:r>
+        <w:t>-</w:t>
+      </w:r>
+      <w:r>
+        <w:rPr>
+          <w:lang w:val="en-US"/>
+        </w:rPr>
+        <w:t>A</w:t>
+      </w:r>
+      <w:r>
+        <w:t xml:space="preserve"> </w:t>
+      </w:r>
       <w:r>
         <w:t>–</w:t>
       </w:r>
       <w:r>
-        <w:t xml:space="preserve"> это</w:t>
-      </w:r>
-      <w:r>
-        <w:t xml:space="preserve"> настольная лампа, </w:t>
-      </w:r>
-      <w:r>
-        <w:t>которая отображает данные о параметрах окружающей среды</w:t>
-      </w:r>
-      <w:r>
-        <w:t>:</w:t>
-      </w:r>
-      <w:r>
-        <w:t xml:space="preserve"> качестве воздуха, температур</w:t>
-      </w:r>
-      <w:r>
-        <w:t>е</w:t>
-      </w:r>
-      <w:r>
-        <w:t xml:space="preserve"> и влажност</w:t>
-      </w:r>
-      <w:r>
-        <w:t>и</w:t>
-      </w:r>
-      <w:r>
-        <w:t>, при помощи цвета свечения. Если параметр в норме, то он зеленый, а если завышен или занижен, то красный или синий соответственно</w:t>
-      </w:r>
-      <w:r>
-        <w:t xml:space="preserve">. </w:t>
-      </w:r>
-      <w:r>
-        <w:t>У лампы есть несколько режимов отображения</w:t>
-      </w:r>
-      <w:r>
-        <w:t xml:space="preserve">: </w:t>
-      </w:r>
-      <w:r>
-        <w:t>стандартный, ночной, режим светильника.</w:t>
-      </w:r>
-    </w:p>
-    <w:p>
-      <w:pPr>
-        <w:pStyle w:val="Heading2"/>
-      </w:pPr>
-      <w:r>
-        <w:t>Актуальность</w:t>
-      </w:r>
-    </w:p>
-    <w:p>
-      <w:pPr>
-        <w:ind w:firstLine="708"/>
-      </w:pPr>
-      <w:r>
-        <w:t xml:space="preserve">Основная идея устройства заключается в простоте передачи информации о состоянии дома человеку. Существующие модели датчиков качества воздуха передают информацию понятную специалистам, но специфичную для простых пользователей, например единица измерения </w:t>
-      </w:r>
-      <w:r>
-        <w:rPr>
-          <w:lang w:val="en-US"/>
-        </w:rPr>
-        <w:t>CO</w:t>
-      </w:r>
-      <w:r>
-        <w:t xml:space="preserve">2 – </w:t>
-      </w:r>
-      <w:r>
-        <w:rPr>
-          <w:lang w:val="en-US"/>
-        </w:rPr>
-        <w:t>PPM</w:t>
-      </w:r>
-      <w:r>
-        <w:t xml:space="preserve">, а количество летучей органики (формальдегиды, ацетон, этанол и т.д.)  измеряется в микрограммах на кубический метр. </w:t>
-      </w:r>
-      <w:proofErr w:type="spellStart"/>
-      <w:r>
-        <w:t>ОКВоДи</w:t>
-      </w:r>
-      <w:proofErr w:type="spellEnd"/>
-      <w:r>
-        <w:t xml:space="preserve"> позволяет моментально и понятно отображать информацию о качестве воздуха, за счет ее отображения цветом: от зеленого – качество воздуха хорошее, до красного - когда уже пора проветрить помещения. В этом устройстве заложен принцип “</w:t>
-      </w:r>
-      <w:proofErr w:type="spellStart"/>
-      <w:r>
-        <w:t>преаттентивности</w:t>
-      </w:r>
-      <w:proofErr w:type="spellEnd"/>
-      <w:r>
-        <w:t xml:space="preserve">” (от англ. </w:t>
-      </w:r>
-      <w:r>
-        <w:rPr>
-          <w:lang w:val="en-US"/>
-        </w:rPr>
-        <w:t>pre</w:t>
+        <w:t xml:space="preserve"> </w:t>
+      </w:r>
+      <w:r>
+        <w:rPr>
+          <w:lang w:val="en-US"/>
+        </w:rPr>
+        <w:t>USB</w:t>
       </w:r>
       <w:r>
         <w:t>-</w:t>
@@ -177,408 +533,13 @@
         <w:rPr>
           <w:lang w:val="en-US"/>
         </w:rPr>
-        <w:t>attention</w:t>
-      </w:r>
-      <w:r>
-        <w:t>) - показывать тот объем информации, который необходим для принятия решения, что позволит человеку быстрее обрабатывать информации, не фокусируя на ней внимание.</w:t>
-      </w:r>
-      <w:r>
-        <w:t xml:space="preserve"> Этот принцип уже протестирован на </w:t>
-      </w:r>
-      <w:commentRangeStart w:id="0"/>
-      <w:r>
-        <w:t>устройстве, которое сделал мой брат</w:t>
-      </w:r>
-      <w:r>
-        <w:t xml:space="preserve">: </w:t>
-      </w:r>
-      <w:r>
-        <w:t xml:space="preserve">ОПЭДИ </w:t>
-      </w:r>
-      <w:r>
-        <w:t>(</w:t>
-      </w:r>
-      <w:r>
-        <w:rPr>
-          <w:lang w:val="en-US"/>
-        </w:rPr>
-        <w:t>https</w:t>
-      </w:r>
-      <w:r>
-        <w:t>://</w:t>
-      </w:r>
-      <w:proofErr w:type="spellStart"/>
-      <w:r>
-        <w:rPr>
-          <w:lang w:val="en-US"/>
-        </w:rPr>
-        <w:t>habr</w:t>
-      </w:r>
-      <w:proofErr w:type="spellEnd"/>
+        <w:t>Micro</w:t>
+      </w:r>
       <w:r>
         <w:t>.</w:t>
       </w:r>
       <w:r>
-        <w:rPr>
-          <w:lang w:val="en-US"/>
-        </w:rPr>
-        <w:t>com</w:t>
-      </w:r>
-      <w:r>
-        <w:t>/</w:t>
-      </w:r>
-      <w:proofErr w:type="spellStart"/>
-      <w:r>
-        <w:rPr>
-          <w:lang w:val="en-US"/>
-        </w:rPr>
-        <w:t>ru</w:t>
-      </w:r>
-      <w:proofErr w:type="spellEnd"/>
-      <w:r>
-        <w:t>/</w:t>
-      </w:r>
-      <w:r>
-        <w:rPr>
-          <w:lang w:val="en-US"/>
-        </w:rPr>
-        <w:t>post</w:t>
-      </w:r>
-      <w:r>
-        <w:t>/523988/</w:t>
-      </w:r>
-      <w:r>
-        <w:t>)</w:t>
-      </w:r>
-      <w:commentRangeEnd w:id="0"/>
-      <w:r>
-        <w:rPr>
-          <w:rStyle w:val="CommentReference"/>
-        </w:rPr>
-        <w:commentReference w:id="0"/>
-      </w:r>
-      <w:r>
-        <w:t xml:space="preserve"> </w:t>
-      </w:r>
-      <w:commentRangeStart w:id="1"/>
-      <w:r>
-        <w:t>и оно получило одобрение сообщества.</w:t>
-      </w:r>
-      <w:commentRangeEnd w:id="1"/>
-      <w:r>
-        <w:rPr>
-          <w:rStyle w:val="CommentReference"/>
-        </w:rPr>
-        <w:commentReference w:id="1"/>
-      </w:r>
-    </w:p>
-    <w:p>
-      <w:pPr>
-        <w:ind w:firstLine="708"/>
-      </w:pPr>
-    </w:p>
-    <w:p>
-      <w:pPr>
-        <w:ind w:firstLine="708"/>
-      </w:pPr>
-    </w:p>
-    <w:p>
-      <w:pPr>
-        <w:ind w:firstLine="708"/>
-      </w:pPr>
-    </w:p>
-    <w:p>
-      <w:pPr>
-        <w:ind w:firstLine="708"/>
-      </w:pPr>
-    </w:p>
-    <w:p>
-      <w:pPr>
-        <w:ind w:firstLine="708"/>
-      </w:pPr>
-    </w:p>
-    <w:p>
-      <w:pPr>
-        <w:ind w:firstLine="708"/>
-      </w:pPr>
-    </w:p>
-    <w:p>
-      <w:pPr>
-        <w:ind w:firstLine="708"/>
-      </w:pPr>
-    </w:p>
-    <w:p>
-      <w:pPr>
-        <w:ind w:firstLine="708"/>
-      </w:pPr>
-    </w:p>
-    <w:p>
-      <w:pPr>
-        <w:ind w:firstLine="708"/>
-      </w:pPr>
-    </w:p>
-    <w:p>
-      <w:pPr>
-        <w:ind w:firstLine="708"/>
-      </w:pPr>
-    </w:p>
-    <w:p>
-      <w:pPr>
-        <w:ind w:firstLine="708"/>
-      </w:pPr>
-    </w:p>
-    <w:p>
-      <w:pPr>
-        <w:ind w:firstLine="708"/>
-      </w:pPr>
-    </w:p>
-    <w:p>
-      <w:pPr>
-        <w:pStyle w:val="Heading2"/>
-      </w:pPr>
-      <w:r>
-        <w:lastRenderedPageBreak/>
-        <w:t xml:space="preserve">Устройство </w:t>
-      </w:r>
-      <w:proofErr w:type="spellStart"/>
-      <w:r>
-        <w:t>ОКВоДи</w:t>
-      </w:r>
-      <w:proofErr w:type="spellEnd"/>
-    </w:p>
-    <w:p>
-      <w:pPr>
-        <w:ind w:firstLine="708"/>
-      </w:pPr>
-      <w:r>
-        <w:t xml:space="preserve">Отображатель качества воздуха дома и так далее представляет </w:t>
-      </w:r>
-      <w:r>
-        <w:t>собой</w:t>
-      </w:r>
-      <w:r>
-        <w:t xml:space="preserve"> лампу цилиндрической формы (90</w:t>
-      </w:r>
-      <w:r>
-        <w:rPr>
-          <w:lang w:val="en-US"/>
-        </w:rPr>
-        <w:t>x</w:t>
-      </w:r>
-      <w:r>
-        <w:t>130мм) состоящую из двух частей: матовая полупрозрачная белая верхняя часть и основание из непрозрачного пластика. Внутри верхней части установлена труба, с закрепленными на ней адресными светодиодами 12</w:t>
-      </w:r>
-      <w:r>
-        <w:rPr>
-          <w:lang w:val="en-US"/>
-        </w:rPr>
-        <w:t>x</w:t>
-      </w:r>
-      <w:r>
-        <w:t>9 штук. Труба вставляется в плату и закрепляется в ней. На плате расположен</w:t>
-      </w:r>
-      <w:r>
-        <w:t xml:space="preserve">ы </w:t>
-      </w:r>
-      <w:r>
-        <w:rPr>
-          <w:lang w:val="en-US"/>
-        </w:rPr>
-        <w:t>ESP</w:t>
-      </w:r>
-      <w:r>
-        <w:t xml:space="preserve">-32 </w:t>
-      </w:r>
-      <w:r>
-        <w:rPr>
-          <w:lang w:val="en-US"/>
-        </w:rPr>
-        <w:t>mini</w:t>
-      </w:r>
-      <w:r>
-        <w:t xml:space="preserve"> </w:t>
-      </w:r>
-      <w:r>
-        <w:t>и</w:t>
-      </w:r>
-      <w:r>
-        <w:t xml:space="preserve"> следующие датчики: датчик влажности и температуры, датчик летучих органических соединений и датчик угарного газа.</w:t>
-      </w:r>
-      <w:r>
-        <w:t xml:space="preserve"> </w:t>
-      </w:r>
-      <w:r>
-        <w:t>Под платой располагается датчик взвешенных частиц.</w:t>
-      </w:r>
-      <w:r>
-        <w:t xml:space="preserve"> </w:t>
-      </w:r>
-      <w:r>
-        <w:t xml:space="preserve">Отладочный комплект </w:t>
-      </w:r>
-      <w:r>
-        <w:rPr>
-          <w:lang w:val="en-US"/>
-        </w:rPr>
-        <w:t>Silicon</w:t>
-      </w:r>
-      <w:r>
-        <w:t xml:space="preserve"> </w:t>
-      </w:r>
-      <w:r>
-        <w:rPr>
-          <w:lang w:val="en-US"/>
-        </w:rPr>
-        <w:t>Labs</w:t>
-      </w:r>
-      <w:r>
-        <w:t xml:space="preserve"> </w:t>
-      </w:r>
-      <w:r>
-        <w:t xml:space="preserve">будет подключаться </w:t>
-      </w:r>
-      <w:r>
-        <w:t>снаружи</w:t>
-      </w:r>
-      <w:r>
-        <w:t xml:space="preserve"> по протоколу </w:t>
-      </w:r>
-      <w:r>
-        <w:rPr>
-          <w:lang w:val="en-US"/>
-        </w:rPr>
-        <w:t>UART</w:t>
-      </w:r>
-      <w:r>
-        <w:t>.</w:t>
-      </w:r>
-      <w:r>
-        <w:t xml:space="preserve"> </w:t>
-      </w:r>
-      <w:r>
-        <w:t xml:space="preserve">Для изменения яркости лампы в зависимости от яркости окружающего света, установлены датчики освещения. В верхней крышке расположены сенсорные кнопки, чтобы отслеживать касания и менять режим отображения, и датчик расстояния, для ручного управления яркостью. </w:t>
-      </w:r>
-      <w:r>
-        <w:t xml:space="preserve">Также на плате располагается два </w:t>
-      </w:r>
-      <w:r>
-        <w:rPr>
-          <w:lang w:val="en-US"/>
-        </w:rPr>
-        <w:t>USB</w:t>
-      </w:r>
-      <w:r>
-        <w:t>-</w:t>
-      </w:r>
-      <w:r>
-        <w:rPr>
-          <w:lang w:val="en-US"/>
-        </w:rPr>
-        <w:t>A</w:t>
-      </w:r>
-      <w:r>
-        <w:t xml:space="preserve"> </w:t>
-      </w:r>
-      <w:r>
-        <w:t>выхода для зарядки устройств</w:t>
-      </w:r>
-      <w:r>
-        <w:t xml:space="preserve"> и один </w:t>
-      </w:r>
-      <w:r>
-        <w:rPr>
-          <w:lang w:val="en-US"/>
-        </w:rPr>
-        <w:t>USB</w:t>
-      </w:r>
-      <w:r>
-        <w:t>-</w:t>
-      </w:r>
-      <w:r>
-        <w:rPr>
-          <w:lang w:val="en-US"/>
-        </w:rPr>
-        <w:t>Micro</w:t>
-      </w:r>
-      <w:r>
-        <w:t xml:space="preserve"> </w:t>
-      </w:r>
-      <w:r>
-        <w:t xml:space="preserve">вход питания. В комплектации к лампе идет адаптер питания 5В 2А с выходом на </w:t>
-      </w:r>
-      <w:r>
-        <w:rPr>
-          <w:lang w:val="en-US"/>
-        </w:rPr>
-        <w:t>USB</w:t>
-      </w:r>
-      <w:r>
-        <w:t>-</w:t>
-      </w:r>
-      <w:r>
-        <w:rPr>
-          <w:lang w:val="en-US"/>
-        </w:rPr>
-        <w:t>A</w:t>
-      </w:r>
-      <w:r>
-        <w:t xml:space="preserve"> </w:t>
-      </w:r>
-      <w:r>
-        <w:t xml:space="preserve">и кабель </w:t>
-      </w:r>
-      <w:r>
-        <w:rPr>
-          <w:lang w:val="en-US"/>
-        </w:rPr>
-        <w:t>USB</w:t>
-      </w:r>
-      <w:r>
-        <w:t>-</w:t>
-      </w:r>
-      <w:r>
-        <w:rPr>
-          <w:lang w:val="en-US"/>
-        </w:rPr>
-        <w:t>A</w:t>
-      </w:r>
-      <w:r>
-        <w:t xml:space="preserve"> </w:t>
-      </w:r>
-      <w:r>
-        <w:t>–</w:t>
-      </w:r>
-      <w:r>
-        <w:t xml:space="preserve"> </w:t>
-      </w:r>
-      <w:r>
-        <w:rPr>
-          <w:lang w:val="en-US"/>
-        </w:rPr>
-        <w:t>USB</w:t>
-      </w:r>
-      <w:r>
-        <w:t>-</w:t>
-      </w:r>
-      <w:r>
-        <w:rPr>
-          <w:lang w:val="en-US"/>
-        </w:rPr>
-        <w:t>Micro</w:t>
-      </w:r>
-      <w:r>
-        <w:t>.</w:t>
-      </w:r>
-      <w:r>
-        <w:t xml:space="preserve"> Для работы требуется подключение в сеть электропитания. Режим работы у </w:t>
-      </w:r>
-      <w:proofErr w:type="spellStart"/>
-      <w:r>
-        <w:t>ОКВоДи</w:t>
-      </w:r>
-      <w:proofErr w:type="spellEnd"/>
-      <w:r>
-        <w:t xml:space="preserve"> только рабочий.</w:t>
+        <w:t xml:space="preserve"> Для работы требуется подключение в сеть электропитания. Режим работы у ОКВоДи только рабочий.</w:t>
       </w:r>
     </w:p>
     <w:p>
@@ -592,6 +553,7 @@
       <w:r>
         <w:rPr>
           <w:noProof/>
+          <w:lang w:eastAsia="ru-RU"/>
         </w:rPr>
         <w:drawing>
           <wp:anchor distT="0" distB="0" distL="114300" distR="114300" simplePos="0" relativeHeight="251661312" behindDoc="1" locked="0" layoutInCell="1" allowOverlap="1" wp14:anchorId="46BC02BA" wp14:editId="2D70472C">
@@ -627,7 +589,7 @@
                     </pic:cNvPicPr>
                   </pic:nvPicPr>
                   <pic:blipFill>
-                    <a:blip r:embed="rId8" cstate="print">
+                    <a:blip r:embed="rId7" cstate="print">
                       <a:extLst>
                         <a:ext uri="{28A0092B-C50C-407E-A947-70E740481C1C}">
                           <a14:useLocalDpi xmlns:a14="http://schemas.microsoft.com/office/drawing/2010/main" val="0"/>
@@ -667,6 +629,7 @@
       <w:r>
         <w:rPr>
           <w:noProof/>
+          <w:lang w:eastAsia="ru-RU"/>
         </w:rPr>
         <w:drawing>
           <wp:anchor distT="0" distB="0" distL="114300" distR="114300" simplePos="0" relativeHeight="251660288" behindDoc="1" locked="0" layoutInCell="1" allowOverlap="1" wp14:anchorId="3FD7C652" wp14:editId="4709E02D">
@@ -702,7 +665,7 @@
                     </pic:cNvPicPr>
                   </pic:nvPicPr>
                   <pic:blipFill>
-                    <a:blip r:embed="rId9" cstate="print">
+                    <a:blip r:embed="rId8" cstate="print">
                       <a:extLst>
                         <a:ext uri="{28A0092B-C50C-407E-A947-70E740481C1C}">
                           <a14:useLocalDpi xmlns:a14="http://schemas.microsoft.com/office/drawing/2010/main" val="0"/>
@@ -814,6 +777,7 @@
       <w:r>
         <w:rPr>
           <w:noProof/>
+          <w:lang w:eastAsia="ru-RU"/>
         </w:rPr>
         <mc:AlternateContent>
           <mc:Choice Requires="wps">
@@ -893,7 +857,7 @@
               </wp:anchor>
             </w:drawing>
           </mc:Choice>
-          <mc:Fallback>
+          <mc:Fallback xmlns:w16cid="http://schemas.microsoft.com/office/word/2016/wordml/cid" xmlns:am3d="http://schemas.microsoft.com/office/drawing/2017/model3d" xmlns:aink="http://schemas.microsoft.com/office/drawing/2016/ink" xmlns:cx8="http://schemas.microsoft.com/office/drawing/2016/5/14/chartex" xmlns:cx7="http://schemas.microsoft.com/office/drawing/2016/5/13/chartex" xmlns:cx6="http://schemas.microsoft.com/office/drawing/2016/5/12/chartex" xmlns:cx5="http://schemas.microsoft.com/office/drawing/2016/5/11/chartex" xmlns:cx4="http://schemas.microsoft.com/office/drawing/2016/5/10/chartex" xmlns:cx3="http://schemas.microsoft.com/office/drawing/2016/5/9/chartex" xmlns:cx2="http://schemas.microsoft.com/office/drawing/2015/10/21/chartex" xmlns:cx1="http://schemas.microsoft.com/office/drawing/2015/9/8/chartex">
             <w:pict>
               <v:shapetype w14:anchorId="157CF310" id="_x0000_t202" coordsize="21600,21600" o:spt="202" path="m,l,21600r21600,l21600,xe">
                 <v:stroke joinstyle="miter"/>
@@ -926,6 +890,7 @@
       <w:r>
         <w:rPr>
           <w:noProof/>
+          <w:lang w:eastAsia="ru-RU"/>
         </w:rPr>
         <mc:AlternateContent>
           <mc:Choice Requires="wps">
@@ -1008,7 +973,7 @@
               </wp:anchor>
             </w:drawing>
           </mc:Choice>
-          <mc:Fallback>
+          <mc:Fallback xmlns:w16cid="http://schemas.microsoft.com/office/word/2016/wordml/cid" xmlns:am3d="http://schemas.microsoft.com/office/drawing/2017/model3d" xmlns:aink="http://schemas.microsoft.com/office/drawing/2016/ink" xmlns:cx8="http://schemas.microsoft.com/office/drawing/2016/5/14/chartex" xmlns:cx7="http://schemas.microsoft.com/office/drawing/2016/5/13/chartex" xmlns:cx6="http://schemas.microsoft.com/office/drawing/2016/5/12/chartex" xmlns:cx5="http://schemas.microsoft.com/office/drawing/2016/5/11/chartex" xmlns:cx4="http://schemas.microsoft.com/office/drawing/2016/5/10/chartex" xmlns:cx3="http://schemas.microsoft.com/office/drawing/2016/5/9/chartex" xmlns:cx2="http://schemas.microsoft.com/office/drawing/2015/10/21/chartex" xmlns:cx1="http://schemas.microsoft.com/office/drawing/2015/9/8/chartex">
             <w:pict>
               <v:shape w14:anchorId="51D19096" id="Text Box 5" o:spid="_x0000_s1027" type="#_x0000_t202" style="position:absolute;left:0;text-align:left;margin-left:50.1pt;margin-top:.8pt;width:110.4pt;height:25.8pt;z-index:-251653120;visibility:visible;mso-wrap-style:square;mso-width-percent:0;mso-height-percent:0;mso-wrap-distance-left:9pt;mso-wrap-distance-top:0;mso-wrap-distance-right:9pt;mso-wrap-distance-bottom:0;mso-position-horizontal:absolute;mso-position-horizontal-relative:margin;mso-position-vertical:absolute;mso-position-vertical-relative:text;mso-width-percent:0;mso-height-percent:0;mso-width-relative:margin;mso-height-relative:margin;v-text-anchor:top" o:gfxdata="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" fillcolor="white [3201]" stroked="f" strokeweight=".5pt">
                 <v:textbox>
@@ -1141,6 +1106,7 @@
       <w:r>
         <w:rPr>
           <w:noProof/>
+          <w:lang w:eastAsia="ru-RU"/>
         </w:rPr>
         <w:drawing>
           <wp:anchor distT="0" distB="0" distL="114300" distR="114300" simplePos="0" relativeHeight="251658240" behindDoc="1" locked="0" layoutInCell="1" allowOverlap="1" wp14:anchorId="4C2A82A5" wp14:editId="414A1BFF">
@@ -1176,7 +1142,7 @@
                     </pic:cNvPicPr>
                   </pic:nvPicPr>
                   <pic:blipFill>
-                    <a:blip r:embed="rId10" cstate="print">
+                    <a:blip r:embed="rId9" cstate="print">
                       <a:extLst>
                         <a:ext uri="{28A0092B-C50C-407E-A947-70E740481C1C}">
                           <a14:useLocalDpi xmlns:a14="http://schemas.microsoft.com/office/drawing/2010/main" val="0"/>
@@ -1213,13 +1179,8 @@
           </wp:anchor>
         </w:drawing>
       </w:r>
-      <w:proofErr w:type="spellStart"/>
-      <w:r>
-        <w:t>ОКВоДи</w:t>
-      </w:r>
-      <w:proofErr w:type="spellEnd"/>
-      <w:r>
-        <w:t xml:space="preserve"> умеет отображать параметры микроклимат</w:t>
+      <w:r>
+        <w:t>ОКВоДи умеет отображать параметры микроклимат</w:t>
       </w:r>
       <w:r>
         <w:t>а</w:t>
@@ -1269,6 +1230,7 @@
       <w:r>
         <w:rPr>
           <w:noProof/>
+          <w:lang w:eastAsia="ru-RU"/>
         </w:rPr>
         <mc:AlternateContent>
           <mc:Choice Requires="wps">
@@ -1354,7 +1316,7 @@
               </wp:anchor>
             </w:drawing>
           </mc:Choice>
-          <mc:Fallback>
+          <mc:Fallback xmlns:w16cid="http://schemas.microsoft.com/office/word/2016/wordml/cid" xmlns:am3d="http://schemas.microsoft.com/office/drawing/2017/model3d" xmlns:aink="http://schemas.microsoft.com/office/drawing/2016/ink" xmlns:cx8="http://schemas.microsoft.com/office/drawing/2016/5/14/chartex" xmlns:cx7="http://schemas.microsoft.com/office/drawing/2016/5/13/chartex" xmlns:cx6="http://schemas.microsoft.com/office/drawing/2016/5/12/chartex" xmlns:cx5="http://schemas.microsoft.com/office/drawing/2016/5/11/chartex" xmlns:cx4="http://schemas.microsoft.com/office/drawing/2016/5/10/chartex" xmlns:cx3="http://schemas.microsoft.com/office/drawing/2016/5/9/chartex" xmlns:cx2="http://schemas.microsoft.com/office/drawing/2015/10/21/chartex" xmlns:cx1="http://schemas.microsoft.com/office/drawing/2015/9/8/chartex">
             <w:pict>
               <v:shape w14:anchorId="78BF02E4" id="Text Box 2" o:spid="_x0000_s1028" type="#_x0000_t202" style="position:absolute;left:0;text-align:left;margin-left:330.05pt;margin-top:126.55pt;width:142.8pt;height:48.6pt;z-index:-251657216;visibility:visible;mso-wrap-style:square;mso-width-percent:0;mso-height-percent:0;mso-wrap-distance-left:9pt;mso-wrap-distance-top:0;mso-wrap-distance-right:9pt;mso-wrap-distance-bottom:0;mso-position-horizontal:absolute;mso-position-horizontal-relative:margin;mso-position-vertical:absolute;mso-position-vertical-relative:text;mso-width-percent:0;mso-height-percent:0;mso-width-relative:margin;mso-height-relative:margin;v-text-anchor:top" o:gfxdata="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" fillcolor="white [3201]" stroked="f" strokeweight=".5pt">
                 <v:textbox>
@@ -1408,13 +1370,8 @@
         <w:t>, например от времени засыпания, до будильника</w:t>
       </w:r>
       <w:r>
-        <w:t xml:space="preserve">, по умолчанию установлен с 21.00 до 09.00. Каждый час загорается следующий светодиод подсветки, таким образом яркость ночника увеличивается с наступлением утра. Отображение времени тоже </w:t>
-      </w:r>
-      <w:proofErr w:type="spellStart"/>
-      <w:r>
-        <w:t>преаттентивно</w:t>
-      </w:r>
-      <w:proofErr w:type="spellEnd"/>
+        <w:t>, по умолчанию установлен с 21.00 до 09.00. Каждый час загорается следующий светодиод подсветки, таким образом яркость ночника увеличивается с наступлением утра. Отображение времени тоже преаттентивно</w:t>
+      </w:r>
       <w:r>
         <w:t xml:space="preserve">: </w:t>
       </w:r>
@@ -1450,6 +1407,7 @@
       <w:r>
         <w:rPr>
           <w:noProof/>
+          <w:lang w:eastAsia="ru-RU"/>
         </w:rPr>
         <w:drawing>
           <wp:anchor distT="0" distB="0" distL="114300" distR="114300" simplePos="0" relativeHeight="251668480" behindDoc="1" locked="0" layoutInCell="1" allowOverlap="1" wp14:anchorId="48B92D44" wp14:editId="5BADF244">
@@ -1485,7 +1443,7 @@
                     </pic:cNvPicPr>
                   </pic:nvPicPr>
                   <pic:blipFill>
-                    <a:blip r:embed="rId11" cstate="print">
+                    <a:blip r:embed="rId10" cstate="print">
                       <a:extLst>
                         <a:ext uri="{28A0092B-C50C-407E-A947-70E740481C1C}">
                           <a14:useLocalDpi xmlns:a14="http://schemas.microsoft.com/office/drawing/2010/main" val="0"/>
@@ -1527,6 +1485,7 @@
       <w:r>
         <w:rPr>
           <w:noProof/>
+          <w:lang w:eastAsia="ru-RU"/>
         </w:rPr>
         <w:drawing>
           <wp:anchor distT="0" distB="0" distL="114300" distR="114300" simplePos="0" relativeHeight="251667456" behindDoc="1" locked="0" layoutInCell="1" allowOverlap="1" wp14:anchorId="4D5674BD" wp14:editId="3292E555">
@@ -1562,7 +1521,7 @@
                     </pic:cNvPicPr>
                   </pic:nvPicPr>
                   <pic:blipFill>
-                    <a:blip r:embed="rId12" cstate="print">
+                    <a:blip r:embed="rId11" cstate="print">
                       <a:extLst>
                         <a:ext uri="{28A0092B-C50C-407E-A947-70E740481C1C}">
                           <a14:useLocalDpi xmlns:a14="http://schemas.microsoft.com/office/drawing/2010/main" val="0"/>
@@ -1619,6 +1578,7 @@
       <w:r>
         <w:rPr>
           <w:noProof/>
+          <w:lang w:eastAsia="ru-RU"/>
         </w:rPr>
         <mc:AlternateContent>
           <mc:Choice Requires="wps">
@@ -1698,7 +1658,7 @@
               </wp:anchor>
             </w:drawing>
           </mc:Choice>
-          <mc:Fallback>
+          <mc:Fallback xmlns:w16cid="http://schemas.microsoft.com/office/word/2016/wordml/cid" xmlns:am3d="http://schemas.microsoft.com/office/drawing/2017/model3d" xmlns:aink="http://schemas.microsoft.com/office/drawing/2016/ink" xmlns:cx8="http://schemas.microsoft.com/office/drawing/2016/5/14/chartex" xmlns:cx7="http://schemas.microsoft.com/office/drawing/2016/5/13/chartex" xmlns:cx6="http://schemas.microsoft.com/office/drawing/2016/5/12/chartex" xmlns:cx5="http://schemas.microsoft.com/office/drawing/2016/5/11/chartex" xmlns:cx4="http://schemas.microsoft.com/office/drawing/2016/5/10/chartex" xmlns:cx3="http://schemas.microsoft.com/office/drawing/2016/5/9/chartex" xmlns:cx2="http://schemas.microsoft.com/office/drawing/2015/10/21/chartex" xmlns:cx1="http://schemas.microsoft.com/office/drawing/2015/9/8/chartex">
             <w:pict>
               <v:shape w14:anchorId="3C128379" id="Text Box 11" o:spid="_x0000_s1029" type="#_x0000_t202" style="position:absolute;left:0;text-align:left;margin-left:0;margin-top:1.15pt;width:411pt;height:48.6pt;z-index:-251645952;visibility:visible;mso-wrap-style:square;mso-width-percent:0;mso-height-percent:0;mso-wrap-distance-left:9pt;mso-wrap-distance-top:0;mso-wrap-distance-right:9pt;mso-wrap-distance-bottom:0;mso-position-horizontal:center;mso-position-horizontal-relative:page;mso-position-vertical:absolute;mso-position-vertical-relative:text;mso-width-percent:0;mso-height-percent:0;mso-width-relative:margin;mso-height-relative:margin;v-text-anchor:top" o:gfxdata="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" fillcolor="white [3201]" stroked="f" strokeweight=".5pt">
                 <v:textbox>
@@ -1754,15 +1714,7 @@
         <w:t xml:space="preserve">: </w:t>
       </w:r>
       <w:r>
-        <w:t xml:space="preserve">поднесите руку над </w:t>
-      </w:r>
-      <w:proofErr w:type="spellStart"/>
-      <w:r>
-        <w:t>ОКВоДи</w:t>
-      </w:r>
-      <w:proofErr w:type="spellEnd"/>
-      <w:r>
-        <w:t xml:space="preserve"> и поднимая руку вы будете увеличивать яркость и наоборот. Для полного выключения </w:t>
+        <w:t xml:space="preserve">поднесите руку над ОКВоДи и поднимая руку вы будете увеличивать яркость и наоборот. Для полного выключения </w:t>
       </w:r>
       <w:r>
         <w:t>освещения лампы</w:t>
@@ -1779,13 +1731,7 @@
         <w:ind w:firstLine="708"/>
       </w:pPr>
       <w:r>
-        <w:t>Для</w:t>
-      </w:r>
-      <w:r>
-        <w:t xml:space="preserve"> удаленного</w:t>
-      </w:r>
-      <w:r>
-        <w:t xml:space="preserve"> управление лампой на модуле </w:t>
+        <w:t xml:space="preserve">Для удаленного управление лампой на модуле </w:t>
       </w:r>
       <w:r>
         <w:rPr>
@@ -1797,22 +1743,17 @@
         <w:t xml:space="preserve">-32 </w:t>
       </w:r>
       <w:r>
-        <w:t xml:space="preserve">будет развернут веб-сервер, который позволит менять </w:t>
-      </w:r>
-      <w:r>
-        <w:t>режимы отображения параметров, включать одноцветную подсветку и эффекты. На веб-сервере будут отображаться текущие показатели микроклимата дома, графики показателей за несколько дней.</w:t>
-      </w:r>
-    </w:p>
-    <w:p>
-      <w:pPr>
-        <w:ind w:firstLine="708"/>
-      </w:pPr>
-      <w:proofErr w:type="spellStart"/>
+        <w:t>будет развернут веб-сервер, который позволит менять режимы отображения параметров, включать одноцветную подсветку и эффекты. На веб-сервере будут отображаться текущие показатели микроклимата дома, графики показателей за несколько дней.</w:t>
+      </w:r>
+    </w:p>
+    <w:p>
+      <w:pPr>
+        <w:ind w:firstLine="708"/>
+      </w:pPr>
       <w:r>
         <w:lastRenderedPageBreak/>
         <w:t>ОКВоДи</w:t>
       </w:r>
-      <w:proofErr w:type="spellEnd"/>
       <w:r>
         <w:t xml:space="preserve"> будет </w:t>
       </w:r>
@@ -1826,13 +1767,7 @@
         <w:t xml:space="preserve"> </w:t>
       </w:r>
       <w:r>
-        <w:t>“</w:t>
-      </w:r>
-      <w:r>
-        <w:t>Домовенок Кузя</w:t>
-      </w:r>
-      <w:r>
-        <w:t>”</w:t>
+        <w:t>“Домовенок Кузя”</w:t>
       </w:r>
       <w:r>
         <w:t xml:space="preserve"> Алиса будет отправлять </w:t>
@@ -1888,14 +1823,12 @@
       <w:r>
         <w:t xml:space="preserve"> </w:t>
       </w:r>
-      <w:proofErr w:type="spellStart"/>
       <w:r>
         <w:rPr>
           <w:lang w:val="en-US"/>
         </w:rPr>
         <w:t>HomeKit</w:t>
       </w:r>
-      <w:proofErr w:type="spellEnd"/>
       <w:r>
         <w:t xml:space="preserve"> </w:t>
       </w:r>
@@ -1907,30 +1840,7 @@
           <w:rFonts w:ascii="Source Sans Pro" w:hAnsi="Source Sans Pro"/>
           <w:color w:val="2C2C2C"/>
         </w:rPr>
-        <w:t xml:space="preserve">ESP </w:t>
-      </w:r>
-      <w:proofErr w:type="spellStart"/>
-      <w:r>
-        <w:rPr>
-          <w:rFonts w:ascii="Source Sans Pro" w:hAnsi="Source Sans Pro"/>
-          <w:color w:val="2C2C2C"/>
-        </w:rPr>
-        <w:t>HomeKit</w:t>
-      </w:r>
-      <w:proofErr w:type="spellEnd"/>
-      <w:r>
-        <w:rPr>
-          <w:rFonts w:ascii="Source Sans Pro" w:hAnsi="Source Sans Pro"/>
-          <w:color w:val="2C2C2C"/>
-        </w:rPr>
-        <w:t xml:space="preserve"> SDK</w:t>
-      </w:r>
-      <w:r>
-        <w:rPr>
-          <w:rFonts w:ascii="Source Sans Pro" w:hAnsi="Source Sans Pro"/>
-          <w:color w:val="2C2C2C"/>
-        </w:rPr>
-        <w:t>.</w:t>
+        <w:t>ESP HomeKit SDK.</w:t>
       </w:r>
     </w:p>
     <w:p>
@@ -1944,29 +1854,10 @@
         <w:t xml:space="preserve">другими устройствами умного </w:t>
       </w:r>
       <w:r>
-        <w:t xml:space="preserve">дома, </w:t>
-      </w:r>
-      <w:proofErr w:type="spellStart"/>
-      <w:r>
-        <w:t>ОКВоДи</w:t>
-      </w:r>
-      <w:proofErr w:type="spellEnd"/>
-      <w:r>
-        <w:t xml:space="preserve"> сможет работать и как информационный модуль, и как </w:t>
-      </w:r>
-      <w:r>
-        <w:t>управляющий</w:t>
-      </w:r>
-      <w:r>
-        <w:t xml:space="preserve">. </w:t>
-      </w:r>
-      <w:proofErr w:type="spellStart"/>
-      <w:r>
-        <w:t>ОКВоДи</w:t>
-      </w:r>
-      <w:proofErr w:type="spellEnd"/>
-      <w:r>
-        <w:t xml:space="preserve"> будет получать информацию от других датчиков и так же отображать ее цветом светодиодов. Например, датчик энергопотребления будет сообщать свои данные лампе, а та в свою очередь будет отображать</w:t>
+        <w:t>дома, ОКВоДи</w:t>
+      </w:r>
+      <w:r>
+        <w:t xml:space="preserve"> сможет работать и как информационный модуль, и как управляющий. ОКВоДи будет получать информацию от других датчиков и так же отображать ее цветом светодиодов. Например, датчик энергопотребления будет сообщать свои данные лампе, а та в свою очередь будет отображать</w:t>
       </w:r>
       <w:r>
         <w:t xml:space="preserve"> их, для контроля за энергопотреблением в реальном времени, или отображать </w:t>
@@ -1984,23 +1875,7 @@
         <w:t>2</w:t>
       </w:r>
       <w:r>
-        <w:t xml:space="preserve">, </w:t>
-      </w:r>
-      <w:proofErr w:type="spellStart"/>
-      <w:r>
-        <w:t>ОКВоДи</w:t>
-      </w:r>
-      <w:proofErr w:type="spellEnd"/>
-      <w:r>
-        <w:t xml:space="preserve"> сможет открывать окна или включать </w:t>
-      </w:r>
-      <w:proofErr w:type="spellStart"/>
-      <w:r>
-        <w:t>бризер</w:t>
-      </w:r>
-      <w:proofErr w:type="spellEnd"/>
-      <w:r>
-        <w:t>.</w:t>
+        <w:t>, ОКВоДи сможет открывать окна или включать бризер.</w:t>
       </w:r>
       <w:r>
         <w:t xml:space="preserve"> Общение между модулями будет реализовано с помощью </w:t>
@@ -2044,16 +1919,8 @@
         <w:rPr>
           <w:highlight w:val="yellow"/>
         </w:rPr>
-        <w:t xml:space="preserve">// перейти к архитектуре </w:t>
-      </w:r>
-      <w:proofErr w:type="spellStart"/>
-      <w:r>
-        <w:rPr>
-          <w:highlight w:val="yellow"/>
-        </w:rPr>
-        <w:t>устройсва</w:t>
-      </w:r>
-      <w:proofErr w:type="spellEnd"/>
+        <w:t>// перейти к архитектуре устройсва</w:t>
+      </w:r>
     </w:p>
     <w:p>
       <w:pPr>
@@ -2070,6 +1937,7 @@
       <w:r>
         <w:rPr>
           <w:noProof/>
+          <w:lang w:eastAsia="ru-RU"/>
         </w:rPr>
         <w:drawing>
           <wp:anchor distT="0" distB="0" distL="114300" distR="114300" simplePos="0" relativeHeight="251671552" behindDoc="1" locked="0" layoutInCell="1" allowOverlap="1" wp14:anchorId="0464FAD8" wp14:editId="1551066F">
@@ -2105,7 +1973,7 @@
                     </pic:cNvPicPr>
                   </pic:nvPicPr>
                   <pic:blipFill rotWithShape="1">
-                    <a:blip r:embed="rId13" cstate="print">
+                    <a:blip r:embed="rId12" cstate="print">
                       <a:extLst>
                         <a:ext uri="{28A0092B-C50C-407E-A947-70E740481C1C}">
                           <a14:useLocalDpi xmlns:a14="http://schemas.microsoft.com/office/drawing/2010/main" val="0"/>
@@ -2146,15 +2014,7 @@
         </w:drawing>
       </w:r>
       <w:r>
-        <w:t xml:space="preserve">Уже имеется прототип </w:t>
-      </w:r>
-      <w:proofErr w:type="spellStart"/>
-      <w:r>
-        <w:t>ОКВоДи</w:t>
-      </w:r>
-      <w:proofErr w:type="spellEnd"/>
-      <w:r>
-        <w:t xml:space="preserve"> – умная лампа </w:t>
+        <w:t xml:space="preserve">Уже имеется прототип ОКВоДи – умная лампа </w:t>
       </w:r>
       <w:r>
         <w:rPr>
@@ -2180,14 +2040,12 @@
       <w:r>
         <w:t xml:space="preserve"> </w:t>
       </w:r>
-      <w:proofErr w:type="spellStart"/>
       <w:r>
         <w:rPr>
           <w:lang w:val="en-US"/>
         </w:rPr>
         <w:t>WiFi</w:t>
       </w:r>
-      <w:proofErr w:type="spellEnd"/>
       <w:r>
         <w:t xml:space="preserve"> </w:t>
       </w:r>
@@ -2262,6 +2120,7 @@
       <w:r>
         <w:rPr>
           <w:noProof/>
+          <w:lang w:eastAsia="ru-RU"/>
         </w:rPr>
         <mc:AlternateContent>
           <mc:Choice Requires="wps">
@@ -2339,7 +2198,7 @@
               </wp:anchor>
             </w:drawing>
           </mc:Choice>
-          <mc:Fallback>
+          <mc:Fallback xmlns:w16cid="http://schemas.microsoft.com/office/word/2016/wordml/cid" xmlns:am3d="http://schemas.microsoft.com/office/drawing/2017/model3d" xmlns:aink="http://schemas.microsoft.com/office/drawing/2016/ink" xmlns:cx8="http://schemas.microsoft.com/office/drawing/2016/5/14/chartex" xmlns:cx7="http://schemas.microsoft.com/office/drawing/2016/5/13/chartex" xmlns:cx6="http://schemas.microsoft.com/office/drawing/2016/5/12/chartex" xmlns:cx5="http://schemas.microsoft.com/office/drawing/2016/5/11/chartex" xmlns:cx4="http://schemas.microsoft.com/office/drawing/2016/5/10/chartex" xmlns:cx3="http://schemas.microsoft.com/office/drawing/2016/5/9/chartex" xmlns:cx2="http://schemas.microsoft.com/office/drawing/2015/10/21/chartex" xmlns:cx1="http://schemas.microsoft.com/office/drawing/2015/9/8/chartex">
             <w:pict>
               <v:shape w14:anchorId="67D89146" id="Text Box 9" o:spid="_x0000_s1030" type="#_x0000_t202" style="position:absolute;left:0;text-align:left;margin-left:0;margin-top:.6pt;width:122.4pt;height:21.6pt;z-index:251681792;visibility:visible;mso-wrap-style:square;mso-width-percent:0;mso-height-percent:0;mso-wrap-distance-left:9pt;mso-wrap-distance-top:0;mso-wrap-distance-right:9pt;mso-wrap-distance-bottom:0;mso-position-horizontal:center;mso-position-horizontal-relative:page;mso-position-vertical:absolute;mso-position-vertical-relative:text;mso-width-percent:0;mso-height-percent:0;mso-width-relative:margin;mso-height-relative:margin;v-text-anchor:top" o:gfxdata="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" fillcolor="white [3201]" strokecolor="white [3212]" strokeweight=".5pt">
                 <v:textbox>
@@ -2472,24 +2331,14 @@
       <w:r>
         <w:t xml:space="preserve">. Поэтому я решил доработать </w:t>
       </w:r>
-      <w:proofErr w:type="spellStart"/>
       <w:r>
         <w:rPr>
           <w:lang w:val="en-US"/>
         </w:rPr>
         <w:t>AmbientOrb</w:t>
       </w:r>
-      <w:proofErr w:type="spellEnd"/>
-      <w:r>
-        <w:t xml:space="preserve">, сделать его более функциональным, полезным и совместить с другими устройствами умного дома. Так и родилась идея </w:t>
-      </w:r>
-      <w:proofErr w:type="spellStart"/>
-      <w:r>
-        <w:t>ОКВоДи</w:t>
-      </w:r>
-      <w:proofErr w:type="spellEnd"/>
-      <w:r>
-        <w:t>!</w:t>
+      <w:r>
+        <w:t>, сделать его более функциональным, полезным и совместить с другими устройствами умного дома. Так и родилась идея ОКВоДи!</w:t>
       </w:r>
     </w:p>
     <w:p>
@@ -2502,6 +2351,7 @@
       <w:r>
         <w:rPr>
           <w:noProof/>
+          <w:lang w:eastAsia="ru-RU"/>
         </w:rPr>
         <w:drawing>
           <wp:anchor distT="0" distB="0" distL="114300" distR="114300" simplePos="0" relativeHeight="251674624" behindDoc="0" locked="0" layoutInCell="1" allowOverlap="1" wp14:anchorId="092A157F" wp14:editId="7DD86157">
@@ -2537,7 +2387,7 @@
                     </pic:cNvPicPr>
                   </pic:nvPicPr>
                   <pic:blipFill rotWithShape="1">
-                    <a:blip r:embed="rId14" cstate="print">
+                    <a:blip r:embed="rId13" cstate="print">
                       <a:extLst>
                         <a:ext uri="{28A0092B-C50C-407E-A947-70E740481C1C}">
                           <a14:useLocalDpi xmlns:a14="http://schemas.microsoft.com/office/drawing/2010/main" val="0"/>
@@ -2580,6 +2430,7 @@
       <w:r>
         <w:rPr>
           <w:noProof/>
+          <w:lang w:eastAsia="ru-RU"/>
         </w:rPr>
         <w:drawing>
           <wp:anchor distT="0" distB="0" distL="114300" distR="114300" simplePos="0" relativeHeight="251673600" behindDoc="1" locked="0" layoutInCell="1" allowOverlap="1" wp14:anchorId="726841E3" wp14:editId="2FC83AC4">
@@ -2615,7 +2466,7 @@
                     </pic:cNvPicPr>
                   </pic:nvPicPr>
                   <pic:blipFill rotWithShape="1">
-                    <a:blip r:embed="rId15" cstate="print">
+                    <a:blip r:embed="rId14" cstate="print">
                       <a:extLst>
                         <a:ext uri="{28A0092B-C50C-407E-A947-70E740481C1C}">
                           <a14:useLocalDpi xmlns:a14="http://schemas.microsoft.com/office/drawing/2010/main" val="0"/>
@@ -2658,6 +2509,7 @@
       <w:r>
         <w:rPr>
           <w:noProof/>
+          <w:lang w:eastAsia="ru-RU"/>
         </w:rPr>
         <mc:AlternateContent>
           <mc:Choice Requires="wps">
@@ -2729,7 +2581,7 @@
               </wp:anchor>
             </w:drawing>
           </mc:Choice>
-          <mc:Fallback>
+          <mc:Fallback xmlns:w16cid="http://schemas.microsoft.com/office/word/2016/wordml/cid" xmlns:am3d="http://schemas.microsoft.com/office/drawing/2017/model3d" xmlns:aink="http://schemas.microsoft.com/office/drawing/2016/ink" xmlns:cx8="http://schemas.microsoft.com/office/drawing/2016/5/14/chartex" xmlns:cx7="http://schemas.microsoft.com/office/drawing/2016/5/13/chartex" xmlns:cx6="http://schemas.microsoft.com/office/drawing/2016/5/12/chartex" xmlns:cx5="http://schemas.microsoft.com/office/drawing/2016/5/11/chartex" xmlns:cx4="http://schemas.microsoft.com/office/drawing/2016/5/10/chartex" xmlns:cx3="http://schemas.microsoft.com/office/drawing/2016/5/9/chartex" xmlns:cx2="http://schemas.microsoft.com/office/drawing/2015/10/21/chartex" xmlns:cx1="http://schemas.microsoft.com/office/drawing/2015/9/8/chartex">
             <w:pict>
               <v:shape w14:anchorId="5F728D59" id="Text Box 14" o:spid="_x0000_s1031" type="#_x0000_t202" style="position:absolute;left:0;text-align:left;margin-left:212.15pt;margin-top:210.9pt;width:169.8pt;height:21.6pt;z-index:251676672;visibility:visible;mso-wrap-style:square;mso-width-percent:0;mso-height-percent:0;mso-wrap-distance-left:9pt;mso-wrap-distance-top:0;mso-wrap-distance-right:9pt;mso-wrap-distance-bottom:0;mso-position-horizontal:absolute;mso-position-horizontal-relative:page;mso-position-vertical:absolute;mso-position-vertical-relative:text;mso-width-percent:0;mso-height-percent:0;mso-width-relative:margin;mso-height-relative:margin;v-text-anchor:top" o:gfxdata="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" fillcolor="white [3201]" strokecolor="white [3212]" strokeweight=".5pt">
                 <v:textbox>
@@ -2812,6 +2664,7 @@
       <w:r>
         <w:rPr>
           <w:noProof/>
+          <w:lang w:eastAsia="ru-RU"/>
         </w:rPr>
         <mc:AlternateContent>
           <mc:Choice Requires="wps">
@@ -2857,10 +2710,7 @@
                               <w:jc w:val="center"/>
                             </w:pPr>
                             <w:r>
-                              <w:t xml:space="preserve">Датчик </w:t>
-                            </w:r>
-                            <w:r>
-                              <w:t>света</w:t>
+                              <w:t>Датчик света</w:t>
                             </w:r>
                           </w:p>
                         </w:txbxContent>
@@ -2883,7 +2733,7 @@
               </wp:anchor>
             </w:drawing>
           </mc:Choice>
-          <mc:Fallback>
+          <mc:Fallback xmlns:w16cid="http://schemas.microsoft.com/office/word/2016/wordml/cid" xmlns:am3d="http://schemas.microsoft.com/office/drawing/2017/model3d" xmlns:aink="http://schemas.microsoft.com/office/drawing/2016/ink" xmlns:cx8="http://schemas.microsoft.com/office/drawing/2016/5/14/chartex" xmlns:cx7="http://schemas.microsoft.com/office/drawing/2016/5/13/chartex" xmlns:cx6="http://schemas.microsoft.com/office/drawing/2016/5/12/chartex" xmlns:cx5="http://schemas.microsoft.com/office/drawing/2016/5/11/chartex" xmlns:cx4="http://schemas.microsoft.com/office/drawing/2016/5/10/chartex" xmlns:cx3="http://schemas.microsoft.com/office/drawing/2016/5/9/chartex" xmlns:cx2="http://schemas.microsoft.com/office/drawing/2015/10/21/chartex" xmlns:cx1="http://schemas.microsoft.com/office/drawing/2015/9/8/chartex">
             <w:pict>
               <v:shape w14:anchorId="32CEAF06" id="Text Box 16" o:spid="_x0000_s1032" type="#_x0000_t202" style="position:absolute;margin-left:0;margin-top:207pt;width:169.8pt;height:21.6pt;z-index:251679744;visibility:visible;mso-wrap-style:square;mso-width-percent:0;mso-height-percent:0;mso-wrap-distance-left:9pt;mso-wrap-distance-top:0;mso-wrap-distance-right:9pt;mso-wrap-distance-bottom:0;mso-position-horizontal:center;mso-position-horizontal-relative:margin;mso-position-vertical:absolute;mso-position-vertical-relative:text;mso-width-percent:0;mso-height-percent:0;mso-width-relative:margin;mso-height-relative:margin;v-text-anchor:top" o:gfxdata="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" fillcolor="white [3201]" strokecolor="white [3212]" strokeweight=".5pt">
                 <v:textbox>
@@ -2910,7 +2760,7 @@
       <w:r>
         <w:rPr>
           <w:noProof/>
-          <w:lang w:val="en-US"/>
+          <w:lang w:eastAsia="ru-RU"/>
         </w:rPr>
         <w:drawing>
           <wp:anchor distT="0" distB="0" distL="114300" distR="114300" simplePos="0" relativeHeight="251677696" behindDoc="1" locked="0" layoutInCell="1" allowOverlap="1" wp14:anchorId="156E9671" wp14:editId="1B9C6555">
@@ -2946,7 +2796,7 @@
                     </pic:cNvPicPr>
                   </pic:nvPicPr>
                   <pic:blipFill rotWithShape="1">
-                    <a:blip r:embed="rId16" cstate="print">
+                    <a:blip r:embed="rId15" cstate="print">
                       <a:extLst>
                         <a:ext uri="{28A0092B-C50C-407E-A947-70E740481C1C}">
                           <a14:useLocalDpi xmlns:a14="http://schemas.microsoft.com/office/drawing/2010/main" val="0"/>
@@ -3042,14 +2892,12 @@
       <w:r>
         <w:t xml:space="preserve">Все эти устройства подключены к домашней сети </w:t>
       </w:r>
-      <w:proofErr w:type="spellStart"/>
       <w:r>
         <w:rPr>
           <w:lang w:val="en-US"/>
         </w:rPr>
         <w:t>WiFi</w:t>
       </w:r>
-      <w:proofErr w:type="spellEnd"/>
       <w:r>
         <w:t xml:space="preserve">, датчики отправляют свои данные на </w:t>
       </w:r>
@@ -3212,17 +3060,16 @@
       <w:r>
         <w:t xml:space="preserve"> доступно на Яндекс Диске </w:t>
       </w:r>
+      <w:bookmarkStart w:id="4" w:name="_GoBack"/>
       <w:r>
         <w:t>https://disk.yandex.ru/i/SMD_wlGtvY4n-g</w:t>
       </w:r>
       <w:r>
         <w:t>.</w:t>
       </w:r>
-    </w:p>
-    <w:p>
-      <w:bookmarkStart w:id="2" w:name="_GoBack"/>
-      <w:bookmarkEnd w:id="2"/>
-    </w:p>
+      <w:bookmarkEnd w:id="4"/>
+    </w:p>
+    <w:p/>
     <w:sectPr>
       <w:pgSz w:w="11906" w:h="16838"/>
       <w:pgMar w:top="1134" w:right="850" w:bottom="1134" w:left="1701" w:header="708" w:footer="708" w:gutter="0"/>
@@ -3234,7 +3081,7 @@
 </file>
 
 <file path=word/comments.xml><?xml version="1.0" encoding="utf-8"?>
-<w:comments xmlns:wpc="http://schemas.microsoft.com/office/word/2010/wordprocessingCanvas" xmlns:cx="http://schemas.microsoft.com/office/drawing/2014/chartex" xmlns:cx1="http://schemas.microsoft.com/office/drawing/2015/9/8/chartex" xmlns:cx2="http://schemas.microsoft.com/office/drawing/2015/10/21/chartex" xmlns:cx3="http://schemas.microsoft.com/office/drawing/2016/5/9/chartex" xmlns:cx4="http://schemas.microsoft.com/office/drawing/2016/5/10/chartex" xmlns:cx5="http://schemas.microsoft.com/office/drawing/2016/5/11/chartex" xmlns:cx6="http://schemas.microsoft.com/office/drawing/2016/5/12/chartex" xmlns:cx7="http://schemas.microsoft.com/office/drawing/2016/5/13/chartex" xmlns:cx8="http://schemas.microsoft.com/office/drawing/2016/5/14/chartex" xmlns:mc="http://schemas.openxmlformats.org/markup-compatibility/2006" xmlns:aink="http://schemas.microsoft.com/office/drawing/2016/ink" xmlns:am3d="http://schemas.microsoft.com/office/drawing/2017/model3d" xmlns:o="urn:schemas-microsoft-com:office:office" xmlns:r="http://schemas.openxmlformats.org/officeDocument/2006/relationships" xmlns:m="http://schemas.openxmlformats.org/officeDocument/2006/math" xmlns:v="urn:schemas-microsoft-com:vml" xmlns:wp14="http://schemas.microsoft.com/office/word/2010/wordprocessingDrawing" xmlns:wp="http://schemas.openxmlformats.org/drawingml/2006/wordprocessingDrawing" xmlns:w10="urn:schemas-microsoft-com:office:word" xmlns:w="http://schemas.openxmlformats.org/wordprocessingml/2006/main" xmlns:w14="http://schemas.microsoft.com/office/word/2010/wordml" xmlns:w15="http://schemas.microsoft.com/office/word/2012/wordml" xmlns:w16cid="http://schemas.microsoft.com/office/word/2016/wordml/cid" xmlns:w16se="http://schemas.microsoft.com/office/word/2015/wordml/symex" xmlns:wpg="http://schemas.microsoft.com/office/word/2010/wordprocessingGroup" xmlns:wpi="http://schemas.microsoft.com/office/word/2010/wordprocessingInk" xmlns:wne="http://schemas.microsoft.com/office/word/2006/wordml" xmlns:wps="http://schemas.microsoft.com/office/word/2010/wordprocessingShape" mc:Ignorable="w14 w15 w16se w16cid wp14">
+<w:comments xmlns:wpc="http://schemas.microsoft.com/office/word/2010/wordprocessingCanvas" xmlns:cx="http://schemas.microsoft.com/office/drawing/2014/chartex" xmlns:mc="http://schemas.openxmlformats.org/markup-compatibility/2006" xmlns:o="urn:schemas-microsoft-com:office:office" xmlns:r="http://schemas.openxmlformats.org/officeDocument/2006/relationships" xmlns:m="http://schemas.openxmlformats.org/officeDocument/2006/math" xmlns:v="urn:schemas-microsoft-com:vml" xmlns:wp14="http://schemas.microsoft.com/office/word/2010/wordprocessingDrawing" xmlns:wp="http://schemas.openxmlformats.org/drawingml/2006/wordprocessingDrawing" xmlns:w10="urn:schemas-microsoft-com:office:word" xmlns:w="http://schemas.openxmlformats.org/wordprocessingml/2006/main" xmlns:w14="http://schemas.microsoft.com/office/word/2010/wordml" xmlns:w15="http://schemas.microsoft.com/office/word/2012/wordml" xmlns:w16se="http://schemas.microsoft.com/office/word/2015/wordml/symex" xmlns:wpg="http://schemas.microsoft.com/office/word/2010/wordprocessingGroup" xmlns:wpi="http://schemas.microsoft.com/office/word/2010/wordprocessingInk" xmlns:wne="http://schemas.microsoft.com/office/word/2006/wordml" xmlns:wps="http://schemas.microsoft.com/office/word/2010/wordprocessingShape" mc:Ignorable="w14 w15 w16se wp14">
   <w:comment w:id="0" w:author="Ilya" w:date="2021-06-11T21:56:00Z" w:initials="I">
     <w:p>
       <w:pPr>
@@ -3253,25 +3100,22 @@
         <w:t>“</w:t>
       </w:r>
       <w:r>
-        <w:t xml:space="preserve">на </w:t>
-      </w:r>
-      <w:r>
-        <w:t xml:space="preserve">устройстве, которое сделал мой </w:t>
-      </w:r>
-      <w:proofErr w:type="gramStart"/>
-      <w:r>
-        <w:t>брат</w:t>
+        <w:t>на устройстве, которое сделал мой брат</w:t>
       </w:r>
       <w:r>
         <w:t xml:space="preserve"> ”</w:t>
       </w:r>
-      <w:proofErr w:type="gramEnd"/>
       <w:r>
         <w:t>?</w:t>
       </w:r>
     </w:p>
+    <w:p>
+      <w:pPr>
+        <w:pStyle w:val="CommentText"/>
+      </w:pPr>
+    </w:p>
   </w:comment>
-  <w:comment w:id="1" w:author="Ilya" w:date="2021-06-11T22:30:00Z" w:initials="I">
+  <w:comment w:id="1" w:author="ViorIDE" w:date="2021-06-12T00:31:00Z" w:initials="V">
     <w:p>
       <w:pPr>
         <w:pStyle w:val="CommentText"/>
@@ -3283,7 +3127,39 @@
         <w:annotationRef/>
       </w:r>
       <w:r>
+        <w:t>да</w:t>
+      </w:r>
+    </w:p>
+  </w:comment>
+  <w:comment w:id="2" w:author="Ilya" w:date="2021-06-11T22:30:00Z" w:initials="I">
+    <w:p>
+      <w:pPr>
+        <w:pStyle w:val="CommentText"/>
+      </w:pPr>
+      <w:r>
+        <w:rPr>
+          <w:rStyle w:val="CommentReference"/>
+        </w:rPr>
+        <w:annotationRef/>
+      </w:r>
+      <w:r>
         <w:t>Стоит так написать?</w:t>
+      </w:r>
+    </w:p>
+  </w:comment>
+  <w:comment w:id="3" w:author="ViorIDE" w:date="2021-06-12T00:30:00Z" w:initials="V">
+    <w:p>
+      <w:pPr>
+        <w:pStyle w:val="CommentText"/>
+      </w:pPr>
+      <w:r>
+        <w:rPr>
+          <w:rStyle w:val="CommentReference"/>
+        </w:rPr>
+        <w:annotationRef/>
+      </w:r>
+      <w:r>
+        <w:t>Думаю да</w:t>
       </w:r>
     </w:p>
   </w:comment>
@@ -3291,9 +3167,11 @@
 </file>
 
 <file path=word/commentsExtended.xml><?xml version="1.0" encoding="utf-8"?>
-<w15:commentsEx xmlns:wpc="http://schemas.microsoft.com/office/word/2010/wordprocessingCanvas" xmlns:cx="http://schemas.microsoft.com/office/drawing/2014/chartex" xmlns:cx1="http://schemas.microsoft.com/office/drawing/2015/9/8/chartex" xmlns:cx2="http://schemas.microsoft.com/office/drawing/2015/10/21/chartex" xmlns:cx3="http://schemas.microsoft.com/office/drawing/2016/5/9/chartex" xmlns:cx4="http://schemas.microsoft.com/office/drawing/2016/5/10/chartex" xmlns:cx5="http://schemas.microsoft.com/office/drawing/2016/5/11/chartex" xmlns:cx6="http://schemas.microsoft.com/office/drawing/2016/5/12/chartex" xmlns:cx7="http://schemas.microsoft.com/office/drawing/2016/5/13/chartex" xmlns:cx8="http://schemas.microsoft.com/office/drawing/2016/5/14/chartex" xmlns:mc="http://schemas.openxmlformats.org/markup-compatibility/2006" xmlns:aink="http://schemas.microsoft.com/office/drawing/2016/ink" xmlns:am3d="http://schemas.microsoft.com/office/drawing/2017/model3d" xmlns:o="urn:schemas-microsoft-com:office:office" xmlns:r="http://schemas.openxmlformats.org/officeDocument/2006/relationships" xmlns:m="http://schemas.openxmlformats.org/officeDocument/2006/math" xmlns:v="urn:schemas-microsoft-com:vml" xmlns:wp14="http://schemas.microsoft.com/office/word/2010/wordprocessingDrawing" xmlns:wp="http://schemas.openxmlformats.org/drawingml/2006/wordprocessingDrawing" xmlns:w10="urn:schemas-microsoft-com:office:word" xmlns:w="http://schemas.openxmlformats.org/wordprocessingml/2006/main" xmlns:w14="http://schemas.microsoft.com/office/word/2010/wordml" xmlns:w15="http://schemas.microsoft.com/office/word/2012/wordml" xmlns:w16cid="http://schemas.microsoft.com/office/word/2016/wordml/cid" xmlns:w16se="http://schemas.microsoft.com/office/word/2015/wordml/symex" xmlns:wpg="http://schemas.microsoft.com/office/word/2010/wordprocessingGroup" xmlns:wpi="http://schemas.microsoft.com/office/word/2010/wordprocessingInk" xmlns:wne="http://schemas.microsoft.com/office/word/2006/wordml" xmlns:wps="http://schemas.microsoft.com/office/word/2010/wordprocessingShape" mc:Ignorable="w14 w15 w16se w16cid wp14">
-  <w15:commentEx w15:paraId="31367C44" w15:done="0"/>
+<w15:commentsEx xmlns:wpc="http://schemas.microsoft.com/office/word/2010/wordprocessingCanvas" xmlns:cx="http://schemas.microsoft.com/office/drawing/2014/chartex" xmlns:mc="http://schemas.openxmlformats.org/markup-compatibility/2006" xmlns:o="urn:schemas-microsoft-com:office:office" xmlns:r="http://schemas.openxmlformats.org/officeDocument/2006/relationships" xmlns:m="http://schemas.openxmlformats.org/officeDocument/2006/math" xmlns:v="urn:schemas-microsoft-com:vml" xmlns:wp14="http://schemas.microsoft.com/office/word/2010/wordprocessingDrawing" xmlns:wp="http://schemas.openxmlformats.org/drawingml/2006/wordprocessingDrawing" xmlns:w10="urn:schemas-microsoft-com:office:word" xmlns:w="http://schemas.openxmlformats.org/wordprocessingml/2006/main" xmlns:w14="http://schemas.microsoft.com/office/word/2010/wordml" xmlns:w15="http://schemas.microsoft.com/office/word/2012/wordml" xmlns:w16se="http://schemas.microsoft.com/office/word/2015/wordml/symex" xmlns:wpg="http://schemas.microsoft.com/office/word/2010/wordprocessingGroup" xmlns:wpi="http://schemas.microsoft.com/office/word/2010/wordprocessingInk" xmlns:wne="http://schemas.microsoft.com/office/word/2006/wordml" xmlns:wps="http://schemas.microsoft.com/office/word/2010/wordprocessingShape" mc:Ignorable="w14 w15 w16se wp14">
+  <w15:commentEx w15:paraId="4D9EF3B8" w15:done="0"/>
+  <w15:commentEx w15:paraId="23F234FA" w15:paraIdParent="4D9EF3B8" w15:done="0"/>
   <w15:commentEx w15:paraId="7E266423" w15:done="0"/>
+  <w15:commentEx w15:paraId="11B8CAC0" w15:paraIdParent="7E266423" w15:done="0"/>
 </w15:commentsEx>
 </file>
 
@@ -3305,7 +3183,7 @@
 </file>
 
 <file path=word/numbering.xml><?xml version="1.0" encoding="utf-8"?>
-<w:numbering xmlns:wpc="http://schemas.microsoft.com/office/word/2010/wordprocessingCanvas" xmlns:cx="http://schemas.microsoft.com/office/drawing/2014/chartex" xmlns:cx1="http://schemas.microsoft.com/office/drawing/2015/9/8/chartex" xmlns:cx2="http://schemas.microsoft.com/office/drawing/2015/10/21/chartex" xmlns:cx3="http://schemas.microsoft.com/office/drawing/2016/5/9/chartex" xmlns:cx4="http://schemas.microsoft.com/office/drawing/2016/5/10/chartex" xmlns:cx5="http://schemas.microsoft.com/office/drawing/2016/5/11/chartex" xmlns:cx6="http://schemas.microsoft.com/office/drawing/2016/5/12/chartex" xmlns:cx7="http://schemas.microsoft.com/office/drawing/2016/5/13/chartex" xmlns:cx8="http://schemas.microsoft.com/office/drawing/2016/5/14/chartex" xmlns:mc="http://schemas.openxmlformats.org/markup-compatibility/2006" xmlns:aink="http://schemas.microsoft.com/office/drawing/2016/ink" xmlns:am3d="http://schemas.microsoft.com/office/drawing/2017/model3d" xmlns:o="urn:schemas-microsoft-com:office:office" xmlns:r="http://schemas.openxmlformats.org/officeDocument/2006/relationships" xmlns:m="http://schemas.openxmlformats.org/officeDocument/2006/math" xmlns:v="urn:schemas-microsoft-com:vml" xmlns:wp14="http://schemas.microsoft.com/office/word/2010/wordprocessingDrawing" xmlns:wp="http://schemas.openxmlformats.org/drawingml/2006/wordprocessingDrawing" xmlns:w10="urn:schemas-microsoft-com:office:word" xmlns:w="http://schemas.openxmlformats.org/wordprocessingml/2006/main" xmlns:w14="http://schemas.microsoft.com/office/word/2010/wordml" xmlns:w15="http://schemas.microsoft.com/office/word/2012/wordml" xmlns:w16cid="http://schemas.microsoft.com/office/word/2016/wordml/cid" xmlns:w16se="http://schemas.microsoft.com/office/word/2015/wordml/symex" xmlns:wpg="http://schemas.microsoft.com/office/word/2010/wordprocessingGroup" xmlns:wpi="http://schemas.microsoft.com/office/word/2010/wordprocessingInk" xmlns:wne="http://schemas.microsoft.com/office/word/2006/wordml" xmlns:wps="http://schemas.microsoft.com/office/word/2010/wordprocessingShape" mc:Ignorable="w14 w15 w16se w16cid wp14">
+<w:numbering xmlns:wpc="http://schemas.microsoft.com/office/word/2010/wordprocessingCanvas" xmlns:cx="http://schemas.microsoft.com/office/drawing/2014/chartex" xmlns:mc="http://schemas.openxmlformats.org/markup-compatibility/2006" xmlns:o="urn:schemas-microsoft-com:office:office" xmlns:r="http://schemas.openxmlformats.org/officeDocument/2006/relationships" xmlns:m="http://schemas.openxmlformats.org/officeDocument/2006/math" xmlns:v="urn:schemas-microsoft-com:vml" xmlns:wp14="http://schemas.microsoft.com/office/word/2010/wordprocessingDrawing" xmlns:wp="http://schemas.openxmlformats.org/drawingml/2006/wordprocessingDrawing" xmlns:w10="urn:schemas-microsoft-com:office:word" xmlns:w="http://schemas.openxmlformats.org/wordprocessingml/2006/main" xmlns:w14="http://schemas.microsoft.com/office/word/2010/wordml" xmlns:w15="http://schemas.microsoft.com/office/word/2012/wordml" xmlns:w16se="http://schemas.microsoft.com/office/word/2015/wordml/symex" xmlns:wpg="http://schemas.microsoft.com/office/word/2010/wordprocessingGroup" xmlns:wpi="http://schemas.microsoft.com/office/word/2010/wordprocessingInk" xmlns:wne="http://schemas.microsoft.com/office/word/2006/wordml" xmlns:wps="http://schemas.microsoft.com/office/word/2010/wordprocessingShape" mc:Ignorable="w14 w15 w16se wp14">
   <w:abstractNum w:abstractNumId="0" w15:restartNumberingAfterBreak="0">
     <w:nsid w:val="0FB00AC0"/>
     <w:multiLevelType w:val="hybridMultilevel"/>
@@ -3634,15 +3512,18 @@
 </file>
 
 <file path=word/people.xml><?xml version="1.0" encoding="utf-8"?>
-<w15:people xmlns:wpc="http://schemas.microsoft.com/office/word/2010/wordprocessingCanvas" xmlns:cx="http://schemas.microsoft.com/office/drawing/2014/chartex" xmlns:cx1="http://schemas.microsoft.com/office/drawing/2015/9/8/chartex" xmlns:cx2="http://schemas.microsoft.com/office/drawing/2015/10/21/chartex" xmlns:cx3="http://schemas.microsoft.com/office/drawing/2016/5/9/chartex" xmlns:cx4="http://schemas.microsoft.com/office/drawing/2016/5/10/chartex" xmlns:cx5="http://schemas.microsoft.com/office/drawing/2016/5/11/chartex" xmlns:cx6="http://schemas.microsoft.com/office/drawing/2016/5/12/chartex" xmlns:cx7="http://schemas.microsoft.com/office/drawing/2016/5/13/chartex" xmlns:cx8="http://schemas.microsoft.com/office/drawing/2016/5/14/chartex" xmlns:mc="http://schemas.openxmlformats.org/markup-compatibility/2006" xmlns:aink="http://schemas.microsoft.com/office/drawing/2016/ink" xmlns:am3d="http://schemas.microsoft.com/office/drawing/2017/model3d" xmlns:o="urn:schemas-microsoft-com:office:office" xmlns:r="http://schemas.openxmlformats.org/officeDocument/2006/relationships" xmlns:m="http://schemas.openxmlformats.org/officeDocument/2006/math" xmlns:v="urn:schemas-microsoft-com:vml" xmlns:wp14="http://schemas.microsoft.com/office/word/2010/wordprocessingDrawing" xmlns:wp="http://schemas.openxmlformats.org/drawingml/2006/wordprocessingDrawing" xmlns:w10="urn:schemas-microsoft-com:office:word" xmlns:w="http://schemas.openxmlformats.org/wordprocessingml/2006/main" xmlns:w14="http://schemas.microsoft.com/office/word/2010/wordml" xmlns:w15="http://schemas.microsoft.com/office/word/2012/wordml" xmlns:w16cid="http://schemas.microsoft.com/office/word/2016/wordml/cid" xmlns:w16se="http://schemas.microsoft.com/office/word/2015/wordml/symex" xmlns:wpg="http://schemas.microsoft.com/office/word/2010/wordprocessingGroup" xmlns:wpi="http://schemas.microsoft.com/office/word/2010/wordprocessingInk" xmlns:wne="http://schemas.microsoft.com/office/word/2006/wordml" xmlns:wps="http://schemas.microsoft.com/office/word/2010/wordprocessingShape" mc:Ignorable="w14 w15 w16se w16cid wp14">
+<w15:people xmlns:wpc="http://schemas.microsoft.com/office/word/2010/wordprocessingCanvas" xmlns:cx="http://schemas.microsoft.com/office/drawing/2014/chartex" xmlns:mc="http://schemas.openxmlformats.org/markup-compatibility/2006" xmlns:o="urn:schemas-microsoft-com:office:office" xmlns:r="http://schemas.openxmlformats.org/officeDocument/2006/relationships" xmlns:m="http://schemas.openxmlformats.org/officeDocument/2006/math" xmlns:v="urn:schemas-microsoft-com:vml" xmlns:wp14="http://schemas.microsoft.com/office/word/2010/wordprocessingDrawing" xmlns:wp="http://schemas.openxmlformats.org/drawingml/2006/wordprocessingDrawing" xmlns:w10="urn:schemas-microsoft-com:office:word" xmlns:w="http://schemas.openxmlformats.org/wordprocessingml/2006/main" xmlns:w14="http://schemas.microsoft.com/office/word/2010/wordml" xmlns:w15="http://schemas.microsoft.com/office/word/2012/wordml" xmlns:w16se="http://schemas.microsoft.com/office/word/2015/wordml/symex" xmlns:wpg="http://schemas.microsoft.com/office/word/2010/wordprocessingGroup" xmlns:wpi="http://schemas.microsoft.com/office/word/2010/wordprocessingInk" xmlns:wne="http://schemas.microsoft.com/office/word/2006/wordml" xmlns:wps="http://schemas.microsoft.com/office/word/2010/wordprocessingShape" mc:Ignorable="w14 w15 w16se wp14">
   <w15:person w15:author="Ilya">
     <w15:presenceInfo w15:providerId="None" w15:userId="Ilya"/>
+  </w15:person>
+  <w15:person w15:author="ViorIDE">
+    <w15:presenceInfo w15:providerId="None" w15:userId="ViorIDE"/>
   </w15:person>
 </w15:people>
 </file>
 
 <file path=word/styles.xml><?xml version="1.0" encoding="utf-8"?>
-<w:styles xmlns:mc="http://schemas.openxmlformats.org/markup-compatibility/2006" xmlns:r="http://schemas.openxmlformats.org/officeDocument/2006/relationships" xmlns:w="http://schemas.openxmlformats.org/wordprocessingml/2006/main" xmlns:w14="http://schemas.microsoft.com/office/word/2010/wordml" xmlns:w15="http://schemas.microsoft.com/office/word/2012/wordml" xmlns:w16cid="http://schemas.microsoft.com/office/word/2016/wordml/cid" xmlns:w16se="http://schemas.microsoft.com/office/word/2015/wordml/symex" mc:Ignorable="w14 w15 w16se w16cid">
+<w:styles xmlns:mc="http://schemas.openxmlformats.org/markup-compatibility/2006" xmlns:r="http://schemas.openxmlformats.org/officeDocument/2006/relationships" xmlns:w="http://schemas.openxmlformats.org/wordprocessingml/2006/main" xmlns:w14="http://schemas.microsoft.com/office/word/2010/wordml" xmlns:w15="http://schemas.microsoft.com/office/word/2012/wordml" xmlns:w16se="http://schemas.microsoft.com/office/word/2015/wordml/symex" mc:Ignorable="w14 w15 w16se">
   <w:docDefaults>
     <w:rPrDefault>
       <w:rPr>
@@ -3658,7 +3539,7 @@
       </w:pPr>
     </w:pPrDefault>
   </w:docDefaults>
-  <w:latentStyles w:defLockedState="0" w:defUIPriority="99" w:defSemiHidden="0" w:defUnhideWhenUsed="0" w:defQFormat="0" w:count="377">
+  <w:latentStyles w:defLockedState="0" w:defUIPriority="99" w:defSemiHidden="0" w:defUnhideWhenUsed="0" w:defQFormat="0" w:count="371">
     <w:lsdException w:name="Normal" w:uiPriority="0" w:qFormat="1"/>
     <w:lsdException w:name="heading 1" w:uiPriority="9" w:qFormat="1"/>
     <w:lsdException w:name="heading 2" w:semiHidden="1" w:uiPriority="9" w:unhideWhenUsed="1" w:qFormat="1"/>
@@ -4030,12 +3911,6 @@
     <w:lsdException w:name="List Table 5 Dark Accent 6" w:uiPriority="50"/>
     <w:lsdException w:name="List Table 6 Colorful Accent 6" w:uiPriority="51"/>
     <w:lsdException w:name="List Table 7 Colorful Accent 6" w:uiPriority="52"/>
-    <w:lsdException w:name="Mention" w:semiHidden="1" w:unhideWhenUsed="1"/>
-    <w:lsdException w:name="Smart Hyperlink" w:semiHidden="1" w:unhideWhenUsed="1"/>
-    <w:lsdException w:name="Hashtag" w:semiHidden="1" w:unhideWhenUsed="1"/>
-    <w:lsdException w:name="Unresolved Mention" w:semiHidden="1" w:unhideWhenUsed="1"/>
-    <w:lsdException w:name="Smart Link" w:semiHidden="1" w:unhideWhenUsed="1"/>
-    <w:lsdException w:name="Smart Link Error" w:semiHidden="1" w:unhideWhenUsed="1"/>
   </w:latentStyles>
   <w:style w:type="paragraph" w:default="1" w:styleId="Normal">
     <w:name w:val="Normal"/>

</xml_diff>

<commit_message>
added sensors parameters, described working modes
</commit_message>
<xml_diff>
--- a/Data/Article/ArticleToGS_LabsContest.docx
+++ b/Data/Article/ArticleToGS_LabsContest.docx
@@ -7,8 +7,13 @@
         <w:pStyle w:val="Title"/>
         <w:jc w:val="center"/>
       </w:pPr>
-      <w:r>
-        <w:t>ОКВоДи: отображатель качества воздуха дома и так далее</w:t>
+      <w:proofErr w:type="spellStart"/>
+      <w:r>
+        <w:t>ОКВоДи</w:t>
+      </w:r>
+      <w:proofErr w:type="spellEnd"/>
+      <w:r>
+        <w:t>: отображатель качества воздуха дома и так далее</w:t>
       </w:r>
     </w:p>
     <w:p>
@@ -59,8 +64,13 @@
       <w:pPr>
         <w:ind w:firstLine="708"/>
       </w:pPr>
-      <w:r>
-        <w:t xml:space="preserve">ОКВоДи </w:t>
+      <w:proofErr w:type="spellStart"/>
+      <w:r>
+        <w:t>ОКВоДи</w:t>
+      </w:r>
+      <w:proofErr w:type="spellEnd"/>
+      <w:r>
+        <w:t xml:space="preserve"> </w:t>
       </w:r>
       <w:r>
         <w:t>–</w:t>
@@ -127,7 +137,23 @@
         <w:t>PPM</w:t>
       </w:r>
       <w:r>
-        <w:t xml:space="preserve">, а количество летучей органики (формальдегиды, ацетон, этанол и т.д.)  измеряется в микрограммах на кубический метр. ОКВоДи позволяет моментально и понятно отображать информацию о качестве воздуха, за счет ее отображения цветом: от зеленого – качество воздуха хорошее, до красного - когда уже пора проветрить помещения. В этом устройстве заложен принцип “преаттентивности” (от англ. </w:t>
+        <w:t xml:space="preserve">, а количество летучей органики (формальдегиды, ацетон, этанол и т.д.)  измеряется в микрограммах на кубический метр. </w:t>
+      </w:r>
+      <w:proofErr w:type="spellStart"/>
+      <w:r>
+        <w:t>ОКВоДи</w:t>
+      </w:r>
+      <w:proofErr w:type="spellEnd"/>
+      <w:r>
+        <w:t xml:space="preserve"> позволяет моментально и понятно отображать информацию о качестве воздуха, за счет ее отображения цветом: от зеленого – качество воздуха хорошее, до красного - когда уже пора проветрить помещения. В этом устройстве заложен принцип “</w:t>
+      </w:r>
+      <w:proofErr w:type="spellStart"/>
+      <w:r>
+        <w:t>преаттентивности</w:t>
+      </w:r>
+      <w:proofErr w:type="spellEnd"/>
+      <w:r>
+        <w:t xml:space="preserve">” (от англ. </w:t>
       </w:r>
       <w:r>
         <w:rPr>
@@ -173,12 +199,14 @@
       <w:r>
         <w:t>://</w:t>
       </w:r>
+      <w:proofErr w:type="spellStart"/>
       <w:r>
         <w:rPr>
           <w:lang w:val="en-US"/>
         </w:rPr>
         <w:t>habr</w:t>
       </w:r>
+      <w:proofErr w:type="spellEnd"/>
       <w:r>
         <w:t>.</w:t>
       </w:r>
@@ -191,12 +219,14 @@
       <w:r>
         <w:t>/</w:t>
       </w:r>
+      <w:proofErr w:type="spellStart"/>
       <w:r>
         <w:rPr>
           <w:lang w:val="en-US"/>
         </w:rPr>
         <w:t>ru</w:t>
       </w:r>
+      <w:proofErr w:type="spellEnd"/>
       <w:r>
         <w:t>/</w:t>
       </w:r>
@@ -312,8 +342,13 @@
       </w:pPr>
       <w:r>
         <w:lastRenderedPageBreak/>
-        <w:t>Устройство ОКВоДи</w:t>
-      </w:r>
+        <w:t xml:space="preserve">Устройство </w:t>
+      </w:r>
+      <w:proofErr w:type="spellStart"/>
+      <w:r>
+        <w:t>ОКВоДи</w:t>
+      </w:r>
+      <w:proofErr w:type="spellEnd"/>
     </w:p>
     <w:p>
       <w:pPr>
@@ -338,7 +373,16 @@
         <w:t xml:space="preserve">130мм) состоящую из двух частей: матовая полупрозрачная белая верхняя часть и основание из непрозрачного пластика. </w:t>
       </w:r>
       <w:r>
-        <w:t>Внутри верхней части на цилиндре закреплены адресные светодиоды, в количестве 12x9 штук</w:t>
+        <w:t>Внутри верхней части на цилиндре закреплены адресные светодиоды</w:t>
+      </w:r>
+      <w:r>
+        <w:t xml:space="preserve"> </w:t>
+      </w:r>
+      <w:r>
+        <w:t>WS2812B</w:t>
+      </w:r>
+      <w:r>
+        <w:t>, в количестве 12x9 штук</w:t>
       </w:r>
       <w:r>
         <w:t>. Труба вставляется в плату и закрепляется в ней. На плате расположен</w:t>
@@ -368,18 +412,75 @@
         <w:t>и</w:t>
       </w:r>
       <w:r>
-        <w:t xml:space="preserve"> следующие датчики: датчик влажности и температуры, датчик летучих органических соединений и датчик угарного газа.</w:t>
+        <w:t xml:space="preserve"> следующие датчики: датчик влажности и температуры</w:t>
       </w:r>
       <w:r>
         <w:t xml:space="preserve"> </w:t>
       </w:r>
       <w:r>
-        <w:t>Под платой располагается датчик взвешенных частиц.</w:t>
+        <w:t>–</w:t>
       </w:r>
       <w:r>
         <w:t xml:space="preserve"> </w:t>
       </w:r>
       <w:r>
+        <w:rPr>
+          <w:lang w:val="en-US"/>
+        </w:rPr>
+        <w:t>DHT</w:t>
+      </w:r>
+      <w:r>
+        <w:t>-11</w:t>
+      </w:r>
+      <w:r>
+        <w:t>, датчик летучих органических соединений и датчик угарного газа</w:t>
+      </w:r>
+      <w:r>
+        <w:t xml:space="preserve"> </w:t>
+      </w:r>
+      <w:r>
+        <w:t>–</w:t>
+      </w:r>
+      <w:r>
+        <w:t xml:space="preserve"> </w:t>
+      </w:r>
+      <w:r>
+        <w:rPr>
+          <w:lang w:val="en-US"/>
+        </w:rPr>
+        <w:t>CCS</w:t>
+      </w:r>
+      <w:r>
+        <w:t>811</w:t>
+      </w:r>
+      <w:r>
+        <w:t xml:space="preserve">, датчик озона - </w:t>
+      </w:r>
+      <w:r>
+        <w:t>ZE25-O3</w:t>
+      </w:r>
+      <w:r>
+        <w:t>.</w:t>
+      </w:r>
+      <w:r>
+        <w:t xml:space="preserve"> </w:t>
+      </w:r>
+      <w:r>
+        <w:t>Под платой располагается датчик взвешенных частиц</w:t>
+      </w:r>
+      <w:r>
+        <w:t xml:space="preserve"> - </w:t>
+      </w:r>
+      <w:r>
+        <w:t>ZH03B</w:t>
+      </w:r>
+      <w:r>
+        <w:t>.</w:t>
+      </w:r>
+      <w:r>
+        <w:t xml:space="preserve"> </w:t>
+      </w:r>
+      <w:r>
         <w:t xml:space="preserve">Отладочный комплект </w:t>
       </w:r>
       <w:r>
@@ -550,8 +651,13 @@
       <w:r>
         <w:t xml:space="preserve"> </w:t>
       </w:r>
-      <w:r>
-        <w:t>ОКВоДи будет выступать в роли координатора.</w:t>
+      <w:proofErr w:type="spellStart"/>
+      <w:r>
+        <w:t>ОКВоДи</w:t>
+      </w:r>
+      <w:proofErr w:type="spellEnd"/>
+      <w:r>
+        <w:t xml:space="preserve"> будет выступать в роли координатора.</w:t>
       </w:r>
       <w:r>
         <w:t xml:space="preserve"> Режим работы у </w:t>
@@ -559,8 +665,6 @@
       <w:r>
         <w:t>лампы</w:t>
       </w:r>
-      <w:bookmarkStart w:id="4" w:name="_GoBack"/>
-      <w:bookmarkEnd w:id="4"/>
       <w:r>
         <w:t xml:space="preserve"> только рабочий.</w:t>
       </w:r>
@@ -1124,32 +1228,368 @@
         <w:t>Основные функции</w:t>
       </w:r>
     </w:p>
-    <w:p>
+    <w:p/>
+    <w:p>
+      <w:proofErr w:type="spellStart"/>
+      <w:r>
+        <w:t>ОКВоДи</w:t>
+      </w:r>
+      <w:proofErr w:type="spellEnd"/>
+      <w:r>
+        <w:t xml:space="preserve"> умеет отображать</w:t>
+      </w:r>
+      <w:r>
+        <w:t xml:space="preserve"> </w:t>
+      </w:r>
+      <w:r>
+        <w:t>следующие</w:t>
+      </w:r>
+      <w:r>
+        <w:t xml:space="preserve"> параметры микроклимат</w:t>
+      </w:r>
+      <w:r>
+        <w:t>а</w:t>
+      </w:r>
+      <w:r>
+        <w:t xml:space="preserve"> дома</w:t>
+      </w:r>
+      <w:r>
+        <w:t>:</w:t>
+      </w:r>
+    </w:p>
+    <w:p>
+      <w:pPr>
+        <w:pStyle w:val="ListParagraph"/>
+        <w:numPr>
+          <w:ilvl w:val="0"/>
+          <w:numId w:val="5"/>
+        </w:numPr>
+      </w:pPr>
+      <w:r>
+        <w:t>Летучие органические соединения (</w:t>
+      </w:r>
+      <w:r>
+        <w:rPr>
+          <w:lang w:val="en-US"/>
+        </w:rPr>
+        <w:t>TVOC</w:t>
+      </w:r>
+      <w:r>
+        <w:t xml:space="preserve">) – измеряется в частицах на миллиард </w:t>
+      </w:r>
+      <w:r>
+        <w:t>[</w:t>
+      </w:r>
+      <w:r>
+        <w:rPr>
+          <w:lang w:val="en-US"/>
+        </w:rPr>
+        <w:t>ppb</w:t>
+      </w:r>
+      <w:r>
+        <w:t>]</w:t>
+      </w:r>
+    </w:p>
+    <w:p>
+      <w:pPr>
+        <w:pStyle w:val="ListParagraph"/>
+        <w:numPr>
+          <w:ilvl w:val="0"/>
+          <w:numId w:val="5"/>
+        </w:numPr>
+      </w:pPr>
+      <w:r>
+        <w:t>Количество озона</w:t>
+      </w:r>
+      <w:r>
+        <w:t xml:space="preserve"> (</w:t>
+      </w:r>
+      <w:r>
+        <w:rPr>
+          <w:lang w:val="en-US"/>
+        </w:rPr>
+        <w:t>O</w:t>
+      </w:r>
+      <w:r>
+        <w:t xml:space="preserve">3) </w:t>
+      </w:r>
+      <w:r>
+        <w:t xml:space="preserve">– измеряется в частицах на миллиард </w:t>
+      </w:r>
+      <w:r>
+        <w:t>[</w:t>
+      </w:r>
+      <w:r>
+        <w:rPr>
+          <w:lang w:val="en-US"/>
+        </w:rPr>
+        <w:t>ppb</w:t>
+      </w:r>
+      <w:r>
+        <w:t>]</w:t>
+      </w:r>
+    </w:p>
+    <w:p>
+      <w:pPr>
+        <w:pStyle w:val="ListParagraph"/>
+        <w:numPr>
+          <w:ilvl w:val="0"/>
+          <w:numId w:val="5"/>
+        </w:numPr>
+      </w:pPr>
+      <w:r>
+        <w:t xml:space="preserve">Твердые частицы </w:t>
+      </w:r>
+      <w:r>
+        <w:rPr>
+          <w:lang w:val="en-US"/>
+        </w:rPr>
+        <w:t>PM</w:t>
+      </w:r>
+      <w:r>
+        <w:t xml:space="preserve">1.0, </w:t>
+      </w:r>
+      <w:r>
+        <w:rPr>
+          <w:lang w:val="en-US"/>
+        </w:rPr>
+        <w:t>PM</w:t>
+      </w:r>
+      <w:r>
+        <w:t xml:space="preserve">2.5, </w:t>
+      </w:r>
+      <w:r>
+        <w:rPr>
+          <w:lang w:val="en-US"/>
+        </w:rPr>
+        <w:t>PM</w:t>
+      </w:r>
+      <w:r>
+        <w:t>10 (</w:t>
+      </w:r>
+      <w:r>
+        <w:rPr>
+          <w:lang w:val="en-US"/>
+        </w:rPr>
+        <w:t>Dust</w:t>
+      </w:r>
+      <w:r>
+        <w:t xml:space="preserve">) </w:t>
+      </w:r>
+      <w:r>
+        <w:t>–</w:t>
+      </w:r>
+      <w:r>
+        <w:t xml:space="preserve"> </w:t>
+      </w:r>
+      <w:r>
+        <w:t xml:space="preserve">измеряется в микрограммах на метр кубический </w:t>
+      </w:r>
+      <w:r>
+        <w:t>[</w:t>
+      </w:r>
+      <w:r>
+        <w:t>мкг</w:t>
+      </w:r>
+      <w:r>
+        <w:t>/</w:t>
+      </w:r>
+      <w:r>
+        <w:t>м3</w:t>
+      </w:r>
+      <w:r>
+        <w:t>]</w:t>
+      </w:r>
+    </w:p>
+    <w:p>
+      <w:pPr>
+        <w:pStyle w:val="ListParagraph"/>
+        <w:numPr>
+          <w:ilvl w:val="0"/>
+          <w:numId w:val="5"/>
+        </w:numPr>
+      </w:pPr>
+      <w:r>
+        <w:t>Углекислый газ (</w:t>
+      </w:r>
+      <w:r>
+        <w:rPr>
+          <w:lang w:val="en-US"/>
+        </w:rPr>
+        <w:t>CO</w:t>
+      </w:r>
+      <w:r>
+        <w:t>2</w:t>
+      </w:r>
+      <w:r>
+        <w:t>)</w:t>
+      </w:r>
+      <w:r>
+        <w:t xml:space="preserve"> - </w:t>
+      </w:r>
+      <w:r>
+        <w:t>измеряется в частицах на милли</w:t>
+      </w:r>
+      <w:r>
+        <w:t xml:space="preserve">он </w:t>
+      </w:r>
+      <w:r>
+        <w:t>[</w:t>
+      </w:r>
+      <w:r>
+        <w:rPr>
+          <w:lang w:val="en-US"/>
+        </w:rPr>
+        <w:t>ppm</w:t>
+      </w:r>
+      <w:r>
+        <w:t>]</w:t>
+      </w:r>
+    </w:p>
+    <w:p>
+      <w:pPr>
+        <w:pStyle w:val="ListParagraph"/>
+        <w:numPr>
+          <w:ilvl w:val="0"/>
+          <w:numId w:val="5"/>
+        </w:numPr>
+      </w:pPr>
+      <w:r>
+        <w:t xml:space="preserve">Температура – измеряется в градусах Цельсия </w:t>
+      </w:r>
+      <w:r>
+        <w:t>[</w:t>
+      </w:r>
+      <w:r>
+        <w:t>°C</w:t>
+      </w:r>
+      <w:r>
+        <w:t>]</w:t>
+      </w:r>
+    </w:p>
+    <w:p>
+      <w:pPr>
+        <w:pStyle w:val="ListParagraph"/>
+        <w:numPr>
+          <w:ilvl w:val="0"/>
+          <w:numId w:val="5"/>
+        </w:numPr>
+      </w:pPr>
+      <w:r>
+        <w:t xml:space="preserve">Влажность – измеряется в процентах </w:t>
+      </w:r>
+      <w:r>
+        <w:rPr>
+          <w:lang w:val="en-US"/>
+        </w:rPr>
+        <w:t>[%]</w:t>
+      </w:r>
+    </w:p>
+    <w:p>
+      <w:pPr>
+        <w:pStyle w:val="ListParagraph"/>
+        <w:numPr>
+          <w:ilvl w:val="0"/>
+          <w:numId w:val="5"/>
+        </w:numPr>
+      </w:pPr>
+      <w:r>
+        <w:t>Общее качество воздуха (</w:t>
+      </w:r>
+      <w:proofErr w:type="spellStart"/>
+      <w:r>
+        <w:rPr>
+          <w:lang w:val="en-US"/>
+        </w:rPr>
+        <w:t>TotalAirQuality</w:t>
+      </w:r>
+      <w:proofErr w:type="spellEnd"/>
+      <w:r>
+        <w:t>)</w:t>
+      </w:r>
+      <w:r>
+        <w:t xml:space="preserve"> </w:t>
+      </w:r>
+      <w:r>
+        <w:t>–</w:t>
+      </w:r>
+      <w:r>
+        <w:t xml:space="preserve"> </w:t>
+      </w:r>
+      <w:r>
+        <w:t xml:space="preserve">рассчитывается на основе всех предыдущих показателей </w:t>
+      </w:r>
+    </w:p>
+    <w:p>
+      <w:pPr>
+        <w:spacing w:line="240" w:lineRule="auto"/>
+        <w:ind w:left="360"/>
+      </w:pPr>
+      <w:r>
+        <w:t xml:space="preserve">Выбор именно этих показателей качества воздуха связан с тем, что они оказывают основное долговременное воздействие на человека. </w:t>
+      </w:r>
+      <w:commentRangeStart w:id="4"/>
+      <w:r>
+        <w:rPr>
+          <w:highlight w:val="yellow"/>
+        </w:rPr>
+        <w:t xml:space="preserve">//привести </w:t>
+      </w:r>
+      <w:proofErr w:type="spellStart"/>
+      <w:r>
+        <w:rPr>
+          <w:highlight w:val="yellow"/>
+        </w:rPr>
+        <w:t>науч</w:t>
+      </w:r>
+      <w:proofErr w:type="spellEnd"/>
+      <w:r>
+        <w:rPr>
+          <w:highlight w:val="yellow"/>
+        </w:rPr>
+        <w:t xml:space="preserve"> статью как доказательство!!!!</w:t>
+      </w:r>
+      <w:commentRangeEnd w:id="4"/>
+      <w:r>
+        <w:rPr>
+          <w:rStyle w:val="CommentReference"/>
+        </w:rPr>
+        <w:commentReference w:id="4"/>
+      </w:r>
+    </w:p>
+    <w:p>
+      <w:r>
+        <w:t>Режимы отображения</w:t>
+      </w:r>
+      <w:r>
+        <w:t>:</w:t>
+      </w:r>
+    </w:p>
+    <w:p>
+      <w:pPr>
+        <w:pStyle w:val="ListParagraph"/>
+        <w:numPr>
+          <w:ilvl w:val="0"/>
+          <w:numId w:val="4"/>
+        </w:numPr>
+      </w:pPr>
       <w:r>
         <w:rPr>
           <w:noProof/>
           <w:lang w:eastAsia="ru-RU"/>
         </w:rPr>
         <w:drawing>
-          <wp:anchor distT="0" distB="0" distL="114300" distR="114300" simplePos="0" relativeHeight="251658240" behindDoc="1" locked="0" layoutInCell="1" allowOverlap="1" wp14:anchorId="4C2A82A5" wp14:editId="414A1BFF">
+          <wp:anchor distT="0" distB="0" distL="114300" distR="114300" simplePos="0" relativeHeight="251658240" behindDoc="1" locked="0" layoutInCell="1" allowOverlap="1" wp14:anchorId="4C2A82A5" wp14:editId="1E124D33">
             <wp:simplePos x="0" y="0"/>
             <wp:positionH relativeFrom="column">
-              <wp:posOffset>4192905</wp:posOffset>
+              <wp:posOffset>4158615</wp:posOffset>
             </wp:positionH>
             <wp:positionV relativeFrom="paragraph">
-              <wp:posOffset>223520</wp:posOffset>
+              <wp:posOffset>269240</wp:posOffset>
             </wp:positionV>
             <wp:extent cx="1821180" cy="2376170"/>
             <wp:effectExtent l="0" t="0" r="7620" b="5080"/>
-            <wp:wrapTight wrapText="bothSides">
-              <wp:wrapPolygon edited="0">
-                <wp:start x="0" y="0"/>
-                <wp:lineTo x="0" y="21473"/>
-                <wp:lineTo x="21464" y="21473"/>
-                <wp:lineTo x="21464" y="0"/>
-                <wp:lineTo x="0" y="0"/>
-              </wp:wrapPolygon>
-            </wp:wrapTight>
+            <wp:wrapSquare wrapText="bothSides"/>
             <wp:docPr id="1" name="Picture 1"/>
             <wp:cNvGraphicFramePr>
               <a:graphicFrameLocks xmlns:a="http://schemas.openxmlformats.org/drawingml/2006/main" noChangeAspect="1"/>
@@ -1202,19 +1642,31 @@
         </w:drawing>
       </w:r>
       <w:r>
-        <w:t>ОКВоДи умеет отображать параметры микроклимат</w:t>
-      </w:r>
-      <w:r>
-        <w:t>а</w:t>
-      </w:r>
-      <w:r>
-        <w:t xml:space="preserve"> дома</w:t>
-      </w:r>
-      <w:r>
-        <w:t xml:space="preserve"> в нескольких режимах</w:t>
-      </w:r>
-      <w:r>
-        <w:t>:</w:t>
+        <w:t>Основной</w:t>
+      </w:r>
+      <w:r>
+        <w:t xml:space="preserve"> (</w:t>
+      </w:r>
+      <w:r>
+        <w:rPr>
+          <w:lang w:val="en-US"/>
+        </w:rPr>
+        <w:t>Standard</w:t>
+      </w:r>
+      <w:r>
+        <w:t>-</w:t>
+      </w:r>
+      <w:r>
+        <w:rPr>
+          <w:lang w:val="en-US"/>
+        </w:rPr>
+        <w:t>mode</w:t>
+      </w:r>
+      <w:r>
+        <w:t>)</w:t>
+      </w:r>
+      <w:r>
+        <w:t xml:space="preserve"> – все светодиоды задействованы для одного конкретного параметра</w:t>
       </w:r>
     </w:p>
     <w:p>
@@ -1226,7 +1678,31 @@
         </w:numPr>
       </w:pPr>
       <w:r>
-        <w:t>Основной – все светодиоды задействованы для одного конкретного параметра</w:t>
+        <w:t>Мульти-режим</w:t>
+      </w:r>
+      <w:r>
+        <w:t xml:space="preserve"> (</w:t>
+      </w:r>
+      <w:r>
+        <w:rPr>
+          <w:lang w:val="en-US"/>
+        </w:rPr>
+        <w:t>Multi</w:t>
+      </w:r>
+      <w:r>
+        <w:t>-</w:t>
+      </w:r>
+      <w:r>
+        <w:rPr>
+          <w:lang w:val="en-US"/>
+        </w:rPr>
+        <w:t>mode</w:t>
+      </w:r>
+      <w:r>
+        <w:t>)</w:t>
+      </w:r>
+      <w:r>
+        <w:t xml:space="preserve"> – светодиоды делятся на три секции и отображают три параметра, выбранные пользователем</w:t>
       </w:r>
     </w:p>
     <w:p>
@@ -1238,18 +1714,6 @@
         </w:numPr>
       </w:pPr>
       <w:r>
-        <w:t>Мульти-режим – светодиоды делятся на три секции и отображают три параметра, выбранные пользователем</w:t>
-      </w:r>
-    </w:p>
-    <w:p>
-      <w:pPr>
-        <w:pStyle w:val="ListParagraph"/>
-        <w:numPr>
-          <w:ilvl w:val="0"/>
-          <w:numId w:val="4"/>
-        </w:numPr>
-      </w:pPr>
-      <w:r>
         <w:rPr>
           <w:noProof/>
           <w:lang w:eastAsia="ru-RU"/>
@@ -1257,13 +1721,13 @@
         <mc:AlternateContent>
           <mc:Choice Requires="wps">
             <w:drawing>
-              <wp:anchor distT="0" distB="0" distL="114300" distR="114300" simplePos="0" relativeHeight="251659264" behindDoc="1" locked="0" layoutInCell="1" allowOverlap="1" wp14:anchorId="78BF02E4" wp14:editId="0B2142A6">
+              <wp:anchor distT="0" distB="0" distL="114300" distR="114300" simplePos="0" relativeHeight="251659264" behindDoc="1" locked="0" layoutInCell="1" allowOverlap="1" wp14:anchorId="78BF02E4" wp14:editId="0FF239B6">
                 <wp:simplePos x="0" y="0"/>
                 <wp:positionH relativeFrom="margin">
-                  <wp:posOffset>4191635</wp:posOffset>
+                  <wp:posOffset>4182110</wp:posOffset>
                 </wp:positionH>
                 <wp:positionV relativeFrom="paragraph">
-                  <wp:posOffset>1607185</wp:posOffset>
+                  <wp:posOffset>1740535</wp:posOffset>
                 </wp:positionV>
                 <wp:extent cx="1813560" cy="617220"/>
                 <wp:effectExtent l="0" t="0" r="0" b="0"/>
@@ -1340,7 +1804,7 @@
           </mc:Choice>
           <mc:Fallback>
             <w:pict>
-              <v:shape w14:anchorId="78BF02E4" id="Text Box 2" o:spid="_x0000_s1028" type="#_x0000_t202" style="position:absolute;left:0;text-align:left;margin-left:330.05pt;margin-top:126.55pt;width:142.8pt;height:48.6pt;z-index:-251657216;visibility:visible;mso-wrap-style:square;mso-width-percent:0;mso-height-percent:0;mso-wrap-distance-left:9pt;mso-wrap-distance-top:0;mso-wrap-distance-right:9pt;mso-wrap-distance-bottom:0;mso-position-horizontal:absolute;mso-position-horizontal-relative:margin;mso-position-vertical:absolute;mso-position-vertical-relative:text;mso-width-percent:0;mso-height-percent:0;mso-width-relative:margin;mso-height-relative:margin;v-text-anchor:top" o:gfxdata="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" fillcolor="white [3201]" stroked="f" strokeweight=".5pt">
+              <v:shape w14:anchorId="78BF02E4" id="Text Box 2" o:spid="_x0000_s1028" type="#_x0000_t202" style="position:absolute;left:0;text-align:left;margin-left:329.3pt;margin-top:137.05pt;width:142.8pt;height:48.6pt;z-index:-251657216;visibility:visible;mso-wrap-style:square;mso-width-percent:0;mso-height-percent:0;mso-wrap-distance-left:9pt;mso-wrap-distance-top:0;mso-wrap-distance-right:9pt;mso-wrap-distance-bottom:0;mso-position-horizontal:absolute;mso-position-horizontal-relative:margin;mso-position-vertical:absolute;mso-position-vertical-relative:text;mso-width-percent:0;mso-height-percent:0;mso-width-relative:margin;mso-height-relative:margin;v-text-anchor:top" o:gfxdata="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" fillcolor="white [3201]" stroked="f" strokeweight=".5pt">
                 <v:textbox>
                   <w:txbxContent>
                     <w:p>
@@ -1375,64 +1839,107 @@
           <w:noProof/>
           <w:lang w:eastAsia="ru-RU"/>
         </w:rPr>
-        <w:t>Ночной – три вертикальные линии светодиодов выделяются под отображение одного параметра, заданного пользователем, остальные выполняют роль подсветки-ночника и</w:t>
+        <w:t>Ночной</w:t>
       </w:r>
       <w:r>
         <w:rPr>
           <w:noProof/>
           <w:lang w:eastAsia="ru-RU"/>
         </w:rPr>
-        <w:t xml:space="preserve"> </w:t>
-      </w:r>
-      <w:r>
-        <w:t xml:space="preserve">отображают время. Пользователь </w:t>
-      </w:r>
-      <w:r>
-        <w:t>вводит временной диапазон</w:t>
-      </w:r>
-      <w:r>
-        <w:t>, например от времени засыпания, до будильника</w:t>
-      </w:r>
-      <w:r>
-        <w:t>, по умолчанию установлен с 21.00 до 09.00. Каждый час загорается следующий светодиод подсветки, таким образом яркость ночника увеличивается с наступлением утра. Отображение времени тоже преаттентивно</w:t>
-      </w:r>
-      <w:r>
-        <w:t xml:space="preserve">: </w:t>
-      </w:r>
-      <w:r>
-        <w:t xml:space="preserve">по уровню заполнения подсветки можно примерно определить оставшееся время для сна. В итоге получается </w:t>
-      </w:r>
-      <w:r>
-        <w:rPr>
-          <w:lang w:val="en-US"/>
-        </w:rPr>
-        <w:t>progress</w:t>
-      </w:r>
-      <w:r>
-        <w:t xml:space="preserve"> </w:t>
-      </w:r>
-      <w:r>
-        <w:rPr>
-          <w:lang w:val="en-US"/>
-        </w:rPr>
-        <w:t>bar</w:t>
-      </w:r>
-      <w:r>
-        <w:t xml:space="preserve"> </w:t>
-      </w:r>
-      <w:r>
-        <w:t>времени вашего сна.</w:t>
-      </w:r>
-    </w:p>
-    <w:p>
-      <w:pPr>
-        <w:pStyle w:val="ListParagraph"/>
-      </w:pPr>
+        <w:t xml:space="preserve"> (</w:t>
+      </w:r>
+      <w:r>
+        <w:rPr>
+          <w:noProof/>
+          <w:lang w:val="en-US" w:eastAsia="ru-RU"/>
+        </w:rPr>
+        <w:t>Night</w:t>
+      </w:r>
       <w:r>
         <w:rPr>
           <w:noProof/>
           <w:lang w:eastAsia="ru-RU"/>
         </w:rPr>
+        <w:t>-</w:t>
+      </w:r>
+      <w:r>
+        <w:rPr>
+          <w:noProof/>
+          <w:lang w:val="en-US" w:eastAsia="ru-RU"/>
+        </w:rPr>
+        <w:t>mode</w:t>
+      </w:r>
+      <w:r>
+        <w:rPr>
+          <w:noProof/>
+          <w:lang w:eastAsia="ru-RU"/>
+        </w:rPr>
+        <w:t>)</w:t>
+      </w:r>
+      <w:r>
+        <w:rPr>
+          <w:noProof/>
+          <w:lang w:eastAsia="ru-RU"/>
+        </w:rPr>
+        <w:t xml:space="preserve"> – три вертикальные линии светодиодов выделяются под отображение одного параметра, заданного пользователем, остальные выполняют роль подсветки-ночника и </w:t>
+      </w:r>
+      <w:r>
+        <w:t xml:space="preserve">отображают время. Пользователь </w:t>
+      </w:r>
+      <w:r>
+        <w:t>вводит временной диапазон</w:t>
+      </w:r>
+      <w:r>
+        <w:t>, например от времени засыпания, до будильника</w:t>
+      </w:r>
+      <w:r>
+        <w:t xml:space="preserve">, по умолчанию установлен с 21.00 до 09.00. Каждый час загорается следующий светодиод подсветки, таким образом яркость ночника увеличивается с наступлением утра. Отображение времени тоже </w:t>
+      </w:r>
+      <w:proofErr w:type="spellStart"/>
+      <w:r>
+        <w:t>преаттентивно</w:t>
+      </w:r>
+      <w:proofErr w:type="spellEnd"/>
+      <w:r>
+        <w:t xml:space="preserve">: </w:t>
+      </w:r>
+      <w:r>
+        <w:t xml:space="preserve">по уровню заполнения подсветки можно примерно определить оставшееся время для сна. В итоге получается </w:t>
+      </w:r>
+      <w:r>
+        <w:rPr>
+          <w:lang w:val="en-US"/>
+        </w:rPr>
+        <w:t>progress</w:t>
+      </w:r>
+      <w:r>
+        <w:t xml:space="preserve"> </w:t>
+      </w:r>
+      <w:r>
+        <w:rPr>
+          <w:lang w:val="en-US"/>
+        </w:rPr>
+        <w:t>bar</w:t>
+      </w:r>
+      <w:r>
+        <w:t xml:space="preserve"> </w:t>
+      </w:r>
+      <w:r>
+        <w:t>времени вашего сна.</w:t>
+      </w:r>
+      <w:bookmarkStart w:id="5" w:name="_GoBack"/>
+      <w:bookmarkEnd w:id="5"/>
+    </w:p>
+    <w:p>
+      <w:pPr>
+        <w:pStyle w:val="ListParagraph"/>
+      </w:pPr>
+      <w:r>
+        <w:rPr>
+          <w:noProof/>
+          <w:lang w:eastAsia="ru-RU"/>
+        </w:rPr>
+        <w:lastRenderedPageBreak/>
         <w:drawing>
           <wp:anchor distT="0" distB="0" distL="114300" distR="114300" simplePos="0" relativeHeight="251668480" behindDoc="1" locked="0" layoutInCell="1" allowOverlap="1" wp14:anchorId="48B92D44" wp14:editId="5BADF244">
             <wp:simplePos x="0" y="0"/>
@@ -1720,7 +2227,31 @@
         <w:ind w:firstLine="708"/>
       </w:pPr>
       <w:r>
-        <w:t xml:space="preserve">Так как это лампа, у нее есть одноцветная подсветка любым цветом, и </w:t>
+        <w:t>Так как это лампа, у нее есть одноцветная подсветка любым цветом</w:t>
+      </w:r>
+      <w:r>
+        <w:t xml:space="preserve"> (</w:t>
+      </w:r>
+      <w:r>
+        <w:rPr>
+          <w:lang w:val="en-US"/>
+        </w:rPr>
+        <w:t>Lamp</w:t>
+      </w:r>
+      <w:r>
+        <w:t>-</w:t>
+      </w:r>
+      <w:r>
+        <w:rPr>
+          <w:lang w:val="en-US"/>
+        </w:rPr>
+        <w:t>mode</w:t>
+      </w:r>
+      <w:r>
+        <w:t>)</w:t>
+      </w:r>
+      <w:r>
+        <w:t xml:space="preserve">, и </w:t>
       </w:r>
       <w:r>
         <w:t xml:space="preserve">несколько эффектов, например </w:t>
@@ -1738,7 +2269,15 @@
         <w:t xml:space="preserve">: </w:t>
       </w:r>
       <w:r>
-        <w:t xml:space="preserve">поднесите руку над ОКВоДи и поднимая руку вы будете увеличивать яркость и наоборот. Для полного выключения </w:t>
+        <w:t xml:space="preserve">поднесите руку над </w:t>
+      </w:r>
+      <w:proofErr w:type="spellStart"/>
+      <w:r>
+        <w:t>ОКВоДи</w:t>
+      </w:r>
+      <w:proofErr w:type="spellEnd"/>
+      <w:r>
+        <w:t xml:space="preserve"> и поднимая руку вы будете увеличивать яркость и наоборот. Для полного выключения </w:t>
       </w:r>
       <w:r>
         <w:t>освещения лампы</w:t>
@@ -1767,20 +2306,18 @@
         <w:t xml:space="preserve">-32 </w:t>
       </w:r>
       <w:r>
-        <w:t xml:space="preserve">будет развернут веб-сервер, который позволит менять режимы отображения параметров, включать одноцветную подсветку и </w:t>
-      </w:r>
-      <w:r>
-        <w:lastRenderedPageBreak/>
-        <w:t>эффекты. На веб-сервере будут отображаться текущие показатели микроклимата дома, графики показателей за несколько дней.</w:t>
-      </w:r>
-    </w:p>
-    <w:p>
-      <w:pPr>
-        <w:ind w:firstLine="708"/>
-      </w:pPr>
+        <w:t>будет развернут веб-сервер, который позволит менять режимы отображения параметров, включать одноцветную подсветку и эффекты. На веб-сервере будут отображаться текущие показатели микроклимата дома, графики показателей за несколько дней.</w:t>
+      </w:r>
+    </w:p>
+    <w:p>
+      <w:pPr>
+        <w:ind w:firstLine="708"/>
+      </w:pPr>
+      <w:proofErr w:type="spellStart"/>
       <w:r>
         <w:t>ОКВоДи</w:t>
       </w:r>
+      <w:proofErr w:type="spellEnd"/>
       <w:r>
         <w:t xml:space="preserve"> будет </w:t>
       </w:r>
@@ -1850,12 +2387,14 @@
       <w:r>
         <w:t xml:space="preserve"> </w:t>
       </w:r>
+      <w:proofErr w:type="spellStart"/>
       <w:r>
         <w:rPr>
           <w:lang w:val="en-US"/>
         </w:rPr>
         <w:t>HomeKit</w:t>
       </w:r>
+      <w:proofErr w:type="spellEnd"/>
       <w:r>
         <w:t xml:space="preserve"> </w:t>
       </w:r>
@@ -1867,7 +2406,23 @@
           <w:rFonts w:ascii="Source Sans Pro" w:hAnsi="Source Sans Pro"/>
           <w:color w:val="2C2C2C"/>
         </w:rPr>
-        <w:t>ESP HomeKit SDK.</w:t>
+        <w:t xml:space="preserve">ESP </w:t>
+      </w:r>
+      <w:proofErr w:type="spellStart"/>
+      <w:r>
+        <w:rPr>
+          <w:rFonts w:ascii="Source Sans Pro" w:hAnsi="Source Sans Pro"/>
+          <w:color w:val="2C2C2C"/>
+        </w:rPr>
+        <w:t>HomeKit</w:t>
+      </w:r>
+      <w:proofErr w:type="spellEnd"/>
+      <w:r>
+        <w:rPr>
+          <w:rFonts w:ascii="Source Sans Pro" w:hAnsi="Source Sans Pro"/>
+          <w:color w:val="2C2C2C"/>
+        </w:rPr>
+        <w:t xml:space="preserve"> SDK.</w:t>
       </w:r>
     </w:p>
     <w:p>
@@ -1881,19 +2436,29 @@
         <w:t xml:space="preserve">другими устройствами умного </w:t>
       </w:r>
       <w:r>
-        <w:t>дома, ОКВоДи</w:t>
-      </w:r>
-      <w:r>
-        <w:t xml:space="preserve"> сможет работать и как информационный модуль, и как управляющий. ОКВоДи будет получать информацию от других датчиков и так же отображать ее цветом светодиодов. Например, датчик энергопотребления будет сообщать свои данные лампе, а та в свою очередь будет отображать</w:t>
+        <w:t xml:space="preserve">дома, </w:t>
+      </w:r>
+      <w:proofErr w:type="spellStart"/>
+      <w:r>
+        <w:t>ОКВоДи</w:t>
+      </w:r>
+      <w:proofErr w:type="spellEnd"/>
+      <w:r>
+        <w:t xml:space="preserve"> сможет работать и как информационный модуль, и как управляющий. </w:t>
+      </w:r>
+      <w:proofErr w:type="spellStart"/>
+      <w:r>
+        <w:t>ОКВоДи</w:t>
+      </w:r>
+      <w:proofErr w:type="spellEnd"/>
+      <w:r>
+        <w:t xml:space="preserve"> будет получать информацию от других датчиков и так же отображать ее цветом светодиодов. Например, датчик энергопотребления будет сообщать свои данные лампе, а та в свою очередь будет отображать</w:t>
       </w:r>
       <w:r>
         <w:t xml:space="preserve"> их, для контроля за энергопотреблением в реальном времени</w:t>
       </w:r>
       <w:r>
-        <w:t xml:space="preserve">. </w:t>
-      </w:r>
-      <w:r>
-        <w:t>Это можно будет применить и в сценариях, подобным, "Выход из дома", т</w:t>
+        <w:t>. Это можно будет применить и в сценариях, подобным, "Выход из дома", т</w:t>
       </w:r>
       <w:r>
         <w:t xml:space="preserve">о </w:t>
@@ -1905,69 +2470,73 @@
         <w:t>сть</w:t>
       </w:r>
       <w:r>
+        <w:t xml:space="preserve"> показать, что основная часть электроприборов отключена.</w:t>
+      </w:r>
+      <w:r>
         <w:t xml:space="preserve"> </w:t>
       </w:r>
       <w:r>
-        <w:t>показать,</w:t>
-      </w:r>
-      <w:r>
-        <w:t xml:space="preserve"> что основная часть электроприборов отключена</w:t>
-      </w:r>
+        <w:t>Другой вариант -</w:t>
+      </w:r>
+      <w:r>
+        <w:t xml:space="preserve"> отображать </w:t>
+      </w:r>
+      <w:r>
+        <w:t xml:space="preserve">усредненные параметры качества воздуха с нескольких датчиков, расположенных в доме. В случае ухудшения качества воздуха, например увеличении концентрации </w:t>
+      </w:r>
+      <w:r>
+        <w:rPr>
+          <w:lang w:val="en-US"/>
+        </w:rPr>
+        <w:t>CO</w:t>
+      </w:r>
+      <w:r>
+        <w:t>2</w:t>
+      </w:r>
+      <w:r>
+        <w:t xml:space="preserve">, </w:t>
+      </w:r>
+      <w:proofErr w:type="spellStart"/>
+      <w:r>
+        <w:t>ОКВоДи</w:t>
+      </w:r>
+      <w:proofErr w:type="spellEnd"/>
+      <w:r>
+        <w:t xml:space="preserve"> </w:t>
+      </w:r>
+      <w:r>
+        <w:t xml:space="preserve">сможет подать команду на открытие окна или включения </w:t>
+      </w:r>
+      <w:proofErr w:type="spellStart"/>
+      <w:r>
+        <w:t>бризера</w:t>
+      </w:r>
+      <w:proofErr w:type="spellEnd"/>
       <w:r>
         <w:t>.</w:t>
       </w:r>
       <w:r>
+        <w:t xml:space="preserve"> Общение между модулями будет реализовано с помощью </w:t>
+      </w:r>
+      <w:r>
+        <w:rPr>
+          <w:lang w:val="en-US"/>
+        </w:rPr>
+        <w:t>Wi</w:t>
+      </w:r>
+      <w:r>
+        <w:t>-</w:t>
+      </w:r>
+      <w:r>
+        <w:rPr>
+          <w:lang w:val="en-US"/>
+        </w:rPr>
+        <w:t>Fi</w:t>
+      </w:r>
+      <w:r>
         <w:t xml:space="preserve"> </w:t>
       </w:r>
       <w:r>
-        <w:t>Другой вариант -</w:t>
-      </w:r>
-      <w:r>
-        <w:t xml:space="preserve"> отображать </w:t>
-      </w:r>
-      <w:r>
-        <w:t xml:space="preserve">усредненные параметры качества воздуха с нескольких датчиков, расположенных в доме. В случае ухудшения качества воздуха, например увеличении концентрации </w:t>
-      </w:r>
-      <w:r>
-        <w:rPr>
-          <w:lang w:val="en-US"/>
-        </w:rPr>
-        <w:t>CO</w:t>
-      </w:r>
-      <w:r>
-        <w:t>2</w:t>
-      </w:r>
-      <w:r>
-        <w:t xml:space="preserve">, ОКВоДи </w:t>
-      </w:r>
-      <w:r>
-        <w:t>сможет подать команду на открытие окна или включения бризера</w:t>
-      </w:r>
-      <w:r>
-        <w:t>.</w:t>
-      </w:r>
-      <w:r>
-        <w:t xml:space="preserve"> Общение между модулями будет реализовано с помощью </w:t>
-      </w:r>
-      <w:r>
-        <w:rPr>
-          <w:lang w:val="en-US"/>
-        </w:rPr>
-        <w:t>Wi</w:t>
-      </w:r>
-      <w:r>
-        <w:t>-</w:t>
-      </w:r>
-      <w:r>
-        <w:rPr>
-          <w:lang w:val="en-US"/>
-        </w:rPr>
-        <w:t>Fi</w:t>
-      </w:r>
-      <w:r>
-        <w:t xml:space="preserve"> </w:t>
-      </w:r>
-      <w:r>
         <w:t xml:space="preserve">или </w:t>
       </w:r>
       <w:r>
@@ -1985,6 +2554,7 @@
         <w:pStyle w:val="Heading2"/>
       </w:pPr>
       <w:r>
+        <w:lastRenderedPageBreak/>
         <w:t>Прототип устройства</w:t>
       </w:r>
     </w:p>
@@ -2072,7 +2642,15 @@
         </w:drawing>
       </w:r>
       <w:r>
-        <w:t xml:space="preserve">Уже имеется прототип ОКВоДи – умная лампа </w:t>
+        <w:t xml:space="preserve">Уже имеется прототип </w:t>
+      </w:r>
+      <w:proofErr w:type="spellStart"/>
+      <w:r>
+        <w:t>ОКВоДи</w:t>
+      </w:r>
+      <w:proofErr w:type="spellEnd"/>
+      <w:r>
+        <w:t xml:space="preserve"> – умная лампа </w:t>
       </w:r>
       <w:r>
         <w:rPr>
@@ -2098,12 +2676,14 @@
       <w:r>
         <w:t xml:space="preserve"> </w:t>
       </w:r>
+      <w:proofErr w:type="spellStart"/>
       <w:r>
         <w:rPr>
           <w:lang w:val="en-US"/>
         </w:rPr>
         <w:t>WiFi</w:t>
       </w:r>
+      <w:proofErr w:type="spellEnd"/>
       <w:r>
         <w:t xml:space="preserve"> </w:t>
       </w:r>
@@ -2388,14 +2968,24 @@
       <w:r>
         <w:t xml:space="preserve">. Поэтому я решил доработать </w:t>
       </w:r>
+      <w:proofErr w:type="spellStart"/>
       <w:r>
         <w:rPr>
           <w:lang w:val="en-US"/>
         </w:rPr>
         <w:t>AmbientOrb</w:t>
       </w:r>
-      <w:r>
-        <w:t>, сделать его более функциональным, полезным и совместить с другими устройствами умного дома. Так и родилась идея ОКВоДи!</w:t>
+      <w:proofErr w:type="spellEnd"/>
+      <w:r>
+        <w:t xml:space="preserve">, сделать его более функциональным, полезным и совместить с другими устройствами умного дома. Так и родилась идея </w:t>
+      </w:r>
+      <w:proofErr w:type="spellStart"/>
+      <w:r>
+        <w:t>ОКВоДи</w:t>
+      </w:r>
+      <w:proofErr w:type="spellEnd"/>
+      <w:r>
+        <w:t>!</w:t>
       </w:r>
     </w:p>
     <w:p>
@@ -2410,6 +3000,7 @@
           <w:noProof/>
           <w:lang w:eastAsia="ru-RU"/>
         </w:rPr>
+        <w:lastRenderedPageBreak/>
         <w:drawing>
           <wp:anchor distT="0" distB="0" distL="114300" distR="114300" simplePos="0" relativeHeight="251674624" behindDoc="0" locked="0" layoutInCell="1" allowOverlap="1" wp14:anchorId="092A157F" wp14:editId="7DD86157">
             <wp:simplePos x="0" y="0"/>
@@ -2946,12 +3537,14 @@
       <w:r>
         <w:t xml:space="preserve">Все эти устройства подключены к домашней сети </w:t>
       </w:r>
+      <w:proofErr w:type="spellStart"/>
       <w:r>
         <w:rPr>
           <w:lang w:val="en-US"/>
         </w:rPr>
         <w:t>WiFi</w:t>
       </w:r>
+      <w:proofErr w:type="spellEnd"/>
       <w:r>
         <w:t xml:space="preserve">, датчики отправляют свои данные на </w:t>
       </w:r>
@@ -3125,13 +3718,10 @@
     <w:p/>
     <w:p>
       <w:pPr>
-        <w:ind w:firstLine="708"/>
-      </w:pPr>
-      <w:r>
-        <w:rPr>
-          <w:highlight w:val="yellow"/>
-        </w:rPr>
-        <w:t>// перейти к архитектуре устройсва</w:t>
+        <w:pStyle w:val="Heading1"/>
+      </w:pPr>
+      <w:r>
+        <w:t>Архитектура устройства</w:t>
       </w:r>
     </w:p>
     <w:p/>
@@ -3165,11 +3755,16 @@
         <w:t>“</w:t>
       </w:r>
       <w:r>
-        <w:t>на устройстве, которое сделал мой брат</w:t>
+        <w:t xml:space="preserve">на устройстве, которое сделал мой </w:t>
+      </w:r>
+      <w:proofErr w:type="gramStart"/>
+      <w:r>
+        <w:t>брат</w:t>
       </w:r>
       <w:r>
         <w:t xml:space="preserve"> ”</w:t>
       </w:r>
+      <w:proofErr w:type="gramEnd"/>
       <w:r>
         <w:t>?</w:t>
       </w:r>
@@ -3225,6 +3820,22 @@
       </w:r>
       <w:r>
         <w:t>Думаю да</w:t>
+      </w:r>
+    </w:p>
+  </w:comment>
+  <w:comment w:id="4" w:author="Ilya" w:date="2021-06-13T23:27:00Z" w:initials="I">
+    <w:p>
+      <w:pPr>
+        <w:pStyle w:val="CommentText"/>
+      </w:pPr>
+      <w:r>
+        <w:rPr>
+          <w:rStyle w:val="CommentReference"/>
+        </w:rPr>
+        <w:annotationRef/>
+      </w:r>
+      <w:r>
+        <w:t>Пометка для меня, чтобы не забыть</w:t>
       </w:r>
     </w:p>
   </w:comment>
@@ -3237,6 +3848,7 @@
   <w15:commentEx w15:paraId="23F234FA" w15:paraIdParent="4D9EF3B8" w15:done="1"/>
   <w15:commentEx w15:paraId="7E266423" w15:done="1"/>
   <w15:commentEx w15:paraId="11B8CAC0" w15:paraIdParent="7E266423" w15:done="1"/>
+  <w15:commentEx w15:paraId="77D50DA2" w15:done="0"/>
 </w15:commentsEx>
 </file>
 
@@ -3246,6 +3858,7 @@
   <w16cid:commentId w16cid:paraId="23F234FA" w16cid:durableId="246FABDE"/>
   <w16cid:commentId w16cid:paraId="7E266423" w16cid:durableId="246E628A"/>
   <w16cid:commentId w16cid:paraId="11B8CAC0" w16cid:durableId="246FABE0"/>
+  <w16cid:commentId w16cid:paraId="77D50DA2" w16cid:durableId="247112D8"/>
 </w16cid:commentsIds>
 </file>
 
@@ -3338,95 +3951,9 @@
     </w:lvl>
   </w:abstractNum>
   <w:abstractNum w:abstractNumId="1" w15:restartNumberingAfterBreak="0">
-    <w:nsid w:val="3C0C675A"/>
+    <w:nsid w:val="34F14759"/>
     <w:multiLevelType w:val="hybridMultilevel"/>
-    <w:tmpl w:val="5E6A6904"/>
-    <w:lvl w:ilvl="0" w:tplc="0419000F">
-      <w:start w:val="1"/>
-      <w:numFmt w:val="decimal"/>
-      <w:lvlText w:val="%1."/>
-      <w:lvlJc w:val="left"/>
-      <w:pPr>
-        <w:ind w:left="1440" w:hanging="360"/>
-      </w:pPr>
-    </w:lvl>
-    <w:lvl w:ilvl="1" w:tplc="04190019" w:tentative="1">
-      <w:start w:val="1"/>
-      <w:numFmt w:val="lowerLetter"/>
-      <w:lvlText w:val="%2."/>
-      <w:lvlJc w:val="left"/>
-      <w:pPr>
-        <w:ind w:left="2160" w:hanging="360"/>
-      </w:pPr>
-    </w:lvl>
-    <w:lvl w:ilvl="2" w:tplc="0419001B" w:tentative="1">
-      <w:start w:val="1"/>
-      <w:numFmt w:val="lowerRoman"/>
-      <w:lvlText w:val="%3."/>
-      <w:lvlJc w:val="right"/>
-      <w:pPr>
-        <w:ind w:left="2880" w:hanging="180"/>
-      </w:pPr>
-    </w:lvl>
-    <w:lvl w:ilvl="3" w:tplc="0419000F" w:tentative="1">
-      <w:start w:val="1"/>
-      <w:numFmt w:val="decimal"/>
-      <w:lvlText w:val="%4."/>
-      <w:lvlJc w:val="left"/>
-      <w:pPr>
-        <w:ind w:left="3600" w:hanging="360"/>
-      </w:pPr>
-    </w:lvl>
-    <w:lvl w:ilvl="4" w:tplc="04190019" w:tentative="1">
-      <w:start w:val="1"/>
-      <w:numFmt w:val="lowerLetter"/>
-      <w:lvlText w:val="%5."/>
-      <w:lvlJc w:val="left"/>
-      <w:pPr>
-        <w:ind w:left="4320" w:hanging="360"/>
-      </w:pPr>
-    </w:lvl>
-    <w:lvl w:ilvl="5" w:tplc="0419001B" w:tentative="1">
-      <w:start w:val="1"/>
-      <w:numFmt w:val="lowerRoman"/>
-      <w:lvlText w:val="%6."/>
-      <w:lvlJc w:val="right"/>
-      <w:pPr>
-        <w:ind w:left="5040" w:hanging="180"/>
-      </w:pPr>
-    </w:lvl>
-    <w:lvl w:ilvl="6" w:tplc="0419000F" w:tentative="1">
-      <w:start w:val="1"/>
-      <w:numFmt w:val="decimal"/>
-      <w:lvlText w:val="%7."/>
-      <w:lvlJc w:val="left"/>
-      <w:pPr>
-        <w:ind w:left="5760" w:hanging="360"/>
-      </w:pPr>
-    </w:lvl>
-    <w:lvl w:ilvl="7" w:tplc="04190019" w:tentative="1">
-      <w:start w:val="1"/>
-      <w:numFmt w:val="lowerLetter"/>
-      <w:lvlText w:val="%8."/>
-      <w:lvlJc w:val="left"/>
-      <w:pPr>
-        <w:ind w:left="6480" w:hanging="360"/>
-      </w:pPr>
-    </w:lvl>
-    <w:lvl w:ilvl="8" w:tplc="0419001B" w:tentative="1">
-      <w:start w:val="1"/>
-      <w:numFmt w:val="lowerRoman"/>
-      <w:lvlText w:val="%9."/>
-      <w:lvlJc w:val="right"/>
-      <w:pPr>
-        <w:ind w:left="7200" w:hanging="180"/>
-      </w:pPr>
-    </w:lvl>
-  </w:abstractNum>
-  <w:abstractNum w:abstractNumId="2" w15:restartNumberingAfterBreak="0">
-    <w:nsid w:val="6F4C15F0"/>
-    <w:multiLevelType w:val="hybridMultilevel"/>
-    <w:tmpl w:val="75B8B15C"/>
+    <w:tmpl w:val="DBC0D34C"/>
     <w:lvl w:ilvl="0" w:tplc="04190001">
       <w:start w:val="1"/>
       <w:numFmt w:val="bullet"/>
@@ -3536,14 +4063,213 @@
       </w:rPr>
     </w:lvl>
   </w:abstractNum>
+  <w:abstractNum w:abstractNumId="2" w15:restartNumberingAfterBreak="0">
+    <w:nsid w:val="3C0C675A"/>
+    <w:multiLevelType w:val="hybridMultilevel"/>
+    <w:tmpl w:val="5E6A6904"/>
+    <w:lvl w:ilvl="0" w:tplc="0419000F">
+      <w:start w:val="1"/>
+      <w:numFmt w:val="decimal"/>
+      <w:lvlText w:val="%1."/>
+      <w:lvlJc w:val="left"/>
+      <w:pPr>
+        <w:ind w:left="1440" w:hanging="360"/>
+      </w:pPr>
+    </w:lvl>
+    <w:lvl w:ilvl="1" w:tplc="04190019" w:tentative="1">
+      <w:start w:val="1"/>
+      <w:numFmt w:val="lowerLetter"/>
+      <w:lvlText w:val="%2."/>
+      <w:lvlJc w:val="left"/>
+      <w:pPr>
+        <w:ind w:left="2160" w:hanging="360"/>
+      </w:pPr>
+    </w:lvl>
+    <w:lvl w:ilvl="2" w:tplc="0419001B" w:tentative="1">
+      <w:start w:val="1"/>
+      <w:numFmt w:val="lowerRoman"/>
+      <w:lvlText w:val="%3."/>
+      <w:lvlJc w:val="right"/>
+      <w:pPr>
+        <w:ind w:left="2880" w:hanging="180"/>
+      </w:pPr>
+    </w:lvl>
+    <w:lvl w:ilvl="3" w:tplc="0419000F" w:tentative="1">
+      <w:start w:val="1"/>
+      <w:numFmt w:val="decimal"/>
+      <w:lvlText w:val="%4."/>
+      <w:lvlJc w:val="left"/>
+      <w:pPr>
+        <w:ind w:left="3600" w:hanging="360"/>
+      </w:pPr>
+    </w:lvl>
+    <w:lvl w:ilvl="4" w:tplc="04190019" w:tentative="1">
+      <w:start w:val="1"/>
+      <w:numFmt w:val="lowerLetter"/>
+      <w:lvlText w:val="%5."/>
+      <w:lvlJc w:val="left"/>
+      <w:pPr>
+        <w:ind w:left="4320" w:hanging="360"/>
+      </w:pPr>
+    </w:lvl>
+    <w:lvl w:ilvl="5" w:tplc="0419001B" w:tentative="1">
+      <w:start w:val="1"/>
+      <w:numFmt w:val="lowerRoman"/>
+      <w:lvlText w:val="%6."/>
+      <w:lvlJc w:val="right"/>
+      <w:pPr>
+        <w:ind w:left="5040" w:hanging="180"/>
+      </w:pPr>
+    </w:lvl>
+    <w:lvl w:ilvl="6" w:tplc="0419000F" w:tentative="1">
+      <w:start w:val="1"/>
+      <w:numFmt w:val="decimal"/>
+      <w:lvlText w:val="%7."/>
+      <w:lvlJc w:val="left"/>
+      <w:pPr>
+        <w:ind w:left="5760" w:hanging="360"/>
+      </w:pPr>
+    </w:lvl>
+    <w:lvl w:ilvl="7" w:tplc="04190019" w:tentative="1">
+      <w:start w:val="1"/>
+      <w:numFmt w:val="lowerLetter"/>
+      <w:lvlText w:val="%8."/>
+      <w:lvlJc w:val="left"/>
+      <w:pPr>
+        <w:ind w:left="6480" w:hanging="360"/>
+      </w:pPr>
+    </w:lvl>
+    <w:lvl w:ilvl="8" w:tplc="0419001B" w:tentative="1">
+      <w:start w:val="1"/>
+      <w:numFmt w:val="lowerRoman"/>
+      <w:lvlText w:val="%9."/>
+      <w:lvlJc w:val="right"/>
+      <w:pPr>
+        <w:ind w:left="7200" w:hanging="180"/>
+      </w:pPr>
+    </w:lvl>
+  </w:abstractNum>
+  <w:abstractNum w:abstractNumId="3" w15:restartNumberingAfterBreak="0">
+    <w:nsid w:val="6F4C15F0"/>
+    <w:multiLevelType w:val="hybridMultilevel"/>
+    <w:tmpl w:val="75B8B15C"/>
+    <w:lvl w:ilvl="0" w:tplc="04190001">
+      <w:start w:val="1"/>
+      <w:numFmt w:val="bullet"/>
+      <w:lvlText w:val=""/>
+      <w:lvlJc w:val="left"/>
+      <w:pPr>
+        <w:ind w:left="720" w:hanging="360"/>
+      </w:pPr>
+      <w:rPr>
+        <w:rFonts w:ascii="Symbol" w:hAnsi="Symbol" w:hint="default"/>
+      </w:rPr>
+    </w:lvl>
+    <w:lvl w:ilvl="1" w:tplc="04190003" w:tentative="1">
+      <w:start w:val="1"/>
+      <w:numFmt w:val="bullet"/>
+      <w:lvlText w:val="o"/>
+      <w:lvlJc w:val="left"/>
+      <w:pPr>
+        <w:ind w:left="1440" w:hanging="360"/>
+      </w:pPr>
+      <w:rPr>
+        <w:rFonts w:ascii="Courier New" w:hAnsi="Courier New" w:cs="Courier New" w:hint="default"/>
+      </w:rPr>
+    </w:lvl>
+    <w:lvl w:ilvl="2" w:tplc="04190005" w:tentative="1">
+      <w:start w:val="1"/>
+      <w:numFmt w:val="bullet"/>
+      <w:lvlText w:val=""/>
+      <w:lvlJc w:val="left"/>
+      <w:pPr>
+        <w:ind w:left="2160" w:hanging="360"/>
+      </w:pPr>
+      <w:rPr>
+        <w:rFonts w:ascii="Wingdings" w:hAnsi="Wingdings" w:hint="default"/>
+      </w:rPr>
+    </w:lvl>
+    <w:lvl w:ilvl="3" w:tplc="04190001" w:tentative="1">
+      <w:start w:val="1"/>
+      <w:numFmt w:val="bullet"/>
+      <w:lvlText w:val=""/>
+      <w:lvlJc w:val="left"/>
+      <w:pPr>
+        <w:ind w:left="2880" w:hanging="360"/>
+      </w:pPr>
+      <w:rPr>
+        <w:rFonts w:ascii="Symbol" w:hAnsi="Symbol" w:hint="default"/>
+      </w:rPr>
+    </w:lvl>
+    <w:lvl w:ilvl="4" w:tplc="04190003" w:tentative="1">
+      <w:start w:val="1"/>
+      <w:numFmt w:val="bullet"/>
+      <w:lvlText w:val="o"/>
+      <w:lvlJc w:val="left"/>
+      <w:pPr>
+        <w:ind w:left="3600" w:hanging="360"/>
+      </w:pPr>
+      <w:rPr>
+        <w:rFonts w:ascii="Courier New" w:hAnsi="Courier New" w:cs="Courier New" w:hint="default"/>
+      </w:rPr>
+    </w:lvl>
+    <w:lvl w:ilvl="5" w:tplc="04190005" w:tentative="1">
+      <w:start w:val="1"/>
+      <w:numFmt w:val="bullet"/>
+      <w:lvlText w:val=""/>
+      <w:lvlJc w:val="left"/>
+      <w:pPr>
+        <w:ind w:left="4320" w:hanging="360"/>
+      </w:pPr>
+      <w:rPr>
+        <w:rFonts w:ascii="Wingdings" w:hAnsi="Wingdings" w:hint="default"/>
+      </w:rPr>
+    </w:lvl>
+    <w:lvl w:ilvl="6" w:tplc="04190001" w:tentative="1">
+      <w:start w:val="1"/>
+      <w:numFmt w:val="bullet"/>
+      <w:lvlText w:val=""/>
+      <w:lvlJc w:val="left"/>
+      <w:pPr>
+        <w:ind w:left="5040" w:hanging="360"/>
+      </w:pPr>
+      <w:rPr>
+        <w:rFonts w:ascii="Symbol" w:hAnsi="Symbol" w:hint="default"/>
+      </w:rPr>
+    </w:lvl>
+    <w:lvl w:ilvl="7" w:tplc="04190003" w:tentative="1">
+      <w:start w:val="1"/>
+      <w:numFmt w:val="bullet"/>
+      <w:lvlText w:val="o"/>
+      <w:lvlJc w:val="left"/>
+      <w:pPr>
+        <w:ind w:left="5760" w:hanging="360"/>
+      </w:pPr>
+      <w:rPr>
+        <w:rFonts w:ascii="Courier New" w:hAnsi="Courier New" w:cs="Courier New" w:hint="default"/>
+      </w:rPr>
+    </w:lvl>
+    <w:lvl w:ilvl="8" w:tplc="04190005" w:tentative="1">
+      <w:start w:val="1"/>
+      <w:numFmt w:val="bullet"/>
+      <w:lvlText w:val=""/>
+      <w:lvlJc w:val="left"/>
+      <w:pPr>
+        <w:ind w:left="6480" w:hanging="360"/>
+      </w:pPr>
+      <w:rPr>
+        <w:rFonts w:ascii="Wingdings" w:hAnsi="Wingdings" w:hint="default"/>
+      </w:rPr>
+    </w:lvl>
+  </w:abstractNum>
   <w:num w:numId="1">
     <w:abstractNumId w:val="0"/>
   </w:num>
   <w:num w:numId="2">
-    <w:abstractNumId w:val="1"/>
+    <w:abstractNumId w:val="2"/>
   </w:num>
   <w:num w:numId="3">
-    <w:abstractNumId w:val="1"/>
+    <w:abstractNumId w:val="2"/>
     <w:lvlOverride w:ilvl="0">
       <w:startOverride w:val="1"/>
     </w:lvlOverride>
@@ -3573,7 +4299,10 @@
     </w:lvlOverride>
   </w:num>
   <w:num w:numId="4">
-    <w:abstractNumId w:val="2"/>
+    <w:abstractNumId w:val="3"/>
+  </w:num>
+  <w:num w:numId="5">
+    <w:abstractNumId w:val="1"/>
   </w:num>
 </w:numbering>
 </file>
@@ -3754,8 +4483,11 @@
     <w:lsdException w:name="Table 3D effects 3" w:semiHidden="1" w:unhideWhenUsed="1"/>
     <w:lsdException w:name="Table Contemporary" w:semiHidden="1" w:unhideWhenUsed="1"/>
     <w:lsdException w:name="Table Elegant" w:semiHidden="1" w:unhideWhenUsed="1"/>
+    <w:lsdException w:name="Table Professional" w:semiHidden="1" w:unhideWhenUsed="1"/>
     <w:lsdException w:name="Table Subtle 1" w:semiHidden="1" w:unhideWhenUsed="1"/>
     <w:lsdException w:name="Table Subtle 2" w:semiHidden="1" w:unhideWhenUsed="1"/>
+    <w:lsdException w:name="Table Web 1" w:semiHidden="1" w:unhideWhenUsed="1"/>
+    <w:lsdException w:name="Table Web 2" w:semiHidden="1" w:unhideWhenUsed="1"/>
     <w:lsdException w:name="Table Web 3" w:semiHidden="1" w:unhideWhenUsed="1"/>
     <w:lsdException w:name="Balloon Text" w:semiHidden="1" w:unhideWhenUsed="1"/>
     <w:lsdException w:name="Table Grid" w:uiPriority="39"/>

</xml_diff>

<commit_message>
started adding scholar articles
</commit_message>
<xml_diff>
--- a/Data/Article/ArticleToGS_LabsContest.docx
+++ b/Data/Article/ArticleToGS_LabsContest.docx
@@ -1167,18 +1167,10 @@
     </w:p>
     <w:p>
       <w:pPr>
-        <w:ind w:firstLine="708"/>
-        <w:rPr>
-          <w:sz w:val="28"/>
-          <w:szCs w:val="28"/>
-        </w:rPr>
-      </w:pPr>
-    </w:p>
-    <w:p>
-      <w:pPr>
         <w:pStyle w:val="Heading2"/>
       </w:pPr>
       <w:r>
+        <w:lastRenderedPageBreak/>
         <w:t>Основные функции</w:t>
       </w:r>
     </w:p>
@@ -1466,19 +1458,326 @@
       <w:r>
         <w:t xml:space="preserve">Выбор именно этих показателей качества воздуха связан с тем, что они оказывают основное долговременное воздействие на человека. </w:t>
       </w:r>
-      <w:commentRangeStart w:id="4"/>
-      <w:r>
+      <w:r>
+        <w:t>Исследования, доказывающие влияние качества воздуха на состояние человека</w:t>
+      </w:r>
+      <w:r>
+        <w:t xml:space="preserve"> </w:t>
+      </w:r>
+      <w:r>
+        <w:t>и международные нормы количества этих показателей в помещениях</w:t>
+      </w:r>
+      <w:r>
+        <w:t>:</w:t>
+      </w:r>
+    </w:p>
+    <w:p>
+      <w:pPr>
+        <w:pStyle w:val="ListParagraph"/>
+        <w:numPr>
+          <w:ilvl w:val="0"/>
+          <w:numId w:val="13"/>
+        </w:numPr>
+        <w:spacing w:line="240" w:lineRule="auto"/>
         <w:rPr>
-          <w:highlight w:val="yellow"/>
+          <w:lang w:val="en-US"/>
         </w:rPr>
-        <w:t>//привести науч статью как доказательство!!!!</w:t>
-      </w:r>
-      <w:commentRangeEnd w:id="4"/>
+      </w:pPr>
       <w:r>
         <w:rPr>
-          <w:rStyle w:val="CommentReference"/>
+          <w:lang w:val="en-US"/>
         </w:rPr>
-        <w:commentReference w:id="4"/>
+        <w:t>Ioannis Manisalidis, Elisavet Stavropoulou, Agathangelos Stavropoulos and Eugenia Bezirtzoglou</w:t>
+      </w:r>
+      <w:r>
+        <w:rPr>
+          <w:lang w:val="en-US"/>
+        </w:rPr>
+        <w:t xml:space="preserve"> </w:t>
+      </w:r>
+      <w:r>
+        <w:rPr>
+          <w:lang w:val="en-US"/>
+        </w:rPr>
+        <w:t>Environmental and Health Impacts of Air Pollution: A Review</w:t>
+      </w:r>
+      <w:r>
+        <w:rPr>
+          <w:lang w:val="en-US"/>
+        </w:rPr>
+        <w:t xml:space="preserve"> / </w:t>
+      </w:r>
+      <w:r>
+        <w:rPr>
+          <w:lang w:val="en-US"/>
+        </w:rPr>
+        <w:t>Front. Public Health, 20 February 2020</w:t>
+      </w:r>
+      <w:r>
+        <w:rPr>
+          <w:lang w:val="en-US"/>
+        </w:rPr>
+        <w:t xml:space="preserve"> - </w:t>
+      </w:r>
+      <w:hyperlink r:id="rId10" w:history="1">
+        <w:r>
+          <w:rPr>
+            <w:rStyle w:val="Hyperlink"/>
+            <w:lang w:val="en-US"/>
+          </w:rPr>
+          <w:t>https://www.frontiersin.org/articles/10.3389/fpubh.2020.00014/full</w:t>
+        </w:r>
+      </w:hyperlink>
+    </w:p>
+    <w:p>
+      <w:pPr>
+        <w:pStyle w:val="ListParagraph"/>
+        <w:numPr>
+          <w:ilvl w:val="0"/>
+          <w:numId w:val="13"/>
+        </w:numPr>
+        <w:spacing w:line="240" w:lineRule="auto"/>
+        <w:rPr>
+          <w:lang w:val="en-US"/>
+        </w:rPr>
+      </w:pPr>
+      <w:r>
+        <w:rPr>
+          <w:lang w:val="en-US"/>
+        </w:rPr>
+        <w:t>Vinh Van Tran, Duckshin Park,</w:t>
+      </w:r>
+      <w:r>
+        <w:rPr>
+          <w:lang w:val="en-US"/>
+        </w:rPr>
+        <w:t xml:space="preserve"> </w:t>
+      </w:r>
+      <w:r>
+        <w:rPr>
+          <w:lang w:val="en-US"/>
+        </w:rPr>
+        <w:t>and Young-Chul Lee</w:t>
+      </w:r>
+      <w:r>
+        <w:rPr>
+          <w:lang w:val="en-US"/>
+        </w:rPr>
+        <w:t xml:space="preserve"> </w:t>
+      </w:r>
+      <w:r>
+        <w:rPr>
+          <w:lang w:val="en-US"/>
+        </w:rPr>
+        <w:t>Indoor Air Pollution, Related Human Diseases, and Recent Trends in the Control and Improvement of Indoor Air Quality</w:t>
+      </w:r>
+      <w:r>
+        <w:rPr>
+          <w:lang w:val="en-US"/>
+        </w:rPr>
+        <w:t xml:space="preserve"> </w:t>
+      </w:r>
+      <w:r>
+        <w:rPr>
+          <w:lang w:val="en-US"/>
+        </w:rPr>
+        <w:t xml:space="preserve">/ </w:t>
+      </w:r>
+      <w:r>
+        <w:rPr>
+          <w:lang w:val="en-US"/>
+        </w:rPr>
+        <w:t>Int J Environ Res Public Health. 2020 Apr; 17(8)</w:t>
+      </w:r>
+      <w:r>
+        <w:rPr>
+          <w:lang w:val="en-US"/>
+        </w:rPr>
+        <w:t xml:space="preserve"> -</w:t>
+      </w:r>
+      <w:r>
+        <w:rPr>
+          <w:lang w:val="en-US"/>
+        </w:rPr>
+        <w:t>https://www.ncbi.nlm.nih.gov/pmc/articles/PMC7215772/</w:t>
+      </w:r>
+    </w:p>
+    <w:p>
+      <w:pPr>
+        <w:pStyle w:val="ListParagraph"/>
+        <w:numPr>
+          <w:ilvl w:val="0"/>
+          <w:numId w:val="13"/>
+        </w:numPr>
+        <w:spacing w:line="240" w:lineRule="auto"/>
+      </w:pPr>
+      <w:r>
+        <w:t>Мансуров Р.Ш. Гурин М.А. Рубель Е.В.</w:t>
+      </w:r>
+      <w:r>
+        <w:t xml:space="preserve"> </w:t>
+      </w:r>
+      <w:r>
+        <w:t>Влияние концентрации углекислого газа на организм человека</w:t>
+      </w:r>
+      <w:r>
+        <w:t xml:space="preserve"> / </w:t>
+      </w:r>
+      <w:r>
+        <w:t xml:space="preserve">Universum: технические науки </w:t>
+      </w:r>
+      <w:r>
+        <w:t>2017 №</w:t>
+      </w:r>
+      <w:r>
+        <w:t xml:space="preserve"> 8 (41)</w:t>
+      </w:r>
+      <w:r>
+        <w:t xml:space="preserve"> - </w:t>
+      </w:r>
+      <w:hyperlink r:id="rId11" w:history="1">
+        <w:r>
+          <w:rPr>
+            <w:rStyle w:val="Hyperlink"/>
+          </w:rPr>
+          <w:t>https://7universum.com/ru/tech/archive/item/5045</w:t>
+        </w:r>
+      </w:hyperlink>
+    </w:p>
+    <w:p>
+      <w:pPr>
+        <w:pStyle w:val="ListParagraph"/>
+        <w:numPr>
+          <w:ilvl w:val="0"/>
+          <w:numId w:val="13"/>
+        </w:numPr>
+        <w:spacing w:line="240" w:lineRule="auto"/>
+      </w:pPr>
+      <w:r>
+        <w:t>Губернский Ю.Д.</w:t>
+      </w:r>
+      <w:r>
+        <w:t xml:space="preserve"> </w:t>
+      </w:r>
+      <w:r>
+        <w:t>Калинина Н</w:t>
+      </w:r>
+      <w:r>
+        <w:t>.</w:t>
+      </w:r>
+      <w:r>
+        <w:t>В</w:t>
+      </w:r>
+      <w:r>
+        <w:t>.</w:t>
+      </w:r>
+      <w:r>
+        <w:t xml:space="preserve"> Гапонова Е.Б. Банин И.М.</w:t>
+      </w:r>
+      <w:r>
+        <w:t xml:space="preserve"> </w:t>
+      </w:r>
+      <w:r>
+        <w:t>О</w:t>
+      </w:r>
+      <w:r>
+        <w:t>боснование допустимого уровня содержания диоксида углерода в воздухе помещений жилых и общественных зданий</w:t>
+      </w:r>
+      <w:r>
+        <w:t xml:space="preserve"> </w:t>
+      </w:r>
+      <w:r>
+        <w:t xml:space="preserve">/ </w:t>
+      </w:r>
+      <w:r>
+        <w:t>ГИГИЕНА И САНИТАРИЯ</w:t>
+      </w:r>
+      <w:r>
+        <w:t xml:space="preserve"> </w:t>
+      </w:r>
+      <w:r>
+        <w:t>Том 93, № 6 (2014)</w:t>
+      </w:r>
+      <w:r>
+        <w:t xml:space="preserve"> </w:t>
+      </w:r>
+      <w:r>
+        <w:t>https://elibrary.ru/item.asp?id=22804038</w:t>
+      </w:r>
+      <w:bookmarkStart w:id="4" w:name="_GoBack"/>
+      <w:bookmarkEnd w:id="4"/>
+    </w:p>
+    <w:p>
+      <w:pPr>
+        <w:pStyle w:val="ListParagraph"/>
+        <w:numPr>
+          <w:ilvl w:val="0"/>
+          <w:numId w:val="13"/>
+        </w:numPr>
+        <w:spacing w:line="240" w:lineRule="auto"/>
+      </w:pPr>
+      <w:r>
+        <w:rPr>
+          <w:lang w:val="en-US"/>
+        </w:rPr>
+        <w:t>https</w:t>
+      </w:r>
+      <w:r>
+        <w:t>://</w:t>
+      </w:r>
+      <w:r>
+        <w:rPr>
+          <w:lang w:val="en-US"/>
+        </w:rPr>
+        <w:t>ozonesolutions</w:t>
+      </w:r>
+      <w:r>
+        <w:t>.</w:t>
+      </w:r>
+      <w:r>
+        <w:rPr>
+          <w:lang w:val="en-US"/>
+        </w:rPr>
+        <w:t>com</w:t>
+      </w:r>
+      <w:r>
+        <w:t>/</w:t>
+      </w:r>
+      <w:r>
+        <w:rPr>
+          <w:lang w:val="en-US"/>
+        </w:rPr>
+        <w:t>blog</w:t>
+      </w:r>
+      <w:r>
+        <w:t>/</w:t>
+      </w:r>
+      <w:r>
+        <w:rPr>
+          <w:lang w:val="en-US"/>
+        </w:rPr>
+        <w:t>osha</w:t>
+      </w:r>
+      <w:r>
+        <w:t>-</w:t>
+      </w:r>
+      <w:r>
+        <w:rPr>
+          <w:lang w:val="en-US"/>
+        </w:rPr>
+        <w:t>and</w:t>
+      </w:r>
+      <w:r>
+        <w:t>-</w:t>
+      </w:r>
+      <w:r>
+        <w:rPr>
+          <w:lang w:val="en-US"/>
+        </w:rPr>
+        <w:t>ozone</w:t>
+      </w:r>
+      <w:r>
+        <w:t>/</w:t>
       </w:r>
     </w:p>
     <w:p>
@@ -1528,7 +1827,7 @@
                     </pic:cNvPicPr>
                   </pic:nvPicPr>
                   <pic:blipFill>
-                    <a:blip r:embed="rId10" cstate="print">
+                    <a:blip r:embed="rId12" cstate="print">
                       <a:extLst>
                         <a:ext uri="{28A0092B-C50C-407E-A947-70E740481C1C}">
                           <a14:useLocalDpi xmlns:a14="http://schemas.microsoft.com/office/drawing/2010/main" val="0"/>
@@ -1817,7 +2116,11 @@
         <w:t>, например от времени засыпания, до будильника</w:t>
       </w:r>
       <w:r>
-        <w:t>, по умолчанию установлен с 21.00 до 09.00. Каждый час загорается следующий светодиод подсветки, таким образом яркость ночника увеличивается с наступлением утра. Отображение времени тоже преаттентивно</w:t>
+        <w:t xml:space="preserve">, по умолчанию установлен с 21.00 до 09.00. Каждый час загорается следующий светодиод подсветки, таким образом яркость ночника увеличивается с наступлением утра. Отображение </w:t>
+      </w:r>
+      <w:r>
+        <w:lastRenderedPageBreak/>
+        <w:t>времени тоже преаттентивно</w:t>
       </w:r>
       <w:r>
         <w:t xml:space="preserve">: </w:t>
@@ -1856,7 +2159,6 @@
           <w:noProof/>
           <w:lang w:eastAsia="ru-RU"/>
         </w:rPr>
-        <w:lastRenderedPageBreak/>
         <w:drawing>
           <wp:anchor distT="0" distB="0" distL="114300" distR="114300" simplePos="0" relativeHeight="251668480" behindDoc="1" locked="0" layoutInCell="1" allowOverlap="1" wp14:anchorId="48B92D44" wp14:editId="5BADF244">
             <wp:simplePos x="0" y="0"/>
@@ -1891,7 +2193,7 @@
                     </pic:cNvPicPr>
                   </pic:nvPicPr>
                   <pic:blipFill>
-                    <a:blip r:embed="rId11" cstate="print">
+                    <a:blip r:embed="rId13" cstate="print">
                       <a:extLst>
                         <a:ext uri="{28A0092B-C50C-407E-A947-70E740481C1C}">
                           <a14:useLocalDpi xmlns:a14="http://schemas.microsoft.com/office/drawing/2010/main" val="0"/>
@@ -1969,7 +2271,7 @@
                     </pic:cNvPicPr>
                   </pic:nvPicPr>
                   <pic:blipFill>
-                    <a:blip r:embed="rId12" cstate="print">
+                    <a:blip r:embed="rId14" cstate="print">
                       <a:extLst>
                         <a:ext uri="{28A0092B-C50C-407E-A947-70E740481C1C}">
                           <a14:useLocalDpi xmlns:a14="http://schemas.microsoft.com/office/drawing/2010/main" val="0"/>
@@ -2439,7 +2741,11 @@
         <w:t>ZigBee</w:t>
       </w:r>
       <w:r>
-        <w:t>, в зависимости от внешнего устройства.</w:t>
+        <w:t xml:space="preserve">, в зависимости от </w:t>
+      </w:r>
+      <w:r>
+        <w:lastRenderedPageBreak/>
+        <w:t>внешнего устройства.</w:t>
       </w:r>
       <w:r>
         <w:t xml:space="preserve"> </w:t>
@@ -2471,7 +2777,6 @@
         <w:pStyle w:val="Heading2"/>
       </w:pPr>
       <w:r>
-        <w:lastRenderedPageBreak/>
         <w:t>Прототип устройства</w:t>
       </w:r>
     </w:p>
@@ -2518,7 +2823,7 @@
                     </pic:cNvPicPr>
                   </pic:nvPicPr>
                   <pic:blipFill rotWithShape="1">
-                    <a:blip r:embed="rId13" cstate="print">
+                    <a:blip r:embed="rId15" cstate="print">
                       <a:extLst>
                         <a:ext uri="{28A0092B-C50C-407E-A947-70E740481C1C}">
                           <a14:useLocalDpi xmlns:a14="http://schemas.microsoft.com/office/drawing/2010/main" val="0"/>
@@ -2891,7 +3196,7 @@
                     </pic:cNvPicPr>
                   </pic:nvPicPr>
                   <pic:blipFill rotWithShape="1">
-                    <a:blip r:embed="rId14" cstate="print">
+                    <a:blip r:embed="rId16" cstate="print">
                       <a:extLst>
                         <a:ext uri="{28A0092B-C50C-407E-A947-70E740481C1C}">
                           <a14:useLocalDpi xmlns:a14="http://schemas.microsoft.com/office/drawing/2010/main" val="0"/>
@@ -2970,7 +3275,7 @@
                     </pic:cNvPicPr>
                   </pic:nvPicPr>
                   <pic:blipFill rotWithShape="1">
-                    <a:blip r:embed="rId15" cstate="print">
+                    <a:blip r:embed="rId17" cstate="print">
                       <a:extLst>
                         <a:ext uri="{28A0092B-C50C-407E-A947-70E740481C1C}">
                           <a14:useLocalDpi xmlns:a14="http://schemas.microsoft.com/office/drawing/2010/main" val="0"/>
@@ -3298,7 +3603,7 @@
                     </pic:cNvPicPr>
                   </pic:nvPicPr>
                   <pic:blipFill rotWithShape="1">
-                    <a:blip r:embed="rId16" cstate="print">
+                    <a:blip r:embed="rId18" cstate="print">
                       <a:extLst>
                         <a:ext uri="{28A0092B-C50C-407E-A947-70E740481C1C}">
                           <a14:useLocalDpi xmlns:a14="http://schemas.microsoft.com/office/drawing/2010/main" val="0"/>
@@ -14550,7 +14855,7 @@
         <w:trPr>
           <w:gridAfter w:val="3"/>
           <w:wAfter w:w="2595" w:type="dxa"/>
-          <w:trHeight w:val="408"/>
+          <w:trHeight w:val="450"/>
         </w:trPr>
         <w:tc>
           <w:tcPr>
@@ -14682,7 +14987,7 @@
         <w:trPr>
           <w:gridAfter w:val="3"/>
           <w:wAfter w:w="2595" w:type="dxa"/>
-          <w:trHeight w:val="408"/>
+          <w:trHeight w:val="450"/>
         </w:trPr>
         <w:tc>
           <w:tcPr>
@@ -14788,7 +15093,7 @@
         <w:trPr>
           <w:gridAfter w:val="3"/>
           <w:wAfter w:w="2595" w:type="dxa"/>
-          <w:trHeight w:val="408"/>
+          <w:trHeight w:val="450"/>
         </w:trPr>
         <w:tc>
           <w:tcPr>
@@ -14894,7 +15199,7 @@
         <w:trPr>
           <w:gridAfter w:val="3"/>
           <w:wAfter w:w="2595" w:type="dxa"/>
-          <w:trHeight w:val="408"/>
+          <w:trHeight w:val="450"/>
         </w:trPr>
         <w:tc>
           <w:tcPr>
@@ -15029,7 +15334,23 @@
                 <w:rFonts w:ascii="Calibri" w:eastAsia="Times New Roman" w:hAnsi="Calibri" w:cs="Calibri"/>
                 <w:lang w:eastAsia="ru-RU"/>
               </w:rPr>
-              <w:t>Time bounds  0xfc04 (64516) (CUSTOM)</w:t>
+              <w:t xml:space="preserve">Time </w:t>
+            </w:r>
+            <w:proofErr w:type="gramStart"/>
+            <w:r>
+              <w:rPr>
+                <w:rFonts w:ascii="Calibri" w:eastAsia="Times New Roman" w:hAnsi="Calibri" w:cs="Calibri"/>
+                <w:lang w:eastAsia="ru-RU"/>
+              </w:rPr>
+              <w:t>bounds  0</w:t>
+            </w:r>
+            <w:proofErr w:type="gramEnd"/>
+            <w:r>
+              <w:rPr>
+                <w:rFonts w:ascii="Calibri" w:eastAsia="Times New Roman" w:hAnsi="Calibri" w:cs="Calibri"/>
+                <w:lang w:eastAsia="ru-RU"/>
+              </w:rPr>
+              <w:t>xfc04 (64516) (CUSTOM)</w:t>
             </w:r>
           </w:p>
         </w:tc>
@@ -15142,7 +15463,7 @@
         <w:trPr>
           <w:gridAfter w:val="3"/>
           <w:wAfter w:w="2595" w:type="dxa"/>
-          <w:trHeight w:val="408"/>
+          <w:trHeight w:val="450"/>
         </w:trPr>
         <w:tc>
           <w:tcPr>
@@ -15267,7 +15588,7 @@
         <w:trPr>
           <w:gridAfter w:val="3"/>
           <w:wAfter w:w="2595" w:type="dxa"/>
-          <w:trHeight w:val="408"/>
+          <w:trHeight w:val="450"/>
         </w:trPr>
         <w:tc>
           <w:tcPr>
@@ -15369,7 +15690,7 @@
         <w:trPr>
           <w:gridAfter w:val="3"/>
           <w:wAfter w:w="2595" w:type="dxa"/>
-          <w:trHeight w:val="408"/>
+          <w:trHeight w:val="450"/>
         </w:trPr>
         <w:tc>
           <w:tcPr>
@@ -15494,7 +15815,7 @@
         <w:trPr>
           <w:gridAfter w:val="3"/>
           <w:wAfter w:w="2595" w:type="dxa"/>
-          <w:trHeight w:val="408"/>
+          <w:trHeight w:val="450"/>
         </w:trPr>
         <w:tc>
           <w:tcPr>
@@ -16103,7 +16424,7 @@
       </w:tr>
       <w:tr>
         <w:trPr>
-          <w:trHeight w:val="408"/>
+          <w:trHeight w:val="450"/>
         </w:trPr>
         <w:tc>
           <w:tcPr>
@@ -16340,7 +16661,7 @@
       </w:tr>
       <w:tr>
         <w:trPr>
-          <w:trHeight w:val="408"/>
+          <w:trHeight w:val="450"/>
         </w:trPr>
         <w:tc>
           <w:tcPr>
@@ -16515,7 +16836,7 @@
       </w:tr>
       <w:tr>
         <w:trPr>
-          <w:trHeight w:val="408"/>
+          <w:trHeight w:val="450"/>
         </w:trPr>
         <w:tc>
           <w:tcPr>
@@ -16749,7 +17070,7 @@
       </w:tr>
       <w:tr>
         <w:trPr>
-          <w:trHeight w:val="408"/>
+          <w:trHeight w:val="450"/>
         </w:trPr>
         <w:tc>
           <w:tcPr>
@@ -17226,7 +17547,6 @@
                 <w:szCs w:val="26"/>
                 <w:lang w:eastAsia="ru-RU"/>
               </w:rPr>
-              <w:lastRenderedPageBreak/>
               <w:t>Endpoint 5. Lamp-mode</w:t>
             </w:r>
           </w:p>
@@ -22255,7 +22575,16 @@
                 <w:color w:val="000000"/>
                 <w:lang w:val="en-US" w:eastAsia="ru-RU"/>
               </w:rPr>
-              <w:t>Flame (Other parameters to display: Lights, Rainbow)</w:t>
+              <w:t xml:space="preserve">Flame (Other parameters to </w:t>
+            </w:r>
+            <w:r>
+              <w:rPr>
+                <w:rFonts w:ascii="Calibri" w:eastAsia="Times New Roman" w:hAnsi="Calibri" w:cs="Calibri"/>
+                <w:color w:val="000000"/>
+                <w:lang w:val="en-US" w:eastAsia="ru-RU"/>
+              </w:rPr>
+              <w:lastRenderedPageBreak/>
+              <w:t>display: Lights, Rainbow)</w:t>
             </w:r>
           </w:p>
         </w:tc>
@@ -22569,7 +22898,6 @@
         <w:pStyle w:val="Heading1"/>
       </w:pPr>
       <w:r>
-        <w:lastRenderedPageBreak/>
         <w:t>Технические характеристики</w:t>
       </w:r>
     </w:p>
@@ -22671,13 +22999,7 @@
         </w:numPr>
       </w:pPr>
       <w:r>
-        <w:t>Управление</w:t>
-      </w:r>
-      <w:r>
-        <w:t>: через</w:t>
-      </w:r>
-      <w:r>
-        <w:t xml:space="preserve"> </w:t>
+        <w:t xml:space="preserve">Управление: через </w:t>
       </w:r>
       <w:r>
         <w:t>веб-сервер</w:t>
@@ -22783,8 +23105,6 @@
         </w:rPr>
         <w:t xml:space="preserve"> </w:t>
       </w:r>
-      <w:bookmarkStart w:id="5" w:name="_GoBack"/>
-      <w:bookmarkEnd w:id="5"/>
       <w:r>
         <w:t>5</w:t>
       </w:r>
@@ -22825,11 +23145,16 @@
         <w:t>“</w:t>
       </w:r>
       <w:r>
-        <w:t>на устройстве, которое сделал мой брат</w:t>
+        <w:t xml:space="preserve">на устройстве, которое сделал мой </w:t>
+      </w:r>
+      <w:proofErr w:type="gramStart"/>
+      <w:r>
+        <w:t>брат</w:t>
       </w:r>
       <w:r>
         <w:t xml:space="preserve"> ”</w:t>
       </w:r>
+      <w:proofErr w:type="gramEnd"/>
       <w:r>
         <w:t>?</w:t>
       </w:r>
@@ -22888,22 +23213,6 @@
       </w:r>
     </w:p>
   </w:comment>
-  <w:comment w:id="4" w:author="Ilya" w:date="2021-06-13T23:27:00Z" w:initials="I">
-    <w:p>
-      <w:pPr>
-        <w:pStyle w:val="CommentText"/>
-      </w:pPr>
-      <w:r>
-        <w:rPr>
-          <w:rStyle w:val="CommentReference"/>
-        </w:rPr>
-        <w:annotationRef/>
-      </w:r>
-      <w:r>
-        <w:t>Пометка для меня, чтобы не забыть</w:t>
-      </w:r>
-    </w:p>
-  </w:comment>
 </w:comments>
 </file>
 
@@ -22913,7 +23222,6 @@
   <w15:commentEx w15:paraId="23F234FA" w15:paraIdParent="4D9EF3B8" w15:done="1"/>
   <w15:commentEx w15:paraId="7E266423" w15:done="1"/>
   <w15:commentEx w15:paraId="11B8CAC0" w15:paraIdParent="7E266423" w15:done="1"/>
-  <w15:commentEx w15:paraId="77D50DA2" w15:done="0"/>
 </w15:commentsEx>
 </file>
 
@@ -22923,7 +23231,6 @@
   <w16cid:commentId w16cid:paraId="23F234FA" w16cid:durableId="246FABDE"/>
   <w16cid:commentId w16cid:paraId="7E266423" w16cid:durableId="246E628A"/>
   <w16cid:commentId w16cid:paraId="11B8CAC0" w16cid:durableId="246FABE0"/>
-  <w16cid:commentId w16cid:paraId="77D50DA2" w16cid:durableId="247112D8"/>
 </w16cid:commentsIds>
 </file>
 
@@ -23809,7 +24116,7 @@
   <w:abstractNum w:abstractNumId="8" w15:restartNumberingAfterBreak="0">
     <w:nsid w:val="3C0C675A"/>
     <w:multiLevelType w:val="hybridMultilevel"/>
-    <w:tmpl w:val="5E6A6904"/>
+    <w:tmpl w:val="6C0A5ADE"/>
     <w:lvl w:ilvl="0" w:tplc="0419000F">
       <w:start w:val="1"/>
       <w:numFmt w:val="decimal"/>
@@ -24118,6 +24425,92 @@
       </w:rPr>
     </w:lvl>
   </w:abstractNum>
+  <w:abstractNum w:abstractNumId="11" w15:restartNumberingAfterBreak="0">
+    <w:nsid w:val="75324949"/>
+    <w:multiLevelType w:val="hybridMultilevel"/>
+    <w:tmpl w:val="6C0A5ADE"/>
+    <w:lvl w:ilvl="0" w:tplc="0419000F">
+      <w:start w:val="1"/>
+      <w:numFmt w:val="decimal"/>
+      <w:lvlText w:val="%1."/>
+      <w:lvlJc w:val="left"/>
+      <w:pPr>
+        <w:ind w:left="1440" w:hanging="360"/>
+      </w:pPr>
+    </w:lvl>
+    <w:lvl w:ilvl="1" w:tplc="04190019" w:tentative="1">
+      <w:start w:val="1"/>
+      <w:numFmt w:val="lowerLetter"/>
+      <w:lvlText w:val="%2."/>
+      <w:lvlJc w:val="left"/>
+      <w:pPr>
+        <w:ind w:left="2160" w:hanging="360"/>
+      </w:pPr>
+    </w:lvl>
+    <w:lvl w:ilvl="2" w:tplc="0419001B" w:tentative="1">
+      <w:start w:val="1"/>
+      <w:numFmt w:val="lowerRoman"/>
+      <w:lvlText w:val="%3."/>
+      <w:lvlJc w:val="right"/>
+      <w:pPr>
+        <w:ind w:left="2880" w:hanging="180"/>
+      </w:pPr>
+    </w:lvl>
+    <w:lvl w:ilvl="3" w:tplc="0419000F" w:tentative="1">
+      <w:start w:val="1"/>
+      <w:numFmt w:val="decimal"/>
+      <w:lvlText w:val="%4."/>
+      <w:lvlJc w:val="left"/>
+      <w:pPr>
+        <w:ind w:left="3600" w:hanging="360"/>
+      </w:pPr>
+    </w:lvl>
+    <w:lvl w:ilvl="4" w:tplc="04190019" w:tentative="1">
+      <w:start w:val="1"/>
+      <w:numFmt w:val="lowerLetter"/>
+      <w:lvlText w:val="%5."/>
+      <w:lvlJc w:val="left"/>
+      <w:pPr>
+        <w:ind w:left="4320" w:hanging="360"/>
+      </w:pPr>
+    </w:lvl>
+    <w:lvl w:ilvl="5" w:tplc="0419001B" w:tentative="1">
+      <w:start w:val="1"/>
+      <w:numFmt w:val="lowerRoman"/>
+      <w:lvlText w:val="%6."/>
+      <w:lvlJc w:val="right"/>
+      <w:pPr>
+        <w:ind w:left="5040" w:hanging="180"/>
+      </w:pPr>
+    </w:lvl>
+    <w:lvl w:ilvl="6" w:tplc="0419000F" w:tentative="1">
+      <w:start w:val="1"/>
+      <w:numFmt w:val="decimal"/>
+      <w:lvlText w:val="%7."/>
+      <w:lvlJc w:val="left"/>
+      <w:pPr>
+        <w:ind w:left="5760" w:hanging="360"/>
+      </w:pPr>
+    </w:lvl>
+    <w:lvl w:ilvl="7" w:tplc="04190019" w:tentative="1">
+      <w:start w:val="1"/>
+      <w:numFmt w:val="lowerLetter"/>
+      <w:lvlText w:val="%8."/>
+      <w:lvlJc w:val="left"/>
+      <w:pPr>
+        <w:ind w:left="6480" w:hanging="360"/>
+      </w:pPr>
+    </w:lvl>
+    <w:lvl w:ilvl="8" w:tplc="0419001B" w:tentative="1">
+      <w:start w:val="1"/>
+      <w:numFmt w:val="lowerRoman"/>
+      <w:lvlText w:val="%9."/>
+      <w:lvlJc w:val="right"/>
+      <w:pPr>
+        <w:ind w:left="7200" w:hanging="180"/>
+      </w:pPr>
+    </w:lvl>
+  </w:abstractNum>
   <w:num w:numId="1">
     <w:abstractNumId w:val="1"/>
   </w:num>
@@ -24126,33 +24519,6 @@
   </w:num>
   <w:num w:numId="3">
     <w:abstractNumId w:val="8"/>
-    <w:lvlOverride w:ilvl="0">
-      <w:startOverride w:val="1"/>
-    </w:lvlOverride>
-    <w:lvlOverride w:ilvl="1">
-      <w:startOverride w:val="1"/>
-    </w:lvlOverride>
-    <w:lvlOverride w:ilvl="2">
-      <w:startOverride w:val="1"/>
-    </w:lvlOverride>
-    <w:lvlOverride w:ilvl="3">
-      <w:startOverride w:val="1"/>
-    </w:lvlOverride>
-    <w:lvlOverride w:ilvl="4">
-      <w:startOverride w:val="1"/>
-    </w:lvlOverride>
-    <w:lvlOverride w:ilvl="5">
-      <w:startOverride w:val="1"/>
-    </w:lvlOverride>
-    <w:lvlOverride w:ilvl="6">
-      <w:startOverride w:val="1"/>
-    </w:lvlOverride>
-    <w:lvlOverride w:ilvl="7">
-      <w:startOverride w:val="1"/>
-    </w:lvlOverride>
-    <w:lvlOverride w:ilvl="8">
-      <w:startOverride w:val="1"/>
-    </w:lvlOverride>
   </w:num>
   <w:num w:numId="4">
     <w:abstractNumId w:val="10"/>
@@ -24180,6 +24546,9 @@
   </w:num>
   <w:num w:numId="12">
     <w:abstractNumId w:val="9"/>
+  </w:num>
+  <w:num w:numId="13">
+    <w:abstractNumId w:val="11"/>
   </w:num>
 </w:numbering>
 </file>
@@ -24668,7 +25037,6 @@
   <w:style w:type="character" w:default="1" w:styleId="DefaultParagraphFont">
     <w:name w:val="Default Paragraph Font"/>
     <w:uiPriority w:val="1"/>
-    <w:semiHidden/>
     <w:unhideWhenUsed/>
   </w:style>
   <w:style w:type="table" w:default="1" w:styleId="TableNormal">
@@ -24874,6 +25242,29 @@
       <w:color w:val="1F3763" w:themeColor="accent1" w:themeShade="7F"/>
       <w:sz w:val="24"/>
       <w:szCs w:val="24"/>
+    </w:rPr>
+  </w:style>
+  <w:style w:type="character" w:styleId="Hyperlink">
+    <w:name w:val="Hyperlink"/>
+    <w:basedOn w:val="DefaultParagraphFont"/>
+    <w:uiPriority w:val="99"/>
+    <w:unhideWhenUsed/>
+    <w:rsid w:val="000655E1"/>
+    <w:rPr>
+      <w:color w:val="0563C1" w:themeColor="hyperlink"/>
+      <w:u w:val="single"/>
+    </w:rPr>
+  </w:style>
+  <w:style w:type="character" w:styleId="UnresolvedMention">
+    <w:name w:val="Unresolved Mention"/>
+    <w:basedOn w:val="DefaultParagraphFont"/>
+    <w:uiPriority w:val="99"/>
+    <w:semiHidden/>
+    <w:unhideWhenUsed/>
+    <w:rsid w:val="000655E1"/>
+    <w:rPr>
+      <w:color w:val="605E5C"/>
+      <w:shd w:val="clear" w:color="auto" w:fill="E1DFDD"/>
     </w:rPr>
   </w:style>
 </w:styles>

</xml_diff>

<commit_message>
added last version of article
</commit_message>
<xml_diff>
--- a/Data/Article/ArticleToGS_LabsContest.docx
+++ b/Data/Article/ArticleToGS_LabsContest.docx
@@ -40,7 +40,7 @@
         <w:t xml:space="preserve">ома </w:t>
       </w:r>
       <w:r>
-        <w:t>И</w:t>
+        <w:t>и</w:t>
       </w:r>
       <w:r>
         <w:t xml:space="preserve"> так далее</w:t>
@@ -84,19 +84,7 @@
           <w:rPr>
             <w:rStyle w:val="Hyperlink"/>
           </w:rPr>
-          <w:t>Оп</w:t>
-        </w:r>
-        <w:r>
-          <w:rPr>
-            <w:rStyle w:val="Hyperlink"/>
-          </w:rPr>
-          <w:t>и</w:t>
-        </w:r>
-        <w:r>
-          <w:rPr>
-            <w:rStyle w:val="Hyperlink"/>
-          </w:rPr>
-          <w:t>сание</w:t>
+          <w:t>Описание</w:t>
         </w:r>
       </w:hyperlink>
     </w:p>
@@ -215,20 +203,23 @@
           <w:t>Технические характеристики</w:t>
         </w:r>
       </w:hyperlink>
-      <w:bookmarkStart w:id="0" w:name="_GoBack"/>
-      <w:bookmarkEnd w:id="0"/>
     </w:p>
     <w:p>
       <w:pPr>
         <w:pStyle w:val="Heading1"/>
       </w:pPr>
-      <w:bookmarkStart w:id="1" w:name="_Сокращения"/>
-      <w:bookmarkEnd w:id="1"/>
+      <w:bookmarkStart w:id="0" w:name="_Сокращения"/>
+      <w:bookmarkEnd w:id="0"/>
       <w:r>
         <w:t>Сокращения</w:t>
       </w:r>
     </w:p>
     <w:p>
+      <w:pPr>
+        <w:rPr>
+          <w:rFonts w:cstheme="minorHAnsi"/>
+        </w:rPr>
+      </w:pPr>
       <w:r>
         <w:rPr>
           <w:lang w:val="en-US"/>
@@ -287,144 +278,108 @@
         <w:t>matter</w:t>
       </w:r>
       <w:r>
-        <w:t xml:space="preserve"> (</w:t>
-      </w:r>
-      <w:r>
-        <w:t>взвешенные твердые микрочастицы</w:t>
+        <w:t xml:space="preserve"> (взвешенные твердые микрочастицы размером &lt;</w:t>
+      </w:r>
+      <w:bookmarkStart w:id="1" w:name="_Hlk76594726"/>
+      <w:r>
+        <w:t>1 мкм</w:t>
+      </w:r>
+      <w:bookmarkEnd w:id="1"/>
+      <w:r>
+        <w:t xml:space="preserve">, &lt;2.5 мкм </w:t>
+      </w:r>
+      <w:r>
+        <w:t xml:space="preserve">и </w:t>
+      </w:r>
+      <w:r>
+        <w:t>&lt;10 мкм</w:t>
+      </w:r>
+      <w:r>
+        <w:t xml:space="preserve"> соответственно. </w:t>
+      </w:r>
+      <w:r>
+        <w:t>Примеры</w:t>
+      </w:r>
+      <w:r>
+        <w:t xml:space="preserve">: </w:t>
+      </w:r>
+      <w:r>
+        <w:t>пыль</w:t>
+      </w:r>
+      <w:r>
+        <w:t xml:space="preserve">, </w:t>
+      </w:r>
+      <w:r>
+        <w:t>вирусы</w:t>
       </w:r>
       <w:r>
         <w:t xml:space="preserve"> </w:t>
       </w:r>
       <w:r>
-        <w:t>размером &lt;</w:t>
-      </w:r>
-      <w:bookmarkStart w:id="2" w:name="_Hlk76594726"/>
-      <w:r>
-        <w:t>1 мкм</w:t>
-      </w:r>
-      <w:bookmarkEnd w:id="2"/>
-      <w:r>
-        <w:t>, &lt;2.5</w:t>
-      </w:r>
-      <w:r>
-        <w:t xml:space="preserve"> мкм</w:t>
+        <w:t>и</w:t>
       </w:r>
       <w:r>
         <w:t xml:space="preserve"> </w:t>
       </w:r>
       <w:r>
-        <w:t xml:space="preserve">и </w:t>
-      </w:r>
-      <w:r>
-        <w:t>&lt;</w:t>
-      </w:r>
-      <w:r>
-        <w:t>1</w:t>
-      </w:r>
-      <w:r>
-        <w:t>0</w:t>
-      </w:r>
-      <w:r>
-        <w:t xml:space="preserve"> мкм</w:t>
-      </w:r>
-      <w:r>
-        <w:t xml:space="preserve"> соответственно. </w:t>
+        <w:t>пыльца</w:t>
+      </w:r>
+      <w:r>
+        <w:t>)</w:t>
+      </w:r>
+      <w:r>
+        <w:br/>
+      </w:r>
+      <w:r>
+        <w:rPr>
+          <w:lang w:val="en-US"/>
+        </w:rPr>
+        <w:t>TVOC</w:t>
+      </w:r>
+      <w:r>
+        <w:t xml:space="preserve"> - </w:t>
+      </w:r>
+      <w:r>
+        <w:rPr>
+          <w:lang w:val="en-US"/>
+        </w:rPr>
+        <w:t>total</w:t>
+      </w:r>
+      <w:r>
+        <w:t xml:space="preserve"> </w:t>
+      </w:r>
+      <w:r>
+        <w:rPr>
+          <w:lang w:val="en-US"/>
+        </w:rPr>
+        <w:t>volatile</w:t>
+      </w:r>
+      <w:r>
+        <w:t xml:space="preserve"> </w:t>
+      </w:r>
+      <w:r>
+        <w:rPr>
+          <w:lang w:val="en-US"/>
+        </w:rPr>
+        <w:t>organic</w:t>
+      </w:r>
+      <w:r>
+        <w:t xml:space="preserve"> </w:t>
+      </w:r>
+      <w:r>
+        <w:rPr>
+          <w:lang w:val="en-US"/>
+        </w:rPr>
+        <w:t>compounds</w:t>
+      </w:r>
+      <w:r>
+        <w:t xml:space="preserve"> (общее количество летучих органических соединений. </w:t>
       </w:r>
       <w:r>
         <w:t>Примеры</w:t>
       </w:r>
       <w:r>
-        <w:t xml:space="preserve">: </w:t>
-      </w:r>
-      <w:r>
-        <w:t>пыль</w:t>
-      </w:r>
-      <w:r>
-        <w:t xml:space="preserve">, </w:t>
-      </w:r>
-      <w:r>
-        <w:t>вирусы</w:t>
-      </w:r>
-      <w:r>
-        <w:t xml:space="preserve"> </w:t>
-      </w:r>
-      <w:r>
-        <w:t>и</w:t>
-      </w:r>
-      <w:r>
-        <w:t xml:space="preserve"> </w:t>
-      </w:r>
-      <w:r>
-        <w:t>пыльца</w:t>
-      </w:r>
-      <w:r>
-        <w:t>)</w:t>
-      </w:r>
-      <w:r>
-        <w:br/>
-      </w:r>
-      <w:r>
-        <w:rPr>
-          <w:lang w:val="en-US"/>
-        </w:rPr>
-        <w:t>TVOC</w:t>
-      </w:r>
-      <w:r>
-        <w:t xml:space="preserve"> - </w:t>
-      </w:r>
-      <w:r>
-        <w:rPr>
-          <w:lang w:val="en-US"/>
-        </w:rPr>
-        <w:t>total</w:t>
-      </w:r>
-      <w:r>
-        <w:t xml:space="preserve"> </w:t>
-      </w:r>
-      <w:r>
-        <w:rPr>
-          <w:lang w:val="en-US"/>
-        </w:rPr>
-        <w:t>volatile</w:t>
-      </w:r>
-      <w:r>
-        <w:t xml:space="preserve"> </w:t>
-      </w:r>
-      <w:r>
-        <w:rPr>
-          <w:lang w:val="en-US"/>
-        </w:rPr>
-        <w:t>organic</w:t>
-      </w:r>
-      <w:r>
-        <w:t xml:space="preserve"> </w:t>
-      </w:r>
-      <w:r>
-        <w:rPr>
-          <w:lang w:val="en-US"/>
-        </w:rPr>
-        <w:t>compounds</w:t>
-      </w:r>
-      <w:r>
-        <w:t xml:space="preserve"> (</w:t>
-      </w:r>
-      <w:r>
-        <w:t>общее количество летучих органических соединений</w:t>
-      </w:r>
-      <w:r>
-        <w:t xml:space="preserve">. </w:t>
-      </w:r>
-      <w:r>
-        <w:t>Примеры</w:t>
-      </w:r>
-      <w:r>
-        <w:t xml:space="preserve">: </w:t>
-      </w:r>
-      <w:r>
-        <w:t>сигаретный дым, бытовые и строительные аэрозоли, краски</w:t>
-      </w:r>
-      <w:r>
-        <w:t>)</w:t>
+        <w:t>: сигаретный дым, бытовые и строительные аэрозоли, краски)</w:t>
       </w:r>
       <w:r>
         <w:br/>
@@ -450,12 +405,42 @@
         </w:rPr>
         <w:t>p</w:t>
       </w:r>
+      <w:proofErr w:type="spellStart"/>
       <w:r>
         <w:rPr>
           <w:rFonts w:cstheme="minorHAnsi"/>
         </w:rPr>
-        <w:t>arts per billion</w:t>
-      </w:r>
+        <w:t>arts</w:t>
+      </w:r>
+      <w:proofErr w:type="spellEnd"/>
+      <w:r>
+        <w:rPr>
+          <w:rFonts w:cstheme="minorHAnsi"/>
+        </w:rPr>
+        <w:t xml:space="preserve"> </w:t>
+      </w:r>
+      <w:proofErr w:type="spellStart"/>
+      <w:r>
+        <w:rPr>
+          <w:rFonts w:cstheme="minorHAnsi"/>
+        </w:rPr>
+        <w:t>per</w:t>
+      </w:r>
+      <w:proofErr w:type="spellEnd"/>
+      <w:r>
+        <w:rPr>
+          <w:rFonts w:cstheme="minorHAnsi"/>
+        </w:rPr>
+        <w:t xml:space="preserve"> </w:t>
+      </w:r>
+      <w:proofErr w:type="spellStart"/>
+      <w:r>
+        <w:rPr>
+          <w:rFonts w:cstheme="minorHAnsi"/>
+        </w:rPr>
+        <w:t>billion</w:t>
+      </w:r>
+      <w:proofErr w:type="spellEnd"/>
       <w:r>
         <w:rPr>
           <w:rFonts w:cstheme="minorHAnsi"/>
@@ -606,13 +591,7 @@
         <w:rPr>
           <w:rFonts w:cstheme="minorHAnsi"/>
         </w:rPr>
-        <w:t xml:space="preserve">, </w:t>
-      </w:r>
-      <w:r>
-        <w:rPr>
-          <w:rFonts w:cstheme="minorHAnsi"/>
-        </w:rPr>
-        <w:t xml:space="preserve">1 % = 10 000 </w:t>
+        <w:t xml:space="preserve">, 1% = 10 000 </w:t>
       </w:r>
       <w:r>
         <w:rPr>
@@ -628,15 +607,113 @@
         <w:t>)</w:t>
       </w:r>
       <w:r>
+        <w:rPr>
+          <w:rFonts w:cstheme="minorHAnsi"/>
+        </w:rPr>
         <w:br/>
       </w:r>
+      <w:proofErr w:type="spellStart"/>
+      <w:r>
+        <w:rPr>
+          <w:rFonts w:cstheme="minorHAnsi"/>
+        </w:rPr>
+        <w:t>ОКВоДи</w:t>
+      </w:r>
+      <w:proofErr w:type="spellEnd"/>
+      <w:r>
+        <w:rPr>
+          <w:rFonts w:cstheme="minorHAnsi"/>
+        </w:rPr>
+        <w:t xml:space="preserve"> – Отображатель Качества Воздуха Дома и так далее</w:t>
+      </w:r>
+      <w:r>
+        <w:rPr>
+          <w:rFonts w:cstheme="minorHAnsi"/>
+        </w:rPr>
+        <w:br/>
+      </w:r>
+      <w:proofErr w:type="spellStart"/>
+      <w:r>
+        <w:rPr>
+          <w:rFonts w:cstheme="minorHAnsi"/>
+          <w:lang w:val="en-US"/>
+        </w:rPr>
+        <w:t>HAQuDA</w:t>
+      </w:r>
+      <w:proofErr w:type="spellEnd"/>
+      <w:r>
+        <w:rPr>
+          <w:rFonts w:cstheme="minorHAnsi"/>
+        </w:rPr>
+        <w:t xml:space="preserve"> </w:t>
+      </w:r>
+      <w:r>
+        <w:rPr>
+          <w:rFonts w:cstheme="minorHAnsi"/>
+        </w:rPr>
+        <w:t>–</w:t>
+      </w:r>
+      <w:r>
+        <w:rPr>
+          <w:rFonts w:cstheme="minorHAnsi"/>
+        </w:rPr>
+        <w:t xml:space="preserve"> </w:t>
+      </w:r>
+      <w:r>
+        <w:rPr>
+          <w:rFonts w:cstheme="minorHAnsi"/>
+          <w:lang w:val="en-US"/>
+        </w:rPr>
+        <w:t>Home</w:t>
+      </w:r>
+      <w:r>
+        <w:rPr>
+          <w:rFonts w:cstheme="minorHAnsi"/>
+        </w:rPr>
+        <w:t xml:space="preserve"> </w:t>
+      </w:r>
+      <w:r>
+        <w:rPr>
+          <w:rFonts w:cstheme="minorHAnsi"/>
+          <w:lang w:val="en-US"/>
+        </w:rPr>
+        <w:t>Air</w:t>
+      </w:r>
+      <w:r>
+        <w:rPr>
+          <w:rFonts w:cstheme="minorHAnsi"/>
+        </w:rPr>
+        <w:t xml:space="preserve"> </w:t>
+      </w:r>
+      <w:r>
+        <w:rPr>
+          <w:rFonts w:cstheme="minorHAnsi"/>
+          <w:lang w:val="en-US"/>
+        </w:rPr>
+        <w:t>Quality</w:t>
+      </w:r>
+      <w:r>
+        <w:rPr>
+          <w:rFonts w:cstheme="minorHAnsi"/>
+        </w:rPr>
+        <w:t xml:space="preserve"> </w:t>
+      </w:r>
+      <w:r>
+        <w:rPr>
+          <w:rFonts w:cstheme="minorHAnsi"/>
+        </w:rPr>
+        <w:t>Display And so on</w:t>
+      </w:r>
+      <w:r>
+        <w:br/>
+      </w:r>
+      <w:bookmarkStart w:id="2" w:name="_Описание"/>
+      <w:bookmarkEnd w:id="2"/>
     </w:p>
     <w:p>
       <w:pPr>
         <w:pStyle w:val="Heading1"/>
       </w:pPr>
-      <w:bookmarkStart w:id="3" w:name="_Описание"/>
-      <w:bookmarkEnd w:id="3"/>
       <w:r>
         <w:t xml:space="preserve">Описание </w:t>
       </w:r>
@@ -684,15 +761,24 @@
         <w:t xml:space="preserve">: </w:t>
       </w:r>
       <w:r>
-        <w:t>стандартный, ночной, режим светильника.</w:t>
+        <w:t>стандартный,</w:t>
+      </w:r>
+      <w:r>
+        <w:t xml:space="preserve"> </w:t>
+      </w:r>
+      <w:r>
+        <w:t>мульти,</w:t>
+      </w:r>
+      <w:r>
+        <w:t xml:space="preserve"> ночной, режим светильника.</w:t>
       </w:r>
     </w:p>
     <w:p>
       <w:pPr>
         <w:pStyle w:val="Heading1"/>
       </w:pPr>
-      <w:bookmarkStart w:id="4" w:name="_Актуальность"/>
-      <w:bookmarkEnd w:id="4"/>
+      <w:bookmarkStart w:id="3" w:name="_Актуальность"/>
+      <w:bookmarkEnd w:id="3"/>
       <w:r>
         <w:t>Актуальность</w:t>
       </w:r>
@@ -788,21 +874,7 @@
             <w:rStyle w:val="Hyperlink"/>
             <w:lang w:val="en-US"/>
           </w:rPr>
-          <w:t>h</w:t>
-        </w:r>
-        <w:r>
-          <w:rPr>
-            <w:rStyle w:val="Hyperlink"/>
-            <w:lang w:val="en-US"/>
-          </w:rPr>
-          <w:t>a</w:t>
-        </w:r>
-        <w:r>
-          <w:rPr>
-            <w:rStyle w:val="Hyperlink"/>
-            <w:lang w:val="en-US"/>
-          </w:rPr>
-          <w:t>br</w:t>
+          <w:t>habr</w:t>
         </w:r>
         <w:proofErr w:type="spellEnd"/>
         <w:r>
@@ -816,14 +888,7 @@
             <w:rStyle w:val="Hyperlink"/>
             <w:lang w:val="en-US"/>
           </w:rPr>
-          <w:t>co</w:t>
-        </w:r>
-        <w:r>
-          <w:rPr>
-            <w:rStyle w:val="Hyperlink"/>
-            <w:lang w:val="en-US"/>
-          </w:rPr>
-          <w:t>m</w:t>
+          <w:t>com</w:t>
         </w:r>
         <w:r>
           <w:rPr>
@@ -874,20 +939,10 @@
     </w:p>
     <w:p>
       <w:pPr>
-        <w:ind w:firstLine="708"/>
-      </w:pPr>
-    </w:p>
-    <w:p>
-      <w:pPr>
-        <w:ind w:firstLine="708"/>
-      </w:pPr>
-    </w:p>
-    <w:p>
-      <w:pPr>
         <w:pStyle w:val="Heading1"/>
       </w:pPr>
-      <w:bookmarkStart w:id="5" w:name="_Устройство_ОКВоДи"/>
-      <w:bookmarkEnd w:id="5"/>
+      <w:bookmarkStart w:id="4" w:name="_Устройство_ОКВоДи"/>
+      <w:bookmarkEnd w:id="4"/>
       <w:r>
         <w:lastRenderedPageBreak/>
         <w:t xml:space="preserve">Устройство </w:t>
@@ -1017,9 +1072,6 @@
       </w:r>
       <w:r>
         <w:t xml:space="preserve"> (</w:t>
-      </w:r>
-      <w:r>
-        <w:t xml:space="preserve"> </w:t>
       </w:r>
       <w:hyperlink r:id="rId8" w:history="1">
         <w:r>
@@ -1791,19 +1843,10 @@
     </w:p>
     <w:p>
       <w:pPr>
-        <w:ind w:firstLine="708"/>
-        <w:rPr>
-          <w:sz w:val="28"/>
-          <w:szCs w:val="28"/>
-        </w:rPr>
-      </w:pPr>
-    </w:p>
-    <w:p>
-      <w:pPr>
         <w:pStyle w:val="Heading1"/>
       </w:pPr>
-      <w:bookmarkStart w:id="6" w:name="_Основные_функции"/>
-      <w:bookmarkEnd w:id="6"/>
+      <w:bookmarkStart w:id="5" w:name="_Основные_функции"/>
+      <w:bookmarkEnd w:id="5"/>
       <w:r>
         <w:lastRenderedPageBreak/>
         <w:t>Основные функции</w:t>
@@ -2450,21 +2493,7 @@
             <w:rStyle w:val="Hyperlink"/>
             <w:lang w:val="en-US"/>
           </w:rPr>
-          <w:t>https://ozonesolutions.com/</w:t>
-        </w:r>
-        <w:r>
-          <w:rPr>
-            <w:rStyle w:val="Hyperlink"/>
-            <w:lang w:val="en-US"/>
-          </w:rPr>
-          <w:t>b</w:t>
-        </w:r>
-        <w:r>
-          <w:rPr>
-            <w:rStyle w:val="Hyperlink"/>
-            <w:lang w:val="en-US"/>
-          </w:rPr>
-          <w:t>log/osha-and-ozone/</w:t>
+          <w:t>https://ozonesolutions.com/blog/osha-and-ozone/</w:t>
         </w:r>
       </w:hyperlink>
       <w:r>
@@ -2516,11 +2545,41 @@
         </w:rPr>
       </w:pPr>
     </w:p>
-    <w:p/>
-    <w:p/>
-    <w:p/>
-    <w:p/>
-    <w:p/>
+    <w:p>
+      <w:pPr>
+        <w:rPr>
+          <w:lang w:val="en-US"/>
+        </w:rPr>
+      </w:pPr>
+    </w:p>
+    <w:p>
+      <w:pPr>
+        <w:rPr>
+          <w:lang w:val="en-US"/>
+        </w:rPr>
+      </w:pPr>
+    </w:p>
+    <w:p>
+      <w:pPr>
+        <w:rPr>
+          <w:lang w:val="en-US"/>
+        </w:rPr>
+      </w:pPr>
+    </w:p>
+    <w:p>
+      <w:pPr>
+        <w:rPr>
+          <w:lang w:val="en-US"/>
+        </w:rPr>
+      </w:pPr>
+    </w:p>
+    <w:p>
+      <w:pPr>
+        <w:rPr>
+          <w:lang w:val="en-US"/>
+        </w:rPr>
+      </w:pPr>
+    </w:p>
     <w:p>
       <w:r>
         <w:lastRenderedPageBreak/>
@@ -3561,13 +3620,8 @@
       <w:r>
         <w:t xml:space="preserve">) кластеров </w:t>
       </w:r>
-      <w:proofErr w:type="spellStart"/>
-      <w:r>
-        <w:t>Display</w:t>
-      </w:r>
-      <w:proofErr w:type="spellEnd"/>
-      <w:r>
-        <w:t xml:space="preserve"> </w:t>
+      <w:r>
+        <w:t xml:space="preserve">Display </w:t>
       </w:r>
       <w:proofErr w:type="spellStart"/>
       <w:r>
@@ -3585,8 +3639,8 @@
       <w:pPr>
         <w:pStyle w:val="Heading1"/>
       </w:pPr>
-      <w:bookmarkStart w:id="7" w:name="_Прототип"/>
-      <w:bookmarkEnd w:id="7"/>
+      <w:bookmarkStart w:id="6" w:name="_Прототип"/>
+      <w:bookmarkEnd w:id="6"/>
       <w:r>
         <w:t>Прототип</w:t>
       </w:r>
@@ -4712,19 +4766,7 @@
           <w:rPr>
             <w:rStyle w:val="Hyperlink"/>
           </w:rPr>
-          <w:t>https://disk.yand</w:t>
-        </w:r>
-        <w:r>
-          <w:rPr>
-            <w:rStyle w:val="Hyperlink"/>
-          </w:rPr>
-          <w:t>e</w:t>
-        </w:r>
-        <w:r>
-          <w:rPr>
-            <w:rStyle w:val="Hyperlink"/>
-          </w:rPr>
-          <w:t>x.ru/i/SMD_wlGtvY4n-g</w:t>
+          <w:t>https://disk.yandex.ru/i/SMD_wlGtvY4n-g</w:t>
         </w:r>
       </w:hyperlink>
       <w:r>
@@ -4746,8 +4788,8 @@
       <w:pPr>
         <w:pStyle w:val="Heading1"/>
       </w:pPr>
-      <w:bookmarkStart w:id="8" w:name="_Архитектура_устройства"/>
-      <w:bookmarkEnd w:id="8"/>
+      <w:bookmarkStart w:id="7" w:name="_Архитектура_устройства"/>
+      <w:bookmarkEnd w:id="7"/>
       <w:r>
         <w:lastRenderedPageBreak/>
         <w:t>Архитектура устройства</w:t>
@@ -6363,23 +6405,13 @@
                 <w:lang w:eastAsia="ru-RU"/>
               </w:rPr>
             </w:pPr>
-            <w:proofErr w:type="spellStart"/>
-            <w:r>
-              <w:rPr>
-                <w:rFonts w:ascii="Calibri" w:eastAsia="Times New Roman" w:hAnsi="Calibri" w:cs="Calibri"/>
-                <w:color w:val="000000"/>
-                <w:lang w:eastAsia="ru-RU"/>
-              </w:rPr>
-              <w:t>On</w:t>
-            </w:r>
-            <w:proofErr w:type="spellEnd"/>
-            <w:r>
-              <w:rPr>
-                <w:rFonts w:ascii="Calibri" w:eastAsia="Times New Roman" w:hAnsi="Calibri" w:cs="Calibri"/>
-                <w:color w:val="000000"/>
-                <w:lang w:eastAsia="ru-RU"/>
-              </w:rPr>
-              <w:t>/</w:t>
+            <w:r>
+              <w:rPr>
+                <w:rFonts w:ascii="Calibri" w:eastAsia="Times New Roman" w:hAnsi="Calibri" w:cs="Calibri"/>
+                <w:color w:val="000000"/>
+                <w:lang w:eastAsia="ru-RU"/>
+              </w:rPr>
+              <w:t>On/</w:t>
             </w:r>
             <w:proofErr w:type="spellStart"/>
             <w:r>
@@ -9616,23 +9648,13 @@
                 <w:lang w:eastAsia="ru-RU"/>
               </w:rPr>
             </w:pPr>
-            <w:proofErr w:type="spellStart"/>
-            <w:r>
-              <w:rPr>
-                <w:rFonts w:ascii="Calibri" w:eastAsia="Times New Roman" w:hAnsi="Calibri" w:cs="Calibri"/>
-                <w:color w:val="000000"/>
-                <w:lang w:eastAsia="ru-RU"/>
-              </w:rPr>
-              <w:t>Display</w:t>
-            </w:r>
-            <w:proofErr w:type="spellEnd"/>
-            <w:r>
-              <w:rPr>
-                <w:rFonts w:ascii="Calibri" w:eastAsia="Times New Roman" w:hAnsi="Calibri" w:cs="Calibri"/>
-                <w:color w:val="000000"/>
-                <w:lang w:eastAsia="ru-RU"/>
-              </w:rPr>
-              <w:t xml:space="preserve"> </w:t>
+            <w:r>
+              <w:rPr>
+                <w:rFonts w:ascii="Calibri" w:eastAsia="Times New Roman" w:hAnsi="Calibri" w:cs="Calibri"/>
+                <w:color w:val="000000"/>
+                <w:lang w:eastAsia="ru-RU"/>
+              </w:rPr>
+              <w:t xml:space="preserve">Display </w:t>
             </w:r>
             <w:proofErr w:type="spellStart"/>
             <w:r>
@@ -12643,23 +12665,13 @@
                 <w:lang w:eastAsia="ru-RU"/>
               </w:rPr>
             </w:pPr>
-            <w:proofErr w:type="spellStart"/>
-            <w:r>
-              <w:rPr>
-                <w:rFonts w:ascii="Calibri" w:eastAsia="Times New Roman" w:hAnsi="Calibri" w:cs="Calibri"/>
-                <w:color w:val="000000"/>
-                <w:lang w:eastAsia="ru-RU"/>
-              </w:rPr>
-              <w:t>Display</w:t>
-            </w:r>
-            <w:proofErr w:type="spellEnd"/>
-            <w:r>
-              <w:rPr>
-                <w:rFonts w:ascii="Calibri" w:eastAsia="Times New Roman" w:hAnsi="Calibri" w:cs="Calibri"/>
-                <w:color w:val="000000"/>
-                <w:lang w:eastAsia="ru-RU"/>
-              </w:rPr>
-              <w:t xml:space="preserve"> </w:t>
+            <w:r>
+              <w:rPr>
+                <w:rFonts w:ascii="Calibri" w:eastAsia="Times New Roman" w:hAnsi="Calibri" w:cs="Calibri"/>
+                <w:color w:val="000000"/>
+                <w:lang w:eastAsia="ru-RU"/>
+              </w:rPr>
+              <w:t xml:space="preserve">Display </w:t>
             </w:r>
             <w:proofErr w:type="spellStart"/>
             <w:r>
@@ -13296,23 +13308,13 @@
                 <w:lang w:eastAsia="ru-RU"/>
               </w:rPr>
             </w:pPr>
-            <w:proofErr w:type="spellStart"/>
-            <w:r>
-              <w:rPr>
-                <w:rFonts w:ascii="Calibri" w:eastAsia="Times New Roman" w:hAnsi="Calibri" w:cs="Calibri"/>
-                <w:color w:val="000000"/>
-                <w:lang w:eastAsia="ru-RU"/>
-              </w:rPr>
-              <w:t>Display</w:t>
-            </w:r>
-            <w:proofErr w:type="spellEnd"/>
-            <w:r>
-              <w:rPr>
-                <w:rFonts w:ascii="Calibri" w:eastAsia="Times New Roman" w:hAnsi="Calibri" w:cs="Calibri"/>
-                <w:color w:val="000000"/>
-                <w:lang w:eastAsia="ru-RU"/>
-              </w:rPr>
-              <w:t xml:space="preserve"> </w:t>
+            <w:r>
+              <w:rPr>
+                <w:rFonts w:ascii="Calibri" w:eastAsia="Times New Roman" w:hAnsi="Calibri" w:cs="Calibri"/>
+                <w:color w:val="000000"/>
+                <w:lang w:eastAsia="ru-RU"/>
+              </w:rPr>
+              <w:t xml:space="preserve">Display </w:t>
             </w:r>
             <w:proofErr w:type="spellStart"/>
             <w:r>
@@ -13957,23 +13959,13 @@
                 <w:lang w:eastAsia="ru-RU"/>
               </w:rPr>
             </w:pPr>
-            <w:proofErr w:type="spellStart"/>
-            <w:r>
-              <w:rPr>
-                <w:rFonts w:ascii="Calibri" w:eastAsia="Times New Roman" w:hAnsi="Calibri" w:cs="Calibri"/>
-                <w:color w:val="000000"/>
-                <w:lang w:eastAsia="ru-RU"/>
-              </w:rPr>
-              <w:t>Display</w:t>
-            </w:r>
-            <w:proofErr w:type="spellEnd"/>
-            <w:r>
-              <w:rPr>
-                <w:rFonts w:ascii="Calibri" w:eastAsia="Times New Roman" w:hAnsi="Calibri" w:cs="Calibri"/>
-                <w:color w:val="000000"/>
-                <w:lang w:eastAsia="ru-RU"/>
-              </w:rPr>
-              <w:t xml:space="preserve"> </w:t>
+            <w:r>
+              <w:rPr>
+                <w:rFonts w:ascii="Calibri" w:eastAsia="Times New Roman" w:hAnsi="Calibri" w:cs="Calibri"/>
+                <w:color w:val="000000"/>
+                <w:lang w:eastAsia="ru-RU"/>
+              </w:rPr>
+              <w:t xml:space="preserve">Display </w:t>
             </w:r>
             <w:proofErr w:type="spellStart"/>
             <w:r>
@@ -16330,23 +16322,13 @@
                       <w:lang w:eastAsia="ru-RU"/>
                     </w:rPr>
                   </w:pPr>
-                  <w:proofErr w:type="spellStart"/>
                   <w:r>
                     <w:rPr>
                       <w:rFonts w:ascii="Calibri" w:eastAsia="Times New Roman" w:hAnsi="Calibri" w:cs="Calibri"/>
                       <w:color w:val="000000"/>
                       <w:lang w:eastAsia="ru-RU"/>
                     </w:rPr>
-                    <w:t>On</w:t>
-                  </w:r>
-                  <w:proofErr w:type="spellEnd"/>
-                  <w:r>
-                    <w:rPr>
-                      <w:rFonts w:ascii="Calibri" w:eastAsia="Times New Roman" w:hAnsi="Calibri" w:cs="Calibri"/>
-                      <w:color w:val="000000"/>
-                      <w:lang w:eastAsia="ru-RU"/>
-                    </w:rPr>
-                    <w:t>/</w:t>
+                    <w:t>On/</w:t>
                   </w:r>
                   <w:proofErr w:type="spellStart"/>
                   <w:r>
@@ -17405,23 +17387,13 @@
                       <w:lang w:eastAsia="ru-RU"/>
                     </w:rPr>
                   </w:pPr>
-                  <w:proofErr w:type="spellStart"/>
                   <w:r>
                     <w:rPr>
                       <w:rFonts w:ascii="Calibri" w:eastAsia="Times New Roman" w:hAnsi="Calibri" w:cs="Calibri"/>
                       <w:color w:val="000000"/>
                       <w:lang w:eastAsia="ru-RU"/>
                     </w:rPr>
-                    <w:t>Display</w:t>
-                  </w:r>
-                  <w:proofErr w:type="spellEnd"/>
-                  <w:r>
-                    <w:rPr>
-                      <w:rFonts w:ascii="Calibri" w:eastAsia="Times New Roman" w:hAnsi="Calibri" w:cs="Calibri"/>
-                      <w:color w:val="000000"/>
-                      <w:lang w:eastAsia="ru-RU"/>
-                    </w:rPr>
-                    <w:t xml:space="preserve"> </w:t>
+                    <w:t xml:space="preserve">Display </w:t>
                   </w:r>
                   <w:proofErr w:type="spellStart"/>
                   <w:r>
@@ -17592,7 +17564,7 @@
             </w:tr>
             <w:tr>
               <w:trPr>
-                <w:trHeight w:val="408"/>
+                <w:trHeight w:val="450"/>
               </w:trPr>
               <w:tc>
                 <w:tcPr>
@@ -17731,7 +17703,7 @@
             </w:tr>
             <w:tr>
               <w:trPr>
-                <w:trHeight w:val="408"/>
+                <w:trHeight w:val="450"/>
               </w:trPr>
               <w:tc>
                 <w:tcPr>
@@ -17832,7 +17804,7 @@
             </w:tr>
             <w:tr>
               <w:trPr>
-                <w:trHeight w:val="408"/>
+                <w:trHeight w:val="450"/>
               </w:trPr>
               <w:tc>
                 <w:tcPr>
@@ -17933,7 +17905,7 @@
             </w:tr>
             <w:tr>
               <w:trPr>
-                <w:trHeight w:val="408"/>
+                <w:trHeight w:val="450"/>
               </w:trPr>
               <w:tc>
                 <w:tcPr>
@@ -18034,7 +18006,7 @@
             </w:tr>
             <w:tr>
               <w:trPr>
-                <w:trHeight w:val="408"/>
+                <w:trHeight w:val="450"/>
               </w:trPr>
               <w:tc>
                 <w:tcPr>
@@ -18332,7 +18304,7 @@
             </w:tr>
             <w:tr>
               <w:trPr>
-                <w:trHeight w:val="408"/>
+                <w:trHeight w:val="450"/>
               </w:trPr>
               <w:tc>
                 <w:tcPr>
@@ -18461,7 +18433,7 @@
             </w:tr>
             <w:tr>
               <w:trPr>
-                <w:trHeight w:val="408"/>
+                <w:trHeight w:val="450"/>
               </w:trPr>
               <w:tc>
                 <w:tcPr>
@@ -18558,7 +18530,7 @@
             </w:tr>
             <w:tr>
               <w:trPr>
-                <w:trHeight w:val="408"/>
+                <w:trHeight w:val="450"/>
               </w:trPr>
               <w:tc>
                 <w:tcPr>
@@ -18687,7 +18659,7 @@
             </w:tr>
             <w:tr>
               <w:trPr>
-                <w:trHeight w:val="408"/>
+                <w:trHeight w:val="450"/>
               </w:trPr>
               <w:tc>
                 <w:tcPr>
@@ -19298,7 +19270,7 @@
         <w:trPr>
           <w:gridAfter w:val="2"/>
           <w:wAfter w:w="1997" w:type="dxa"/>
-          <w:trHeight w:val="408"/>
+          <w:trHeight w:val="450"/>
         </w:trPr>
         <w:tc>
           <w:tcPr>
@@ -19564,7 +19536,7 @@
         <w:trPr>
           <w:gridAfter w:val="2"/>
           <w:wAfter w:w="1997" w:type="dxa"/>
-          <w:trHeight w:val="408"/>
+          <w:trHeight w:val="450"/>
         </w:trPr>
         <w:tc>
           <w:tcPr>
@@ -19739,7 +19711,7 @@
         <w:trPr>
           <w:gridAfter w:val="2"/>
           <w:wAfter w:w="1997" w:type="dxa"/>
-          <w:trHeight w:val="408"/>
+          <w:trHeight w:val="450"/>
         </w:trPr>
         <w:tc>
           <w:tcPr>
@@ -20002,7 +19974,7 @@
         <w:trPr>
           <w:gridAfter w:val="2"/>
           <w:wAfter w:w="1997" w:type="dxa"/>
-          <w:trHeight w:val="408"/>
+          <w:trHeight w:val="450"/>
         </w:trPr>
         <w:tc>
           <w:tcPr>
@@ -20445,7 +20417,6 @@
         <w:t>атрибутов</w:t>
       </w:r>
     </w:p>
-    <w:p/>
     <w:p/>
     <w:tbl>
       <w:tblPr>
@@ -20491,6 +20462,8 @@
                 <w:lang w:eastAsia="ru-RU"/>
               </w:rPr>
             </w:pPr>
+            <w:bookmarkStart w:id="8" w:name="_GoBack"/>
+            <w:bookmarkEnd w:id="8"/>
             <w:proofErr w:type="spellStart"/>
             <w:r>
               <w:rPr>
@@ -26988,28 +26961,7 @@
           <w:rFonts w:cstheme="minorHAnsi"/>
           <w:lang w:val="en-US"/>
         </w:rPr>
-        <w:t xml:space="preserve">: </w:t>
-      </w:r>
-      <w:r>
-        <w:rPr>
-          <w:rFonts w:cstheme="minorHAnsi"/>
-          <w:lang w:val="en-US"/>
-        </w:rPr>
-        <w:t xml:space="preserve">0 </w:t>
-      </w:r>
-      <w:r>
-        <w:rPr>
-          <w:rFonts w:cstheme="minorHAnsi"/>
-          <w:lang w:val="en-US"/>
-        </w:rPr>
-        <w:t>–</w:t>
-      </w:r>
-      <w:r>
-        <w:rPr>
-          <w:rFonts w:cstheme="minorHAnsi"/>
-          <w:lang w:val="en-US"/>
-        </w:rPr>
-        <w:t xml:space="preserve"> 50</w:t>
+        <w:t>: 0 – 50</w:t>
       </w:r>
       <w:r>
         <w:rPr>
@@ -27067,28 +27019,7 @@
           <w:rFonts w:cstheme="minorHAnsi"/>
           <w:lang w:val="en-US"/>
         </w:rPr>
-        <w:t xml:space="preserve">: </w:t>
-      </w:r>
-      <w:r>
-        <w:rPr>
-          <w:rFonts w:cstheme="minorHAnsi"/>
-          <w:lang w:val="en-US"/>
-        </w:rPr>
-        <w:t>20 – 90 %RH</w:t>
-      </w:r>
-      <w:r>
-        <w:rPr>
-          <w:rFonts w:cstheme="minorHAnsi"/>
-          <w:lang w:val="en-US"/>
-        </w:rPr>
-        <w:t xml:space="preserve"> </w:t>
-      </w:r>
-      <w:r>
-        <w:rPr>
-          <w:rFonts w:cstheme="minorHAnsi"/>
-          <w:lang w:val="en-US"/>
-        </w:rPr>
-        <w:t>± 2%</w:t>
+        <w:t>: 20 – 90 %RH ± 2%</w:t>
       </w:r>
     </w:p>
     <w:p>
@@ -27112,13 +27043,7 @@
         <w:rPr>
           <w:rFonts w:cstheme="minorHAnsi"/>
         </w:rPr>
-        <w:t xml:space="preserve">: </w:t>
-      </w:r>
-      <w:r>
-        <w:rPr>
-          <w:rFonts w:cstheme="minorHAnsi"/>
-        </w:rPr>
-        <w:t xml:space="preserve">0 </w:t>
+        <w:t xml:space="preserve">: 0 </w:t>
       </w:r>
       <w:r>
         <w:rPr>
@@ -27171,42 +27096,14 @@
           <w:rFonts w:cstheme="minorHAnsi"/>
           <w:lang w:val="en-US"/>
         </w:rPr>
-        <w:t xml:space="preserve">: </w:t>
+        <w:t>: 0 – 10 ppm</w:t>
       </w:r>
       <w:r>
         <w:rPr>
           <w:rFonts w:cstheme="minorHAnsi"/>
           <w:lang w:val="en-US"/>
         </w:rPr>
-        <w:t xml:space="preserve">0 – </w:t>
-      </w:r>
-      <w:r>
-        <w:rPr>
-          <w:rFonts w:cstheme="minorHAnsi"/>
-          <w:lang w:val="en-US"/>
-        </w:rPr>
-        <w:t>10</w:t>
-      </w:r>
-      <w:r>
-        <w:rPr>
-          <w:rFonts w:cstheme="minorHAnsi"/>
-          <w:lang w:val="en-US"/>
-        </w:rPr>
-        <w:t xml:space="preserve"> ppm</w:t>
-      </w:r>
-      <w:r>
-        <w:rPr>
-          <w:rFonts w:cstheme="minorHAnsi"/>
-          <w:lang w:val="en-US"/>
-        </w:rPr>
-        <w:t xml:space="preserve"> </w:t>
-      </w:r>
-      <w:r>
-        <w:rPr>
-          <w:rFonts w:cstheme="minorHAnsi"/>
-          <w:lang w:val="en-US"/>
-        </w:rPr>
-        <w:t>±</w:t>
+        <w:t xml:space="preserve"> ±</w:t>
       </w:r>
       <w:r>
         <w:rPr>
@@ -27277,37 +27174,7 @@
         <w:rPr>
           <w:rFonts w:cstheme="minorHAnsi"/>
         </w:rPr>
-        <w:t xml:space="preserve">: </w:t>
-      </w:r>
-      <w:r>
-        <w:rPr>
-          <w:rFonts w:cstheme="minorHAnsi"/>
-        </w:rPr>
-        <w:t>0~100μg/m</w:t>
-      </w:r>
-      <w:r>
-        <w:rPr>
-          <w:rFonts w:cstheme="minorHAnsi"/>
-        </w:rPr>
-        <w:t>3: ±</w:t>
-      </w:r>
-      <w:r>
-        <w:rPr>
-          <w:rFonts w:cstheme="minorHAnsi"/>
-        </w:rPr>
-        <w:t>15μg/m3 101~1000μg/m</w:t>
-      </w:r>
-      <w:r>
-        <w:rPr>
-          <w:rFonts w:cstheme="minorHAnsi"/>
-        </w:rPr>
-        <w:t>3: ±</w:t>
-      </w:r>
-      <w:r>
-        <w:rPr>
-          <w:rFonts w:cstheme="minorHAnsi"/>
-        </w:rPr>
-        <w:t>15%</w:t>
+        <w:t>: 0~100μg/m3: ±15μg/m3 101~1000μg/m3: ±15%</w:t>
       </w:r>
     </w:p>
     <w:p>
@@ -27332,14 +27199,7 @@
           <w:rFonts w:cstheme="minorHAnsi"/>
           <w:lang w:val="en-US"/>
         </w:rPr>
-        <w:t xml:space="preserve">: </w:t>
-      </w:r>
-      <w:r>
-        <w:rPr>
-          <w:rFonts w:cstheme="minorHAnsi"/>
-          <w:lang w:val="en-US"/>
-        </w:rPr>
-        <w:t xml:space="preserve">400 </w:t>
+        <w:t xml:space="preserve">: 400 </w:t>
       </w:r>
       <w:r>
         <w:rPr>
@@ -30012,7 +29872,7 @@
 </file>
 
 <file path=customXml/itemProps1.xml><?xml version="1.0" encoding="utf-8"?>
-<ds:datastoreItem xmlns:ds="http://schemas.openxmlformats.org/officeDocument/2006/customXml" ds:itemID="{091637B6-3780-40B2-B966-13862D198482}">
+<ds:datastoreItem xmlns:ds="http://schemas.openxmlformats.org/officeDocument/2006/customXml" ds:itemID="{BAE8EB04-1645-410D-84B3-8605B4F03556}">
   <ds:schemaRefs>
     <ds:schemaRef ds:uri="http://schemas.openxmlformats.org/officeDocument/2006/bibliography"/>
   </ds:schemaRefs>

</xml_diff>